<commit_message>
mejoras a la valoración de los puntos del primer parcial y enfasis en la modelación matemática
</commit_message>
<xml_diff>
--- a/prog_fund_math_2023_nuevo.docx
+++ b/prog_fund_math_2023_nuevo.docx
@@ -555,18 +555,22 @@
           </w:tcPr>
           <w:p>
             <w:pPr>
-              <w:rPr>
-                <w:rFonts w:ascii="Calibri" w:hAnsi="Calibri"/>
-              </w:rPr>
-            </w:pPr>
-            <w:r>
-              <w:rPr>
-                <w:rFonts w:ascii="Calibri" w:hAnsi="Calibri"/>
-                <w:color w:val="808080"/>
-                <w:sz w:val="22"/>
-                <w:szCs w:val="22"/>
-              </w:rPr>
-              <w:t>Código curso en MARES</w:t>
+              <w:pStyle w:val="paragraph"/>
+              <w:textAlignment w:val="baseline"/>
+            </w:pPr>
+            <w:r>
+              <w:rPr>
+                <w:rStyle w:val="normaltextrun"/>
+                <w:rFonts w:ascii="Calibri" w:hAnsi="Calibri" w:cs="Calibri"/>
+              </w:rPr>
+              <w:t>2096131-02</w:t>
+            </w:r>
+            <w:r>
+              <w:rPr>
+                <w:rStyle w:val="eop"/>
+                <w:rFonts w:ascii="Calibri" w:hAnsi="Calibri" w:cs="Calibri"/>
+              </w:rPr>
+              <w:t> </w:t>
             </w:r>
           </w:p>
         </w:tc>
@@ -684,26 +688,13 @@
             </w:r>
             <w:r>
               <w:rPr>
+                <w:rStyle w:val="normaltextrun"/>
                 <w:rFonts w:ascii="Calibri" w:hAnsi="Calibri"/>
                 <w:color w:val="808080"/>
                 <w:sz w:val="22"/>
                 <w:szCs w:val="22"/>
               </w:rPr>
-              <w:t>Elija un elemento</w:t>
-            </w:r>
-            <w:r>
-              <w:rPr>
-                <w:color w:val="808080"/>
-              </w:rPr>
-              <w:t>.</w:t>
-            </w:r>
-            <w:r>
-              <w:rPr>
-                <w:rFonts w:ascii="Calibri" w:hAnsi="Calibri"/>
-                <w:sz w:val="22"/>
-                <w:szCs w:val="22"/>
-              </w:rPr>
-              <w:t xml:space="preserve"> </w:t>
+              <w:t>Saber específico y disciplinar</w:t>
             </w:r>
           </w:p>
         </w:tc>
@@ -813,19 +804,35 @@
           </w:tcPr>
           <w:p>
             <w:pPr>
-              <w:rPr>
-                <w:rFonts w:ascii="Calibri" w:hAnsi="Calibri"/>
-                <w:sz w:val="22"/>
-                <w:szCs w:val="22"/>
-              </w:rPr>
-            </w:pPr>
-            <w:r>
-              <w:rPr>
-                <w:rFonts w:ascii="Calibri" w:hAnsi="Calibri"/>
+              <w:pStyle w:val="paragraph"/>
+              <w:textAlignment w:val="baseline"/>
+            </w:pPr>
+            <w:r>
+              <w:rPr>
+                <w:rStyle w:val="normaltextrun"/>
+                <w:rFonts w:ascii="Calibri" w:hAnsi="Calibri" w:cs="Calibri"/>
                 <w:color w:val="808080"/>
-              </w:rPr>
-              <w:t>Elija un elemento.</w:t>
-            </w:r>
+                <w:lang w:val="es-ES"/>
+              </w:rPr>
+              <w:t>Teórico</w:t>
+            </w:r>
+            <w:r>
+              <w:rPr>
+                <w:rStyle w:val="eop"/>
+                <w:rFonts w:ascii="Calibri" w:hAnsi="Calibri" w:cs="Calibri"/>
+                <w:color w:val="808080"/>
+              </w:rPr>
+              <w:t> </w:t>
+            </w:r>
+          </w:p>
+          <w:p>
+            <w:pPr>
+              <w:rPr>
+                <w:rFonts w:ascii="Calibri" w:hAnsi="Calibri"/>
+                <w:sz w:val="22"/>
+                <w:szCs w:val="22"/>
+              </w:rPr>
+            </w:pPr>
           </w:p>
         </w:tc>
         <w:tc>
@@ -908,7 +915,7 @@
                 <w:sz w:val="22"/>
                 <w:szCs w:val="22"/>
               </w:rPr>
-              <w:t>Número</w:t>
+              <w:t>3</w:t>
             </w:r>
           </w:p>
         </w:tc>
@@ -968,6 +975,14 @@
                     <w:szCs w:val="22"/>
                   </w:rPr>
                   <w:t>☐</w:t>
+                </w:r>
+                <w:r>
+                  <w:rPr>
+                    <w:rFonts w:ascii="Arial Unicode MS" w:eastAsia="Arial Unicode MS" w:hAnsi="Arial Unicode MS" w:cs="Arial Unicode MS"/>
+                    <w:sz w:val="22"/>
+                    <w:szCs w:val="22"/>
+                  </w:rPr>
+                  <w:t>x</w:t>
                 </w:r>
               </w:sdtContent>
             </w:sdt>
@@ -1019,7 +1034,23 @@
                 <w:sz w:val="22"/>
                 <w:szCs w:val="22"/>
               </w:rPr>
-              <w:t xml:space="preserve">           Clasificable </w:t>
+              <w:t xml:space="preserve"> </w:t>
+            </w:r>
+            <w:r>
+              <w:rPr>
+                <w:rFonts w:ascii="Calibri" w:hAnsi="Calibri"/>
+                <w:sz w:val="22"/>
+                <w:szCs w:val="22"/>
+              </w:rPr>
+              <w:t>x</w:t>
+            </w:r>
+            <w:r>
+              <w:rPr>
+                <w:rFonts w:ascii="Calibri" w:hAnsi="Calibri"/>
+                <w:sz w:val="22"/>
+                <w:szCs w:val="22"/>
+              </w:rPr>
+              <w:t xml:space="preserve">          Clasificable </w:t>
             </w:r>
             <w:sdt>
               <w:sdtPr>
@@ -1110,10 +1141,11 @@
             </w:r>
             <w:r>
               <w:rPr>
+                <w:rStyle w:val="normaltextrun"/>
                 <w:rFonts w:ascii="Calibri" w:hAnsi="Calibri"/>
                 <w:color w:val="808080"/>
               </w:rPr>
-              <w:t>Elija un elemento.</w:t>
+              <w:t>Presencial</w:t>
             </w:r>
           </w:p>
         </w:tc>
@@ -1185,7 +1217,6 @@
                 <w:rFonts w:ascii="Calibri" w:hAnsi="Calibri"/>
               </w:rPr>
             </w:pPr>
-            <w:proofErr w:type="spellStart"/>
             <w:r>
               <w:rPr>
                 <w:rFonts w:ascii="Calibri" w:hAnsi="Calibri"/>
@@ -1193,17 +1224,7 @@
                 <w:sz w:val="22"/>
                 <w:szCs w:val="22"/>
               </w:rPr>
-              <w:t>Pre-requisitos</w:t>
-            </w:r>
-            <w:proofErr w:type="spellEnd"/>
-            <w:r>
-              <w:rPr>
-                <w:rFonts w:ascii="Calibri" w:hAnsi="Calibri"/>
-                <w:color w:val="808080"/>
-                <w:sz w:val="22"/>
-                <w:szCs w:val="22"/>
-              </w:rPr>
-              <w:t xml:space="preserve"> con nombre y código MARES.</w:t>
+              <w:t>Ninguno</w:t>
             </w:r>
           </w:p>
         </w:tc>
@@ -1275,7 +1296,6 @@
                 <w:rFonts w:ascii="Calibri" w:hAnsi="Calibri"/>
               </w:rPr>
             </w:pPr>
-            <w:proofErr w:type="spellStart"/>
             <w:r>
               <w:rPr>
                 <w:rFonts w:ascii="Calibri" w:hAnsi="Calibri"/>
@@ -1283,17 +1303,7 @@
                 <w:sz w:val="22"/>
                 <w:szCs w:val="22"/>
               </w:rPr>
-              <w:t>Co-requisitos</w:t>
-            </w:r>
-            <w:proofErr w:type="spellEnd"/>
-            <w:r>
-              <w:rPr>
-                <w:rFonts w:ascii="Calibri" w:hAnsi="Calibri"/>
-                <w:color w:val="808080"/>
-                <w:sz w:val="22"/>
-                <w:szCs w:val="22"/>
-              </w:rPr>
-              <w:t xml:space="preserve"> con nombre y código MARES.</w:t>
+              <w:t>Ninguno</w:t>
             </w:r>
           </w:p>
         </w:tc>
@@ -1346,7 +1356,7 @@
                 <w:sz w:val="22"/>
                 <w:szCs w:val="22"/>
               </w:rPr>
-              <w:t>Número</w:t>
+              <w:t>5</w:t>
             </w:r>
           </w:p>
         </w:tc>
@@ -1429,7 +1439,7 @@
                 <w:sz w:val="22"/>
                 <w:szCs w:val="22"/>
               </w:rPr>
-              <w:t>Número</w:t>
+              <w:t>4</w:t>
             </w:r>
           </w:p>
         </w:tc>
@@ -1482,7 +1492,7 @@
                 <w:sz w:val="22"/>
                 <w:szCs w:val="22"/>
               </w:rPr>
-              <w:t>Número (Suma de horas docencia directa y horas trabajo independiente)</w:t>
+              <w:t>9</w:t>
             </w:r>
           </w:p>
         </w:tc>
@@ -1522,6 +1532,15 @@
               </w:rPr>
               <w:t>Profesor(a) que elaboró:</w:t>
             </w:r>
+            <w:r>
+              <w:rPr>
+                <w:rFonts w:ascii="Calibri" w:hAnsi="Calibri"/>
+                <w:b/>
+                <w:sz w:val="22"/>
+                <w:szCs w:val="22"/>
+              </w:rPr>
+              <w:t xml:space="preserve"> Marco Julio Cañas Campillo</w:t>
+            </w:r>
           </w:p>
         </w:tc>
         <w:tc>
@@ -1578,6 +1597,14 @@
                 <w:szCs w:val="22"/>
               </w:rPr>
             </w:pPr>
+            <w:r>
+              <w:rPr>
+                <w:rFonts w:ascii="Calibri" w:hAnsi="Calibri"/>
+                <w:sz w:val="22"/>
+                <w:szCs w:val="22"/>
+              </w:rPr>
+              <w:t>marco.canas@udea.edu.co</w:t>
+            </w:r>
           </w:p>
         </w:tc>
       </w:tr>
@@ -1722,17 +1749,88 @@
             <w:pPr>
               <w:rPr>
                 <w:rFonts w:ascii="Calibri" w:hAnsi="Calibri"/>
-              </w:rPr>
-            </w:pPr>
-            <w:r>
-              <w:rPr>
-                <w:rFonts w:ascii="Calibri" w:hAnsi="Calibri"/>
                 <w:color w:val="808080"/>
                 <w:sz w:val="22"/>
                 <w:szCs w:val="22"/>
               </w:rPr>
+            </w:pPr>
+            <w:r>
+              <w:rPr>
+                <w:rFonts w:ascii="Calibri" w:hAnsi="Calibri"/>
+                <w:color w:val="808080"/>
+                <w:sz w:val="22"/>
+                <w:szCs w:val="22"/>
+              </w:rPr>
               <w:t>Describir la problematización que caracteriza el curso en coherencia con los propósitos de formación del Programa y, una justificación que dé cuenta de la pertinencia del curso, en relación con el Núcleo al que pertenece.</w:t>
             </w:r>
+          </w:p>
+          <w:p>
+            <w:pPr>
+              <w:rPr>
+                <w:rFonts w:ascii="Calibri" w:hAnsi="Calibri"/>
+                <w:color w:val="808080"/>
+                <w:sz w:val="22"/>
+                <w:szCs w:val="22"/>
+              </w:rPr>
+            </w:pPr>
+          </w:p>
+          <w:p>
+            <w:pPr>
+              <w:pStyle w:val="paragraph"/>
+              <w:textAlignment w:val="baseline"/>
+              <w:rPr>
+                <w:lang w:val="es-CO"/>
+              </w:rPr>
+            </w:pPr>
+            <w:r>
+              <w:rPr>
+                <w:rStyle w:val="normaltextrun"/>
+                <w:rFonts w:ascii="Calibri" w:hAnsi="Calibri" w:cs="Calibri"/>
+                <w:sz w:val="22"/>
+                <w:szCs w:val="22"/>
+                <w:lang w:val="es-ES"/>
+              </w:rPr>
+              <w:t xml:space="preserve">La formación matemática de futuros profesores debe ofrecer la oportunidad de revisar la construcción de los conceptos matemáticos, y resaltar su historicidad, los obstáculos epistemológicos y las concepciones que sobre </w:t>
+            </w:r>
+            <w:r>
+              <w:rPr>
+                <w:rStyle w:val="normaltextrun"/>
+                <w:rFonts w:ascii="Calibri" w:hAnsi="Calibri" w:cs="Calibri"/>
+                <w:sz w:val="22"/>
+                <w:szCs w:val="22"/>
+                <w:lang w:val="es-ES"/>
+              </w:rPr>
+              <w:lastRenderedPageBreak/>
+              <w:t>ellos tenían los matemáticos, adicionalmente debe ofrecer la oportunidad de relacionar las diversas ideas matemáticas con problemas cotidianos que resuelve. Es importante tener presente que los futuros profesores en esta área, deben desarrollar competencias para realizar análisis didácticos con base en diversos modelos (Planas, Font y Godino, 2010; Gómez, 2008), que incluya su relación con las ciencias naturales. Además, se espera que se incluyan conocimientos didácticos sobre procesos, obstáculos dificultades y errores de aprendizaje, metodologías de enseñanza, materiales manipulativos e instrumentos tecnológicos disponibles. </w:t>
+            </w:r>
+            <w:r>
+              <w:rPr>
+                <w:rStyle w:val="eop"/>
+                <w:rFonts w:ascii="Calibri" w:hAnsi="Calibri" w:cs="Calibri"/>
+                <w:sz w:val="22"/>
+                <w:szCs w:val="22"/>
+                <w:lang w:val="es-CO"/>
+              </w:rPr>
+              <w:t> </w:t>
+            </w:r>
+          </w:p>
+          <w:p>
+            <w:pPr>
+              <w:rPr>
+                <w:rFonts w:ascii="Calibri" w:hAnsi="Calibri"/>
+                <w:color w:val="808080"/>
+                <w:sz w:val="22"/>
+                <w:szCs w:val="22"/>
+                <w:lang w:val="es-CO"/>
+              </w:rPr>
+            </w:pPr>
+          </w:p>
+          <w:p>
+            <w:pPr>
+              <w:rPr>
+                <w:rFonts w:ascii="Calibri" w:hAnsi="Calibri"/>
+              </w:rPr>
+            </w:pPr>
           </w:p>
         </w:tc>
       </w:tr>
@@ -1768,6 +1866,7 @@
                 <w:sz w:val="22"/>
                 <w:szCs w:val="22"/>
               </w:rPr>
+              <w:lastRenderedPageBreak/>
               <w:t xml:space="preserve">Objetivo general:   </w:t>
             </w:r>
           </w:p>
@@ -2599,6 +2698,7 @@
                 <w:sz w:val="22"/>
                 <w:szCs w:val="22"/>
               </w:rPr>
+              <w:lastRenderedPageBreak/>
               <w:t>Escriba la actividad de evaluación.</w:t>
             </w:r>
           </w:p>
@@ -3012,7 +3112,6 @@
                 <w:sz w:val="22"/>
                 <w:szCs w:val="22"/>
               </w:rPr>
-              <w:lastRenderedPageBreak/>
               <w:t>Bibliografía:</w:t>
             </w:r>
           </w:p>
@@ -5952,6 +6051,23 @@
     <w:basedOn w:val="DefaultParagraphFont"/>
     <w:rsid w:val="00572E07"/>
   </w:style>
+  <w:style w:type="paragraph" w:customStyle="1" w:styleId="paragraph">
+    <w:name w:val="paragraph"/>
+    <w:basedOn w:val="Normal"/>
+    <w:rsid w:val="00650879"/>
+    <w:pPr>
+      <w:spacing w:before="100" w:beforeAutospacing="1" w:after="100" w:afterAutospacing="1"/>
+    </w:pPr>
+    <w:rPr>
+      <w:rFonts w:ascii="Times New Roman" w:eastAsia="Times New Roman" w:hAnsi="Times New Roman" w:cs="Times New Roman"/>
+      <w:lang w:val="en-US"/>
+    </w:rPr>
+  </w:style>
+  <w:style w:type="character" w:customStyle="1" w:styleId="eop">
+    <w:name w:val="eop"/>
+    <w:basedOn w:val="DefaultParagraphFont"/>
+    <w:rsid w:val="00650879"/>
+  </w:style>
 </w:styles>
 </file>
 

</xml_diff>

<commit_message>
inicio de la calse 14 sobre lectura al parcial modelo de medellín
</commit_message>
<xml_diff>
--- a/prog_fund_math_2023_nuevo.docx
+++ b/prog_fund_math_2023_nuevo.docx
@@ -992,25 +992,7 @@
                 <w:sz w:val="22"/>
                 <w:szCs w:val="22"/>
               </w:rPr>
-              <w:t xml:space="preserve">          </w:t>
-            </w:r>
-            <w:proofErr w:type="spellStart"/>
-            <w:r>
-              <w:rPr>
-                <w:rFonts w:ascii="Calibri" w:hAnsi="Calibri"/>
-                <w:sz w:val="22"/>
-                <w:szCs w:val="22"/>
-              </w:rPr>
-              <w:t>Habilitable</w:t>
-            </w:r>
-            <w:proofErr w:type="spellEnd"/>
-            <w:r>
-              <w:rPr>
-                <w:rFonts w:ascii="Calibri" w:hAnsi="Calibri"/>
-                <w:sz w:val="22"/>
-                <w:szCs w:val="22"/>
-              </w:rPr>
-              <w:t xml:space="preserve"> </w:t>
+              <w:t xml:space="preserve">          Habilitable </w:t>
             </w:r>
             <w:sdt>
               <w:sdtPr>
@@ -1176,25 +1158,14 @@
                 <w:szCs w:val="22"/>
               </w:rPr>
             </w:pPr>
-            <w:proofErr w:type="spellStart"/>
-            <w:r>
-              <w:rPr>
-                <w:rFonts w:ascii="Calibri" w:hAnsi="Calibri"/>
-                <w:b/>
-                <w:sz w:val="22"/>
-                <w:szCs w:val="22"/>
-              </w:rPr>
-              <w:t>Pre-requisitos</w:t>
-            </w:r>
-            <w:proofErr w:type="spellEnd"/>
-            <w:r>
-              <w:rPr>
-                <w:rFonts w:ascii="Calibri" w:hAnsi="Calibri"/>
-                <w:b/>
-                <w:sz w:val="22"/>
-                <w:szCs w:val="22"/>
-              </w:rPr>
-              <w:t>:</w:t>
+            <w:r>
+              <w:rPr>
+                <w:rFonts w:ascii="Calibri" w:hAnsi="Calibri"/>
+                <w:b/>
+                <w:sz w:val="22"/>
+                <w:szCs w:val="22"/>
+              </w:rPr>
+              <w:t>Pre-requisitos:</w:t>
             </w:r>
           </w:p>
         </w:tc>
@@ -1255,25 +1226,14 @@
                 <w:szCs w:val="22"/>
               </w:rPr>
             </w:pPr>
-            <w:proofErr w:type="spellStart"/>
-            <w:r>
-              <w:rPr>
-                <w:rFonts w:ascii="Calibri" w:hAnsi="Calibri"/>
-                <w:b/>
-                <w:sz w:val="22"/>
-                <w:szCs w:val="22"/>
-              </w:rPr>
-              <w:t>Co-requisitos</w:t>
-            </w:r>
-            <w:proofErr w:type="spellEnd"/>
-            <w:r>
-              <w:rPr>
-                <w:rFonts w:ascii="Calibri" w:hAnsi="Calibri"/>
-                <w:b/>
-                <w:sz w:val="22"/>
-                <w:szCs w:val="22"/>
-              </w:rPr>
-              <w:t>:</w:t>
+            <w:r>
+              <w:rPr>
+                <w:rFonts w:ascii="Calibri" w:hAnsi="Calibri"/>
+                <w:b/>
+                <w:sz w:val="22"/>
+                <w:szCs w:val="22"/>
+              </w:rPr>
+              <w:t>Co-requisitos:</w:t>
             </w:r>
           </w:p>
         </w:tc>
@@ -1895,6 +1855,54 @@
                 <w:rFonts w:ascii="Calibri" w:hAnsi="Calibri"/>
               </w:rPr>
             </w:pPr>
+            <w:r>
+              <w:rPr>
+                <w:rFonts w:ascii="Calibri" w:hAnsi="Calibri"/>
+              </w:rPr>
+              <w:t>El curso se desarrolla alrededor de la pregunta</w:t>
+            </w:r>
+            <w:r>
+              <w:rPr>
+                <w:rFonts w:ascii="Calibri" w:hAnsi="Calibri"/>
+              </w:rPr>
+              <w:t>:</w:t>
+            </w:r>
+            <w:r>
+              <w:rPr>
+                <w:rFonts w:ascii="Calibri" w:hAnsi="Calibri"/>
+              </w:rPr>
+              <w:t xml:space="preserve"> </w:t>
+            </w:r>
+          </w:p>
+          <w:p/>
+          <w:p>
+            <w:pPr>
+              <w:rPr>
+                <w:rStyle w:val="normaltextrun"/>
+                <w:rFonts w:ascii="Calibri" w:hAnsi="Calibri"/>
+              </w:rPr>
+            </w:pPr>
+            <w:r>
+              <w:rPr>
+                <w:rStyle w:val="normaltextrun"/>
+                <w:rFonts w:ascii="Calibri" w:hAnsi="Calibri"/>
+              </w:rPr>
+              <w:t>¿Cuáles son los conceptos de la matemática básica que un futuro profesor debe estudiar durante su formación inicial para desarrollar las ideas científicas, necesarias y suficientes, propias de su labor docente a través del tiempo del desarrollo del curso se tratan múltiples situaciones y problemas que conducen a los estudiantes a encontrar respuestas propias a la pregunta inicial?</w:t>
+            </w:r>
+            <w:r>
+              <w:rPr>
+                <w:rStyle w:val="normaltextrun"/>
+                <w:rFonts w:ascii="Calibri" w:hAnsi="Calibri"/>
+              </w:rPr>
+              <w:t xml:space="preserve">  </w:t>
+            </w:r>
+          </w:p>
+          <w:p>
+            <w:pPr>
+              <w:rPr>
+                <w:rFonts w:ascii="Calibri" w:hAnsi="Calibri"/>
+              </w:rPr>
+            </w:pPr>
           </w:p>
         </w:tc>
       </w:tr>
@@ -1952,6 +1960,196 @@
               </w:rPr>
               <w:t>Escribir los objetivos específicos del curso.</w:t>
             </w:r>
+            <w:r>
+              <w:rPr>
+                <w:rFonts w:ascii="Calibri" w:hAnsi="Calibri"/>
+                <w:color w:val="808080"/>
+                <w:sz w:val="22"/>
+                <w:szCs w:val="22"/>
+              </w:rPr>
+              <w:t xml:space="preserve">  </w:t>
+            </w:r>
+          </w:p>
+          <w:p>
+            <w:pPr>
+              <w:jc w:val="both"/>
+              <w:rPr>
+                <w:rFonts w:ascii="Calibri" w:hAnsi="Calibri"/>
+                <w:color w:val="808080"/>
+                <w:sz w:val="22"/>
+                <w:szCs w:val="22"/>
+              </w:rPr>
+            </w:pPr>
+          </w:p>
+          <w:p>
+            <w:pPr>
+              <w:pStyle w:val="paragraph"/>
+              <w:numPr>
+                <w:ilvl w:val="0"/>
+                <w:numId w:val="3"/>
+              </w:numPr>
+              <w:ind w:left="1080" w:firstLine="0"/>
+              <w:jc w:val="both"/>
+              <w:textAlignment w:val="baseline"/>
+              <w:rPr>
+                <w:rFonts w:ascii="Noto Sans Symbols" w:hAnsi="Noto Sans Symbols"/>
+                <w:sz w:val="22"/>
+                <w:szCs w:val="22"/>
+                <w:lang w:val="es-CO"/>
+              </w:rPr>
+            </w:pPr>
+            <w:r>
+              <w:rPr>
+                <w:rStyle w:val="normaltextrun"/>
+                <w:rFonts w:ascii="Calibri" w:hAnsi="Calibri" w:cs="Calibri"/>
+                <w:color w:val="000000"/>
+                <w:sz w:val="22"/>
+                <w:szCs w:val="22"/>
+                <w:lang w:val="es-CO"/>
+              </w:rPr>
+              <w:t>Comprender los conceptos fundamentales del pensamiento matemático que centra sus reflexiones en la variación.</w:t>
+            </w:r>
+            <w:r>
+              <w:rPr>
+                <w:rStyle w:val="eop"/>
+                <w:rFonts w:ascii="Calibri" w:hAnsi="Calibri" w:cs="Calibri"/>
+                <w:color w:val="000000"/>
+                <w:sz w:val="22"/>
+                <w:szCs w:val="22"/>
+                <w:lang w:val="es-CO"/>
+              </w:rPr>
+              <w:t> </w:t>
+            </w:r>
+          </w:p>
+          <w:p>
+            <w:pPr>
+              <w:pStyle w:val="paragraph"/>
+              <w:numPr>
+                <w:ilvl w:val="0"/>
+                <w:numId w:val="3"/>
+              </w:numPr>
+              <w:ind w:left="1080" w:firstLine="0"/>
+              <w:jc w:val="both"/>
+              <w:textAlignment w:val="baseline"/>
+              <w:rPr>
+                <w:rFonts w:ascii="Noto Sans Symbols" w:hAnsi="Noto Sans Symbols"/>
+                <w:sz w:val="22"/>
+                <w:szCs w:val="22"/>
+                <w:lang w:val="es-CO"/>
+              </w:rPr>
+            </w:pPr>
+            <w:r>
+              <w:rPr>
+                <w:rStyle w:val="normaltextrun"/>
+                <w:rFonts w:ascii="Calibri" w:hAnsi="Calibri" w:cs="Calibri"/>
+                <w:color w:val="000000"/>
+                <w:sz w:val="22"/>
+                <w:szCs w:val="22"/>
+                <w:lang w:val="es-CO"/>
+              </w:rPr>
+              <w:t>Modelar situaciones de las ciencias.</w:t>
+            </w:r>
+            <w:r>
+              <w:rPr>
+                <w:rStyle w:val="eop"/>
+                <w:rFonts w:ascii="Calibri" w:hAnsi="Calibri" w:cs="Calibri"/>
+                <w:color w:val="000000"/>
+                <w:sz w:val="22"/>
+                <w:szCs w:val="22"/>
+                <w:lang w:val="es-CO"/>
+              </w:rPr>
+              <w:t> </w:t>
+            </w:r>
+          </w:p>
+          <w:p>
+            <w:pPr>
+              <w:pStyle w:val="paragraph"/>
+              <w:numPr>
+                <w:ilvl w:val="0"/>
+                <w:numId w:val="3"/>
+              </w:numPr>
+              <w:ind w:left="1080" w:firstLine="0"/>
+              <w:jc w:val="both"/>
+              <w:textAlignment w:val="baseline"/>
+              <w:rPr>
+                <w:rFonts w:ascii="Noto Sans Symbols" w:hAnsi="Noto Sans Symbols"/>
+                <w:sz w:val="22"/>
+                <w:szCs w:val="22"/>
+                <w:lang w:val="es-CO"/>
+              </w:rPr>
+            </w:pPr>
+            <w:r>
+              <w:rPr>
+                <w:rStyle w:val="normaltextrun"/>
+                <w:rFonts w:ascii="Calibri" w:hAnsi="Calibri" w:cs="Calibri"/>
+                <w:color w:val="000000"/>
+                <w:sz w:val="22"/>
+                <w:szCs w:val="22"/>
+                <w:lang w:val="es-CO"/>
+              </w:rPr>
+              <w:t>Diseñar procesos de estudio -enseñanza y aprendizaje- que favorezcan la reflexión, discusión, construcción, comprensión, comunicación y objetivación de conceptos fundamentales de la variación.</w:t>
+            </w:r>
+            <w:r>
+              <w:rPr>
+                <w:rStyle w:val="eop"/>
+                <w:rFonts w:ascii="Calibri" w:hAnsi="Calibri" w:cs="Calibri"/>
+                <w:color w:val="000000"/>
+                <w:sz w:val="22"/>
+                <w:szCs w:val="22"/>
+                <w:lang w:val="es-CO"/>
+              </w:rPr>
+              <w:t> </w:t>
+            </w:r>
+          </w:p>
+          <w:p>
+            <w:pPr>
+              <w:pStyle w:val="paragraph"/>
+              <w:numPr>
+                <w:ilvl w:val="0"/>
+                <w:numId w:val="3"/>
+              </w:numPr>
+              <w:ind w:left="1080" w:firstLine="0"/>
+              <w:jc w:val="both"/>
+              <w:textAlignment w:val="baseline"/>
+              <w:rPr>
+                <w:rFonts w:ascii="Noto Sans Symbols" w:hAnsi="Noto Sans Symbols"/>
+                <w:lang w:val="es-CO"/>
+              </w:rPr>
+            </w:pPr>
+            <w:r>
+              <w:rPr>
+                <w:rStyle w:val="normaltextrun"/>
+                <w:rFonts w:ascii="Calibri" w:hAnsi="Calibri" w:cs="Calibri"/>
+                <w:color w:val="000000"/>
+                <w:sz w:val="22"/>
+                <w:szCs w:val="22"/>
+                <w:lang w:val="es-CO"/>
+              </w:rPr>
+              <w:t>Identificar fenómenos de variación en la vida de todos los días. </w:t>
+            </w:r>
+            <w:r>
+              <w:rPr>
+                <w:rStyle w:val="eop"/>
+                <w:rFonts w:ascii="Calibri" w:hAnsi="Calibri" w:cs="Calibri"/>
+                <w:color w:val="000000"/>
+                <w:sz w:val="22"/>
+                <w:szCs w:val="22"/>
+                <w:lang w:val="es-CO"/>
+              </w:rPr>
+              <w:t> </w:t>
+            </w:r>
+          </w:p>
+          <w:p>
+            <w:pPr>
+              <w:jc w:val="both"/>
+              <w:rPr>
+                <w:rFonts w:ascii="Calibri" w:hAnsi="Calibri"/>
+                <w:color w:val="808080"/>
+                <w:sz w:val="22"/>
+                <w:szCs w:val="22"/>
+                <w:lang w:val="es-CO"/>
+              </w:rPr>
+            </w:pPr>
           </w:p>
           <w:p>
             <w:pPr>
@@ -2137,7 +2335,6 @@
                 <w:szCs w:val="20"/>
               </w:rPr>
             </w:pPr>
-            <w:proofErr w:type="spellStart"/>
             <w:r>
               <w:rPr>
                 <w:rFonts w:ascii="Calibri" w:hAnsi="Calibri"/>
@@ -2147,7 +2344,6 @@
               </w:rPr>
               <w:t>Xxxxxxxxxxxxxxx</w:t>
             </w:r>
-            <w:proofErr w:type="spellEnd"/>
           </w:p>
           <w:p>
             <w:pPr>
@@ -2170,7 +2366,6 @@
                 <w:szCs w:val="20"/>
               </w:rPr>
             </w:pPr>
-            <w:proofErr w:type="spellStart"/>
             <w:r>
               <w:rPr>
                 <w:rFonts w:ascii="Calibri" w:hAnsi="Calibri"/>
@@ -2180,7 +2375,6 @@
               </w:rPr>
               <w:t>Xxxxxxxxxxxxxxx</w:t>
             </w:r>
-            <w:proofErr w:type="spellEnd"/>
           </w:p>
           <w:p>
             <w:pPr>
@@ -2203,7 +2397,6 @@
                 <w:szCs w:val="20"/>
               </w:rPr>
             </w:pPr>
-            <w:proofErr w:type="spellStart"/>
             <w:r>
               <w:rPr>
                 <w:rFonts w:ascii="Calibri" w:hAnsi="Calibri"/>
@@ -2213,7 +2406,2080 @@
               </w:rPr>
               <w:t>xxxxxxxxxxxxxxx</w:t>
             </w:r>
-            <w:proofErr w:type="spellEnd"/>
+          </w:p>
+          <w:p>
+            <w:pPr>
+              <w:jc w:val="both"/>
+              <w:rPr>
+                <w:rFonts w:ascii="Calibri" w:hAnsi="Calibri"/>
+              </w:rPr>
+            </w:pPr>
+          </w:p>
+          <w:p>
+            <w:pPr>
+              <w:pStyle w:val="paragraph"/>
+              <w:textAlignment w:val="baseline"/>
+              <w:rPr>
+                <w:lang w:val="es-CO"/>
+              </w:rPr>
+            </w:pPr>
+            <w:r>
+              <w:rPr>
+                <w:rStyle w:val="normaltextrun"/>
+                <w:rFonts w:ascii="Calibri" w:hAnsi="Calibri" w:cs="Calibri"/>
+                <w:color w:val="000000"/>
+                <w:sz w:val="22"/>
+                <w:szCs w:val="22"/>
+                <w:lang w:val="es-CO"/>
+              </w:rPr>
+              <w:t>El curso se desarrolla a través de cuatro ejes problémicos que se describen a continuación:</w:t>
+            </w:r>
+            <w:r>
+              <w:rPr>
+                <w:rStyle w:val="eop"/>
+                <w:rFonts w:ascii="Calibri" w:hAnsi="Calibri" w:cs="Calibri"/>
+                <w:color w:val="000000"/>
+                <w:sz w:val="22"/>
+                <w:szCs w:val="22"/>
+                <w:lang w:val="es-CO"/>
+              </w:rPr>
+              <w:t> </w:t>
+            </w:r>
+          </w:p>
+          <w:p>
+            <w:pPr>
+              <w:pStyle w:val="paragraph"/>
+              <w:textAlignment w:val="baseline"/>
+              <w:rPr>
+                <w:lang w:val="es-CO"/>
+              </w:rPr>
+            </w:pPr>
+            <w:r>
+              <w:rPr>
+                <w:rStyle w:val="eop"/>
+                <w:lang w:val="es-CO"/>
+              </w:rPr>
+              <w:t> </w:t>
+            </w:r>
+          </w:p>
+          <w:p>
+            <w:pPr>
+              <w:pStyle w:val="paragraph"/>
+              <w:textAlignment w:val="baseline"/>
+              <w:rPr>
+                <w:lang w:val="es-CO"/>
+              </w:rPr>
+            </w:pPr>
+            <w:r>
+              <w:rPr>
+                <w:rStyle w:val="normaltextrun"/>
+                <w:rFonts w:ascii="Calibri" w:hAnsi="Calibri" w:cs="Calibri"/>
+                <w:b/>
+                <w:bCs/>
+                <w:color w:val="000000"/>
+                <w:sz w:val="22"/>
+                <w:szCs w:val="22"/>
+                <w:lang w:val="es-CO"/>
+              </w:rPr>
+              <w:t>Eje 1. El número, sus raíces, desarrollo y futuro en las ciencias naturales.</w:t>
+            </w:r>
+            <w:r>
+              <w:rPr>
+                <w:rStyle w:val="eop"/>
+                <w:rFonts w:ascii="Calibri" w:hAnsi="Calibri" w:cs="Calibri"/>
+                <w:color w:val="000000"/>
+                <w:sz w:val="22"/>
+                <w:szCs w:val="22"/>
+                <w:lang w:val="es-CO"/>
+              </w:rPr>
+              <w:t> </w:t>
+            </w:r>
+          </w:p>
+          <w:p>
+            <w:pPr>
+              <w:pStyle w:val="paragraph"/>
+              <w:textAlignment w:val="baseline"/>
+              <w:rPr>
+                <w:lang w:val="es-CO"/>
+              </w:rPr>
+            </w:pPr>
+            <w:r>
+              <w:rPr>
+                <w:rStyle w:val="eop"/>
+                <w:lang w:val="es-CO"/>
+              </w:rPr>
+              <w:lastRenderedPageBreak/>
+              <w:t> </w:t>
+            </w:r>
+          </w:p>
+          <w:p>
+            <w:pPr>
+              <w:pStyle w:val="paragraph"/>
+              <w:textAlignment w:val="baseline"/>
+            </w:pPr>
+            <w:r>
+              <w:rPr>
+                <w:rStyle w:val="normaltextrun"/>
+                <w:rFonts w:ascii="Calibri" w:hAnsi="Calibri" w:cs="Calibri"/>
+                <w:b/>
+                <w:bCs/>
+                <w:color w:val="000000"/>
+                <w:sz w:val="22"/>
+                <w:szCs w:val="22"/>
+                <w:lang w:val="es-CO"/>
+              </w:rPr>
+              <w:t>Preguntas orientadoras</w:t>
+            </w:r>
+            <w:r>
+              <w:rPr>
+                <w:rStyle w:val="eop"/>
+                <w:rFonts w:ascii="Calibri" w:hAnsi="Calibri" w:cs="Calibri"/>
+                <w:color w:val="000000"/>
+                <w:sz w:val="22"/>
+                <w:szCs w:val="22"/>
+              </w:rPr>
+              <w:t> </w:t>
+            </w:r>
+          </w:p>
+          <w:p>
+            <w:pPr>
+              <w:pStyle w:val="paragraph"/>
+              <w:textAlignment w:val="baseline"/>
+            </w:pPr>
+            <w:r>
+              <w:rPr>
+                <w:rStyle w:val="eop"/>
+              </w:rPr>
+              <w:t> </w:t>
+            </w:r>
+          </w:p>
+          <w:p>
+            <w:pPr>
+              <w:pStyle w:val="paragraph"/>
+              <w:numPr>
+                <w:ilvl w:val="0"/>
+                <w:numId w:val="4"/>
+              </w:numPr>
+              <w:ind w:left="1080" w:firstLine="0"/>
+              <w:textAlignment w:val="baseline"/>
+              <w:rPr>
+                <w:rFonts w:ascii="Noto Sans Symbols" w:hAnsi="Noto Sans Symbols"/>
+                <w:sz w:val="20"/>
+                <w:szCs w:val="20"/>
+              </w:rPr>
+            </w:pPr>
+            <w:r>
+              <w:rPr>
+                <w:rStyle w:val="normaltextrun"/>
+                <w:rFonts w:ascii="Calibri" w:hAnsi="Calibri" w:cs="Calibri"/>
+                <w:color w:val="000000"/>
+                <w:sz w:val="22"/>
+                <w:szCs w:val="22"/>
+                <w:lang w:val="es-CO"/>
+              </w:rPr>
+              <w:t>¿Qué es el número?</w:t>
+            </w:r>
+            <w:r>
+              <w:rPr>
+                <w:rStyle w:val="eop"/>
+                <w:rFonts w:ascii="Calibri" w:hAnsi="Calibri" w:cs="Calibri"/>
+                <w:color w:val="000000"/>
+                <w:sz w:val="22"/>
+                <w:szCs w:val="22"/>
+              </w:rPr>
+              <w:t> </w:t>
+            </w:r>
+          </w:p>
+          <w:p>
+            <w:pPr>
+              <w:pStyle w:val="paragraph"/>
+              <w:numPr>
+                <w:ilvl w:val="0"/>
+                <w:numId w:val="4"/>
+              </w:numPr>
+              <w:ind w:left="1080" w:firstLine="0"/>
+              <w:textAlignment w:val="baseline"/>
+              <w:rPr>
+                <w:rFonts w:ascii="Noto Sans Symbols" w:hAnsi="Noto Sans Symbols"/>
+                <w:sz w:val="20"/>
+                <w:szCs w:val="20"/>
+                <w:lang w:val="es-CO"/>
+              </w:rPr>
+            </w:pPr>
+            <w:r>
+              <w:rPr>
+                <w:rStyle w:val="normaltextrun"/>
+                <w:rFonts w:ascii="Calibri" w:hAnsi="Calibri" w:cs="Calibri"/>
+                <w:color w:val="000000"/>
+                <w:sz w:val="22"/>
+                <w:szCs w:val="22"/>
+                <w:lang w:val="es-CO"/>
+              </w:rPr>
+              <w:t>¿Todos los problemas matemáticos de las ciencias tienen soluciones expresables en números Naturales y Enteros?</w:t>
+            </w:r>
+            <w:r>
+              <w:rPr>
+                <w:rStyle w:val="eop"/>
+                <w:rFonts w:ascii="Calibri" w:hAnsi="Calibri" w:cs="Calibri"/>
+                <w:color w:val="000000"/>
+                <w:sz w:val="22"/>
+                <w:szCs w:val="22"/>
+                <w:lang w:val="es-CO"/>
+              </w:rPr>
+              <w:t> </w:t>
+            </w:r>
+          </w:p>
+          <w:p>
+            <w:pPr>
+              <w:pStyle w:val="paragraph"/>
+              <w:numPr>
+                <w:ilvl w:val="0"/>
+                <w:numId w:val="4"/>
+              </w:numPr>
+              <w:ind w:left="1080" w:firstLine="0"/>
+              <w:textAlignment w:val="baseline"/>
+              <w:rPr>
+                <w:rFonts w:ascii="Noto Sans Symbols" w:hAnsi="Noto Sans Symbols"/>
+                <w:sz w:val="20"/>
+                <w:szCs w:val="20"/>
+                <w:lang w:val="es-CO"/>
+              </w:rPr>
+            </w:pPr>
+            <w:r>
+              <w:rPr>
+                <w:rStyle w:val="normaltextrun"/>
+                <w:rFonts w:ascii="Calibri" w:hAnsi="Calibri" w:cs="Calibri"/>
+                <w:color w:val="000000"/>
+                <w:sz w:val="22"/>
+                <w:szCs w:val="22"/>
+                <w:lang w:val="es-CO"/>
+              </w:rPr>
+              <w:t>¿Cuál es la importancia de operar con y sobre los números Reales? </w:t>
+            </w:r>
+            <w:r>
+              <w:rPr>
+                <w:rStyle w:val="eop"/>
+                <w:rFonts w:ascii="Calibri" w:hAnsi="Calibri" w:cs="Calibri"/>
+                <w:color w:val="000000"/>
+                <w:sz w:val="22"/>
+                <w:szCs w:val="22"/>
+                <w:lang w:val="es-CO"/>
+              </w:rPr>
+              <w:t> </w:t>
+            </w:r>
+          </w:p>
+          <w:p>
+            <w:pPr>
+              <w:pStyle w:val="paragraph"/>
+              <w:textAlignment w:val="baseline"/>
+              <w:rPr>
+                <w:lang w:val="es-CO"/>
+              </w:rPr>
+            </w:pPr>
+            <w:r>
+              <w:rPr>
+                <w:rStyle w:val="eop"/>
+                <w:lang w:val="es-CO"/>
+              </w:rPr>
+              <w:t> </w:t>
+            </w:r>
+          </w:p>
+          <w:p>
+            <w:pPr>
+              <w:pStyle w:val="paragraph"/>
+              <w:jc w:val="both"/>
+              <w:textAlignment w:val="baseline"/>
+            </w:pPr>
+            <w:r>
+              <w:rPr>
+                <w:rStyle w:val="normaltextrun"/>
+                <w:rFonts w:ascii="Calibri" w:hAnsi="Calibri" w:cs="Calibri"/>
+                <w:b/>
+                <w:bCs/>
+                <w:color w:val="000000"/>
+                <w:sz w:val="22"/>
+                <w:szCs w:val="22"/>
+                <w:lang w:val="es-CO"/>
+              </w:rPr>
+              <w:t>Consideraciones teóricas y prácticas</w:t>
+            </w:r>
+            <w:r>
+              <w:rPr>
+                <w:rStyle w:val="eop"/>
+                <w:rFonts w:ascii="Calibri" w:hAnsi="Calibri" w:cs="Calibri"/>
+                <w:color w:val="000000"/>
+                <w:sz w:val="22"/>
+                <w:szCs w:val="22"/>
+              </w:rPr>
+              <w:t> </w:t>
+            </w:r>
+          </w:p>
+          <w:p>
+            <w:pPr>
+              <w:pStyle w:val="paragraph"/>
+              <w:numPr>
+                <w:ilvl w:val="0"/>
+                <w:numId w:val="5"/>
+              </w:numPr>
+              <w:ind w:left="1080" w:firstLine="0"/>
+              <w:jc w:val="both"/>
+              <w:textAlignment w:val="baseline"/>
+              <w:rPr>
+                <w:rFonts w:ascii="Noto Sans Symbols" w:hAnsi="Noto Sans Symbols"/>
+                <w:sz w:val="20"/>
+                <w:szCs w:val="20"/>
+              </w:rPr>
+            </w:pPr>
+            <w:r>
+              <w:rPr>
+                <w:rStyle w:val="normaltextrun"/>
+                <w:rFonts w:ascii="Calibri" w:hAnsi="Calibri" w:cs="Calibri"/>
+                <w:color w:val="000000"/>
+                <w:sz w:val="22"/>
+                <w:szCs w:val="22"/>
+                <w:lang w:val="es-CO"/>
+              </w:rPr>
+              <w:t>Sistemas numéricos</w:t>
+            </w:r>
+            <w:r>
+              <w:rPr>
+                <w:rStyle w:val="eop"/>
+                <w:rFonts w:ascii="Calibri" w:hAnsi="Calibri" w:cs="Calibri"/>
+                <w:color w:val="000000"/>
+                <w:sz w:val="22"/>
+                <w:szCs w:val="22"/>
+              </w:rPr>
+              <w:t> </w:t>
+            </w:r>
+          </w:p>
+          <w:p>
+            <w:pPr>
+              <w:pStyle w:val="paragraph"/>
+              <w:numPr>
+                <w:ilvl w:val="0"/>
+                <w:numId w:val="5"/>
+              </w:numPr>
+              <w:ind w:left="1080" w:firstLine="0"/>
+              <w:jc w:val="both"/>
+              <w:textAlignment w:val="baseline"/>
+              <w:rPr>
+                <w:rFonts w:ascii="Noto Sans Symbols" w:hAnsi="Noto Sans Symbols"/>
+                <w:sz w:val="20"/>
+                <w:szCs w:val="20"/>
+              </w:rPr>
+            </w:pPr>
+            <w:r>
+              <w:rPr>
+                <w:rStyle w:val="normaltextrun"/>
+                <w:rFonts w:ascii="Calibri" w:hAnsi="Calibri" w:cs="Calibri"/>
+                <w:color w:val="000000"/>
+                <w:sz w:val="22"/>
+                <w:szCs w:val="22"/>
+                <w:lang w:val="es-CO"/>
+              </w:rPr>
+              <w:t>Números Reales</w:t>
+            </w:r>
+            <w:r>
+              <w:rPr>
+                <w:rStyle w:val="eop"/>
+                <w:rFonts w:ascii="Calibri" w:hAnsi="Calibri" w:cs="Calibri"/>
+                <w:color w:val="000000"/>
+                <w:sz w:val="22"/>
+                <w:szCs w:val="22"/>
+              </w:rPr>
+              <w:t> </w:t>
+            </w:r>
+          </w:p>
+          <w:p>
+            <w:pPr>
+              <w:pStyle w:val="paragraph"/>
+              <w:numPr>
+                <w:ilvl w:val="0"/>
+                <w:numId w:val="5"/>
+              </w:numPr>
+              <w:ind w:left="1080" w:firstLine="0"/>
+              <w:jc w:val="both"/>
+              <w:textAlignment w:val="baseline"/>
+              <w:rPr>
+                <w:rFonts w:ascii="Noto Sans Symbols" w:hAnsi="Noto Sans Symbols"/>
+                <w:sz w:val="20"/>
+                <w:szCs w:val="20"/>
+                <w:lang w:val="es-CO"/>
+              </w:rPr>
+            </w:pPr>
+            <w:r>
+              <w:rPr>
+                <w:rStyle w:val="normaltextrun"/>
+                <w:rFonts w:ascii="Calibri" w:hAnsi="Calibri" w:cs="Calibri"/>
+                <w:color w:val="000000"/>
+                <w:sz w:val="22"/>
+                <w:szCs w:val="22"/>
+                <w:lang w:val="es-CO"/>
+              </w:rPr>
+              <w:t>Necesidad de ampliar el conjunto de los números reales</w:t>
+            </w:r>
+            <w:r>
+              <w:rPr>
+                <w:rStyle w:val="eop"/>
+                <w:rFonts w:ascii="Calibri" w:hAnsi="Calibri" w:cs="Calibri"/>
+                <w:color w:val="000000"/>
+                <w:sz w:val="22"/>
+                <w:szCs w:val="22"/>
+                <w:lang w:val="es-CO"/>
+              </w:rPr>
+              <w:t> </w:t>
+            </w:r>
+          </w:p>
+          <w:p>
+            <w:pPr>
+              <w:pStyle w:val="paragraph"/>
+              <w:numPr>
+                <w:ilvl w:val="0"/>
+                <w:numId w:val="5"/>
+              </w:numPr>
+              <w:ind w:left="1080" w:firstLine="0"/>
+              <w:textAlignment w:val="baseline"/>
+              <w:rPr>
+                <w:rFonts w:ascii="Noto Sans Symbols" w:hAnsi="Noto Sans Symbols"/>
+                <w:sz w:val="20"/>
+                <w:szCs w:val="20"/>
+              </w:rPr>
+            </w:pPr>
+            <w:r>
+              <w:rPr>
+                <w:rStyle w:val="normaltextrun"/>
+                <w:rFonts w:ascii="Calibri" w:hAnsi="Calibri" w:cs="Calibri"/>
+                <w:color w:val="000000"/>
+                <w:sz w:val="22"/>
+                <w:szCs w:val="22"/>
+                <w:lang w:val="es-CO"/>
+              </w:rPr>
+              <w:t>Números complejos</w:t>
+            </w:r>
+            <w:r>
+              <w:rPr>
+                <w:rStyle w:val="eop"/>
+                <w:rFonts w:ascii="Calibri" w:hAnsi="Calibri" w:cs="Calibri"/>
+                <w:color w:val="000000"/>
+                <w:sz w:val="22"/>
+                <w:szCs w:val="22"/>
+              </w:rPr>
+              <w:t> </w:t>
+            </w:r>
+          </w:p>
+          <w:p>
+            <w:pPr>
+              <w:pStyle w:val="paragraph"/>
+              <w:textAlignment w:val="baseline"/>
+            </w:pPr>
+            <w:r>
+              <w:rPr>
+                <w:rStyle w:val="eop"/>
+              </w:rPr>
+              <w:t> </w:t>
+            </w:r>
+          </w:p>
+          <w:p>
+            <w:pPr>
+              <w:pStyle w:val="paragraph"/>
+              <w:textAlignment w:val="baseline"/>
+            </w:pPr>
+            <w:r>
+              <w:rPr>
+                <w:rStyle w:val="normaltextrun"/>
+                <w:rFonts w:ascii="Calibri" w:hAnsi="Calibri" w:cs="Calibri"/>
+                <w:b/>
+                <w:bCs/>
+                <w:color w:val="000000"/>
+                <w:sz w:val="22"/>
+                <w:szCs w:val="22"/>
+                <w:lang w:val="es-CO"/>
+              </w:rPr>
+              <w:t>Tiempo estimado</w:t>
+            </w:r>
+            <w:r>
+              <w:rPr>
+                <w:rStyle w:val="normaltextrun"/>
+                <w:rFonts w:ascii="Calibri" w:hAnsi="Calibri" w:cs="Calibri"/>
+                <w:color w:val="000000"/>
+                <w:sz w:val="22"/>
+                <w:szCs w:val="22"/>
+                <w:lang w:val="es-CO"/>
+              </w:rPr>
+              <w:t>: 2 semanas</w:t>
+            </w:r>
+            <w:r>
+              <w:rPr>
+                <w:rStyle w:val="eop"/>
+                <w:rFonts w:ascii="Calibri" w:hAnsi="Calibri" w:cs="Calibri"/>
+                <w:color w:val="000000"/>
+                <w:sz w:val="22"/>
+                <w:szCs w:val="22"/>
+              </w:rPr>
+              <w:t> </w:t>
+            </w:r>
+          </w:p>
+          <w:p>
+            <w:pPr>
+              <w:pStyle w:val="paragraph"/>
+              <w:textAlignment w:val="baseline"/>
+            </w:pPr>
+            <w:r>
+              <w:rPr>
+                <w:rStyle w:val="eop"/>
+              </w:rPr>
+              <w:t> </w:t>
+            </w:r>
+          </w:p>
+          <w:p>
+            <w:pPr>
+              <w:pStyle w:val="paragraph"/>
+              <w:textAlignment w:val="baseline"/>
+              <w:rPr>
+                <w:lang w:val="es-CO"/>
+              </w:rPr>
+            </w:pPr>
+            <w:r>
+              <w:rPr>
+                <w:rStyle w:val="normaltextrun"/>
+                <w:rFonts w:ascii="Calibri" w:hAnsi="Calibri" w:cs="Calibri"/>
+                <w:b/>
+                <w:bCs/>
+                <w:color w:val="000000"/>
+                <w:sz w:val="22"/>
+                <w:szCs w:val="22"/>
+                <w:lang w:val="es-CO"/>
+              </w:rPr>
+              <w:t>Eje 2. Generalizando el pensamiento científico.</w:t>
+            </w:r>
+            <w:r>
+              <w:rPr>
+                <w:rStyle w:val="eop"/>
+                <w:rFonts w:ascii="Calibri" w:hAnsi="Calibri" w:cs="Calibri"/>
+                <w:color w:val="000000"/>
+                <w:sz w:val="22"/>
+                <w:szCs w:val="22"/>
+                <w:lang w:val="es-CO"/>
+              </w:rPr>
+              <w:t> </w:t>
+            </w:r>
+          </w:p>
+          <w:p>
+            <w:pPr>
+              <w:pStyle w:val="paragraph"/>
+              <w:textAlignment w:val="baseline"/>
+              <w:rPr>
+                <w:lang w:val="es-CO"/>
+              </w:rPr>
+            </w:pPr>
+            <w:r>
+              <w:rPr>
+                <w:rStyle w:val="eop"/>
+                <w:lang w:val="es-CO"/>
+              </w:rPr>
+              <w:t> </w:t>
+            </w:r>
+          </w:p>
+          <w:p>
+            <w:pPr>
+              <w:pStyle w:val="paragraph"/>
+              <w:textAlignment w:val="baseline"/>
+            </w:pPr>
+            <w:r>
+              <w:rPr>
+                <w:rStyle w:val="normaltextrun"/>
+                <w:rFonts w:ascii="Calibri" w:hAnsi="Calibri" w:cs="Calibri"/>
+                <w:b/>
+                <w:bCs/>
+                <w:color w:val="000000"/>
+                <w:sz w:val="22"/>
+                <w:szCs w:val="22"/>
+                <w:lang w:val="es-CO"/>
+              </w:rPr>
+              <w:t>Preguntas orientadoras</w:t>
+            </w:r>
+            <w:r>
+              <w:rPr>
+                <w:rStyle w:val="eop"/>
+                <w:rFonts w:ascii="Calibri" w:hAnsi="Calibri" w:cs="Calibri"/>
+                <w:color w:val="000000"/>
+                <w:sz w:val="22"/>
+                <w:szCs w:val="22"/>
+              </w:rPr>
+              <w:t> </w:t>
+            </w:r>
+          </w:p>
+          <w:p>
+            <w:pPr>
+              <w:pStyle w:val="paragraph"/>
+              <w:textAlignment w:val="baseline"/>
+            </w:pPr>
+            <w:r>
+              <w:rPr>
+                <w:rStyle w:val="eop"/>
+              </w:rPr>
+              <w:t> </w:t>
+            </w:r>
+          </w:p>
+          <w:p>
+            <w:pPr>
+              <w:pStyle w:val="paragraph"/>
+              <w:numPr>
+                <w:ilvl w:val="0"/>
+                <w:numId w:val="6"/>
+              </w:numPr>
+              <w:ind w:left="1080" w:firstLine="0"/>
+              <w:textAlignment w:val="baseline"/>
+              <w:rPr>
+                <w:rFonts w:ascii="Noto Sans Symbols" w:hAnsi="Noto Sans Symbols"/>
+                <w:sz w:val="20"/>
+                <w:szCs w:val="20"/>
+                <w:lang w:val="es-CO"/>
+              </w:rPr>
+            </w:pPr>
+            <w:r>
+              <w:rPr>
+                <w:rStyle w:val="normaltextrun"/>
+                <w:rFonts w:ascii="Calibri" w:hAnsi="Calibri" w:cs="Calibri"/>
+                <w:color w:val="000000"/>
+                <w:sz w:val="22"/>
+                <w:szCs w:val="22"/>
+                <w:lang w:val="es-CO"/>
+              </w:rPr>
+              <w:t>¿Necesitamos calcular el aumento (o decrecimiento) de bacterias en un cultivo pasado un lapso?, ¿Cómo generalizamos nuestros cálculos?</w:t>
+            </w:r>
+            <w:r>
+              <w:rPr>
+                <w:rStyle w:val="eop"/>
+                <w:rFonts w:ascii="Calibri" w:hAnsi="Calibri" w:cs="Calibri"/>
+                <w:color w:val="000000"/>
+                <w:sz w:val="22"/>
+                <w:szCs w:val="22"/>
+                <w:lang w:val="es-CO"/>
+              </w:rPr>
+              <w:t> </w:t>
+            </w:r>
+          </w:p>
+          <w:p>
+            <w:pPr>
+              <w:pStyle w:val="paragraph"/>
+              <w:numPr>
+                <w:ilvl w:val="0"/>
+                <w:numId w:val="6"/>
+              </w:numPr>
+              <w:ind w:left="1080" w:firstLine="0"/>
+              <w:textAlignment w:val="baseline"/>
+              <w:rPr>
+                <w:rFonts w:ascii="Noto Sans Symbols" w:hAnsi="Noto Sans Symbols"/>
+                <w:sz w:val="20"/>
+                <w:szCs w:val="20"/>
+                <w:lang w:val="es-CO"/>
+              </w:rPr>
+            </w:pPr>
+            <w:r>
+              <w:rPr>
+                <w:rStyle w:val="normaltextrun"/>
+                <w:rFonts w:ascii="Calibri" w:hAnsi="Calibri" w:cs="Calibri"/>
+                <w:color w:val="000000"/>
+                <w:sz w:val="22"/>
+                <w:szCs w:val="22"/>
+                <w:lang w:val="es-CO"/>
+              </w:rPr>
+              <w:t>¿Cuáles fenómenos cotidianos pueden expresarse mediante una ecuación? </w:t>
+            </w:r>
+            <w:r>
+              <w:rPr>
+                <w:rStyle w:val="eop"/>
+                <w:rFonts w:ascii="Calibri" w:hAnsi="Calibri" w:cs="Calibri"/>
+                <w:color w:val="000000"/>
+                <w:sz w:val="22"/>
+                <w:szCs w:val="22"/>
+                <w:lang w:val="es-CO"/>
+              </w:rPr>
+              <w:t> </w:t>
+            </w:r>
+          </w:p>
+          <w:p>
+            <w:pPr>
+              <w:pStyle w:val="paragraph"/>
+              <w:numPr>
+                <w:ilvl w:val="0"/>
+                <w:numId w:val="6"/>
+              </w:numPr>
+              <w:ind w:left="1080" w:firstLine="0"/>
+              <w:textAlignment w:val="baseline"/>
+              <w:rPr>
+                <w:rFonts w:ascii="Noto Sans Symbols" w:hAnsi="Noto Sans Symbols"/>
+                <w:sz w:val="20"/>
+                <w:szCs w:val="20"/>
+                <w:lang w:val="es-CO"/>
+              </w:rPr>
+            </w:pPr>
+            <w:r>
+              <w:rPr>
+                <w:rStyle w:val="normaltextrun"/>
+                <w:rFonts w:ascii="Calibri" w:hAnsi="Calibri" w:cs="Calibri"/>
+                <w:color w:val="000000"/>
+                <w:sz w:val="22"/>
+                <w:szCs w:val="22"/>
+                <w:lang w:val="es-CO"/>
+              </w:rPr>
+              <w:t>¿Cómo se pueden usar algunos conceptos matemáticos en la descripción de problemas o situaciones cotidianas? </w:t>
+            </w:r>
+            <w:r>
+              <w:rPr>
+                <w:rStyle w:val="eop"/>
+                <w:rFonts w:ascii="Calibri" w:hAnsi="Calibri" w:cs="Calibri"/>
+                <w:color w:val="000000"/>
+                <w:sz w:val="22"/>
+                <w:szCs w:val="22"/>
+                <w:lang w:val="es-CO"/>
+              </w:rPr>
+              <w:t> </w:t>
+            </w:r>
+          </w:p>
+          <w:p>
+            <w:pPr>
+              <w:pStyle w:val="paragraph"/>
+              <w:textAlignment w:val="baseline"/>
+              <w:rPr>
+                <w:lang w:val="es-CO"/>
+              </w:rPr>
+            </w:pPr>
+            <w:r>
+              <w:rPr>
+                <w:rStyle w:val="eop"/>
+                <w:lang w:val="es-CO"/>
+              </w:rPr>
+              <w:t> </w:t>
+            </w:r>
+          </w:p>
+          <w:p>
+            <w:pPr>
+              <w:pStyle w:val="paragraph"/>
+              <w:textAlignment w:val="baseline"/>
+            </w:pPr>
+            <w:r>
+              <w:rPr>
+                <w:rStyle w:val="normaltextrun"/>
+                <w:rFonts w:ascii="Calibri" w:hAnsi="Calibri" w:cs="Calibri"/>
+                <w:b/>
+                <w:bCs/>
+                <w:color w:val="000000"/>
+                <w:sz w:val="22"/>
+                <w:szCs w:val="22"/>
+                <w:lang w:val="es-CO"/>
+              </w:rPr>
+              <w:t>Consideraciones teóricas y prácticas</w:t>
+            </w:r>
+            <w:r>
+              <w:rPr>
+                <w:rStyle w:val="eop"/>
+                <w:rFonts w:ascii="Calibri" w:hAnsi="Calibri" w:cs="Calibri"/>
+                <w:color w:val="000000"/>
+                <w:sz w:val="22"/>
+                <w:szCs w:val="22"/>
+              </w:rPr>
+              <w:t> </w:t>
+            </w:r>
+          </w:p>
+          <w:p>
+            <w:pPr>
+              <w:pStyle w:val="paragraph"/>
+              <w:numPr>
+                <w:ilvl w:val="0"/>
+                <w:numId w:val="7"/>
+              </w:numPr>
+              <w:ind w:left="1080" w:firstLine="0"/>
+              <w:textAlignment w:val="baseline"/>
+              <w:rPr>
+                <w:rFonts w:ascii="Noto Sans Symbols" w:hAnsi="Noto Sans Symbols"/>
+                <w:sz w:val="20"/>
+                <w:szCs w:val="20"/>
+              </w:rPr>
+            </w:pPr>
+            <w:r>
+              <w:rPr>
+                <w:rStyle w:val="normaltextrun"/>
+                <w:rFonts w:ascii="Calibri" w:hAnsi="Calibri" w:cs="Calibri"/>
+                <w:color w:val="000000"/>
+                <w:sz w:val="22"/>
+                <w:szCs w:val="22"/>
+                <w:lang w:val="es-CO"/>
+              </w:rPr>
+              <w:t>Definiciones básicas.</w:t>
+            </w:r>
+            <w:r>
+              <w:rPr>
+                <w:rStyle w:val="eop"/>
+                <w:rFonts w:ascii="Calibri" w:hAnsi="Calibri" w:cs="Calibri"/>
+                <w:color w:val="000000"/>
+                <w:sz w:val="22"/>
+                <w:szCs w:val="22"/>
+              </w:rPr>
+              <w:t> </w:t>
+            </w:r>
+          </w:p>
+          <w:p>
+            <w:pPr>
+              <w:pStyle w:val="paragraph"/>
+              <w:numPr>
+                <w:ilvl w:val="0"/>
+                <w:numId w:val="7"/>
+              </w:numPr>
+              <w:ind w:left="1080" w:firstLine="0"/>
+              <w:textAlignment w:val="baseline"/>
+              <w:rPr>
+                <w:rFonts w:ascii="Noto Sans Symbols" w:hAnsi="Noto Sans Symbols"/>
+                <w:sz w:val="20"/>
+                <w:szCs w:val="20"/>
+              </w:rPr>
+            </w:pPr>
+            <w:r>
+              <w:rPr>
+                <w:rStyle w:val="normaltextrun"/>
+                <w:rFonts w:ascii="Calibri" w:hAnsi="Calibri" w:cs="Calibri"/>
+                <w:color w:val="000000"/>
+                <w:sz w:val="22"/>
+                <w:szCs w:val="22"/>
+                <w:lang w:val="es-CO"/>
+              </w:rPr>
+              <w:t>Operaciones con polinomios.</w:t>
+            </w:r>
+            <w:r>
+              <w:rPr>
+                <w:rStyle w:val="eop"/>
+                <w:rFonts w:ascii="Calibri" w:hAnsi="Calibri" w:cs="Calibri"/>
+                <w:color w:val="000000"/>
+                <w:sz w:val="22"/>
+                <w:szCs w:val="22"/>
+              </w:rPr>
+              <w:t> </w:t>
+            </w:r>
+          </w:p>
+          <w:p>
+            <w:pPr>
+              <w:pStyle w:val="paragraph"/>
+              <w:numPr>
+                <w:ilvl w:val="0"/>
+                <w:numId w:val="7"/>
+              </w:numPr>
+              <w:ind w:left="1080" w:firstLine="0"/>
+              <w:textAlignment w:val="baseline"/>
+              <w:rPr>
+                <w:rFonts w:ascii="Noto Sans Symbols" w:hAnsi="Noto Sans Symbols"/>
+                <w:sz w:val="20"/>
+                <w:szCs w:val="20"/>
+                <w:lang w:val="es-CO"/>
+              </w:rPr>
+            </w:pPr>
+            <w:r>
+              <w:rPr>
+                <w:rStyle w:val="normaltextrun"/>
+                <w:rFonts w:ascii="Calibri" w:hAnsi="Calibri" w:cs="Calibri"/>
+                <w:color w:val="000000"/>
+                <w:sz w:val="22"/>
+                <w:szCs w:val="22"/>
+                <w:lang w:val="es-CO"/>
+              </w:rPr>
+              <w:t>Criterios de divisibilidad de polinomios.</w:t>
+            </w:r>
+            <w:r>
+              <w:rPr>
+                <w:rStyle w:val="eop"/>
+                <w:rFonts w:ascii="Calibri" w:hAnsi="Calibri" w:cs="Calibri"/>
+                <w:color w:val="000000"/>
+                <w:sz w:val="22"/>
+                <w:szCs w:val="22"/>
+                <w:lang w:val="es-CO"/>
+              </w:rPr>
+              <w:t> </w:t>
+            </w:r>
+          </w:p>
+          <w:p>
+            <w:pPr>
+              <w:pStyle w:val="paragraph"/>
+              <w:numPr>
+                <w:ilvl w:val="0"/>
+                <w:numId w:val="7"/>
+              </w:numPr>
+              <w:ind w:left="1080" w:firstLine="0"/>
+              <w:textAlignment w:val="baseline"/>
+              <w:rPr>
+                <w:rFonts w:ascii="Noto Sans Symbols" w:hAnsi="Noto Sans Symbols"/>
+                <w:sz w:val="20"/>
+                <w:szCs w:val="20"/>
+                <w:lang w:val="es-CO"/>
+              </w:rPr>
+            </w:pPr>
+            <w:r>
+              <w:rPr>
+                <w:rStyle w:val="normaltextrun"/>
+                <w:rFonts w:ascii="Calibri" w:hAnsi="Calibri" w:cs="Calibri"/>
+                <w:color w:val="000000"/>
+                <w:sz w:val="22"/>
+                <w:szCs w:val="22"/>
+                <w:lang w:val="es-CO"/>
+              </w:rPr>
+              <w:t>Algoritmo de la división y teorema del residuo.</w:t>
+            </w:r>
+            <w:r>
+              <w:rPr>
+                <w:rStyle w:val="eop"/>
+                <w:rFonts w:ascii="Calibri" w:hAnsi="Calibri" w:cs="Calibri"/>
+                <w:color w:val="000000"/>
+                <w:sz w:val="22"/>
+                <w:szCs w:val="22"/>
+                <w:lang w:val="es-CO"/>
+              </w:rPr>
+              <w:t> </w:t>
+            </w:r>
+          </w:p>
+          <w:p>
+            <w:pPr>
+              <w:pStyle w:val="paragraph"/>
+              <w:numPr>
+                <w:ilvl w:val="0"/>
+                <w:numId w:val="7"/>
+              </w:numPr>
+              <w:ind w:left="1080" w:firstLine="0"/>
+              <w:textAlignment w:val="baseline"/>
+              <w:rPr>
+                <w:rFonts w:ascii="Noto Sans Symbols" w:hAnsi="Noto Sans Symbols"/>
+                <w:sz w:val="20"/>
+                <w:szCs w:val="20"/>
+              </w:rPr>
+            </w:pPr>
+            <w:r>
+              <w:rPr>
+                <w:rStyle w:val="normaltextrun"/>
+                <w:rFonts w:ascii="Calibri" w:hAnsi="Calibri" w:cs="Calibri"/>
+                <w:color w:val="000000"/>
+                <w:sz w:val="22"/>
+                <w:szCs w:val="22"/>
+                <w:lang w:val="es-CO"/>
+              </w:rPr>
+              <w:t>Teorema fundamental del álgebra.</w:t>
+            </w:r>
+            <w:r>
+              <w:rPr>
+                <w:rStyle w:val="eop"/>
+                <w:rFonts w:ascii="Calibri" w:hAnsi="Calibri" w:cs="Calibri"/>
+                <w:color w:val="000000"/>
+                <w:sz w:val="22"/>
+                <w:szCs w:val="22"/>
+              </w:rPr>
+              <w:t> </w:t>
+            </w:r>
+          </w:p>
+          <w:p>
+            <w:pPr>
+              <w:pStyle w:val="paragraph"/>
+              <w:numPr>
+                <w:ilvl w:val="0"/>
+                <w:numId w:val="7"/>
+              </w:numPr>
+              <w:ind w:left="1080" w:firstLine="0"/>
+              <w:textAlignment w:val="baseline"/>
+              <w:rPr>
+                <w:rFonts w:ascii="Noto Sans Symbols" w:hAnsi="Noto Sans Symbols"/>
+                <w:sz w:val="20"/>
+                <w:szCs w:val="20"/>
+                <w:lang w:val="es-CO"/>
+              </w:rPr>
+            </w:pPr>
+            <w:r>
+              <w:rPr>
+                <w:rStyle w:val="normaltextrun"/>
+                <w:rFonts w:ascii="Calibri" w:hAnsi="Calibri" w:cs="Calibri"/>
+                <w:color w:val="000000"/>
+                <w:sz w:val="22"/>
+                <w:szCs w:val="22"/>
+                <w:lang w:val="es-CO"/>
+              </w:rPr>
+              <w:lastRenderedPageBreak/>
+              <w:t>Ecuaciones, lineales y cuadráticas, y sistemas de ecuaciones.</w:t>
+            </w:r>
+            <w:r>
+              <w:rPr>
+                <w:rStyle w:val="eop"/>
+                <w:rFonts w:ascii="Calibri" w:hAnsi="Calibri" w:cs="Calibri"/>
+                <w:color w:val="000000"/>
+                <w:sz w:val="22"/>
+                <w:szCs w:val="22"/>
+                <w:lang w:val="es-CO"/>
+              </w:rPr>
+              <w:t> </w:t>
+            </w:r>
+          </w:p>
+          <w:p>
+            <w:pPr>
+              <w:pStyle w:val="paragraph"/>
+              <w:numPr>
+                <w:ilvl w:val="0"/>
+                <w:numId w:val="7"/>
+              </w:numPr>
+              <w:ind w:left="1080" w:firstLine="0"/>
+              <w:textAlignment w:val="baseline"/>
+              <w:rPr>
+                <w:rFonts w:ascii="Noto Sans Symbols" w:hAnsi="Noto Sans Symbols"/>
+                <w:sz w:val="20"/>
+                <w:szCs w:val="20"/>
+              </w:rPr>
+            </w:pPr>
+            <w:r>
+              <w:rPr>
+                <w:rStyle w:val="normaltextrun"/>
+                <w:rFonts w:ascii="Calibri" w:hAnsi="Calibri" w:cs="Calibri"/>
+                <w:color w:val="000000"/>
+                <w:sz w:val="22"/>
+                <w:szCs w:val="22"/>
+                <w:lang w:val="es-CO"/>
+              </w:rPr>
+              <w:t>Inecuaciones</w:t>
+            </w:r>
+            <w:r>
+              <w:rPr>
+                <w:rStyle w:val="eop"/>
+                <w:rFonts w:ascii="Calibri" w:hAnsi="Calibri" w:cs="Calibri"/>
+                <w:color w:val="000000"/>
+                <w:sz w:val="22"/>
+                <w:szCs w:val="22"/>
+              </w:rPr>
+              <w:t> </w:t>
+            </w:r>
+          </w:p>
+          <w:p>
+            <w:pPr>
+              <w:pStyle w:val="paragraph"/>
+              <w:textAlignment w:val="baseline"/>
+            </w:pPr>
+            <w:r>
+              <w:rPr>
+                <w:rStyle w:val="normaltextrun"/>
+                <w:rFonts w:ascii="Calibri" w:hAnsi="Calibri" w:cs="Calibri"/>
+                <w:b/>
+                <w:bCs/>
+                <w:color w:val="000000"/>
+                <w:sz w:val="22"/>
+                <w:szCs w:val="22"/>
+                <w:lang w:val="es-CO"/>
+              </w:rPr>
+              <w:t>Tiempo estimado</w:t>
+            </w:r>
+            <w:r>
+              <w:rPr>
+                <w:rStyle w:val="normaltextrun"/>
+                <w:rFonts w:ascii="Calibri" w:hAnsi="Calibri" w:cs="Calibri"/>
+                <w:color w:val="000000"/>
+                <w:sz w:val="22"/>
+                <w:szCs w:val="22"/>
+                <w:lang w:val="es-CO"/>
+              </w:rPr>
+              <w:t>: 5 semanas</w:t>
+            </w:r>
+            <w:r>
+              <w:rPr>
+                <w:rStyle w:val="eop"/>
+                <w:rFonts w:ascii="Calibri" w:hAnsi="Calibri" w:cs="Calibri"/>
+                <w:color w:val="000000"/>
+                <w:sz w:val="22"/>
+                <w:szCs w:val="22"/>
+              </w:rPr>
+              <w:t> </w:t>
+            </w:r>
+          </w:p>
+          <w:p>
+            <w:pPr>
+              <w:pStyle w:val="paragraph"/>
+              <w:textAlignment w:val="baseline"/>
+            </w:pPr>
+            <w:r>
+              <w:rPr>
+                <w:rStyle w:val="eop"/>
+              </w:rPr>
+              <w:t> </w:t>
+            </w:r>
+          </w:p>
+          <w:p>
+            <w:pPr>
+              <w:pStyle w:val="paragraph"/>
+              <w:textAlignment w:val="baseline"/>
+              <w:rPr>
+                <w:lang w:val="es-CO"/>
+              </w:rPr>
+            </w:pPr>
+            <w:r>
+              <w:rPr>
+                <w:rStyle w:val="normaltextrun"/>
+                <w:rFonts w:ascii="Calibri" w:hAnsi="Calibri" w:cs="Calibri"/>
+                <w:b/>
+                <w:bCs/>
+                <w:color w:val="000000"/>
+                <w:sz w:val="22"/>
+                <w:szCs w:val="22"/>
+                <w:lang w:val="es-CO"/>
+              </w:rPr>
+              <w:t>Eje 3. Dependencias e independencias: la función.</w:t>
+            </w:r>
+            <w:r>
+              <w:rPr>
+                <w:rStyle w:val="eop"/>
+                <w:rFonts w:ascii="Calibri" w:hAnsi="Calibri" w:cs="Calibri"/>
+                <w:color w:val="000000"/>
+                <w:sz w:val="22"/>
+                <w:szCs w:val="22"/>
+                <w:lang w:val="es-CO"/>
+              </w:rPr>
+              <w:t> </w:t>
+            </w:r>
+          </w:p>
+          <w:p>
+            <w:pPr>
+              <w:pStyle w:val="paragraph"/>
+              <w:textAlignment w:val="baseline"/>
+              <w:rPr>
+                <w:lang w:val="es-CO"/>
+              </w:rPr>
+            </w:pPr>
+            <w:r>
+              <w:rPr>
+                <w:rStyle w:val="eop"/>
+                <w:lang w:val="es-CO"/>
+              </w:rPr>
+              <w:t> </w:t>
+            </w:r>
+          </w:p>
+          <w:p>
+            <w:pPr>
+              <w:pStyle w:val="paragraph"/>
+              <w:textAlignment w:val="baseline"/>
+            </w:pPr>
+            <w:r>
+              <w:rPr>
+                <w:rStyle w:val="normaltextrun"/>
+                <w:rFonts w:ascii="Calibri" w:hAnsi="Calibri" w:cs="Calibri"/>
+                <w:b/>
+                <w:bCs/>
+                <w:color w:val="000000"/>
+                <w:sz w:val="22"/>
+                <w:szCs w:val="22"/>
+                <w:lang w:val="es-CO"/>
+              </w:rPr>
+              <w:t>Preguntas orientadoras</w:t>
+            </w:r>
+            <w:r>
+              <w:rPr>
+                <w:rStyle w:val="eop"/>
+                <w:rFonts w:ascii="Calibri" w:hAnsi="Calibri" w:cs="Calibri"/>
+                <w:color w:val="000000"/>
+                <w:sz w:val="22"/>
+                <w:szCs w:val="22"/>
+              </w:rPr>
+              <w:t> </w:t>
+            </w:r>
+          </w:p>
+          <w:p>
+            <w:pPr>
+              <w:pStyle w:val="paragraph"/>
+              <w:textAlignment w:val="baseline"/>
+            </w:pPr>
+            <w:r>
+              <w:rPr>
+                <w:rStyle w:val="eop"/>
+              </w:rPr>
+              <w:t> </w:t>
+            </w:r>
+          </w:p>
+          <w:p>
+            <w:pPr>
+              <w:pStyle w:val="paragraph"/>
+              <w:numPr>
+                <w:ilvl w:val="0"/>
+                <w:numId w:val="8"/>
+              </w:numPr>
+              <w:ind w:left="1080" w:firstLine="0"/>
+              <w:textAlignment w:val="baseline"/>
+              <w:rPr>
+                <w:rFonts w:ascii="Noto Sans Symbols" w:hAnsi="Noto Sans Symbols"/>
+                <w:sz w:val="20"/>
+                <w:szCs w:val="20"/>
+                <w:lang w:val="es-CO"/>
+              </w:rPr>
+            </w:pPr>
+            <w:r>
+              <w:rPr>
+                <w:rStyle w:val="normaltextrun"/>
+                <w:rFonts w:ascii="Calibri" w:hAnsi="Calibri" w:cs="Calibri"/>
+                <w:color w:val="000000"/>
+                <w:sz w:val="22"/>
+                <w:szCs w:val="22"/>
+                <w:lang w:val="es-CO"/>
+              </w:rPr>
+              <w:t>¿De qué depende el crecimiento o decrecimiento de una población de abejas? ¿La tasa de crecimiento se puede representar en un gráfico? ¿Una población humana crece o decrece a una tasa diferente?</w:t>
+            </w:r>
+            <w:r>
+              <w:rPr>
+                <w:rStyle w:val="eop"/>
+                <w:rFonts w:ascii="Calibri" w:hAnsi="Calibri" w:cs="Calibri"/>
+                <w:color w:val="000000"/>
+                <w:sz w:val="22"/>
+                <w:szCs w:val="22"/>
+                <w:lang w:val="es-CO"/>
+              </w:rPr>
+              <w:t> </w:t>
+            </w:r>
+          </w:p>
+          <w:p>
+            <w:pPr>
+              <w:pStyle w:val="paragraph"/>
+              <w:numPr>
+                <w:ilvl w:val="0"/>
+                <w:numId w:val="8"/>
+              </w:numPr>
+              <w:ind w:left="1080" w:firstLine="0"/>
+              <w:textAlignment w:val="baseline"/>
+              <w:rPr>
+                <w:rFonts w:ascii="Noto Sans Symbols" w:hAnsi="Noto Sans Symbols"/>
+                <w:sz w:val="20"/>
+                <w:szCs w:val="20"/>
+                <w:lang w:val="es-CO"/>
+              </w:rPr>
+            </w:pPr>
+            <w:r>
+              <w:rPr>
+                <w:rStyle w:val="normaltextrun"/>
+                <w:rFonts w:ascii="Calibri" w:hAnsi="Calibri" w:cs="Calibri"/>
+                <w:color w:val="000000"/>
+                <w:sz w:val="22"/>
+                <w:szCs w:val="22"/>
+                <w:lang w:val="es-CO"/>
+              </w:rPr>
+              <w:t>Si se encuentra en un artículo de revista científica que luego de una larga observación, hay una población de bacterias que crece “exponencialmente” ¿A qué se refiere? ¿Cómo se expresa en una ecuación? ¿Será mejor ver un gráfico de la situación?</w:t>
+            </w:r>
+            <w:r>
+              <w:rPr>
+                <w:rStyle w:val="eop"/>
+                <w:rFonts w:ascii="Calibri" w:hAnsi="Calibri" w:cs="Calibri"/>
+                <w:color w:val="000000"/>
+                <w:sz w:val="22"/>
+                <w:szCs w:val="22"/>
+                <w:lang w:val="es-CO"/>
+              </w:rPr>
+              <w:t> </w:t>
+            </w:r>
+          </w:p>
+          <w:p>
+            <w:pPr>
+              <w:pStyle w:val="paragraph"/>
+              <w:numPr>
+                <w:ilvl w:val="0"/>
+                <w:numId w:val="8"/>
+              </w:numPr>
+              <w:ind w:left="1080" w:firstLine="0"/>
+              <w:textAlignment w:val="baseline"/>
+              <w:rPr>
+                <w:rFonts w:ascii="Noto Sans Symbols" w:hAnsi="Noto Sans Symbols"/>
+                <w:sz w:val="20"/>
+                <w:szCs w:val="20"/>
+              </w:rPr>
+            </w:pPr>
+            <w:r>
+              <w:rPr>
+                <w:rStyle w:val="normaltextrun"/>
+                <w:rFonts w:ascii="Calibri" w:hAnsi="Calibri" w:cs="Calibri"/>
+                <w:color w:val="000000"/>
+                <w:sz w:val="22"/>
+                <w:szCs w:val="22"/>
+                <w:lang w:val="es-CO"/>
+              </w:rPr>
+              <w:t>En las obras en construcción de la ciudad de Medellín se encuentran personas (de casco y uniforme) observando por una especie de cámara o visor. Delante de él hay otra persona con una vara. Intentan trazar rectas a largas distancias ¿Están usando la trigonometría? ¿Qué parte de la trigonometría se usa cotidianamente?</w:t>
+            </w:r>
+            <w:r>
+              <w:rPr>
+                <w:rStyle w:val="eop"/>
+                <w:rFonts w:ascii="Calibri" w:hAnsi="Calibri" w:cs="Calibri"/>
+                <w:color w:val="000000"/>
+                <w:sz w:val="22"/>
+                <w:szCs w:val="22"/>
+              </w:rPr>
+              <w:t> </w:t>
+            </w:r>
+          </w:p>
+          <w:p>
+            <w:pPr>
+              <w:pStyle w:val="paragraph"/>
+              <w:textAlignment w:val="baseline"/>
+            </w:pPr>
+            <w:r>
+              <w:rPr>
+                <w:rStyle w:val="eop"/>
+              </w:rPr>
+              <w:t> </w:t>
+            </w:r>
+          </w:p>
+          <w:p>
+            <w:pPr>
+              <w:pStyle w:val="paragraph"/>
+              <w:textAlignment w:val="baseline"/>
+            </w:pPr>
+            <w:r>
+              <w:rPr>
+                <w:rStyle w:val="normaltextrun"/>
+                <w:rFonts w:ascii="Calibri" w:hAnsi="Calibri" w:cs="Calibri"/>
+                <w:b/>
+                <w:bCs/>
+                <w:color w:val="000000"/>
+                <w:sz w:val="22"/>
+                <w:szCs w:val="22"/>
+                <w:lang w:val="es-CO"/>
+              </w:rPr>
+              <w:t>Consideraciones teóricas y prácticas</w:t>
+            </w:r>
+            <w:r>
+              <w:rPr>
+                <w:rStyle w:val="eop"/>
+                <w:rFonts w:ascii="Calibri" w:hAnsi="Calibri" w:cs="Calibri"/>
+                <w:color w:val="000000"/>
+                <w:sz w:val="22"/>
+                <w:szCs w:val="22"/>
+              </w:rPr>
+              <w:t> </w:t>
+            </w:r>
+          </w:p>
+          <w:p>
+            <w:pPr>
+              <w:pStyle w:val="paragraph"/>
+              <w:numPr>
+                <w:ilvl w:val="0"/>
+                <w:numId w:val="9"/>
+              </w:numPr>
+              <w:ind w:left="1080" w:firstLine="0"/>
+              <w:textAlignment w:val="baseline"/>
+              <w:rPr>
+                <w:rFonts w:ascii="Noto Sans Symbols" w:hAnsi="Noto Sans Symbols"/>
+                <w:sz w:val="20"/>
+                <w:szCs w:val="20"/>
+              </w:rPr>
+            </w:pPr>
+            <w:r>
+              <w:rPr>
+                <w:rStyle w:val="normaltextrun"/>
+                <w:rFonts w:ascii="Calibri" w:hAnsi="Calibri" w:cs="Calibri"/>
+                <w:color w:val="000000"/>
+                <w:sz w:val="22"/>
+                <w:szCs w:val="22"/>
+                <w:lang w:val="es-CO"/>
+              </w:rPr>
+              <w:t>Concepto de función.</w:t>
+            </w:r>
+            <w:r>
+              <w:rPr>
+                <w:rStyle w:val="eop"/>
+                <w:rFonts w:ascii="Calibri" w:hAnsi="Calibri" w:cs="Calibri"/>
+                <w:color w:val="000000"/>
+                <w:sz w:val="22"/>
+                <w:szCs w:val="22"/>
+              </w:rPr>
+              <w:t> </w:t>
+            </w:r>
+          </w:p>
+          <w:p>
+            <w:pPr>
+              <w:pStyle w:val="paragraph"/>
+              <w:numPr>
+                <w:ilvl w:val="0"/>
+                <w:numId w:val="9"/>
+              </w:numPr>
+              <w:ind w:left="1080" w:firstLine="0"/>
+              <w:textAlignment w:val="baseline"/>
+              <w:rPr>
+                <w:rFonts w:ascii="Noto Sans Symbols" w:hAnsi="Noto Sans Symbols"/>
+                <w:sz w:val="20"/>
+                <w:szCs w:val="20"/>
+                <w:lang w:val="es-CO"/>
+              </w:rPr>
+            </w:pPr>
+            <w:r>
+              <w:rPr>
+                <w:rStyle w:val="normaltextrun"/>
+                <w:rFonts w:ascii="Calibri" w:hAnsi="Calibri" w:cs="Calibri"/>
+                <w:color w:val="000000"/>
+                <w:sz w:val="22"/>
+                <w:szCs w:val="22"/>
+                <w:lang w:val="es-CO"/>
+              </w:rPr>
+              <w:t>Dominio, codominio y rango de funciones, criterio de igualdad entre funciones.</w:t>
+            </w:r>
+            <w:r>
+              <w:rPr>
+                <w:rStyle w:val="eop"/>
+                <w:rFonts w:ascii="Calibri" w:hAnsi="Calibri" w:cs="Calibri"/>
+                <w:color w:val="000000"/>
+                <w:sz w:val="22"/>
+                <w:szCs w:val="22"/>
+                <w:lang w:val="es-CO"/>
+              </w:rPr>
+              <w:t> </w:t>
+            </w:r>
+          </w:p>
+          <w:p>
+            <w:pPr>
+              <w:pStyle w:val="paragraph"/>
+              <w:numPr>
+                <w:ilvl w:val="0"/>
+                <w:numId w:val="9"/>
+              </w:numPr>
+              <w:ind w:left="1080" w:firstLine="0"/>
+              <w:textAlignment w:val="baseline"/>
+              <w:rPr>
+                <w:rFonts w:ascii="Noto Sans Symbols" w:hAnsi="Noto Sans Symbols"/>
+                <w:sz w:val="20"/>
+                <w:szCs w:val="20"/>
+                <w:lang w:val="es-CO"/>
+              </w:rPr>
+            </w:pPr>
+            <w:r>
+              <w:rPr>
+                <w:rStyle w:val="normaltextrun"/>
+                <w:rFonts w:ascii="Calibri" w:hAnsi="Calibri" w:cs="Calibri"/>
+                <w:color w:val="000000"/>
+                <w:sz w:val="22"/>
+                <w:szCs w:val="22"/>
+                <w:lang w:val="es-CO"/>
+              </w:rPr>
+              <w:t>Funciones: polinómicas, racionales, inversas, logarítmicas, exponenciales, trigonométricas, composición de funciones, funciones inyectivas, biyectivas, sobreyectivas, simetrías de funciones, función inversa, algebraicas, trascendentes, especiales: valor Absoluto, parte entera, segmentada o por tramos.</w:t>
+            </w:r>
+            <w:r>
+              <w:rPr>
+                <w:rStyle w:val="eop"/>
+                <w:rFonts w:ascii="Calibri" w:hAnsi="Calibri" w:cs="Calibri"/>
+                <w:color w:val="000000"/>
+                <w:sz w:val="22"/>
+                <w:szCs w:val="22"/>
+                <w:lang w:val="es-CO"/>
+              </w:rPr>
+              <w:t> </w:t>
+            </w:r>
+          </w:p>
+          <w:p>
+            <w:pPr>
+              <w:pStyle w:val="paragraph"/>
+              <w:numPr>
+                <w:ilvl w:val="0"/>
+                <w:numId w:val="9"/>
+              </w:numPr>
+              <w:ind w:left="1080" w:firstLine="0"/>
+              <w:textAlignment w:val="baseline"/>
+              <w:rPr>
+                <w:rFonts w:ascii="Noto Sans Symbols" w:hAnsi="Noto Sans Symbols"/>
+                <w:sz w:val="20"/>
+                <w:szCs w:val="20"/>
+                <w:lang w:val="es-CO"/>
+              </w:rPr>
+            </w:pPr>
+            <w:r>
+              <w:rPr>
+                <w:rStyle w:val="normaltextrun"/>
+                <w:rFonts w:ascii="Calibri" w:hAnsi="Calibri" w:cs="Calibri"/>
+                <w:color w:val="000000"/>
+                <w:sz w:val="22"/>
+                <w:szCs w:val="22"/>
+                <w:lang w:val="es-CO"/>
+              </w:rPr>
+              <w:t>Gráficas de funciones, transformación de gráficas de funciones.</w:t>
+            </w:r>
+            <w:r>
+              <w:rPr>
+                <w:rStyle w:val="eop"/>
+                <w:rFonts w:ascii="Calibri" w:hAnsi="Calibri" w:cs="Calibri"/>
+                <w:color w:val="000000"/>
+                <w:sz w:val="22"/>
+                <w:szCs w:val="22"/>
+                <w:lang w:val="es-CO"/>
+              </w:rPr>
+              <w:t> </w:t>
+            </w:r>
+          </w:p>
+          <w:p>
+            <w:pPr>
+              <w:pStyle w:val="paragraph"/>
+              <w:textAlignment w:val="baseline"/>
+              <w:rPr>
+                <w:lang w:val="es-CO"/>
+              </w:rPr>
+            </w:pPr>
+            <w:r>
+              <w:rPr>
+                <w:rStyle w:val="eop"/>
+                <w:lang w:val="es-CO"/>
+              </w:rPr>
+              <w:t> </w:t>
+            </w:r>
+          </w:p>
+          <w:p>
+            <w:pPr>
+              <w:pStyle w:val="paragraph"/>
+              <w:textAlignment w:val="baseline"/>
+              <w:rPr>
+                <w:lang w:val="es-CO"/>
+              </w:rPr>
+            </w:pPr>
+            <w:r>
+              <w:rPr>
+                <w:rStyle w:val="normaltextrun"/>
+                <w:rFonts w:ascii="Calibri" w:hAnsi="Calibri" w:cs="Calibri"/>
+                <w:b/>
+                <w:bCs/>
+                <w:color w:val="000000"/>
+                <w:sz w:val="22"/>
+                <w:szCs w:val="22"/>
+                <w:lang w:val="es-CO"/>
+              </w:rPr>
+              <w:t>Tiempo estimado</w:t>
+            </w:r>
+            <w:r>
+              <w:rPr>
+                <w:rStyle w:val="normaltextrun"/>
+                <w:rFonts w:ascii="Calibri" w:hAnsi="Calibri" w:cs="Calibri"/>
+                <w:color w:val="000000"/>
+                <w:sz w:val="22"/>
+                <w:szCs w:val="22"/>
+                <w:lang w:val="es-CO"/>
+              </w:rPr>
+              <w:t>: 3 semanas</w:t>
+            </w:r>
+            <w:r>
+              <w:rPr>
+                <w:rStyle w:val="eop"/>
+                <w:rFonts w:ascii="Calibri" w:hAnsi="Calibri" w:cs="Calibri"/>
+                <w:color w:val="000000"/>
+                <w:sz w:val="22"/>
+                <w:szCs w:val="22"/>
+                <w:lang w:val="es-CO"/>
+              </w:rPr>
+              <w:t> </w:t>
+            </w:r>
+          </w:p>
+          <w:p>
+            <w:pPr>
+              <w:pStyle w:val="paragraph"/>
+              <w:textAlignment w:val="baseline"/>
+              <w:rPr>
+                <w:lang w:val="es-CO"/>
+              </w:rPr>
+            </w:pPr>
+            <w:r>
+              <w:rPr>
+                <w:rStyle w:val="eop"/>
+                <w:lang w:val="es-CO"/>
+              </w:rPr>
+              <w:t> </w:t>
+            </w:r>
+          </w:p>
+          <w:p>
+            <w:pPr>
+              <w:pStyle w:val="paragraph"/>
+              <w:textAlignment w:val="baseline"/>
+              <w:rPr>
+                <w:lang w:val="es-CO"/>
+              </w:rPr>
+            </w:pPr>
+            <w:r>
+              <w:rPr>
+                <w:rStyle w:val="normaltextrun"/>
+                <w:rFonts w:ascii="Calibri" w:hAnsi="Calibri" w:cs="Calibri"/>
+                <w:b/>
+                <w:bCs/>
+                <w:color w:val="000000"/>
+                <w:sz w:val="22"/>
+                <w:szCs w:val="22"/>
+                <w:lang w:val="es-CO"/>
+              </w:rPr>
+              <w:t>Eje 4. Trigonometría y estudio analítico de la geometría </w:t>
+            </w:r>
+            <w:r>
+              <w:rPr>
+                <w:rStyle w:val="eop"/>
+                <w:rFonts w:ascii="Calibri" w:hAnsi="Calibri" w:cs="Calibri"/>
+                <w:color w:val="000000"/>
+                <w:sz w:val="22"/>
+                <w:szCs w:val="22"/>
+                <w:lang w:val="es-CO"/>
+              </w:rPr>
+              <w:t> </w:t>
+            </w:r>
+          </w:p>
+          <w:p>
+            <w:pPr>
+              <w:pStyle w:val="paragraph"/>
+              <w:textAlignment w:val="baseline"/>
+              <w:rPr>
+                <w:lang w:val="es-CO"/>
+              </w:rPr>
+            </w:pPr>
+            <w:r>
+              <w:rPr>
+                <w:rStyle w:val="eop"/>
+                <w:lang w:val="es-CO"/>
+              </w:rPr>
+              <w:t> </w:t>
+            </w:r>
+          </w:p>
+          <w:p>
+            <w:pPr>
+              <w:pStyle w:val="paragraph"/>
+              <w:textAlignment w:val="baseline"/>
+            </w:pPr>
+            <w:r>
+              <w:rPr>
+                <w:rStyle w:val="normaltextrun"/>
+                <w:rFonts w:ascii="Calibri" w:hAnsi="Calibri" w:cs="Calibri"/>
+                <w:b/>
+                <w:bCs/>
+                <w:color w:val="000000"/>
+                <w:sz w:val="22"/>
+                <w:szCs w:val="22"/>
+                <w:lang w:val="es-CO"/>
+              </w:rPr>
+              <w:lastRenderedPageBreak/>
+              <w:t>Preguntas orientadoras</w:t>
+            </w:r>
+            <w:r>
+              <w:rPr>
+                <w:rStyle w:val="eop"/>
+                <w:rFonts w:ascii="Calibri" w:hAnsi="Calibri" w:cs="Calibri"/>
+                <w:color w:val="000000"/>
+                <w:sz w:val="22"/>
+                <w:szCs w:val="22"/>
+              </w:rPr>
+              <w:t> </w:t>
+            </w:r>
+          </w:p>
+          <w:p>
+            <w:pPr>
+              <w:pStyle w:val="paragraph"/>
+              <w:textAlignment w:val="baseline"/>
+            </w:pPr>
+            <w:r>
+              <w:rPr>
+                <w:rStyle w:val="eop"/>
+              </w:rPr>
+              <w:t> </w:t>
+            </w:r>
+          </w:p>
+          <w:p>
+            <w:pPr>
+              <w:pStyle w:val="paragraph"/>
+              <w:numPr>
+                <w:ilvl w:val="0"/>
+                <w:numId w:val="10"/>
+              </w:numPr>
+              <w:ind w:left="1080" w:firstLine="0"/>
+              <w:textAlignment w:val="baseline"/>
+              <w:rPr>
+                <w:rFonts w:ascii="Noto Sans Symbols" w:hAnsi="Noto Sans Symbols"/>
+                <w:sz w:val="20"/>
+                <w:szCs w:val="20"/>
+                <w:lang w:val="es-CO"/>
+              </w:rPr>
+            </w:pPr>
+            <w:r>
+              <w:rPr>
+                <w:rStyle w:val="normaltextrun"/>
+                <w:rFonts w:ascii="Calibri" w:hAnsi="Calibri" w:cs="Calibri"/>
+                <w:color w:val="000000"/>
+                <w:sz w:val="22"/>
+                <w:szCs w:val="22"/>
+                <w:lang w:val="es-CO"/>
+              </w:rPr>
+              <w:t>Los GPS y sus sistemas de ubicación satelital ¿qué matemática usan?</w:t>
+            </w:r>
+            <w:r>
+              <w:rPr>
+                <w:rStyle w:val="eop"/>
+                <w:rFonts w:ascii="Calibri" w:hAnsi="Calibri" w:cs="Calibri"/>
+                <w:color w:val="000000"/>
+                <w:sz w:val="22"/>
+                <w:szCs w:val="22"/>
+                <w:lang w:val="es-CO"/>
+              </w:rPr>
+              <w:t> </w:t>
+            </w:r>
+          </w:p>
+          <w:p>
+            <w:pPr>
+              <w:pStyle w:val="paragraph"/>
+              <w:numPr>
+                <w:ilvl w:val="0"/>
+                <w:numId w:val="10"/>
+              </w:numPr>
+              <w:ind w:left="1080" w:firstLine="0"/>
+              <w:textAlignment w:val="baseline"/>
+              <w:rPr>
+                <w:rFonts w:ascii="Noto Sans Symbols" w:hAnsi="Noto Sans Symbols"/>
+                <w:sz w:val="20"/>
+                <w:szCs w:val="20"/>
+                <w:lang w:val="es-CO"/>
+              </w:rPr>
+            </w:pPr>
+            <w:r>
+              <w:rPr>
+                <w:rStyle w:val="normaltextrun"/>
+                <w:rFonts w:ascii="Calibri" w:hAnsi="Calibri" w:cs="Calibri"/>
+                <w:color w:val="000000"/>
+                <w:sz w:val="22"/>
+                <w:szCs w:val="22"/>
+                <w:lang w:val="es-CO"/>
+              </w:rPr>
+              <w:t>¿Será posible “medir el mundo” con semejanza de triángulos?</w:t>
+            </w:r>
+            <w:r>
+              <w:rPr>
+                <w:rStyle w:val="eop"/>
+                <w:rFonts w:ascii="Calibri" w:hAnsi="Calibri" w:cs="Calibri"/>
+                <w:color w:val="000000"/>
+                <w:sz w:val="22"/>
+                <w:szCs w:val="22"/>
+                <w:lang w:val="es-CO"/>
+              </w:rPr>
+              <w:t> </w:t>
+            </w:r>
+          </w:p>
+          <w:p>
+            <w:pPr>
+              <w:pStyle w:val="paragraph"/>
+              <w:numPr>
+                <w:ilvl w:val="0"/>
+                <w:numId w:val="10"/>
+              </w:numPr>
+              <w:ind w:left="1080" w:firstLine="0"/>
+              <w:textAlignment w:val="baseline"/>
+              <w:rPr>
+                <w:rFonts w:ascii="Noto Sans Symbols" w:hAnsi="Noto Sans Symbols"/>
+                <w:sz w:val="20"/>
+                <w:szCs w:val="20"/>
+                <w:lang w:val="es-CO"/>
+              </w:rPr>
+            </w:pPr>
+            <w:r>
+              <w:rPr>
+                <w:rStyle w:val="normaltextrun"/>
+                <w:rFonts w:ascii="Calibri" w:hAnsi="Calibri" w:cs="Calibri"/>
+                <w:color w:val="000000"/>
+                <w:sz w:val="22"/>
+                <w:szCs w:val="22"/>
+                <w:lang w:val="es-CO"/>
+              </w:rPr>
+              <w:t>Las ideas de medición de tierras surgidas entre los años 1400 y 1600 de nuestra era ¿se usan en la actualidad? </w:t>
+            </w:r>
+            <w:r>
+              <w:rPr>
+                <w:rStyle w:val="eop"/>
+                <w:rFonts w:ascii="Calibri" w:hAnsi="Calibri" w:cs="Calibri"/>
+                <w:color w:val="000000"/>
+                <w:sz w:val="22"/>
+                <w:szCs w:val="22"/>
+                <w:lang w:val="es-CO"/>
+              </w:rPr>
+              <w:t> </w:t>
+            </w:r>
+          </w:p>
+          <w:p>
+            <w:pPr>
+              <w:pStyle w:val="paragraph"/>
+              <w:textAlignment w:val="baseline"/>
+              <w:rPr>
+                <w:lang w:val="es-CO"/>
+              </w:rPr>
+            </w:pPr>
+            <w:r>
+              <w:rPr>
+                <w:rStyle w:val="eop"/>
+                <w:lang w:val="es-CO"/>
+              </w:rPr>
+              <w:t> </w:t>
+            </w:r>
+          </w:p>
+          <w:p>
+            <w:pPr>
+              <w:pStyle w:val="paragraph"/>
+              <w:textAlignment w:val="baseline"/>
+            </w:pPr>
+            <w:r>
+              <w:rPr>
+                <w:rStyle w:val="normaltextrun"/>
+                <w:rFonts w:ascii="Calibri" w:hAnsi="Calibri" w:cs="Calibri"/>
+                <w:b/>
+                <w:bCs/>
+                <w:color w:val="000000"/>
+                <w:sz w:val="22"/>
+                <w:szCs w:val="22"/>
+                <w:lang w:val="es-CO"/>
+              </w:rPr>
+              <w:t>Consideraciones teóricas y prácticas</w:t>
+            </w:r>
+            <w:r>
+              <w:rPr>
+                <w:rStyle w:val="eop"/>
+                <w:rFonts w:ascii="Calibri" w:hAnsi="Calibri" w:cs="Calibri"/>
+                <w:color w:val="000000"/>
+                <w:sz w:val="22"/>
+                <w:szCs w:val="22"/>
+              </w:rPr>
+              <w:t> </w:t>
+            </w:r>
+          </w:p>
+          <w:p>
+            <w:pPr>
+              <w:pStyle w:val="paragraph"/>
+              <w:numPr>
+                <w:ilvl w:val="0"/>
+                <w:numId w:val="11"/>
+              </w:numPr>
+              <w:ind w:left="1080" w:firstLine="0"/>
+              <w:textAlignment w:val="baseline"/>
+              <w:rPr>
+                <w:rFonts w:ascii="Noto Sans Symbols" w:hAnsi="Noto Sans Symbols"/>
+                <w:sz w:val="20"/>
+                <w:szCs w:val="20"/>
+              </w:rPr>
+            </w:pPr>
+            <w:r>
+              <w:rPr>
+                <w:rStyle w:val="normaltextrun"/>
+                <w:rFonts w:ascii="Calibri" w:hAnsi="Calibri" w:cs="Calibri"/>
+                <w:color w:val="000000"/>
+                <w:sz w:val="22"/>
+                <w:szCs w:val="22"/>
+                <w:lang w:val="es-CO"/>
+              </w:rPr>
+              <w:t>Trigonometría y geometría analítica: ángulos y su medición. Longitud de arco.</w:t>
+            </w:r>
+            <w:r>
+              <w:rPr>
+                <w:rStyle w:val="eop"/>
+                <w:rFonts w:ascii="Calibri" w:hAnsi="Calibri" w:cs="Calibri"/>
+                <w:color w:val="000000"/>
+                <w:sz w:val="22"/>
+                <w:szCs w:val="22"/>
+              </w:rPr>
+              <w:t> </w:t>
+            </w:r>
+          </w:p>
+          <w:p>
+            <w:pPr>
+              <w:pStyle w:val="paragraph"/>
+              <w:numPr>
+                <w:ilvl w:val="0"/>
+                <w:numId w:val="11"/>
+              </w:numPr>
+              <w:ind w:left="1080" w:firstLine="0"/>
+              <w:textAlignment w:val="baseline"/>
+              <w:rPr>
+                <w:rFonts w:ascii="Noto Sans Symbols" w:hAnsi="Noto Sans Symbols"/>
+                <w:sz w:val="20"/>
+                <w:szCs w:val="20"/>
+                <w:lang w:val="es-CO"/>
+              </w:rPr>
+            </w:pPr>
+            <w:r>
+              <w:rPr>
+                <w:rStyle w:val="normaltextrun"/>
+                <w:rFonts w:ascii="Calibri" w:hAnsi="Calibri" w:cs="Calibri"/>
+                <w:color w:val="000000"/>
+                <w:sz w:val="22"/>
+                <w:szCs w:val="22"/>
+                <w:lang w:val="es-CO"/>
+              </w:rPr>
+              <w:t>Funciones trigonométricas en triángulos rectángulos, funciones trigonométricas de ángulos generales </w:t>
+            </w:r>
+            <w:r>
+              <w:rPr>
+                <w:rStyle w:val="eop"/>
+                <w:rFonts w:ascii="Calibri" w:hAnsi="Calibri" w:cs="Calibri"/>
+                <w:color w:val="000000"/>
+                <w:sz w:val="22"/>
+                <w:szCs w:val="22"/>
+                <w:lang w:val="es-CO"/>
+              </w:rPr>
+              <w:t> </w:t>
+            </w:r>
+          </w:p>
+          <w:p>
+            <w:pPr>
+              <w:pStyle w:val="paragraph"/>
+              <w:numPr>
+                <w:ilvl w:val="0"/>
+                <w:numId w:val="11"/>
+              </w:numPr>
+              <w:ind w:left="1080" w:firstLine="0"/>
+              <w:textAlignment w:val="baseline"/>
+              <w:rPr>
+                <w:rFonts w:ascii="Noto Sans Symbols" w:hAnsi="Noto Sans Symbols"/>
+                <w:sz w:val="20"/>
+                <w:szCs w:val="20"/>
+                <w:lang w:val="es-CO"/>
+              </w:rPr>
+            </w:pPr>
+            <w:r>
+              <w:rPr>
+                <w:rStyle w:val="normaltextrun"/>
+                <w:rFonts w:ascii="Calibri" w:hAnsi="Calibri" w:cs="Calibri"/>
+                <w:color w:val="000000"/>
+                <w:sz w:val="22"/>
+                <w:szCs w:val="22"/>
+                <w:lang w:val="es-CO"/>
+              </w:rPr>
+              <w:t>Ley del seno-aplicaciones, ley del coseno- aplicaciones, funciones circulares, gráficas de las funciones trigonométricas. </w:t>
+            </w:r>
+            <w:r>
+              <w:rPr>
+                <w:rStyle w:val="eop"/>
+                <w:rFonts w:ascii="Calibri" w:hAnsi="Calibri" w:cs="Calibri"/>
+                <w:color w:val="000000"/>
+                <w:sz w:val="22"/>
+                <w:szCs w:val="22"/>
+                <w:lang w:val="es-CO"/>
+              </w:rPr>
+              <w:t> </w:t>
+            </w:r>
+          </w:p>
+          <w:p>
+            <w:pPr>
+              <w:pStyle w:val="paragraph"/>
+              <w:numPr>
+                <w:ilvl w:val="0"/>
+                <w:numId w:val="11"/>
+              </w:numPr>
+              <w:ind w:left="1080" w:firstLine="0"/>
+              <w:textAlignment w:val="baseline"/>
+              <w:rPr>
+                <w:rFonts w:ascii="Noto Sans Symbols" w:hAnsi="Noto Sans Symbols"/>
+                <w:sz w:val="20"/>
+                <w:szCs w:val="20"/>
+              </w:rPr>
+            </w:pPr>
+            <w:r>
+              <w:rPr>
+                <w:rStyle w:val="normaltextrun"/>
+                <w:rFonts w:ascii="Calibri" w:hAnsi="Calibri" w:cs="Calibri"/>
+                <w:color w:val="000000"/>
+                <w:sz w:val="22"/>
+                <w:szCs w:val="22"/>
+                <w:lang w:val="es-CO"/>
+              </w:rPr>
+              <w:t>Identidades y ecuaciones trigonométricas</w:t>
+            </w:r>
+            <w:r>
+              <w:rPr>
+                <w:rStyle w:val="eop"/>
+                <w:rFonts w:ascii="Calibri" w:hAnsi="Calibri" w:cs="Calibri"/>
+                <w:color w:val="000000"/>
+                <w:sz w:val="22"/>
+                <w:szCs w:val="22"/>
+              </w:rPr>
+              <w:t> </w:t>
+            </w:r>
+          </w:p>
+          <w:p>
+            <w:pPr>
+              <w:pStyle w:val="paragraph"/>
+              <w:numPr>
+                <w:ilvl w:val="0"/>
+                <w:numId w:val="11"/>
+              </w:numPr>
+              <w:ind w:left="1080" w:firstLine="0"/>
+              <w:textAlignment w:val="baseline"/>
+              <w:rPr>
+                <w:rFonts w:ascii="Noto Sans Symbols" w:hAnsi="Noto Sans Symbols"/>
+                <w:sz w:val="20"/>
+                <w:szCs w:val="20"/>
+                <w:lang w:val="es-CO"/>
+              </w:rPr>
+            </w:pPr>
+            <w:r>
+              <w:rPr>
+                <w:rStyle w:val="normaltextrun"/>
+                <w:rFonts w:ascii="Calibri" w:hAnsi="Calibri" w:cs="Calibri"/>
+                <w:color w:val="000000"/>
+                <w:sz w:val="22"/>
+                <w:szCs w:val="22"/>
+                <w:lang w:val="es-CO"/>
+              </w:rPr>
+              <w:t>Estudio analítico de la línea recta ecuaciones de la recta-pendiente, distancia-punto medio, la circunferencia, la parábola, la elipse, la hipérbola.</w:t>
+            </w:r>
+            <w:r>
+              <w:rPr>
+                <w:rStyle w:val="eop"/>
+                <w:rFonts w:ascii="Calibri" w:hAnsi="Calibri" w:cs="Calibri"/>
+                <w:color w:val="000000"/>
+                <w:sz w:val="22"/>
+                <w:szCs w:val="22"/>
+                <w:lang w:val="es-CO"/>
+              </w:rPr>
+              <w:t> </w:t>
+            </w:r>
+          </w:p>
+          <w:p>
+            <w:pPr>
+              <w:pStyle w:val="paragraph"/>
+              <w:jc w:val="both"/>
+              <w:textAlignment w:val="baseline"/>
+            </w:pPr>
+            <w:r>
+              <w:rPr>
+                <w:rStyle w:val="scxw244057719"/>
+                <w:rFonts w:ascii="Calibri" w:hAnsi="Calibri" w:cs="Calibri"/>
+                <w:sz w:val="22"/>
+                <w:szCs w:val="22"/>
+                <w:lang w:val="es-CO"/>
+              </w:rPr>
+              <w:t> </w:t>
+            </w:r>
+            <w:r>
+              <w:rPr>
+                <w:rFonts w:ascii="Calibri" w:hAnsi="Calibri" w:cs="Calibri"/>
+                <w:sz w:val="22"/>
+                <w:szCs w:val="22"/>
+                <w:lang w:val="es-CO"/>
+              </w:rPr>
+              <w:br/>
+            </w:r>
+            <w:r>
+              <w:rPr>
+                <w:rStyle w:val="normaltextrun"/>
+                <w:rFonts w:ascii="Calibri" w:hAnsi="Calibri" w:cs="Calibri"/>
+                <w:b/>
+                <w:bCs/>
+                <w:color w:val="000000"/>
+                <w:sz w:val="22"/>
+                <w:szCs w:val="22"/>
+                <w:lang w:val="es-CO"/>
+              </w:rPr>
+              <w:t>Tiempo estimado</w:t>
+            </w:r>
+            <w:r>
+              <w:rPr>
+                <w:rStyle w:val="normaltextrun"/>
+                <w:rFonts w:ascii="Calibri" w:hAnsi="Calibri" w:cs="Calibri"/>
+                <w:color w:val="000000"/>
+                <w:sz w:val="22"/>
+                <w:szCs w:val="22"/>
+                <w:lang w:val="es-CO"/>
+              </w:rPr>
+              <w:t>: 5 semanas</w:t>
+            </w:r>
+            <w:r>
+              <w:rPr>
+                <w:rStyle w:val="eop"/>
+                <w:rFonts w:ascii="Calibri" w:hAnsi="Calibri" w:cs="Calibri"/>
+                <w:color w:val="000000"/>
+                <w:sz w:val="22"/>
+                <w:szCs w:val="22"/>
+              </w:rPr>
+              <w:t> </w:t>
+            </w:r>
           </w:p>
           <w:p>
             <w:pPr>
@@ -2611,6 +4877,7 @@
                 <w:sz w:val="22"/>
                 <w:szCs w:val="22"/>
               </w:rPr>
+              <w:lastRenderedPageBreak/>
               <w:t>Escriba la actividad de evaluación.</w:t>
             </w:r>
           </w:p>
@@ -2698,7 +4965,6 @@
                 <w:sz w:val="22"/>
                 <w:szCs w:val="22"/>
               </w:rPr>
-              <w:lastRenderedPageBreak/>
               <w:t>Escriba la actividad de evaluación.</w:t>
             </w:r>
           </w:p>
@@ -3394,19 +5660,8 @@
                 <w:sz w:val="22"/>
                 <w:szCs w:val="22"/>
               </w:rPr>
-              <w:t xml:space="preserve">Eje  </w:t>
-            </w:r>
-            <w:proofErr w:type="spellStart"/>
-            <w:r>
-              <w:rPr>
-                <w:rFonts w:ascii="Calibri" w:hAnsi="Calibri"/>
-                <w:b/>
-                <w:sz w:val="22"/>
-                <w:szCs w:val="22"/>
-              </w:rPr>
-              <w:t>N°</w:t>
-            </w:r>
-            <w:proofErr w:type="spellEnd"/>
+              <w:t>Eje  N°</w:t>
+            </w:r>
           </w:p>
         </w:tc>
         <w:tc>
@@ -3430,25 +5685,14 @@
                 <w:szCs w:val="22"/>
               </w:rPr>
             </w:pPr>
-            <w:proofErr w:type="spellStart"/>
-            <w:r>
-              <w:rPr>
-                <w:rFonts w:ascii="Calibri" w:hAnsi="Calibri"/>
-                <w:b/>
-                <w:sz w:val="22"/>
-                <w:szCs w:val="22"/>
-              </w:rPr>
-              <w:t>N°</w:t>
-            </w:r>
-            <w:proofErr w:type="spellEnd"/>
-            <w:r>
-              <w:rPr>
-                <w:rFonts w:ascii="Calibri" w:hAnsi="Calibri"/>
-                <w:b/>
-                <w:sz w:val="22"/>
-                <w:szCs w:val="22"/>
-              </w:rPr>
-              <w:t xml:space="preserve"> Horas</w:t>
+            <w:r>
+              <w:rPr>
+                <w:rFonts w:ascii="Calibri" w:hAnsi="Calibri"/>
+                <w:b/>
+                <w:sz w:val="22"/>
+                <w:szCs w:val="22"/>
+              </w:rPr>
+              <w:t>N° Horas</w:t>
             </w:r>
           </w:p>
         </w:tc>
@@ -4899,6 +7143,304 @@
 <file path=word/numbering.xml><?xml version="1.0" encoding="utf-8"?>
 <w:numbering xmlns:wpc="http://schemas.microsoft.com/office/word/2010/wordprocessingCanvas" xmlns:cx="http://schemas.microsoft.com/office/drawing/2014/chartex" xmlns:cx1="http://schemas.microsoft.com/office/drawing/2015/9/8/chartex" xmlns:cx2="http://schemas.microsoft.com/office/drawing/2015/10/21/chartex" xmlns:cx3="http://schemas.microsoft.com/office/drawing/2016/5/9/chartex" xmlns:cx4="http://schemas.microsoft.com/office/drawing/2016/5/10/chartex" xmlns:cx5="http://schemas.microsoft.com/office/drawing/2016/5/11/chartex" xmlns:cx6="http://schemas.microsoft.com/office/drawing/2016/5/12/chartex" xmlns:cx7="http://schemas.microsoft.com/office/drawing/2016/5/13/chartex" xmlns:cx8="http://schemas.microsoft.com/office/drawing/2016/5/14/chartex" xmlns:mc="http://schemas.openxmlformats.org/markup-compatibility/2006" xmlns:aink="http://schemas.microsoft.com/office/drawing/2016/ink" xmlns:am3d="http://schemas.microsoft.com/office/drawing/2017/model3d" xmlns:o="urn:schemas-microsoft-com:office:office" xmlns:oel="http://schemas.microsoft.com/office/2019/extlst" xmlns:r="http://schemas.openxmlformats.org/officeDocument/2006/relationships" xmlns:m="http://schemas.openxmlformats.org/officeDocument/2006/math" xmlns:v="urn:schemas-microsoft-com:vml" xmlns:wp14="http://schemas.microsoft.com/office/word/2010/wordprocessingDrawing" xmlns:wp="http://schemas.openxmlformats.org/drawingml/2006/wordprocessingDrawing" xmlns:w10="urn:schemas-microsoft-com:office:word" xmlns:w="http://schemas.openxmlformats.org/wordprocessingml/2006/main" xmlns:w14="http://schemas.microsoft.com/office/word/2010/wordml" xmlns:w15="http://schemas.microsoft.com/office/word/2012/wordml" xmlns:w16cex="http://schemas.microsoft.com/office/word/2018/wordml/cex" xmlns:w16cid="http://schemas.microsoft.com/office/word/2016/wordml/cid" xmlns:w16="http://schemas.microsoft.com/office/word/2018/wordml" xmlns:w16sdtdh="http://schemas.microsoft.com/office/word/2020/wordml/sdtdatahash" xmlns:w16se="http://schemas.microsoft.com/office/word/2015/wordml/symex" xmlns:wpg="http://schemas.microsoft.com/office/word/2010/wordprocessingGroup" xmlns:wpi="http://schemas.microsoft.com/office/word/2010/wordprocessingInk" xmlns:wne="http://schemas.microsoft.com/office/word/2006/wordml" xmlns:wps="http://schemas.microsoft.com/office/word/2010/wordprocessingShape" mc:Ignorable="w14 w15 w16se w16cid w16 w16cex w16sdtdh wp14">
   <w:abstractNum w:abstractNumId="0" w15:restartNumberingAfterBreak="0">
+    <w:nsid w:val="09A95330"/>
+    <w:multiLevelType w:val="multilevel"/>
+    <w:tmpl w:val="1E6C88E8"/>
+    <w:lvl w:ilvl="0">
+      <w:start w:val="1"/>
+      <w:numFmt w:val="bullet"/>
+      <w:lvlText w:val=""/>
+      <w:lvlJc w:val="left"/>
+      <w:pPr>
+        <w:tabs>
+          <w:tab w:val="num" w:pos="720"/>
+        </w:tabs>
+        <w:ind w:left="720" w:hanging="360"/>
+      </w:pPr>
+      <w:rPr>
+        <w:rFonts w:ascii="Symbol" w:hAnsi="Symbol" w:hint="default"/>
+        <w:sz w:val="20"/>
+      </w:rPr>
+    </w:lvl>
+    <w:lvl w:ilvl="1" w:tentative="1">
+      <w:start w:val="1"/>
+      <w:numFmt w:val="bullet"/>
+      <w:lvlText w:val="o"/>
+      <w:lvlJc w:val="left"/>
+      <w:pPr>
+        <w:tabs>
+          <w:tab w:val="num" w:pos="1440"/>
+        </w:tabs>
+        <w:ind w:left="1440" w:hanging="360"/>
+      </w:pPr>
+      <w:rPr>
+        <w:rFonts w:ascii="Courier New" w:hAnsi="Courier New" w:hint="default"/>
+        <w:sz w:val="20"/>
+      </w:rPr>
+    </w:lvl>
+    <w:lvl w:ilvl="2" w:tentative="1">
+      <w:start w:val="1"/>
+      <w:numFmt w:val="bullet"/>
+      <w:lvlText w:val=""/>
+      <w:lvlJc w:val="left"/>
+      <w:pPr>
+        <w:tabs>
+          <w:tab w:val="num" w:pos="2160"/>
+        </w:tabs>
+        <w:ind w:left="2160" w:hanging="360"/>
+      </w:pPr>
+      <w:rPr>
+        <w:rFonts w:ascii="Wingdings" w:hAnsi="Wingdings" w:hint="default"/>
+        <w:sz w:val="20"/>
+      </w:rPr>
+    </w:lvl>
+    <w:lvl w:ilvl="3" w:tentative="1">
+      <w:start w:val="1"/>
+      <w:numFmt w:val="bullet"/>
+      <w:lvlText w:val=""/>
+      <w:lvlJc w:val="left"/>
+      <w:pPr>
+        <w:tabs>
+          <w:tab w:val="num" w:pos="2880"/>
+        </w:tabs>
+        <w:ind w:left="2880" w:hanging="360"/>
+      </w:pPr>
+      <w:rPr>
+        <w:rFonts w:ascii="Wingdings" w:hAnsi="Wingdings" w:hint="default"/>
+        <w:sz w:val="20"/>
+      </w:rPr>
+    </w:lvl>
+    <w:lvl w:ilvl="4" w:tentative="1">
+      <w:start w:val="1"/>
+      <w:numFmt w:val="bullet"/>
+      <w:lvlText w:val=""/>
+      <w:lvlJc w:val="left"/>
+      <w:pPr>
+        <w:tabs>
+          <w:tab w:val="num" w:pos="3600"/>
+        </w:tabs>
+        <w:ind w:left="3600" w:hanging="360"/>
+      </w:pPr>
+      <w:rPr>
+        <w:rFonts w:ascii="Wingdings" w:hAnsi="Wingdings" w:hint="default"/>
+        <w:sz w:val="20"/>
+      </w:rPr>
+    </w:lvl>
+    <w:lvl w:ilvl="5" w:tentative="1">
+      <w:start w:val="1"/>
+      <w:numFmt w:val="bullet"/>
+      <w:lvlText w:val=""/>
+      <w:lvlJc w:val="left"/>
+      <w:pPr>
+        <w:tabs>
+          <w:tab w:val="num" w:pos="4320"/>
+        </w:tabs>
+        <w:ind w:left="4320" w:hanging="360"/>
+      </w:pPr>
+      <w:rPr>
+        <w:rFonts w:ascii="Wingdings" w:hAnsi="Wingdings" w:hint="default"/>
+        <w:sz w:val="20"/>
+      </w:rPr>
+    </w:lvl>
+    <w:lvl w:ilvl="6" w:tentative="1">
+      <w:start w:val="1"/>
+      <w:numFmt w:val="bullet"/>
+      <w:lvlText w:val=""/>
+      <w:lvlJc w:val="left"/>
+      <w:pPr>
+        <w:tabs>
+          <w:tab w:val="num" w:pos="5040"/>
+        </w:tabs>
+        <w:ind w:left="5040" w:hanging="360"/>
+      </w:pPr>
+      <w:rPr>
+        <w:rFonts w:ascii="Wingdings" w:hAnsi="Wingdings" w:hint="default"/>
+        <w:sz w:val="20"/>
+      </w:rPr>
+    </w:lvl>
+    <w:lvl w:ilvl="7" w:tentative="1">
+      <w:start w:val="1"/>
+      <w:numFmt w:val="bullet"/>
+      <w:lvlText w:val=""/>
+      <w:lvlJc w:val="left"/>
+      <w:pPr>
+        <w:tabs>
+          <w:tab w:val="num" w:pos="5760"/>
+        </w:tabs>
+        <w:ind w:left="5760" w:hanging="360"/>
+      </w:pPr>
+      <w:rPr>
+        <w:rFonts w:ascii="Wingdings" w:hAnsi="Wingdings" w:hint="default"/>
+        <w:sz w:val="20"/>
+      </w:rPr>
+    </w:lvl>
+    <w:lvl w:ilvl="8" w:tentative="1">
+      <w:start w:val="1"/>
+      <w:numFmt w:val="bullet"/>
+      <w:lvlText w:val=""/>
+      <w:lvlJc w:val="left"/>
+      <w:pPr>
+        <w:tabs>
+          <w:tab w:val="num" w:pos="6480"/>
+        </w:tabs>
+        <w:ind w:left="6480" w:hanging="360"/>
+      </w:pPr>
+      <w:rPr>
+        <w:rFonts w:ascii="Wingdings" w:hAnsi="Wingdings" w:hint="default"/>
+        <w:sz w:val="20"/>
+      </w:rPr>
+    </w:lvl>
+  </w:abstractNum>
+  <w:abstractNum w:abstractNumId="1" w15:restartNumberingAfterBreak="0">
+    <w:nsid w:val="0EAA37E2"/>
+    <w:multiLevelType w:val="multilevel"/>
+    <w:tmpl w:val="28E42C54"/>
+    <w:lvl w:ilvl="0">
+      <w:start w:val="1"/>
+      <w:numFmt w:val="bullet"/>
+      <w:lvlText w:val=""/>
+      <w:lvlJc w:val="left"/>
+      <w:pPr>
+        <w:tabs>
+          <w:tab w:val="num" w:pos="720"/>
+        </w:tabs>
+        <w:ind w:left="720" w:hanging="360"/>
+      </w:pPr>
+      <w:rPr>
+        <w:rFonts w:ascii="Symbol" w:hAnsi="Symbol" w:hint="default"/>
+        <w:sz w:val="20"/>
+      </w:rPr>
+    </w:lvl>
+    <w:lvl w:ilvl="1" w:tentative="1">
+      <w:start w:val="1"/>
+      <w:numFmt w:val="bullet"/>
+      <w:lvlText w:val="o"/>
+      <w:lvlJc w:val="left"/>
+      <w:pPr>
+        <w:tabs>
+          <w:tab w:val="num" w:pos="1440"/>
+        </w:tabs>
+        <w:ind w:left="1440" w:hanging="360"/>
+      </w:pPr>
+      <w:rPr>
+        <w:rFonts w:ascii="Courier New" w:hAnsi="Courier New" w:hint="default"/>
+        <w:sz w:val="20"/>
+      </w:rPr>
+    </w:lvl>
+    <w:lvl w:ilvl="2" w:tentative="1">
+      <w:start w:val="1"/>
+      <w:numFmt w:val="bullet"/>
+      <w:lvlText w:val=""/>
+      <w:lvlJc w:val="left"/>
+      <w:pPr>
+        <w:tabs>
+          <w:tab w:val="num" w:pos="2160"/>
+        </w:tabs>
+        <w:ind w:left="2160" w:hanging="360"/>
+      </w:pPr>
+      <w:rPr>
+        <w:rFonts w:ascii="Wingdings" w:hAnsi="Wingdings" w:hint="default"/>
+        <w:sz w:val="20"/>
+      </w:rPr>
+    </w:lvl>
+    <w:lvl w:ilvl="3" w:tentative="1">
+      <w:start w:val="1"/>
+      <w:numFmt w:val="bullet"/>
+      <w:lvlText w:val=""/>
+      <w:lvlJc w:val="left"/>
+      <w:pPr>
+        <w:tabs>
+          <w:tab w:val="num" w:pos="2880"/>
+        </w:tabs>
+        <w:ind w:left="2880" w:hanging="360"/>
+      </w:pPr>
+      <w:rPr>
+        <w:rFonts w:ascii="Wingdings" w:hAnsi="Wingdings" w:hint="default"/>
+        <w:sz w:val="20"/>
+      </w:rPr>
+    </w:lvl>
+    <w:lvl w:ilvl="4" w:tentative="1">
+      <w:start w:val="1"/>
+      <w:numFmt w:val="bullet"/>
+      <w:lvlText w:val=""/>
+      <w:lvlJc w:val="left"/>
+      <w:pPr>
+        <w:tabs>
+          <w:tab w:val="num" w:pos="3600"/>
+        </w:tabs>
+        <w:ind w:left="3600" w:hanging="360"/>
+      </w:pPr>
+      <w:rPr>
+        <w:rFonts w:ascii="Wingdings" w:hAnsi="Wingdings" w:hint="default"/>
+        <w:sz w:val="20"/>
+      </w:rPr>
+    </w:lvl>
+    <w:lvl w:ilvl="5" w:tentative="1">
+      <w:start w:val="1"/>
+      <w:numFmt w:val="bullet"/>
+      <w:lvlText w:val=""/>
+      <w:lvlJc w:val="left"/>
+      <w:pPr>
+        <w:tabs>
+          <w:tab w:val="num" w:pos="4320"/>
+        </w:tabs>
+        <w:ind w:left="4320" w:hanging="360"/>
+      </w:pPr>
+      <w:rPr>
+        <w:rFonts w:ascii="Wingdings" w:hAnsi="Wingdings" w:hint="default"/>
+        <w:sz w:val="20"/>
+      </w:rPr>
+    </w:lvl>
+    <w:lvl w:ilvl="6" w:tentative="1">
+      <w:start w:val="1"/>
+      <w:numFmt w:val="bullet"/>
+      <w:lvlText w:val=""/>
+      <w:lvlJc w:val="left"/>
+      <w:pPr>
+        <w:tabs>
+          <w:tab w:val="num" w:pos="5040"/>
+        </w:tabs>
+        <w:ind w:left="5040" w:hanging="360"/>
+      </w:pPr>
+      <w:rPr>
+        <w:rFonts w:ascii="Wingdings" w:hAnsi="Wingdings" w:hint="default"/>
+        <w:sz w:val="20"/>
+      </w:rPr>
+    </w:lvl>
+    <w:lvl w:ilvl="7" w:tentative="1">
+      <w:start w:val="1"/>
+      <w:numFmt w:val="bullet"/>
+      <w:lvlText w:val=""/>
+      <w:lvlJc w:val="left"/>
+      <w:pPr>
+        <w:tabs>
+          <w:tab w:val="num" w:pos="5760"/>
+        </w:tabs>
+        <w:ind w:left="5760" w:hanging="360"/>
+      </w:pPr>
+      <w:rPr>
+        <w:rFonts w:ascii="Wingdings" w:hAnsi="Wingdings" w:hint="default"/>
+        <w:sz w:val="20"/>
+      </w:rPr>
+    </w:lvl>
+    <w:lvl w:ilvl="8" w:tentative="1">
+      <w:start w:val="1"/>
+      <w:numFmt w:val="bullet"/>
+      <w:lvlText w:val=""/>
+      <w:lvlJc w:val="left"/>
+      <w:pPr>
+        <w:tabs>
+          <w:tab w:val="num" w:pos="6480"/>
+        </w:tabs>
+        <w:ind w:left="6480" w:hanging="360"/>
+      </w:pPr>
+      <w:rPr>
+        <w:rFonts w:ascii="Wingdings" w:hAnsi="Wingdings" w:hint="default"/>
+        <w:sz w:val="20"/>
+      </w:rPr>
+    </w:lvl>
+  </w:abstractNum>
+  <w:abstractNum w:abstractNumId="2" w15:restartNumberingAfterBreak="0">
     <w:nsid w:val="1053787F"/>
     <w:multiLevelType w:val="multilevel"/>
     <w:tmpl w:val="BF581E08"/>
@@ -5011,7 +7553,752 @@
       </w:rPr>
     </w:lvl>
   </w:abstractNum>
-  <w:abstractNum w:abstractNumId="1" w15:restartNumberingAfterBreak="0">
+  <w:abstractNum w:abstractNumId="3" w15:restartNumberingAfterBreak="0">
+    <w:nsid w:val="1A753CB1"/>
+    <w:multiLevelType w:val="multilevel"/>
+    <w:tmpl w:val="0C0ED1F8"/>
+    <w:lvl w:ilvl="0">
+      <w:start w:val="1"/>
+      <w:numFmt w:val="bullet"/>
+      <w:lvlText w:val=""/>
+      <w:lvlJc w:val="left"/>
+      <w:pPr>
+        <w:tabs>
+          <w:tab w:val="num" w:pos="720"/>
+        </w:tabs>
+        <w:ind w:left="720" w:hanging="360"/>
+      </w:pPr>
+      <w:rPr>
+        <w:rFonts w:ascii="Symbol" w:hAnsi="Symbol" w:hint="default"/>
+        <w:sz w:val="20"/>
+      </w:rPr>
+    </w:lvl>
+    <w:lvl w:ilvl="1" w:tentative="1">
+      <w:start w:val="1"/>
+      <w:numFmt w:val="bullet"/>
+      <w:lvlText w:val="o"/>
+      <w:lvlJc w:val="left"/>
+      <w:pPr>
+        <w:tabs>
+          <w:tab w:val="num" w:pos="1440"/>
+        </w:tabs>
+        <w:ind w:left="1440" w:hanging="360"/>
+      </w:pPr>
+      <w:rPr>
+        <w:rFonts w:ascii="Courier New" w:hAnsi="Courier New" w:hint="default"/>
+        <w:sz w:val="20"/>
+      </w:rPr>
+    </w:lvl>
+    <w:lvl w:ilvl="2" w:tentative="1">
+      <w:start w:val="1"/>
+      <w:numFmt w:val="bullet"/>
+      <w:lvlText w:val=""/>
+      <w:lvlJc w:val="left"/>
+      <w:pPr>
+        <w:tabs>
+          <w:tab w:val="num" w:pos="2160"/>
+        </w:tabs>
+        <w:ind w:left="2160" w:hanging="360"/>
+      </w:pPr>
+      <w:rPr>
+        <w:rFonts w:ascii="Wingdings" w:hAnsi="Wingdings" w:hint="default"/>
+        <w:sz w:val="20"/>
+      </w:rPr>
+    </w:lvl>
+    <w:lvl w:ilvl="3" w:tentative="1">
+      <w:start w:val="1"/>
+      <w:numFmt w:val="bullet"/>
+      <w:lvlText w:val=""/>
+      <w:lvlJc w:val="left"/>
+      <w:pPr>
+        <w:tabs>
+          <w:tab w:val="num" w:pos="2880"/>
+        </w:tabs>
+        <w:ind w:left="2880" w:hanging="360"/>
+      </w:pPr>
+      <w:rPr>
+        <w:rFonts w:ascii="Wingdings" w:hAnsi="Wingdings" w:hint="default"/>
+        <w:sz w:val="20"/>
+      </w:rPr>
+    </w:lvl>
+    <w:lvl w:ilvl="4" w:tentative="1">
+      <w:start w:val="1"/>
+      <w:numFmt w:val="bullet"/>
+      <w:lvlText w:val=""/>
+      <w:lvlJc w:val="left"/>
+      <w:pPr>
+        <w:tabs>
+          <w:tab w:val="num" w:pos="3600"/>
+        </w:tabs>
+        <w:ind w:left="3600" w:hanging="360"/>
+      </w:pPr>
+      <w:rPr>
+        <w:rFonts w:ascii="Wingdings" w:hAnsi="Wingdings" w:hint="default"/>
+        <w:sz w:val="20"/>
+      </w:rPr>
+    </w:lvl>
+    <w:lvl w:ilvl="5" w:tentative="1">
+      <w:start w:val="1"/>
+      <w:numFmt w:val="bullet"/>
+      <w:lvlText w:val=""/>
+      <w:lvlJc w:val="left"/>
+      <w:pPr>
+        <w:tabs>
+          <w:tab w:val="num" w:pos="4320"/>
+        </w:tabs>
+        <w:ind w:left="4320" w:hanging="360"/>
+      </w:pPr>
+      <w:rPr>
+        <w:rFonts w:ascii="Wingdings" w:hAnsi="Wingdings" w:hint="default"/>
+        <w:sz w:val="20"/>
+      </w:rPr>
+    </w:lvl>
+    <w:lvl w:ilvl="6" w:tentative="1">
+      <w:start w:val="1"/>
+      <w:numFmt w:val="bullet"/>
+      <w:lvlText w:val=""/>
+      <w:lvlJc w:val="left"/>
+      <w:pPr>
+        <w:tabs>
+          <w:tab w:val="num" w:pos="5040"/>
+        </w:tabs>
+        <w:ind w:left="5040" w:hanging="360"/>
+      </w:pPr>
+      <w:rPr>
+        <w:rFonts w:ascii="Wingdings" w:hAnsi="Wingdings" w:hint="default"/>
+        <w:sz w:val="20"/>
+      </w:rPr>
+    </w:lvl>
+    <w:lvl w:ilvl="7" w:tentative="1">
+      <w:start w:val="1"/>
+      <w:numFmt w:val="bullet"/>
+      <w:lvlText w:val=""/>
+      <w:lvlJc w:val="left"/>
+      <w:pPr>
+        <w:tabs>
+          <w:tab w:val="num" w:pos="5760"/>
+        </w:tabs>
+        <w:ind w:left="5760" w:hanging="360"/>
+      </w:pPr>
+      <w:rPr>
+        <w:rFonts w:ascii="Wingdings" w:hAnsi="Wingdings" w:hint="default"/>
+        <w:sz w:val="20"/>
+      </w:rPr>
+    </w:lvl>
+    <w:lvl w:ilvl="8" w:tentative="1">
+      <w:start w:val="1"/>
+      <w:numFmt w:val="bullet"/>
+      <w:lvlText w:val=""/>
+      <w:lvlJc w:val="left"/>
+      <w:pPr>
+        <w:tabs>
+          <w:tab w:val="num" w:pos="6480"/>
+        </w:tabs>
+        <w:ind w:left="6480" w:hanging="360"/>
+      </w:pPr>
+      <w:rPr>
+        <w:rFonts w:ascii="Wingdings" w:hAnsi="Wingdings" w:hint="default"/>
+        <w:sz w:val="20"/>
+      </w:rPr>
+    </w:lvl>
+  </w:abstractNum>
+  <w:abstractNum w:abstractNumId="4" w15:restartNumberingAfterBreak="0">
+    <w:nsid w:val="23EF2E73"/>
+    <w:multiLevelType w:val="multilevel"/>
+    <w:tmpl w:val="80A82724"/>
+    <w:lvl w:ilvl="0">
+      <w:start w:val="1"/>
+      <w:numFmt w:val="bullet"/>
+      <w:lvlText w:val=""/>
+      <w:lvlJc w:val="left"/>
+      <w:pPr>
+        <w:tabs>
+          <w:tab w:val="num" w:pos="720"/>
+        </w:tabs>
+        <w:ind w:left="720" w:hanging="360"/>
+      </w:pPr>
+      <w:rPr>
+        <w:rFonts w:ascii="Symbol" w:hAnsi="Symbol" w:hint="default"/>
+        <w:sz w:val="20"/>
+      </w:rPr>
+    </w:lvl>
+    <w:lvl w:ilvl="1" w:tentative="1">
+      <w:start w:val="1"/>
+      <w:numFmt w:val="bullet"/>
+      <w:lvlText w:val="o"/>
+      <w:lvlJc w:val="left"/>
+      <w:pPr>
+        <w:tabs>
+          <w:tab w:val="num" w:pos="1440"/>
+        </w:tabs>
+        <w:ind w:left="1440" w:hanging="360"/>
+      </w:pPr>
+      <w:rPr>
+        <w:rFonts w:ascii="Courier New" w:hAnsi="Courier New" w:hint="default"/>
+        <w:sz w:val="20"/>
+      </w:rPr>
+    </w:lvl>
+    <w:lvl w:ilvl="2" w:tentative="1">
+      <w:start w:val="1"/>
+      <w:numFmt w:val="bullet"/>
+      <w:lvlText w:val=""/>
+      <w:lvlJc w:val="left"/>
+      <w:pPr>
+        <w:tabs>
+          <w:tab w:val="num" w:pos="2160"/>
+        </w:tabs>
+        <w:ind w:left="2160" w:hanging="360"/>
+      </w:pPr>
+      <w:rPr>
+        <w:rFonts w:ascii="Wingdings" w:hAnsi="Wingdings" w:hint="default"/>
+        <w:sz w:val="20"/>
+      </w:rPr>
+    </w:lvl>
+    <w:lvl w:ilvl="3" w:tentative="1">
+      <w:start w:val="1"/>
+      <w:numFmt w:val="bullet"/>
+      <w:lvlText w:val=""/>
+      <w:lvlJc w:val="left"/>
+      <w:pPr>
+        <w:tabs>
+          <w:tab w:val="num" w:pos="2880"/>
+        </w:tabs>
+        <w:ind w:left="2880" w:hanging="360"/>
+      </w:pPr>
+      <w:rPr>
+        <w:rFonts w:ascii="Wingdings" w:hAnsi="Wingdings" w:hint="default"/>
+        <w:sz w:val="20"/>
+      </w:rPr>
+    </w:lvl>
+    <w:lvl w:ilvl="4" w:tentative="1">
+      <w:start w:val="1"/>
+      <w:numFmt w:val="bullet"/>
+      <w:lvlText w:val=""/>
+      <w:lvlJc w:val="left"/>
+      <w:pPr>
+        <w:tabs>
+          <w:tab w:val="num" w:pos="3600"/>
+        </w:tabs>
+        <w:ind w:left="3600" w:hanging="360"/>
+      </w:pPr>
+      <w:rPr>
+        <w:rFonts w:ascii="Wingdings" w:hAnsi="Wingdings" w:hint="default"/>
+        <w:sz w:val="20"/>
+      </w:rPr>
+    </w:lvl>
+    <w:lvl w:ilvl="5" w:tentative="1">
+      <w:start w:val="1"/>
+      <w:numFmt w:val="bullet"/>
+      <w:lvlText w:val=""/>
+      <w:lvlJc w:val="left"/>
+      <w:pPr>
+        <w:tabs>
+          <w:tab w:val="num" w:pos="4320"/>
+        </w:tabs>
+        <w:ind w:left="4320" w:hanging="360"/>
+      </w:pPr>
+      <w:rPr>
+        <w:rFonts w:ascii="Wingdings" w:hAnsi="Wingdings" w:hint="default"/>
+        <w:sz w:val="20"/>
+      </w:rPr>
+    </w:lvl>
+    <w:lvl w:ilvl="6" w:tentative="1">
+      <w:start w:val="1"/>
+      <w:numFmt w:val="bullet"/>
+      <w:lvlText w:val=""/>
+      <w:lvlJc w:val="left"/>
+      <w:pPr>
+        <w:tabs>
+          <w:tab w:val="num" w:pos="5040"/>
+        </w:tabs>
+        <w:ind w:left="5040" w:hanging="360"/>
+      </w:pPr>
+      <w:rPr>
+        <w:rFonts w:ascii="Wingdings" w:hAnsi="Wingdings" w:hint="default"/>
+        <w:sz w:val="20"/>
+      </w:rPr>
+    </w:lvl>
+    <w:lvl w:ilvl="7" w:tentative="1">
+      <w:start w:val="1"/>
+      <w:numFmt w:val="bullet"/>
+      <w:lvlText w:val=""/>
+      <w:lvlJc w:val="left"/>
+      <w:pPr>
+        <w:tabs>
+          <w:tab w:val="num" w:pos="5760"/>
+        </w:tabs>
+        <w:ind w:left="5760" w:hanging="360"/>
+      </w:pPr>
+      <w:rPr>
+        <w:rFonts w:ascii="Wingdings" w:hAnsi="Wingdings" w:hint="default"/>
+        <w:sz w:val="20"/>
+      </w:rPr>
+    </w:lvl>
+    <w:lvl w:ilvl="8" w:tentative="1">
+      <w:start w:val="1"/>
+      <w:numFmt w:val="bullet"/>
+      <w:lvlText w:val=""/>
+      <w:lvlJc w:val="left"/>
+      <w:pPr>
+        <w:tabs>
+          <w:tab w:val="num" w:pos="6480"/>
+        </w:tabs>
+        <w:ind w:left="6480" w:hanging="360"/>
+      </w:pPr>
+      <w:rPr>
+        <w:rFonts w:ascii="Wingdings" w:hAnsi="Wingdings" w:hint="default"/>
+        <w:sz w:val="20"/>
+      </w:rPr>
+    </w:lvl>
+  </w:abstractNum>
+  <w:abstractNum w:abstractNumId="5" w15:restartNumberingAfterBreak="0">
+    <w:nsid w:val="314E4D0A"/>
+    <w:multiLevelType w:val="multilevel"/>
+    <w:tmpl w:val="738C4178"/>
+    <w:lvl w:ilvl="0">
+      <w:start w:val="1"/>
+      <w:numFmt w:val="bullet"/>
+      <w:lvlText w:val=""/>
+      <w:lvlJc w:val="left"/>
+      <w:pPr>
+        <w:tabs>
+          <w:tab w:val="num" w:pos="720"/>
+        </w:tabs>
+        <w:ind w:left="720" w:hanging="360"/>
+      </w:pPr>
+      <w:rPr>
+        <w:rFonts w:ascii="Symbol" w:hAnsi="Symbol" w:hint="default"/>
+        <w:sz w:val="20"/>
+      </w:rPr>
+    </w:lvl>
+    <w:lvl w:ilvl="1" w:tentative="1">
+      <w:start w:val="1"/>
+      <w:numFmt w:val="bullet"/>
+      <w:lvlText w:val="o"/>
+      <w:lvlJc w:val="left"/>
+      <w:pPr>
+        <w:tabs>
+          <w:tab w:val="num" w:pos="1440"/>
+        </w:tabs>
+        <w:ind w:left="1440" w:hanging="360"/>
+      </w:pPr>
+      <w:rPr>
+        <w:rFonts w:ascii="Courier New" w:hAnsi="Courier New" w:hint="default"/>
+        <w:sz w:val="20"/>
+      </w:rPr>
+    </w:lvl>
+    <w:lvl w:ilvl="2" w:tentative="1">
+      <w:start w:val="1"/>
+      <w:numFmt w:val="bullet"/>
+      <w:lvlText w:val=""/>
+      <w:lvlJc w:val="left"/>
+      <w:pPr>
+        <w:tabs>
+          <w:tab w:val="num" w:pos="2160"/>
+        </w:tabs>
+        <w:ind w:left="2160" w:hanging="360"/>
+      </w:pPr>
+      <w:rPr>
+        <w:rFonts w:ascii="Wingdings" w:hAnsi="Wingdings" w:hint="default"/>
+        <w:sz w:val="20"/>
+      </w:rPr>
+    </w:lvl>
+    <w:lvl w:ilvl="3" w:tentative="1">
+      <w:start w:val="1"/>
+      <w:numFmt w:val="bullet"/>
+      <w:lvlText w:val=""/>
+      <w:lvlJc w:val="left"/>
+      <w:pPr>
+        <w:tabs>
+          <w:tab w:val="num" w:pos="2880"/>
+        </w:tabs>
+        <w:ind w:left="2880" w:hanging="360"/>
+      </w:pPr>
+      <w:rPr>
+        <w:rFonts w:ascii="Wingdings" w:hAnsi="Wingdings" w:hint="default"/>
+        <w:sz w:val="20"/>
+      </w:rPr>
+    </w:lvl>
+    <w:lvl w:ilvl="4" w:tentative="1">
+      <w:start w:val="1"/>
+      <w:numFmt w:val="bullet"/>
+      <w:lvlText w:val=""/>
+      <w:lvlJc w:val="left"/>
+      <w:pPr>
+        <w:tabs>
+          <w:tab w:val="num" w:pos="3600"/>
+        </w:tabs>
+        <w:ind w:left="3600" w:hanging="360"/>
+      </w:pPr>
+      <w:rPr>
+        <w:rFonts w:ascii="Wingdings" w:hAnsi="Wingdings" w:hint="default"/>
+        <w:sz w:val="20"/>
+      </w:rPr>
+    </w:lvl>
+    <w:lvl w:ilvl="5" w:tentative="1">
+      <w:start w:val="1"/>
+      <w:numFmt w:val="bullet"/>
+      <w:lvlText w:val=""/>
+      <w:lvlJc w:val="left"/>
+      <w:pPr>
+        <w:tabs>
+          <w:tab w:val="num" w:pos="4320"/>
+        </w:tabs>
+        <w:ind w:left="4320" w:hanging="360"/>
+      </w:pPr>
+      <w:rPr>
+        <w:rFonts w:ascii="Wingdings" w:hAnsi="Wingdings" w:hint="default"/>
+        <w:sz w:val="20"/>
+      </w:rPr>
+    </w:lvl>
+    <w:lvl w:ilvl="6" w:tentative="1">
+      <w:start w:val="1"/>
+      <w:numFmt w:val="bullet"/>
+      <w:lvlText w:val=""/>
+      <w:lvlJc w:val="left"/>
+      <w:pPr>
+        <w:tabs>
+          <w:tab w:val="num" w:pos="5040"/>
+        </w:tabs>
+        <w:ind w:left="5040" w:hanging="360"/>
+      </w:pPr>
+      <w:rPr>
+        <w:rFonts w:ascii="Wingdings" w:hAnsi="Wingdings" w:hint="default"/>
+        <w:sz w:val="20"/>
+      </w:rPr>
+    </w:lvl>
+    <w:lvl w:ilvl="7" w:tentative="1">
+      <w:start w:val="1"/>
+      <w:numFmt w:val="bullet"/>
+      <w:lvlText w:val=""/>
+      <w:lvlJc w:val="left"/>
+      <w:pPr>
+        <w:tabs>
+          <w:tab w:val="num" w:pos="5760"/>
+        </w:tabs>
+        <w:ind w:left="5760" w:hanging="360"/>
+      </w:pPr>
+      <w:rPr>
+        <w:rFonts w:ascii="Wingdings" w:hAnsi="Wingdings" w:hint="default"/>
+        <w:sz w:val="20"/>
+      </w:rPr>
+    </w:lvl>
+    <w:lvl w:ilvl="8" w:tentative="1">
+      <w:start w:val="1"/>
+      <w:numFmt w:val="bullet"/>
+      <w:lvlText w:val=""/>
+      <w:lvlJc w:val="left"/>
+      <w:pPr>
+        <w:tabs>
+          <w:tab w:val="num" w:pos="6480"/>
+        </w:tabs>
+        <w:ind w:left="6480" w:hanging="360"/>
+      </w:pPr>
+      <w:rPr>
+        <w:rFonts w:ascii="Wingdings" w:hAnsi="Wingdings" w:hint="default"/>
+        <w:sz w:val="20"/>
+      </w:rPr>
+    </w:lvl>
+  </w:abstractNum>
+  <w:abstractNum w:abstractNumId="6" w15:restartNumberingAfterBreak="0">
+    <w:nsid w:val="397342D0"/>
+    <w:multiLevelType w:val="multilevel"/>
+    <w:tmpl w:val="E5662CC4"/>
+    <w:lvl w:ilvl="0">
+      <w:start w:val="1"/>
+      <w:numFmt w:val="bullet"/>
+      <w:lvlText w:val=""/>
+      <w:lvlJc w:val="left"/>
+      <w:pPr>
+        <w:tabs>
+          <w:tab w:val="num" w:pos="720"/>
+        </w:tabs>
+        <w:ind w:left="720" w:hanging="360"/>
+      </w:pPr>
+      <w:rPr>
+        <w:rFonts w:ascii="Symbol" w:hAnsi="Symbol" w:hint="default"/>
+        <w:sz w:val="20"/>
+      </w:rPr>
+    </w:lvl>
+    <w:lvl w:ilvl="1" w:tentative="1">
+      <w:start w:val="1"/>
+      <w:numFmt w:val="bullet"/>
+      <w:lvlText w:val="o"/>
+      <w:lvlJc w:val="left"/>
+      <w:pPr>
+        <w:tabs>
+          <w:tab w:val="num" w:pos="1440"/>
+        </w:tabs>
+        <w:ind w:left="1440" w:hanging="360"/>
+      </w:pPr>
+      <w:rPr>
+        <w:rFonts w:ascii="Courier New" w:hAnsi="Courier New" w:hint="default"/>
+        <w:sz w:val="20"/>
+      </w:rPr>
+    </w:lvl>
+    <w:lvl w:ilvl="2" w:tentative="1">
+      <w:start w:val="1"/>
+      <w:numFmt w:val="bullet"/>
+      <w:lvlText w:val=""/>
+      <w:lvlJc w:val="left"/>
+      <w:pPr>
+        <w:tabs>
+          <w:tab w:val="num" w:pos="2160"/>
+        </w:tabs>
+        <w:ind w:left="2160" w:hanging="360"/>
+      </w:pPr>
+      <w:rPr>
+        <w:rFonts w:ascii="Wingdings" w:hAnsi="Wingdings" w:hint="default"/>
+        <w:sz w:val="20"/>
+      </w:rPr>
+    </w:lvl>
+    <w:lvl w:ilvl="3" w:tentative="1">
+      <w:start w:val="1"/>
+      <w:numFmt w:val="bullet"/>
+      <w:lvlText w:val=""/>
+      <w:lvlJc w:val="left"/>
+      <w:pPr>
+        <w:tabs>
+          <w:tab w:val="num" w:pos="2880"/>
+        </w:tabs>
+        <w:ind w:left="2880" w:hanging="360"/>
+      </w:pPr>
+      <w:rPr>
+        <w:rFonts w:ascii="Wingdings" w:hAnsi="Wingdings" w:hint="default"/>
+        <w:sz w:val="20"/>
+      </w:rPr>
+    </w:lvl>
+    <w:lvl w:ilvl="4" w:tentative="1">
+      <w:start w:val="1"/>
+      <w:numFmt w:val="bullet"/>
+      <w:lvlText w:val=""/>
+      <w:lvlJc w:val="left"/>
+      <w:pPr>
+        <w:tabs>
+          <w:tab w:val="num" w:pos="3600"/>
+        </w:tabs>
+        <w:ind w:left="3600" w:hanging="360"/>
+      </w:pPr>
+      <w:rPr>
+        <w:rFonts w:ascii="Wingdings" w:hAnsi="Wingdings" w:hint="default"/>
+        <w:sz w:val="20"/>
+      </w:rPr>
+    </w:lvl>
+    <w:lvl w:ilvl="5" w:tentative="1">
+      <w:start w:val="1"/>
+      <w:numFmt w:val="bullet"/>
+      <w:lvlText w:val=""/>
+      <w:lvlJc w:val="left"/>
+      <w:pPr>
+        <w:tabs>
+          <w:tab w:val="num" w:pos="4320"/>
+        </w:tabs>
+        <w:ind w:left="4320" w:hanging="360"/>
+      </w:pPr>
+      <w:rPr>
+        <w:rFonts w:ascii="Wingdings" w:hAnsi="Wingdings" w:hint="default"/>
+        <w:sz w:val="20"/>
+      </w:rPr>
+    </w:lvl>
+    <w:lvl w:ilvl="6" w:tentative="1">
+      <w:start w:val="1"/>
+      <w:numFmt w:val="bullet"/>
+      <w:lvlText w:val=""/>
+      <w:lvlJc w:val="left"/>
+      <w:pPr>
+        <w:tabs>
+          <w:tab w:val="num" w:pos="5040"/>
+        </w:tabs>
+        <w:ind w:left="5040" w:hanging="360"/>
+      </w:pPr>
+      <w:rPr>
+        <w:rFonts w:ascii="Wingdings" w:hAnsi="Wingdings" w:hint="default"/>
+        <w:sz w:val="20"/>
+      </w:rPr>
+    </w:lvl>
+    <w:lvl w:ilvl="7" w:tentative="1">
+      <w:start w:val="1"/>
+      <w:numFmt w:val="bullet"/>
+      <w:lvlText w:val=""/>
+      <w:lvlJc w:val="left"/>
+      <w:pPr>
+        <w:tabs>
+          <w:tab w:val="num" w:pos="5760"/>
+        </w:tabs>
+        <w:ind w:left="5760" w:hanging="360"/>
+      </w:pPr>
+      <w:rPr>
+        <w:rFonts w:ascii="Wingdings" w:hAnsi="Wingdings" w:hint="default"/>
+        <w:sz w:val="20"/>
+      </w:rPr>
+    </w:lvl>
+    <w:lvl w:ilvl="8" w:tentative="1">
+      <w:start w:val="1"/>
+      <w:numFmt w:val="bullet"/>
+      <w:lvlText w:val=""/>
+      <w:lvlJc w:val="left"/>
+      <w:pPr>
+        <w:tabs>
+          <w:tab w:val="num" w:pos="6480"/>
+        </w:tabs>
+        <w:ind w:left="6480" w:hanging="360"/>
+      </w:pPr>
+      <w:rPr>
+        <w:rFonts w:ascii="Wingdings" w:hAnsi="Wingdings" w:hint="default"/>
+        <w:sz w:val="20"/>
+      </w:rPr>
+    </w:lvl>
+  </w:abstractNum>
+  <w:abstractNum w:abstractNumId="7" w15:restartNumberingAfterBreak="0">
+    <w:nsid w:val="4B570B5F"/>
+    <w:multiLevelType w:val="multilevel"/>
+    <w:tmpl w:val="F3ACB350"/>
+    <w:lvl w:ilvl="0">
+      <w:start w:val="1"/>
+      <w:numFmt w:val="bullet"/>
+      <w:lvlText w:val=""/>
+      <w:lvlJc w:val="left"/>
+      <w:pPr>
+        <w:tabs>
+          <w:tab w:val="num" w:pos="720"/>
+        </w:tabs>
+        <w:ind w:left="720" w:hanging="360"/>
+      </w:pPr>
+      <w:rPr>
+        <w:rFonts w:ascii="Symbol" w:hAnsi="Symbol" w:hint="default"/>
+        <w:sz w:val="20"/>
+      </w:rPr>
+    </w:lvl>
+    <w:lvl w:ilvl="1" w:tentative="1">
+      <w:start w:val="1"/>
+      <w:numFmt w:val="bullet"/>
+      <w:lvlText w:val="o"/>
+      <w:lvlJc w:val="left"/>
+      <w:pPr>
+        <w:tabs>
+          <w:tab w:val="num" w:pos="1440"/>
+        </w:tabs>
+        <w:ind w:left="1440" w:hanging="360"/>
+      </w:pPr>
+      <w:rPr>
+        <w:rFonts w:ascii="Courier New" w:hAnsi="Courier New" w:hint="default"/>
+        <w:sz w:val="20"/>
+      </w:rPr>
+    </w:lvl>
+    <w:lvl w:ilvl="2" w:tentative="1">
+      <w:start w:val="1"/>
+      <w:numFmt w:val="bullet"/>
+      <w:lvlText w:val=""/>
+      <w:lvlJc w:val="left"/>
+      <w:pPr>
+        <w:tabs>
+          <w:tab w:val="num" w:pos="2160"/>
+        </w:tabs>
+        <w:ind w:left="2160" w:hanging="360"/>
+      </w:pPr>
+      <w:rPr>
+        <w:rFonts w:ascii="Wingdings" w:hAnsi="Wingdings" w:hint="default"/>
+        <w:sz w:val="20"/>
+      </w:rPr>
+    </w:lvl>
+    <w:lvl w:ilvl="3" w:tentative="1">
+      <w:start w:val="1"/>
+      <w:numFmt w:val="bullet"/>
+      <w:lvlText w:val=""/>
+      <w:lvlJc w:val="left"/>
+      <w:pPr>
+        <w:tabs>
+          <w:tab w:val="num" w:pos="2880"/>
+        </w:tabs>
+        <w:ind w:left="2880" w:hanging="360"/>
+      </w:pPr>
+      <w:rPr>
+        <w:rFonts w:ascii="Wingdings" w:hAnsi="Wingdings" w:hint="default"/>
+        <w:sz w:val="20"/>
+      </w:rPr>
+    </w:lvl>
+    <w:lvl w:ilvl="4" w:tentative="1">
+      <w:start w:val="1"/>
+      <w:numFmt w:val="bullet"/>
+      <w:lvlText w:val=""/>
+      <w:lvlJc w:val="left"/>
+      <w:pPr>
+        <w:tabs>
+          <w:tab w:val="num" w:pos="3600"/>
+        </w:tabs>
+        <w:ind w:left="3600" w:hanging="360"/>
+      </w:pPr>
+      <w:rPr>
+        <w:rFonts w:ascii="Wingdings" w:hAnsi="Wingdings" w:hint="default"/>
+        <w:sz w:val="20"/>
+      </w:rPr>
+    </w:lvl>
+    <w:lvl w:ilvl="5" w:tentative="1">
+      <w:start w:val="1"/>
+      <w:numFmt w:val="bullet"/>
+      <w:lvlText w:val=""/>
+      <w:lvlJc w:val="left"/>
+      <w:pPr>
+        <w:tabs>
+          <w:tab w:val="num" w:pos="4320"/>
+        </w:tabs>
+        <w:ind w:left="4320" w:hanging="360"/>
+      </w:pPr>
+      <w:rPr>
+        <w:rFonts w:ascii="Wingdings" w:hAnsi="Wingdings" w:hint="default"/>
+        <w:sz w:val="20"/>
+      </w:rPr>
+    </w:lvl>
+    <w:lvl w:ilvl="6" w:tentative="1">
+      <w:start w:val="1"/>
+      <w:numFmt w:val="bullet"/>
+      <w:lvlText w:val=""/>
+      <w:lvlJc w:val="left"/>
+      <w:pPr>
+        <w:tabs>
+          <w:tab w:val="num" w:pos="5040"/>
+        </w:tabs>
+        <w:ind w:left="5040" w:hanging="360"/>
+      </w:pPr>
+      <w:rPr>
+        <w:rFonts w:ascii="Wingdings" w:hAnsi="Wingdings" w:hint="default"/>
+        <w:sz w:val="20"/>
+      </w:rPr>
+    </w:lvl>
+    <w:lvl w:ilvl="7" w:tentative="1">
+      <w:start w:val="1"/>
+      <w:numFmt w:val="bullet"/>
+      <w:lvlText w:val=""/>
+      <w:lvlJc w:val="left"/>
+      <w:pPr>
+        <w:tabs>
+          <w:tab w:val="num" w:pos="5760"/>
+        </w:tabs>
+        <w:ind w:left="5760" w:hanging="360"/>
+      </w:pPr>
+      <w:rPr>
+        <w:rFonts w:ascii="Wingdings" w:hAnsi="Wingdings" w:hint="default"/>
+        <w:sz w:val="20"/>
+      </w:rPr>
+    </w:lvl>
+    <w:lvl w:ilvl="8" w:tentative="1">
+      <w:start w:val="1"/>
+      <w:numFmt w:val="bullet"/>
+      <w:lvlText w:val=""/>
+      <w:lvlJc w:val="left"/>
+      <w:pPr>
+        <w:tabs>
+          <w:tab w:val="num" w:pos="6480"/>
+        </w:tabs>
+        <w:ind w:left="6480" w:hanging="360"/>
+      </w:pPr>
+      <w:rPr>
+        <w:rFonts w:ascii="Wingdings" w:hAnsi="Wingdings" w:hint="default"/>
+        <w:sz w:val="20"/>
+      </w:rPr>
+    </w:lvl>
+  </w:abstractNum>
+  <w:abstractNum w:abstractNumId="8" w15:restartNumberingAfterBreak="0">
     <w:nsid w:val="4EA30D68"/>
     <w:multiLevelType w:val="multilevel"/>
     <w:tmpl w:val="E96EBBB0"/>
@@ -5097,11 +8384,336 @@
       </w:pPr>
     </w:lvl>
   </w:abstractNum>
+  <w:abstractNum w:abstractNumId="9" w15:restartNumberingAfterBreak="0">
+    <w:nsid w:val="63440124"/>
+    <w:multiLevelType w:val="multilevel"/>
+    <w:tmpl w:val="BB18FEDA"/>
+    <w:lvl w:ilvl="0">
+      <w:start w:val="1"/>
+      <w:numFmt w:val="bullet"/>
+      <w:lvlText w:val=""/>
+      <w:lvlJc w:val="left"/>
+      <w:pPr>
+        <w:tabs>
+          <w:tab w:val="num" w:pos="720"/>
+        </w:tabs>
+        <w:ind w:left="720" w:hanging="360"/>
+      </w:pPr>
+      <w:rPr>
+        <w:rFonts w:ascii="Symbol" w:hAnsi="Symbol" w:hint="default"/>
+        <w:sz w:val="20"/>
+      </w:rPr>
+    </w:lvl>
+    <w:lvl w:ilvl="1" w:tentative="1">
+      <w:start w:val="1"/>
+      <w:numFmt w:val="bullet"/>
+      <w:lvlText w:val="o"/>
+      <w:lvlJc w:val="left"/>
+      <w:pPr>
+        <w:tabs>
+          <w:tab w:val="num" w:pos="1440"/>
+        </w:tabs>
+        <w:ind w:left="1440" w:hanging="360"/>
+      </w:pPr>
+      <w:rPr>
+        <w:rFonts w:ascii="Courier New" w:hAnsi="Courier New" w:hint="default"/>
+        <w:sz w:val="20"/>
+      </w:rPr>
+    </w:lvl>
+    <w:lvl w:ilvl="2" w:tentative="1">
+      <w:start w:val="1"/>
+      <w:numFmt w:val="bullet"/>
+      <w:lvlText w:val=""/>
+      <w:lvlJc w:val="left"/>
+      <w:pPr>
+        <w:tabs>
+          <w:tab w:val="num" w:pos="2160"/>
+        </w:tabs>
+        <w:ind w:left="2160" w:hanging="360"/>
+      </w:pPr>
+      <w:rPr>
+        <w:rFonts w:ascii="Wingdings" w:hAnsi="Wingdings" w:hint="default"/>
+        <w:sz w:val="20"/>
+      </w:rPr>
+    </w:lvl>
+    <w:lvl w:ilvl="3" w:tentative="1">
+      <w:start w:val="1"/>
+      <w:numFmt w:val="bullet"/>
+      <w:lvlText w:val=""/>
+      <w:lvlJc w:val="left"/>
+      <w:pPr>
+        <w:tabs>
+          <w:tab w:val="num" w:pos="2880"/>
+        </w:tabs>
+        <w:ind w:left="2880" w:hanging="360"/>
+      </w:pPr>
+      <w:rPr>
+        <w:rFonts w:ascii="Wingdings" w:hAnsi="Wingdings" w:hint="default"/>
+        <w:sz w:val="20"/>
+      </w:rPr>
+    </w:lvl>
+    <w:lvl w:ilvl="4" w:tentative="1">
+      <w:start w:val="1"/>
+      <w:numFmt w:val="bullet"/>
+      <w:lvlText w:val=""/>
+      <w:lvlJc w:val="left"/>
+      <w:pPr>
+        <w:tabs>
+          <w:tab w:val="num" w:pos="3600"/>
+        </w:tabs>
+        <w:ind w:left="3600" w:hanging="360"/>
+      </w:pPr>
+      <w:rPr>
+        <w:rFonts w:ascii="Wingdings" w:hAnsi="Wingdings" w:hint="default"/>
+        <w:sz w:val="20"/>
+      </w:rPr>
+    </w:lvl>
+    <w:lvl w:ilvl="5" w:tentative="1">
+      <w:start w:val="1"/>
+      <w:numFmt w:val="bullet"/>
+      <w:lvlText w:val=""/>
+      <w:lvlJc w:val="left"/>
+      <w:pPr>
+        <w:tabs>
+          <w:tab w:val="num" w:pos="4320"/>
+        </w:tabs>
+        <w:ind w:left="4320" w:hanging="360"/>
+      </w:pPr>
+      <w:rPr>
+        <w:rFonts w:ascii="Wingdings" w:hAnsi="Wingdings" w:hint="default"/>
+        <w:sz w:val="20"/>
+      </w:rPr>
+    </w:lvl>
+    <w:lvl w:ilvl="6" w:tentative="1">
+      <w:start w:val="1"/>
+      <w:numFmt w:val="bullet"/>
+      <w:lvlText w:val=""/>
+      <w:lvlJc w:val="left"/>
+      <w:pPr>
+        <w:tabs>
+          <w:tab w:val="num" w:pos="5040"/>
+        </w:tabs>
+        <w:ind w:left="5040" w:hanging="360"/>
+      </w:pPr>
+      <w:rPr>
+        <w:rFonts w:ascii="Wingdings" w:hAnsi="Wingdings" w:hint="default"/>
+        <w:sz w:val="20"/>
+      </w:rPr>
+    </w:lvl>
+    <w:lvl w:ilvl="7" w:tentative="1">
+      <w:start w:val="1"/>
+      <w:numFmt w:val="bullet"/>
+      <w:lvlText w:val=""/>
+      <w:lvlJc w:val="left"/>
+      <w:pPr>
+        <w:tabs>
+          <w:tab w:val="num" w:pos="5760"/>
+        </w:tabs>
+        <w:ind w:left="5760" w:hanging="360"/>
+      </w:pPr>
+      <w:rPr>
+        <w:rFonts w:ascii="Wingdings" w:hAnsi="Wingdings" w:hint="default"/>
+        <w:sz w:val="20"/>
+      </w:rPr>
+    </w:lvl>
+    <w:lvl w:ilvl="8" w:tentative="1">
+      <w:start w:val="1"/>
+      <w:numFmt w:val="bullet"/>
+      <w:lvlText w:val=""/>
+      <w:lvlJc w:val="left"/>
+      <w:pPr>
+        <w:tabs>
+          <w:tab w:val="num" w:pos="6480"/>
+        </w:tabs>
+        <w:ind w:left="6480" w:hanging="360"/>
+      </w:pPr>
+      <w:rPr>
+        <w:rFonts w:ascii="Wingdings" w:hAnsi="Wingdings" w:hint="default"/>
+        <w:sz w:val="20"/>
+      </w:rPr>
+    </w:lvl>
+  </w:abstractNum>
+  <w:abstractNum w:abstractNumId="10" w15:restartNumberingAfterBreak="0">
+    <w:nsid w:val="6C46170E"/>
+    <w:multiLevelType w:val="multilevel"/>
+    <w:tmpl w:val="3F9231D4"/>
+    <w:lvl w:ilvl="0">
+      <w:start w:val="1"/>
+      <w:numFmt w:val="bullet"/>
+      <w:lvlText w:val=""/>
+      <w:lvlJc w:val="left"/>
+      <w:pPr>
+        <w:tabs>
+          <w:tab w:val="num" w:pos="720"/>
+        </w:tabs>
+        <w:ind w:left="720" w:hanging="360"/>
+      </w:pPr>
+      <w:rPr>
+        <w:rFonts w:ascii="Symbol" w:hAnsi="Symbol" w:hint="default"/>
+        <w:sz w:val="20"/>
+      </w:rPr>
+    </w:lvl>
+    <w:lvl w:ilvl="1" w:tentative="1">
+      <w:start w:val="1"/>
+      <w:numFmt w:val="bullet"/>
+      <w:lvlText w:val="o"/>
+      <w:lvlJc w:val="left"/>
+      <w:pPr>
+        <w:tabs>
+          <w:tab w:val="num" w:pos="1440"/>
+        </w:tabs>
+        <w:ind w:left="1440" w:hanging="360"/>
+      </w:pPr>
+      <w:rPr>
+        <w:rFonts w:ascii="Courier New" w:hAnsi="Courier New" w:hint="default"/>
+        <w:sz w:val="20"/>
+      </w:rPr>
+    </w:lvl>
+    <w:lvl w:ilvl="2" w:tentative="1">
+      <w:start w:val="1"/>
+      <w:numFmt w:val="bullet"/>
+      <w:lvlText w:val=""/>
+      <w:lvlJc w:val="left"/>
+      <w:pPr>
+        <w:tabs>
+          <w:tab w:val="num" w:pos="2160"/>
+        </w:tabs>
+        <w:ind w:left="2160" w:hanging="360"/>
+      </w:pPr>
+      <w:rPr>
+        <w:rFonts w:ascii="Wingdings" w:hAnsi="Wingdings" w:hint="default"/>
+        <w:sz w:val="20"/>
+      </w:rPr>
+    </w:lvl>
+    <w:lvl w:ilvl="3" w:tentative="1">
+      <w:start w:val="1"/>
+      <w:numFmt w:val="bullet"/>
+      <w:lvlText w:val=""/>
+      <w:lvlJc w:val="left"/>
+      <w:pPr>
+        <w:tabs>
+          <w:tab w:val="num" w:pos="2880"/>
+        </w:tabs>
+        <w:ind w:left="2880" w:hanging="360"/>
+      </w:pPr>
+      <w:rPr>
+        <w:rFonts w:ascii="Wingdings" w:hAnsi="Wingdings" w:hint="default"/>
+        <w:sz w:val="20"/>
+      </w:rPr>
+    </w:lvl>
+    <w:lvl w:ilvl="4" w:tentative="1">
+      <w:start w:val="1"/>
+      <w:numFmt w:val="bullet"/>
+      <w:lvlText w:val=""/>
+      <w:lvlJc w:val="left"/>
+      <w:pPr>
+        <w:tabs>
+          <w:tab w:val="num" w:pos="3600"/>
+        </w:tabs>
+        <w:ind w:left="3600" w:hanging="360"/>
+      </w:pPr>
+      <w:rPr>
+        <w:rFonts w:ascii="Wingdings" w:hAnsi="Wingdings" w:hint="default"/>
+        <w:sz w:val="20"/>
+      </w:rPr>
+    </w:lvl>
+    <w:lvl w:ilvl="5" w:tentative="1">
+      <w:start w:val="1"/>
+      <w:numFmt w:val="bullet"/>
+      <w:lvlText w:val=""/>
+      <w:lvlJc w:val="left"/>
+      <w:pPr>
+        <w:tabs>
+          <w:tab w:val="num" w:pos="4320"/>
+        </w:tabs>
+        <w:ind w:left="4320" w:hanging="360"/>
+      </w:pPr>
+      <w:rPr>
+        <w:rFonts w:ascii="Wingdings" w:hAnsi="Wingdings" w:hint="default"/>
+        <w:sz w:val="20"/>
+      </w:rPr>
+    </w:lvl>
+    <w:lvl w:ilvl="6" w:tentative="1">
+      <w:start w:val="1"/>
+      <w:numFmt w:val="bullet"/>
+      <w:lvlText w:val=""/>
+      <w:lvlJc w:val="left"/>
+      <w:pPr>
+        <w:tabs>
+          <w:tab w:val="num" w:pos="5040"/>
+        </w:tabs>
+        <w:ind w:left="5040" w:hanging="360"/>
+      </w:pPr>
+      <w:rPr>
+        <w:rFonts w:ascii="Wingdings" w:hAnsi="Wingdings" w:hint="default"/>
+        <w:sz w:val="20"/>
+      </w:rPr>
+    </w:lvl>
+    <w:lvl w:ilvl="7" w:tentative="1">
+      <w:start w:val="1"/>
+      <w:numFmt w:val="bullet"/>
+      <w:lvlText w:val=""/>
+      <w:lvlJc w:val="left"/>
+      <w:pPr>
+        <w:tabs>
+          <w:tab w:val="num" w:pos="5760"/>
+        </w:tabs>
+        <w:ind w:left="5760" w:hanging="360"/>
+      </w:pPr>
+      <w:rPr>
+        <w:rFonts w:ascii="Wingdings" w:hAnsi="Wingdings" w:hint="default"/>
+        <w:sz w:val="20"/>
+      </w:rPr>
+    </w:lvl>
+    <w:lvl w:ilvl="8" w:tentative="1">
+      <w:start w:val="1"/>
+      <w:numFmt w:val="bullet"/>
+      <w:lvlText w:val=""/>
+      <w:lvlJc w:val="left"/>
+      <w:pPr>
+        <w:tabs>
+          <w:tab w:val="num" w:pos="6480"/>
+        </w:tabs>
+        <w:ind w:left="6480" w:hanging="360"/>
+      </w:pPr>
+      <w:rPr>
+        <w:rFonts w:ascii="Wingdings" w:hAnsi="Wingdings" w:hint="default"/>
+        <w:sz w:val="20"/>
+      </w:rPr>
+    </w:lvl>
+  </w:abstractNum>
   <w:num w:numId="1" w16cid:durableId="84235141">
+    <w:abstractNumId w:val="2"/>
+  </w:num>
+  <w:num w:numId="2" w16cid:durableId="1280647857">
+    <w:abstractNumId w:val="8"/>
+  </w:num>
+  <w:num w:numId="3" w16cid:durableId="818233270">
+    <w:abstractNumId w:val="9"/>
+  </w:num>
+  <w:num w:numId="4" w16cid:durableId="1474252617">
+    <w:abstractNumId w:val="1"/>
+  </w:num>
+  <w:num w:numId="5" w16cid:durableId="2067484361">
     <w:abstractNumId w:val="0"/>
   </w:num>
-  <w:num w:numId="2" w16cid:durableId="1280647857">
-    <w:abstractNumId w:val="1"/>
+  <w:num w:numId="6" w16cid:durableId="1053696546">
+    <w:abstractNumId w:val="7"/>
+  </w:num>
+  <w:num w:numId="7" w16cid:durableId="555703292">
+    <w:abstractNumId w:val="6"/>
+  </w:num>
+  <w:num w:numId="8" w16cid:durableId="597710686">
+    <w:abstractNumId w:val="3"/>
+  </w:num>
+  <w:num w:numId="9" w16cid:durableId="172258853">
+    <w:abstractNumId w:val="4"/>
+  </w:num>
+  <w:num w:numId="10" w16cid:durableId="973560775">
+    <w:abstractNumId w:val="10"/>
+  </w:num>
+  <w:num w:numId="11" w16cid:durableId="942146625">
+    <w:abstractNumId w:val="5"/>
   </w:num>
 </w:numbering>
 </file>
@@ -6068,6 +9680,11 @@
     <w:basedOn w:val="DefaultParagraphFont"/>
     <w:rsid w:val="00650879"/>
   </w:style>
+  <w:style w:type="character" w:customStyle="1" w:styleId="scxw244057719">
+    <w:name w:val="scxw244057719"/>
+    <w:basedOn w:val="DefaultParagraphFont"/>
+    <w:rsid w:val="00033AD0"/>
+  </w:style>
 </w:styles>
 </file>
 

</xml_diff>

<commit_message>
creación de unidad didáctica sobre productos notables y factorización
</commit_message>
<xml_diff>
--- a/prog_fund_math_2023_nuevo.docx
+++ b/prog_fund_math_2023_nuevo.docx
@@ -1,6 +1,6 @@
 
 <file path=word/document.xml><?xml version="1.0" encoding="utf-8"?>
-<w:document xmlns:wpc="http://schemas.microsoft.com/office/word/2010/wordprocessingCanvas" xmlns:cx="http://schemas.microsoft.com/office/drawing/2014/chartex" xmlns:cx1="http://schemas.microsoft.com/office/drawing/2015/9/8/chartex" xmlns:cx2="http://schemas.microsoft.com/office/drawing/2015/10/21/chartex" xmlns:cx3="http://schemas.microsoft.com/office/drawing/2016/5/9/chartex" xmlns:cx4="http://schemas.microsoft.com/office/drawing/2016/5/10/chartex" xmlns:cx5="http://schemas.microsoft.com/office/drawing/2016/5/11/chartex" xmlns:cx6="http://schemas.microsoft.com/office/drawing/2016/5/12/chartex" xmlns:cx7="http://schemas.microsoft.com/office/drawing/2016/5/13/chartex" xmlns:cx8="http://schemas.microsoft.com/office/drawing/2016/5/14/chartex" xmlns:mc="http://schemas.openxmlformats.org/markup-compatibility/2006" xmlns:aink="http://schemas.microsoft.com/office/drawing/2016/ink" xmlns:am3d="http://schemas.microsoft.com/office/drawing/2017/model3d" xmlns:o="urn:schemas-microsoft-com:office:office" xmlns:oel="http://schemas.microsoft.com/office/2019/extlst" xmlns:r="http://schemas.openxmlformats.org/officeDocument/2006/relationships" xmlns:m="http://schemas.openxmlformats.org/officeDocument/2006/math" xmlns:v="urn:schemas-microsoft-com:vml" xmlns:wp14="http://schemas.microsoft.com/office/word/2010/wordprocessingDrawing" xmlns:wp="http://schemas.openxmlformats.org/drawingml/2006/wordprocessingDrawing" xmlns:w10="urn:schemas-microsoft-com:office:word" xmlns:w="http://schemas.openxmlformats.org/wordprocessingml/2006/main" xmlns:w14="http://schemas.microsoft.com/office/word/2010/wordml" xmlns:w15="http://schemas.microsoft.com/office/word/2012/wordml" xmlns:w16cex="http://schemas.microsoft.com/office/word/2018/wordml/cex" xmlns:w16cid="http://schemas.microsoft.com/office/word/2016/wordml/cid" xmlns:w16="http://schemas.microsoft.com/office/word/2018/wordml" xmlns:w16sdtdh="http://schemas.microsoft.com/office/word/2020/wordml/sdtdatahash" xmlns:w16se="http://schemas.microsoft.com/office/word/2015/wordml/symex" xmlns:wpg="http://schemas.microsoft.com/office/word/2010/wordprocessingGroup" xmlns:wpi="http://schemas.microsoft.com/office/word/2010/wordprocessingInk" xmlns:wne="http://schemas.microsoft.com/office/word/2006/wordml" xmlns:wps="http://schemas.microsoft.com/office/word/2010/wordprocessingShape" mc:Ignorable="w14 w15 w16se w16cid w16 w16cex w16sdtdh wp14">
+<w:document xmlns:wpc="http://schemas.microsoft.com/office/word/2010/wordprocessingCanvas" xmlns:cx="http://schemas.microsoft.com/office/drawing/2014/chartex" xmlns:cx1="http://schemas.microsoft.com/office/drawing/2015/9/8/chartex" xmlns:cx2="http://schemas.microsoft.com/office/drawing/2015/10/21/chartex" xmlns:cx3="http://schemas.microsoft.com/office/drawing/2016/5/9/chartex" xmlns:cx4="http://schemas.microsoft.com/office/drawing/2016/5/10/chartex" xmlns:cx5="http://schemas.microsoft.com/office/drawing/2016/5/11/chartex" xmlns:cx6="http://schemas.microsoft.com/office/drawing/2016/5/12/chartex" xmlns:cx7="http://schemas.microsoft.com/office/drawing/2016/5/13/chartex" xmlns:cx8="http://schemas.microsoft.com/office/drawing/2016/5/14/chartex" xmlns:mc="http://schemas.openxmlformats.org/markup-compatibility/2006" xmlns:aink="http://schemas.microsoft.com/office/drawing/2016/ink" xmlns:am3d="http://schemas.microsoft.com/office/drawing/2017/model3d" xmlns:o="urn:schemas-microsoft-com:office:office" xmlns:oel="http://schemas.microsoft.com/office/2019/extlst" xmlns:r="http://schemas.openxmlformats.org/officeDocument/2006/relationships" xmlns:m="http://schemas.openxmlformats.org/officeDocument/2006/math" xmlns:v="urn:schemas-microsoft-com:vml" xmlns:wp14="http://schemas.microsoft.com/office/word/2010/wordprocessingDrawing" xmlns:wp="http://schemas.openxmlformats.org/drawingml/2006/wordprocessingDrawing" xmlns:w10="urn:schemas-microsoft-com:office:word" xmlns:w="http://schemas.openxmlformats.org/wordprocessingml/2006/main" xmlns:w14="http://schemas.microsoft.com/office/word/2010/wordml" xmlns:w15="http://schemas.microsoft.com/office/word/2012/wordml" xmlns:w16cex="http://schemas.microsoft.com/office/word/2018/wordml/cex" xmlns:w16cid="http://schemas.microsoft.com/office/word/2016/wordml/cid" xmlns:w16="http://schemas.microsoft.com/office/word/2018/wordml" xmlns:w16du="http://schemas.microsoft.com/office/word/2023/wordml/word16du" xmlns:w16sdtdh="http://schemas.microsoft.com/office/word/2020/wordml/sdtdatahash" xmlns:w16se="http://schemas.microsoft.com/office/word/2015/wordml/symex" xmlns:wpg="http://schemas.microsoft.com/office/word/2010/wordprocessingGroup" xmlns:wpi="http://schemas.microsoft.com/office/word/2010/wordprocessingInk" xmlns:wne="http://schemas.microsoft.com/office/word/2006/wordml" xmlns:wps="http://schemas.microsoft.com/office/word/2010/wordprocessingShape" mc:Ignorable="w14 w15 w16se w16cid w16 w16cex w16sdtdh wp14">
   <w:body>
     <w:p>
       <w:pPr>
@@ -260,16 +260,14 @@
                 <w:between w:val="nil"/>
               </w:pBdr>
               <w:rPr>
-                <w:rFonts w:ascii="Calibri" w:hAnsi="Calibri"/>
-                <w:b/>
-                <w:color w:val="000000"/>
-                <w:sz w:val="22"/>
-                <w:szCs w:val="22"/>
-              </w:rPr>
-            </w:pPr>
-            <w:r>
-              <w:rPr>
-                <w:rFonts w:ascii="Calibri" w:hAnsi="Calibri"/>
+                <w:b/>
+                <w:color w:val="000000"/>
+                <w:sz w:val="22"/>
+                <w:szCs w:val="22"/>
+              </w:rPr>
+            </w:pPr>
+            <w:r>
+              <w:rPr>
                 <w:b/>
                 <w:color w:val="000000"/>
                 <w:sz w:val="22"/>
@@ -300,15 +298,13 @@
           <w:p>
             <w:pPr>
               <w:rPr>
-                <w:rFonts w:ascii="Calibri" w:hAnsi="Calibri"/>
-                <w:b/>
-                <w:sz w:val="22"/>
-                <w:szCs w:val="22"/>
-              </w:rPr>
-            </w:pPr>
-            <w:r>
-              <w:rPr>
-                <w:rFonts w:ascii="Calibri" w:hAnsi="Calibri"/>
+                <w:b/>
+                <w:sz w:val="22"/>
+                <w:szCs w:val="22"/>
+              </w:rPr>
+            </w:pPr>
+            <w:r>
+              <w:rPr>
                 <w:b/>
                 <w:sz w:val="22"/>
                 <w:szCs w:val="22"/>
@@ -331,14 +327,8 @@
             <w:vAlign w:val="center"/>
           </w:tcPr>
           <w:p>
-            <w:pPr>
-              <w:rPr>
-                <w:rFonts w:ascii="Calibri" w:hAnsi="Calibri"/>
-              </w:rPr>
-            </w:pPr>
-            <w:r>
-              <w:rPr>
-                <w:rFonts w:ascii="Calibri" w:hAnsi="Calibri"/>
+            <w:r>
+              <w:rPr>
                 <w:sz w:val="22"/>
                 <w:szCs w:val="22"/>
               </w:rPr>
@@ -367,15 +357,13 @@
           <w:p>
             <w:pPr>
               <w:rPr>
-                <w:rFonts w:ascii="Calibri" w:hAnsi="Calibri"/>
-                <w:b/>
-                <w:sz w:val="22"/>
-                <w:szCs w:val="22"/>
-              </w:rPr>
-            </w:pPr>
-            <w:r>
-              <w:rPr>
-                <w:rFonts w:ascii="Calibri" w:hAnsi="Calibri"/>
+                <w:b/>
+                <w:sz w:val="22"/>
+                <w:szCs w:val="22"/>
+              </w:rPr>
+            </w:pPr>
+            <w:r>
+              <w:rPr>
                 <w:b/>
                 <w:sz w:val="22"/>
                 <w:szCs w:val="22"/>
@@ -398,15 +386,9 @@
             <w:vAlign w:val="center"/>
           </w:tcPr>
           <w:p>
-            <w:pPr>
-              <w:rPr>
-                <w:rFonts w:ascii="Calibri" w:hAnsi="Calibri"/>
-              </w:rPr>
-            </w:pPr>
             <w:r>
               <w:rPr>
                 <w:rStyle w:val="normaltextrun"/>
-                <w:rFonts w:ascii="Calibri" w:hAnsi="Calibri"/>
                 <w:b/>
                 <w:bCs/>
                 <w:sz w:val="22"/>
@@ -436,15 +418,13 @@
           <w:p>
             <w:pPr>
               <w:rPr>
-                <w:rFonts w:ascii="Calibri" w:hAnsi="Calibri"/>
-                <w:b/>
-                <w:sz w:val="22"/>
-                <w:szCs w:val="22"/>
-              </w:rPr>
-            </w:pPr>
-            <w:r>
-              <w:rPr>
-                <w:rFonts w:ascii="Calibri" w:hAnsi="Calibri"/>
+                <w:b/>
+                <w:sz w:val="22"/>
+                <w:szCs w:val="22"/>
+              </w:rPr>
+            </w:pPr>
+            <w:r>
+              <w:rPr>
                 <w:b/>
                 <w:sz w:val="22"/>
                 <w:szCs w:val="22"/>
@@ -467,14 +447,8 @@
             <w:vAlign w:val="center"/>
           </w:tcPr>
           <w:p>
-            <w:pPr>
-              <w:rPr>
-                <w:rFonts w:ascii="Calibri" w:hAnsi="Calibri"/>
-              </w:rPr>
-            </w:pPr>
-            <w:r>
-              <w:rPr>
-                <w:rFonts w:ascii="Calibri" w:hAnsi="Calibri"/>
+            <w:r>
+              <w:rPr>
                 <w:color w:val="808080"/>
               </w:rPr>
               <w:t>202</w:t>
@@ -487,7 +461,6 @@
             </w:r>
             <w:r>
               <w:rPr>
-                <w:rFonts w:ascii="Calibri" w:hAnsi="Calibri"/>
                 <w:color w:val="808080"/>
               </w:rPr>
               <w:t>-I / 202</w:t>
@@ -500,7 +473,6 @@
             </w:r>
             <w:r>
               <w:rPr>
-                <w:rFonts w:ascii="Calibri" w:hAnsi="Calibri"/>
                 <w:color w:val="808080"/>
               </w:rPr>
               <w:t>-II</w:t>
@@ -523,15 +495,13 @@
           <w:p>
             <w:pPr>
               <w:rPr>
-                <w:rFonts w:ascii="Calibri" w:hAnsi="Calibri"/>
-                <w:b/>
-                <w:sz w:val="22"/>
-                <w:szCs w:val="22"/>
-              </w:rPr>
-            </w:pPr>
-            <w:r>
-              <w:rPr>
-                <w:rFonts w:ascii="Calibri" w:hAnsi="Calibri"/>
+                <w:b/>
+                <w:sz w:val="22"/>
+                <w:szCs w:val="22"/>
+              </w:rPr>
+            </w:pPr>
+            <w:r>
+              <w:rPr>
                 <w:b/>
                 <w:sz w:val="22"/>
                 <w:szCs w:val="22"/>
@@ -595,15 +565,13 @@
           <w:p>
             <w:pPr>
               <w:rPr>
-                <w:rFonts w:ascii="Calibri" w:hAnsi="Calibri"/>
-                <w:b/>
-                <w:sz w:val="22"/>
-                <w:szCs w:val="22"/>
-              </w:rPr>
-            </w:pPr>
-            <w:r>
-              <w:rPr>
-                <w:rFonts w:ascii="Calibri" w:hAnsi="Calibri"/>
+                <w:b/>
+                <w:sz w:val="22"/>
+                <w:szCs w:val="22"/>
+              </w:rPr>
+            </w:pPr>
+            <w:r>
+              <w:rPr>
                 <w:b/>
                 <w:sz w:val="22"/>
                 <w:szCs w:val="22"/>
@@ -626,30 +594,14 @@
             <w:vAlign w:val="center"/>
           </w:tcPr>
           <w:p>
-            <w:pPr>
-              <w:rPr>
-                <w:rFonts w:ascii="Calibri" w:hAnsi="Calibri"/>
-              </w:rPr>
-            </w:pPr>
             <w:r>
               <w:rPr>
                 <w:rStyle w:val="normaltextrun"/>
-                <w:rFonts w:ascii="Calibri" w:hAnsi="Calibri"/>
                 <w:color w:val="808080"/>
                 <w:sz w:val="22"/>
                 <w:szCs w:val="22"/>
               </w:rPr>
-              <w:t>F</w:t>
-            </w:r>
-            <w:r>
-              <w:rPr>
-                <w:rStyle w:val="normaltextrun"/>
-                <w:rFonts w:ascii="Calibri" w:hAnsi="Calibri"/>
-                <w:color w:val="808080"/>
-                <w:sz w:val="22"/>
-                <w:szCs w:val="22"/>
-              </w:rPr>
-              <w:t>undamentos de matemáticas: Variación y Cambio</w:t>
+              <w:t>Fundamentos de matemáticas: Variación y Cambio</w:t>
             </w:r>
           </w:p>
         </w:tc>
@@ -672,14 +624,8 @@
             <w:vAlign w:val="center"/>
           </w:tcPr>
           <w:p>
-            <w:pPr>
-              <w:rPr>
-                <w:rFonts w:ascii="Calibri" w:hAnsi="Calibri"/>
-              </w:rPr>
-            </w:pPr>
-            <w:r>
-              <w:rPr>
-                <w:rFonts w:ascii="Calibri" w:hAnsi="Calibri"/>
+            <w:r>
+              <w:rPr>
                 <w:b/>
                 <w:sz w:val="22"/>
                 <w:szCs w:val="22"/>
@@ -689,7 +635,6 @@
             <w:r>
               <w:rPr>
                 <w:rStyle w:val="normaltextrun"/>
-                <w:rFonts w:ascii="Calibri" w:hAnsi="Calibri"/>
                 <w:color w:val="808080"/>
                 <w:sz w:val="22"/>
                 <w:szCs w:val="22"/>
@@ -719,15 +664,13 @@
           <w:p>
             <w:pPr>
               <w:rPr>
-                <w:rFonts w:ascii="Calibri" w:hAnsi="Calibri"/>
-                <w:b/>
-                <w:sz w:val="22"/>
-                <w:szCs w:val="22"/>
-              </w:rPr>
-            </w:pPr>
-            <w:r>
-              <w:rPr>
-                <w:rFonts w:ascii="Calibri" w:hAnsi="Calibri"/>
+                <w:b/>
+                <w:sz w:val="22"/>
+                <w:szCs w:val="22"/>
+              </w:rPr>
+            </w:pPr>
+            <w:r>
+              <w:rPr>
                 <w:b/>
                 <w:sz w:val="22"/>
                 <w:szCs w:val="22"/>
@@ -736,7 +679,6 @@
             </w:r>
             <w:r>
               <w:rPr>
-                <w:rFonts w:ascii="Calibri" w:hAnsi="Calibri"/>
                 <w:color w:val="808080"/>
                 <w:sz w:val="22"/>
                 <w:szCs w:val="22"/>
@@ -772,15 +714,13 @@
           <w:p>
             <w:pPr>
               <w:rPr>
-                <w:rFonts w:ascii="Calibri" w:hAnsi="Calibri"/>
-                <w:b/>
-                <w:sz w:val="22"/>
-                <w:szCs w:val="22"/>
-              </w:rPr>
-            </w:pPr>
-            <w:r>
-              <w:rPr>
-                <w:rFonts w:ascii="Calibri" w:hAnsi="Calibri"/>
+                <w:b/>
+                <w:sz w:val="22"/>
+                <w:szCs w:val="22"/>
+              </w:rPr>
+            </w:pPr>
+            <w:r>
+              <w:rPr>
                 <w:b/>
                 <w:sz w:val="22"/>
                 <w:szCs w:val="22"/>
@@ -828,7 +768,6 @@
           <w:p>
             <w:pPr>
               <w:rPr>
-                <w:rFonts w:ascii="Calibri" w:hAnsi="Calibri"/>
                 <w:sz w:val="22"/>
                 <w:szCs w:val="22"/>
               </w:rPr>
@@ -851,15 +790,13 @@
           <w:p>
             <w:pPr>
               <w:rPr>
-                <w:rFonts w:ascii="Calibri" w:hAnsi="Calibri"/>
-                <w:b/>
-                <w:sz w:val="22"/>
-                <w:szCs w:val="22"/>
-              </w:rPr>
-            </w:pPr>
-            <w:r>
-              <w:rPr>
-                <w:rFonts w:ascii="Calibri" w:hAnsi="Calibri"/>
+                <w:b/>
+                <w:sz w:val="22"/>
+                <w:szCs w:val="22"/>
+              </w:rPr>
+            </w:pPr>
+            <w:r>
+              <w:rPr>
                 <w:b/>
                 <w:sz w:val="22"/>
                 <w:szCs w:val="22"/>
@@ -868,7 +805,6 @@
             </w:r>
             <w:r>
               <w:rPr>
-                <w:rFonts w:ascii="Calibri" w:hAnsi="Calibri"/>
                 <w:b/>
                 <w:sz w:val="22"/>
                 <w:szCs w:val="22"/>
@@ -878,7 +814,6 @@
             </w:r>
             <w:r>
               <w:rPr>
-                <w:rFonts w:ascii="Calibri" w:hAnsi="Calibri"/>
                 <w:b/>
                 <w:sz w:val="22"/>
                 <w:szCs w:val="22"/>
@@ -903,14 +838,12 @@
           <w:p>
             <w:pPr>
               <w:rPr>
-                <w:rFonts w:ascii="Calibri" w:hAnsi="Calibri"/>
-                <w:sz w:val="22"/>
-                <w:szCs w:val="22"/>
-              </w:rPr>
-            </w:pPr>
-            <w:r>
-              <w:rPr>
-                <w:rFonts w:ascii="Calibri" w:hAnsi="Calibri"/>
+                <w:sz w:val="22"/>
+                <w:szCs w:val="22"/>
+              </w:rPr>
+            </w:pPr>
+            <w:r>
+              <w:rPr>
                 <w:color w:val="808080"/>
                 <w:sz w:val="22"/>
                 <w:szCs w:val="22"/>
@@ -940,14 +873,12 @@
           <w:p>
             <w:pPr>
               <w:rPr>
-                <w:rFonts w:ascii="Calibri" w:hAnsi="Calibri"/>
-                <w:sz w:val="22"/>
-                <w:szCs w:val="22"/>
-              </w:rPr>
-            </w:pPr>
-            <w:r>
-              <w:rPr>
-                <w:rFonts w:ascii="Calibri" w:hAnsi="Calibri"/>
+                <w:sz w:val="22"/>
+                <w:szCs w:val="22"/>
+              </w:rPr>
+            </w:pPr>
+            <w:r>
+              <w:rPr>
                 <w:b/>
                 <w:sz w:val="22"/>
                 <w:szCs w:val="22"/>
@@ -956,7 +887,6 @@
             </w:r>
             <w:r>
               <w:rPr>
-                <w:rFonts w:ascii="Calibri" w:hAnsi="Calibri"/>
                 <w:sz w:val="22"/>
                 <w:szCs w:val="22"/>
               </w:rPr>
@@ -988,7 +918,6 @@
             </w:sdt>
             <w:r>
               <w:rPr>
-                <w:rFonts w:ascii="Calibri" w:hAnsi="Calibri"/>
                 <w:sz w:val="22"/>
                 <w:szCs w:val="22"/>
               </w:rPr>
@@ -1012,7 +941,6 @@
             </w:sdt>
             <w:r>
               <w:rPr>
-                <w:rFonts w:ascii="Calibri" w:hAnsi="Calibri"/>
                 <w:sz w:val="22"/>
                 <w:szCs w:val="22"/>
               </w:rPr>
@@ -1020,7 +948,6 @@
             </w:r>
             <w:r>
               <w:rPr>
-                <w:rFonts w:ascii="Calibri" w:hAnsi="Calibri"/>
                 <w:sz w:val="22"/>
                 <w:szCs w:val="22"/>
               </w:rPr>
@@ -1028,7 +955,6 @@
             </w:r>
             <w:r>
               <w:rPr>
-                <w:rFonts w:ascii="Calibri" w:hAnsi="Calibri"/>
                 <w:sz w:val="22"/>
                 <w:szCs w:val="22"/>
               </w:rPr>
@@ -1052,7 +978,6 @@
             </w:sdt>
             <w:r>
               <w:rPr>
-                <w:rFonts w:ascii="Calibri" w:hAnsi="Calibri"/>
                 <w:sz w:val="22"/>
                 <w:szCs w:val="22"/>
               </w:rPr>
@@ -1060,7 +985,6 @@
             </w:r>
             <w:r>
               <w:rPr>
-                <w:rFonts w:ascii="Calibri" w:hAnsi="Calibri"/>
                 <w:smallCaps/>
                 <w:sz w:val="22"/>
                 <w:szCs w:val="22"/>
@@ -1107,14 +1031,12 @@
           <w:p>
             <w:pPr>
               <w:rPr>
-                <w:rFonts w:ascii="Calibri" w:hAnsi="Calibri"/>
-                <w:sz w:val="22"/>
-                <w:szCs w:val="22"/>
-              </w:rPr>
-            </w:pPr>
-            <w:r>
-              <w:rPr>
-                <w:rFonts w:ascii="Calibri" w:hAnsi="Calibri"/>
+                <w:sz w:val="22"/>
+                <w:szCs w:val="22"/>
+              </w:rPr>
+            </w:pPr>
+            <w:r>
+              <w:rPr>
                 <w:b/>
                 <w:sz w:val="22"/>
                 <w:szCs w:val="22"/>
@@ -1124,7 +1046,6 @@
             <w:r>
               <w:rPr>
                 <w:rStyle w:val="normaltextrun"/>
-                <w:rFonts w:ascii="Calibri" w:hAnsi="Calibri"/>
                 <w:color w:val="808080"/>
               </w:rPr>
               <w:t>Presencial</w:t>
@@ -1152,15 +1073,13 @@
           <w:p>
             <w:pPr>
               <w:rPr>
-                <w:rFonts w:ascii="Calibri" w:hAnsi="Calibri"/>
-                <w:b/>
-                <w:sz w:val="22"/>
-                <w:szCs w:val="22"/>
-              </w:rPr>
-            </w:pPr>
-            <w:r>
-              <w:rPr>
-                <w:rFonts w:ascii="Calibri" w:hAnsi="Calibri"/>
+                <w:b/>
+                <w:sz w:val="22"/>
+                <w:szCs w:val="22"/>
+              </w:rPr>
+            </w:pPr>
+            <w:r>
+              <w:rPr>
                 <w:b/>
                 <w:sz w:val="22"/>
                 <w:szCs w:val="22"/>
@@ -1183,14 +1102,8 @@
             <w:vAlign w:val="center"/>
           </w:tcPr>
           <w:p>
-            <w:pPr>
-              <w:rPr>
-                <w:rFonts w:ascii="Calibri" w:hAnsi="Calibri"/>
-              </w:rPr>
-            </w:pPr>
-            <w:r>
-              <w:rPr>
-                <w:rFonts w:ascii="Calibri" w:hAnsi="Calibri"/>
+            <w:r>
+              <w:rPr>
                 <w:color w:val="808080"/>
                 <w:sz w:val="22"/>
                 <w:szCs w:val="22"/>
@@ -1220,15 +1133,13 @@
           <w:p>
             <w:pPr>
               <w:rPr>
-                <w:rFonts w:ascii="Calibri" w:hAnsi="Calibri"/>
-                <w:b/>
-                <w:sz w:val="22"/>
-                <w:szCs w:val="22"/>
-              </w:rPr>
-            </w:pPr>
-            <w:r>
-              <w:rPr>
-                <w:rFonts w:ascii="Calibri" w:hAnsi="Calibri"/>
+                <w:b/>
+                <w:sz w:val="22"/>
+                <w:szCs w:val="22"/>
+              </w:rPr>
+            </w:pPr>
+            <w:r>
+              <w:rPr>
                 <w:b/>
                 <w:sz w:val="22"/>
                 <w:szCs w:val="22"/>
@@ -1251,14 +1162,8 @@
             <w:vAlign w:val="center"/>
           </w:tcPr>
           <w:p>
-            <w:pPr>
-              <w:rPr>
-                <w:rFonts w:ascii="Calibri" w:hAnsi="Calibri"/>
-              </w:rPr>
-            </w:pPr>
-            <w:r>
-              <w:rPr>
-                <w:rFonts w:ascii="Calibri" w:hAnsi="Calibri"/>
+            <w:r>
+              <w:rPr>
                 <w:color w:val="808080"/>
                 <w:sz w:val="22"/>
                 <w:szCs w:val="22"/>
@@ -1288,15 +1193,13 @@
           <w:p>
             <w:pPr>
               <w:rPr>
-                <w:rFonts w:ascii="Calibri" w:hAnsi="Calibri"/>
-                <w:b/>
-                <w:sz w:val="22"/>
-                <w:szCs w:val="22"/>
-              </w:rPr>
-            </w:pPr>
-            <w:r>
-              <w:rPr>
-                <w:rFonts w:ascii="Calibri" w:hAnsi="Calibri"/>
+                <w:b/>
+                <w:sz w:val="22"/>
+                <w:szCs w:val="22"/>
+              </w:rPr>
+            </w:pPr>
+            <w:r>
+              <w:rPr>
                 <w:b/>
                 <w:sz w:val="22"/>
                 <w:szCs w:val="22"/>
@@ -1304,14 +1207,10 @@
               <w:t>Horas docencia directa:</w:t>
             </w:r>
             <w:r>
-              <w:rPr>
-                <w:rFonts w:ascii="Calibri" w:hAnsi="Calibri"/>
-              </w:rPr>
               <w:t xml:space="preserve"> </w:t>
             </w:r>
             <w:r>
               <w:rPr>
-                <w:rFonts w:ascii="Calibri" w:hAnsi="Calibri"/>
                 <w:color w:val="808080"/>
                 <w:sz w:val="22"/>
                 <w:szCs w:val="22"/>
@@ -1333,13 +1232,7 @@
             <w:shd w:val="clear" w:color="auto" w:fill="auto"/>
             <w:vAlign w:val="center"/>
           </w:tcPr>
-          <w:p>
-            <w:pPr>
-              <w:rPr>
-                <w:rFonts w:ascii="Calibri" w:hAnsi="Calibri"/>
-              </w:rPr>
-            </w:pPr>
-          </w:p>
+          <w:p/>
         </w:tc>
         <w:tc>
           <w:tcPr>
@@ -1357,15 +1250,13 @@
           <w:p>
             <w:pPr>
               <w:rPr>
-                <w:rFonts w:ascii="Calibri" w:hAnsi="Calibri"/>
-                <w:b/>
-                <w:sz w:val="22"/>
-                <w:szCs w:val="22"/>
-              </w:rPr>
-            </w:pPr>
-            <w:r>
-              <w:rPr>
-                <w:rFonts w:ascii="Calibri" w:hAnsi="Calibri"/>
+                <w:b/>
+                <w:sz w:val="22"/>
+                <w:szCs w:val="22"/>
+              </w:rPr>
+            </w:pPr>
+            <w:r>
+              <w:rPr>
                 <w:b/>
                 <w:sz w:val="22"/>
                 <w:szCs w:val="22"/>
@@ -1387,14 +1278,8 @@
             <w:vAlign w:val="center"/>
           </w:tcPr>
           <w:p>
-            <w:pPr>
-              <w:rPr>
-                <w:rFonts w:ascii="Calibri" w:hAnsi="Calibri"/>
-              </w:rPr>
-            </w:pPr>
-            <w:r>
-              <w:rPr>
-                <w:rFonts w:ascii="Calibri" w:hAnsi="Calibri"/>
+            <w:r>
+              <w:rPr>
                 <w:color w:val="808080"/>
                 <w:sz w:val="22"/>
                 <w:szCs w:val="22"/>
@@ -1424,15 +1309,13 @@
           <w:p>
             <w:pPr>
               <w:rPr>
-                <w:rFonts w:ascii="Calibri" w:hAnsi="Calibri"/>
-                <w:b/>
-                <w:sz w:val="22"/>
-                <w:szCs w:val="22"/>
-              </w:rPr>
-            </w:pPr>
-            <w:r>
-              <w:rPr>
-                <w:rFonts w:ascii="Calibri" w:hAnsi="Calibri"/>
+                <w:b/>
+                <w:sz w:val="22"/>
+                <w:szCs w:val="22"/>
+              </w:rPr>
+            </w:pPr>
+            <w:r>
+              <w:rPr>
                 <w:b/>
                 <w:sz w:val="22"/>
                 <w:szCs w:val="22"/>
@@ -1440,14 +1323,10 @@
               <w:t>Horas totales del curso:</w:t>
             </w:r>
             <w:r>
-              <w:rPr>
-                <w:rFonts w:ascii="Calibri" w:hAnsi="Calibri"/>
-              </w:rPr>
               <w:t xml:space="preserve"> </w:t>
             </w:r>
             <w:r>
               <w:rPr>
-                <w:rFonts w:ascii="Calibri" w:hAnsi="Calibri"/>
                 <w:color w:val="808080"/>
                 <w:sz w:val="22"/>
                 <w:szCs w:val="22"/>
@@ -1478,14 +1357,12 @@
             <w:pPr>
               <w:ind w:left="-108"/>
               <w:rPr>
-                <w:rFonts w:ascii="Calibri" w:hAnsi="Calibri"/>
-                <w:sz w:val="22"/>
-                <w:szCs w:val="22"/>
-              </w:rPr>
-            </w:pPr>
-            <w:r>
-              <w:rPr>
-                <w:rFonts w:ascii="Calibri" w:hAnsi="Calibri"/>
+                <w:sz w:val="22"/>
+                <w:szCs w:val="22"/>
+              </w:rPr>
+            </w:pPr>
+            <w:r>
+              <w:rPr>
                 <w:b/>
                 <w:sz w:val="22"/>
                 <w:szCs w:val="22"/>
@@ -1494,7 +1371,6 @@
             </w:r>
             <w:r>
               <w:rPr>
-                <w:rFonts w:ascii="Calibri" w:hAnsi="Calibri"/>
                 <w:b/>
                 <w:sz w:val="22"/>
                 <w:szCs w:val="22"/>
@@ -1519,15 +1395,13 @@
           <w:p>
             <w:pPr>
               <w:rPr>
-                <w:rFonts w:ascii="Calibri" w:hAnsi="Calibri"/>
-                <w:b/>
-                <w:sz w:val="22"/>
-                <w:szCs w:val="22"/>
-              </w:rPr>
-            </w:pPr>
-            <w:r>
-              <w:rPr>
-                <w:rFonts w:ascii="Calibri" w:hAnsi="Calibri"/>
+                <w:b/>
+                <w:sz w:val="22"/>
+                <w:szCs w:val="22"/>
+              </w:rPr>
+            </w:pPr>
+            <w:r>
+              <w:rPr>
                 <w:b/>
                 <w:sz w:val="22"/>
                 <w:szCs w:val="22"/>
@@ -1552,14 +1426,12 @@
           <w:p>
             <w:pPr>
               <w:rPr>
-                <w:rFonts w:ascii="Calibri" w:hAnsi="Calibri"/>
-                <w:sz w:val="22"/>
-                <w:szCs w:val="22"/>
-              </w:rPr>
-            </w:pPr>
-            <w:r>
-              <w:rPr>
-                <w:rFonts w:ascii="Calibri" w:hAnsi="Calibri"/>
+                <w:sz w:val="22"/>
+                <w:szCs w:val="22"/>
+              </w:rPr>
+            </w:pPr>
+            <w:r>
+              <w:rPr>
                 <w:sz w:val="22"/>
                 <w:szCs w:val="22"/>
               </w:rPr>
@@ -1636,16 +1508,14 @@
                 <w:between w:val="nil"/>
               </w:pBdr>
               <w:rPr>
-                <w:rFonts w:ascii="Calibri" w:hAnsi="Calibri"/>
-                <w:b/>
-                <w:color w:val="000000"/>
-                <w:sz w:val="22"/>
-                <w:szCs w:val="22"/>
-              </w:rPr>
-            </w:pPr>
-            <w:r>
-              <w:rPr>
-                <w:rFonts w:ascii="Calibri" w:hAnsi="Calibri"/>
+                <w:b/>
+                <w:color w:val="000000"/>
+                <w:sz w:val="22"/>
+                <w:szCs w:val="22"/>
+              </w:rPr>
+            </w:pPr>
+            <w:r>
+              <w:rPr>
                 <w:b/>
                 <w:color w:val="000000"/>
                 <w:sz w:val="22"/>
@@ -1673,14 +1543,8 @@
             <w:vAlign w:val="center"/>
           </w:tcPr>
           <w:p>
-            <w:pPr>
-              <w:rPr>
-                <w:rFonts w:ascii="Calibri" w:hAnsi="Calibri"/>
-              </w:rPr>
-            </w:pPr>
-            <w:r>
-              <w:rPr>
-                <w:rFonts w:ascii="Calibri" w:hAnsi="Calibri"/>
+            <w:r>
+              <w:rPr>
                 <w:b/>
                 <w:sz w:val="22"/>
                 <w:szCs w:val="22"/>
@@ -1708,7 +1572,6 @@
           <w:p>
             <w:pPr>
               <w:rPr>
-                <w:rFonts w:ascii="Calibri" w:hAnsi="Calibri"/>
                 <w:color w:val="808080"/>
                 <w:sz w:val="22"/>
                 <w:szCs w:val="22"/>
@@ -1716,7 +1579,6 @@
             </w:pPr>
             <w:r>
               <w:rPr>
-                <w:rFonts w:ascii="Calibri" w:hAnsi="Calibri"/>
                 <w:color w:val="808080"/>
                 <w:sz w:val="22"/>
                 <w:szCs w:val="22"/>
@@ -1727,7 +1589,6 @@
           <w:p>
             <w:pPr>
               <w:rPr>
-                <w:rFonts w:ascii="Calibri" w:hAnsi="Calibri"/>
                 <w:color w:val="808080"/>
                 <w:sz w:val="22"/>
                 <w:szCs w:val="22"/>
@@ -1777,7 +1638,6 @@
           <w:p>
             <w:pPr>
               <w:rPr>
-                <w:rFonts w:ascii="Calibri" w:hAnsi="Calibri"/>
                 <w:color w:val="808080"/>
                 <w:sz w:val="22"/>
                 <w:szCs w:val="22"/>
@@ -1785,13 +1645,7 @@
               </w:rPr>
             </w:pPr>
           </w:p>
-          <w:p>
-            <w:pPr>
-              <w:rPr>
-                <w:rFonts w:ascii="Calibri" w:hAnsi="Calibri"/>
-              </w:rPr>
-            </w:pPr>
-          </w:p>
+          <w:p/>
         </w:tc>
       </w:tr>
       <w:tr>
@@ -1813,15 +1667,13 @@
           <w:p>
             <w:pPr>
               <w:rPr>
-                <w:rFonts w:ascii="Calibri" w:hAnsi="Calibri"/>
-                <w:b/>
-                <w:sz w:val="22"/>
-                <w:szCs w:val="22"/>
-              </w:rPr>
-            </w:pPr>
-            <w:r>
-              <w:rPr>
-                <w:rFonts w:ascii="Calibri" w:hAnsi="Calibri"/>
+                <w:b/>
+                <w:sz w:val="22"/>
+                <w:szCs w:val="22"/>
+              </w:rPr>
+            </w:pPr>
+            <w:r>
+              <w:rPr>
                 <w:b/>
                 <w:sz w:val="22"/>
                 <w:szCs w:val="22"/>
@@ -1833,7 +1685,6 @@
           <w:p>
             <w:pPr>
               <w:rPr>
-                <w:rFonts w:ascii="Calibri" w:hAnsi="Calibri"/>
                 <w:color w:val="808080"/>
                 <w:sz w:val="22"/>
                 <w:szCs w:val="22"/>
@@ -1841,7 +1692,6 @@
             </w:pPr>
             <w:r>
               <w:rPr>
-                <w:rFonts w:ascii="Calibri" w:hAnsi="Calibri"/>
                 <w:color w:val="808080"/>
                 <w:sz w:val="22"/>
                 <w:szCs w:val="22"/>
@@ -1850,27 +1700,13 @@
             </w:r>
           </w:p>
           <w:p>
-            <w:pPr>
-              <w:rPr>
-                <w:rFonts w:ascii="Calibri" w:hAnsi="Calibri"/>
-              </w:rPr>
-            </w:pPr>
-            <w:r>
-              <w:rPr>
-                <w:rFonts w:ascii="Calibri" w:hAnsi="Calibri"/>
-              </w:rPr>
+            <w:r>
               <w:t>El curso se desarrolla alrededor de la pregunta</w:t>
             </w:r>
             <w:r>
-              <w:rPr>
-                <w:rFonts w:ascii="Calibri" w:hAnsi="Calibri"/>
-              </w:rPr>
               <w:t>:</w:t>
             </w:r>
             <w:r>
-              <w:rPr>
-                <w:rFonts w:ascii="Calibri" w:hAnsi="Calibri"/>
-              </w:rPr>
               <w:t xml:space="preserve"> </w:t>
             </w:r>
           </w:p>
@@ -1879,31 +1715,22 @@
             <w:pPr>
               <w:rPr>
                 <w:rStyle w:val="normaltextrun"/>
-                <w:rFonts w:ascii="Calibri" w:hAnsi="Calibri"/>
               </w:rPr>
             </w:pPr>
             <w:r>
               <w:rPr>
                 <w:rStyle w:val="normaltextrun"/>
-                <w:rFonts w:ascii="Calibri" w:hAnsi="Calibri"/>
               </w:rPr>
               <w:t>¿Cuáles son los conceptos de la matemática básica que un futuro profesor debe estudiar durante su formación inicial para desarrollar las ideas científicas, necesarias y suficientes, propias de su labor docente a través del tiempo del desarrollo del curso se tratan múltiples situaciones y problemas que conducen a los estudiantes a encontrar respuestas propias a la pregunta inicial?</w:t>
             </w:r>
             <w:r>
               <w:rPr>
                 <w:rStyle w:val="normaltextrun"/>
-                <w:rFonts w:ascii="Calibri" w:hAnsi="Calibri"/>
               </w:rPr>
               <w:t xml:space="preserve">  </w:t>
             </w:r>
           </w:p>
-          <w:p>
-            <w:pPr>
-              <w:rPr>
-                <w:rFonts w:ascii="Calibri" w:hAnsi="Calibri"/>
-              </w:rPr>
-            </w:pPr>
-          </w:p>
+          <w:p/>
         </w:tc>
       </w:tr>
       <w:tr>
@@ -1925,15 +1752,13 @@
           <w:p>
             <w:pPr>
               <w:rPr>
-                <w:rFonts w:ascii="Calibri" w:hAnsi="Calibri"/>
-                <w:b/>
-                <w:sz w:val="22"/>
-                <w:szCs w:val="22"/>
-              </w:rPr>
-            </w:pPr>
-            <w:r>
-              <w:rPr>
-                <w:rFonts w:ascii="Calibri" w:hAnsi="Calibri"/>
+                <w:b/>
+                <w:sz w:val="22"/>
+                <w:szCs w:val="22"/>
+              </w:rPr>
+            </w:pPr>
+            <w:r>
+              <w:rPr>
                 <w:b/>
                 <w:sz w:val="22"/>
                 <w:szCs w:val="22"/>
@@ -1945,7 +1770,6 @@
             <w:pPr>
               <w:jc w:val="both"/>
               <w:rPr>
-                <w:rFonts w:ascii="Calibri" w:hAnsi="Calibri"/>
                 <w:color w:val="808080"/>
                 <w:sz w:val="22"/>
                 <w:szCs w:val="22"/>
@@ -1953,7 +1777,6 @@
             </w:pPr>
             <w:r>
               <w:rPr>
-                <w:rFonts w:ascii="Calibri" w:hAnsi="Calibri"/>
                 <w:color w:val="808080"/>
                 <w:sz w:val="22"/>
                 <w:szCs w:val="22"/>
@@ -1962,7 +1785,6 @@
             </w:r>
             <w:r>
               <w:rPr>
-                <w:rFonts w:ascii="Calibri" w:hAnsi="Calibri"/>
                 <w:color w:val="808080"/>
                 <w:sz w:val="22"/>
                 <w:szCs w:val="22"/>
@@ -1974,7 +1796,6 @@
             <w:pPr>
               <w:jc w:val="both"/>
               <w:rPr>
-                <w:rFonts w:ascii="Calibri" w:hAnsi="Calibri"/>
                 <w:color w:val="808080"/>
                 <w:sz w:val="22"/>
                 <w:szCs w:val="22"/>
@@ -2143,7 +1964,6 @@
             <w:pPr>
               <w:jc w:val="both"/>
               <w:rPr>
-                <w:rFonts w:ascii="Calibri" w:hAnsi="Calibri"/>
                 <w:color w:val="808080"/>
                 <w:sz w:val="22"/>
                 <w:szCs w:val="22"/>
@@ -2155,7 +1975,6 @@
             <w:pPr>
               <w:jc w:val="both"/>
               <w:rPr>
-                <w:rFonts w:ascii="Calibri" w:hAnsi="Calibri"/>
                 <w:b/>
                 <w:sz w:val="22"/>
                 <w:szCs w:val="22"/>
@@ -2212,13 +2031,11 @@
           <w:p>
             <w:pPr>
               <w:rPr>
-                <w:rFonts w:ascii="Calibri" w:hAnsi="Calibri"/>
-                <w:b/>
-              </w:rPr>
-            </w:pPr>
-            <w:r>
-              <w:rPr>
-                <w:rFonts w:ascii="Calibri" w:hAnsi="Calibri"/>
+                <w:b/>
+              </w:rPr>
+            </w:pPr>
+            <w:r>
+              <w:rPr>
                 <w:b/>
               </w:rPr>
               <w:t>Contenido:</w:t>
@@ -2245,14 +2062,12 @@
             <w:pPr>
               <w:jc w:val="both"/>
               <w:rPr>
-                <w:rFonts w:ascii="Calibri" w:hAnsi="Calibri"/>
-                <w:sz w:val="22"/>
-                <w:szCs w:val="22"/>
-              </w:rPr>
-            </w:pPr>
-            <w:r>
-              <w:rPr>
-                <w:rFonts w:ascii="Calibri" w:hAnsi="Calibri"/>
+                <w:sz w:val="22"/>
+                <w:szCs w:val="22"/>
+              </w:rPr>
+            </w:pPr>
+            <w:r>
+              <w:rPr>
                 <w:b/>
                 <w:sz w:val="22"/>
                 <w:szCs w:val="22"/>
@@ -2261,159 +2076,11 @@
             </w:r>
             <w:r>
               <w:rPr>
-                <w:rFonts w:ascii="Calibri" w:hAnsi="Calibri"/>
-                <w:sz w:val="22"/>
-                <w:szCs w:val="22"/>
-              </w:rPr>
-              <w:t>.  XXXXXXXXXXXXXXXXXXXXXXXXXXXX</w:t>
-            </w:r>
-          </w:p>
-          <w:p>
-            <w:pPr>
-              <w:jc w:val="both"/>
-              <w:rPr>
-                <w:rFonts w:ascii="Calibri" w:hAnsi="Calibri"/>
-                <w:sz w:val="22"/>
-                <w:szCs w:val="22"/>
-              </w:rPr>
-            </w:pPr>
-            <w:r>
-              <w:rPr>
-                <w:rFonts w:ascii="Calibri" w:hAnsi="Calibri"/>
-                <w:sz w:val="22"/>
-                <w:szCs w:val="22"/>
-              </w:rPr>
-              <w:t>Pregunta(s) orientadora(s)</w:t>
-            </w:r>
-          </w:p>
-          <w:p>
-            <w:pPr>
-              <w:jc w:val="both"/>
-              <w:rPr>
-                <w:rFonts w:ascii="Calibri" w:hAnsi="Calibri"/>
-                <w:sz w:val="22"/>
-                <w:szCs w:val="22"/>
-              </w:rPr>
-            </w:pPr>
-            <w:r>
-              <w:rPr>
-                <w:rFonts w:ascii="Calibri" w:hAnsi="Calibri"/>
-                <w:sz w:val="22"/>
-                <w:szCs w:val="22"/>
-              </w:rPr>
-              <w:t>No. de sesiones:</w:t>
-            </w:r>
-          </w:p>
-          <w:p>
-            <w:pPr>
-              <w:jc w:val="both"/>
-              <w:rPr>
-                <w:rFonts w:ascii="Calibri" w:hAnsi="Calibri"/>
-                <w:sz w:val="22"/>
-                <w:szCs w:val="22"/>
-              </w:rPr>
-            </w:pPr>
-          </w:p>
-          <w:p>
-            <w:pPr>
-              <w:numPr>
-                <w:ilvl w:val="0"/>
-                <w:numId w:val="1"/>
-              </w:numPr>
-              <w:pBdr>
-                <w:top w:val="nil"/>
-                <w:left w:val="nil"/>
-                <w:bottom w:val="nil"/>
-                <w:right w:val="nil"/>
-                <w:between w:val="nil"/>
-              </w:pBdr>
-              <w:jc w:val="both"/>
-              <w:rPr>
-                <w:rFonts w:ascii="Calibri" w:hAnsi="Calibri"/>
-                <w:color w:val="000000"/>
-                <w:sz w:val="20"/>
-                <w:szCs w:val="20"/>
-              </w:rPr>
-            </w:pPr>
-            <w:r>
-              <w:rPr>
-                <w:rFonts w:ascii="Calibri" w:hAnsi="Calibri"/>
-                <w:color w:val="000000"/>
-                <w:sz w:val="20"/>
-                <w:szCs w:val="20"/>
-              </w:rPr>
-              <w:t>Xxxxxxxxxxxxxxx</w:t>
-            </w:r>
-          </w:p>
-          <w:p>
-            <w:pPr>
-              <w:numPr>
-                <w:ilvl w:val="0"/>
-                <w:numId w:val="1"/>
-              </w:numPr>
-              <w:pBdr>
-                <w:top w:val="nil"/>
-                <w:left w:val="nil"/>
-                <w:bottom w:val="nil"/>
-                <w:right w:val="nil"/>
-                <w:between w:val="nil"/>
-              </w:pBdr>
-              <w:jc w:val="both"/>
-              <w:rPr>
-                <w:rFonts w:ascii="Calibri" w:hAnsi="Calibri"/>
-                <w:color w:val="000000"/>
-                <w:sz w:val="20"/>
-                <w:szCs w:val="20"/>
-              </w:rPr>
-            </w:pPr>
-            <w:r>
-              <w:rPr>
-                <w:rFonts w:ascii="Calibri" w:hAnsi="Calibri"/>
-                <w:color w:val="000000"/>
-                <w:sz w:val="20"/>
-                <w:szCs w:val="20"/>
-              </w:rPr>
-              <w:t>Xxxxxxxxxxxxxxx</w:t>
-            </w:r>
-          </w:p>
-          <w:p>
-            <w:pPr>
-              <w:numPr>
-                <w:ilvl w:val="0"/>
-                <w:numId w:val="1"/>
-              </w:numPr>
-              <w:pBdr>
-                <w:top w:val="nil"/>
-                <w:left w:val="nil"/>
-                <w:bottom w:val="nil"/>
-                <w:right w:val="nil"/>
-                <w:between w:val="nil"/>
-              </w:pBdr>
-              <w:jc w:val="both"/>
-              <w:rPr>
-                <w:rFonts w:ascii="Calibri" w:hAnsi="Calibri"/>
-                <w:color w:val="000000"/>
-                <w:sz w:val="20"/>
-                <w:szCs w:val="20"/>
-              </w:rPr>
-            </w:pPr>
-            <w:r>
-              <w:rPr>
-                <w:rFonts w:ascii="Calibri" w:hAnsi="Calibri"/>
-                <w:color w:val="000000"/>
-                <w:sz w:val="20"/>
-                <w:szCs w:val="20"/>
-              </w:rPr>
-              <w:t>xxxxxxxxxxxxxxx</w:t>
-            </w:r>
-          </w:p>
-          <w:p>
-            <w:pPr>
-              <w:jc w:val="both"/>
-              <w:rPr>
-                <w:rFonts w:ascii="Calibri" w:hAnsi="Calibri"/>
-              </w:rPr>
-            </w:pPr>
+                <w:sz w:val="22"/>
+                <w:szCs w:val="22"/>
+              </w:rPr>
+              <w:t xml:space="preserve">. </w:t>
+            </w:r>
           </w:p>
           <w:p>
             <w:pPr>
@@ -2508,7 +2175,6 @@
                 <w:rStyle w:val="eop"/>
                 <w:lang w:val="es-CO"/>
               </w:rPr>
-              <w:lastRenderedPageBreak/>
               <w:t> </w:t>
             </w:r>
           </w:p>
@@ -2615,6 +2281,7 @@
                 <w:szCs w:val="22"/>
                 <w:lang w:val="es-CO"/>
               </w:rPr>
+              <w:lastRenderedPageBreak/>
               <w:t>¿Todos los problemas matemáticos de las ciencias tienen soluciones expresables en números Naturales y Enteros?</w:t>
             </w:r>
             <w:r>
@@ -3397,7 +3064,6 @@
                 <w:szCs w:val="22"/>
                 <w:lang w:val="es-CO"/>
               </w:rPr>
-              <w:lastRenderedPageBreak/>
               <w:t>Ecuaciones, lineales y cuadráticas, y sistemas de ecuaciones.</w:t>
             </w:r>
             <w:r>
@@ -3520,6 +3186,7 @@
                 <w:szCs w:val="22"/>
                 <w:lang w:val="es-CO"/>
               </w:rPr>
+              <w:lastRenderedPageBreak/>
               <w:t>Eje 3. Dependencias e independencias: la función.</w:t>
             </w:r>
             <w:r>
@@ -4042,7 +3709,6 @@
                 <w:szCs w:val="22"/>
                 <w:lang w:val="es-CO"/>
               </w:rPr>
-              <w:lastRenderedPageBreak/>
               <w:t>Preguntas orientadoras</w:t>
             </w:r>
             <w:r>
@@ -4171,6 +3837,7 @@
                 <w:szCs w:val="22"/>
                 <w:lang w:val="es-CO"/>
               </w:rPr>
+              <w:lastRenderedPageBreak/>
               <w:t>Las ideas de medición de tierras surgidas entre los años 1400 y 1600 de nuestra era ¿se usan en la actualidad? </w:t>
             </w:r>
             <w:r>
@@ -4484,25 +4151,16 @@
           <w:p>
             <w:pPr>
               <w:jc w:val="both"/>
-              <w:rPr>
-                <w:rFonts w:ascii="Calibri" w:hAnsi="Calibri"/>
-              </w:rPr>
             </w:pPr>
           </w:p>
           <w:p>
             <w:pPr>
               <w:jc w:val="both"/>
-              <w:rPr>
-                <w:rFonts w:ascii="Calibri" w:hAnsi="Calibri"/>
-              </w:rPr>
             </w:pPr>
           </w:p>
           <w:p>
             <w:pPr>
               <w:jc w:val="both"/>
-              <w:rPr>
-                <w:rFonts w:ascii="Calibri" w:hAnsi="Calibri"/>
-              </w:rPr>
             </w:pPr>
           </w:p>
         </w:tc>
@@ -4575,16 +4233,14 @@
                 <w:between w:val="nil"/>
               </w:pBdr>
               <w:rPr>
-                <w:rFonts w:ascii="Calibri" w:hAnsi="Calibri"/>
-                <w:b/>
-                <w:color w:val="000000"/>
-                <w:sz w:val="22"/>
-                <w:szCs w:val="22"/>
-              </w:rPr>
-            </w:pPr>
-            <w:r>
-              <w:rPr>
-                <w:rFonts w:ascii="Calibri" w:hAnsi="Calibri"/>
+                <w:b/>
+                <w:color w:val="000000"/>
+                <w:sz w:val="22"/>
+                <w:szCs w:val="22"/>
+              </w:rPr>
+            </w:pPr>
+            <w:r>
+              <w:rPr>
                 <w:b/>
                 <w:color w:val="000000"/>
                 <w:sz w:val="22"/>
@@ -4614,18 +4270,556 @@
             <w:pPr>
               <w:jc w:val="both"/>
               <w:rPr>
-                <w:rFonts w:ascii="Calibri" w:hAnsi="Calibri"/>
-              </w:rPr>
-            </w:pPr>
-            <w:r>
-              <w:rPr>
-                <w:rFonts w:ascii="Calibri" w:hAnsi="Calibri"/>
                 <w:color w:val="808080"/>
                 <w:sz w:val="22"/>
                 <w:szCs w:val="22"/>
               </w:rPr>
+            </w:pPr>
+            <w:r>
+              <w:rPr>
+                <w:color w:val="808080"/>
+                <w:sz w:val="22"/>
+                <w:szCs w:val="22"/>
+              </w:rPr>
               <w:t>Describa las estrategias de enseñanza y aprendizaje que mediarán el desarrollo del curso, incluya las actividades de trabajo de docencia directa y de trabajo independiente.</w:t>
             </w:r>
+          </w:p>
+          <w:p>
+            <w:pPr>
+              <w:jc w:val="both"/>
+              <w:rPr>
+                <w:color w:val="808080"/>
+                <w:sz w:val="22"/>
+                <w:szCs w:val="22"/>
+              </w:rPr>
+            </w:pPr>
+          </w:p>
+          <w:p>
+            <w:pPr>
+              <w:rPr>
+                <w:rFonts w:ascii="Times New Roman" w:eastAsia="Times New Roman" w:hAnsi="Times New Roman" w:cs="Times New Roman"/>
+                <w:lang w:val="es-CO"/>
+              </w:rPr>
+            </w:pPr>
+            <w:r>
+              <w:rPr>
+                <w:rFonts w:eastAsia="Times New Roman" w:cs="Times New Roman"/>
+                <w:color w:val="000000"/>
+                <w:lang w:val="es-CO"/>
+              </w:rPr>
+              <w:t>Para el alcance de los objetivos propuestos, la metodología como herramienta de aproximación al aprendizaje, estará basada en la actualización, consulta y trabajo académico de estudiante y del profesor, entendiéndose como un proceso de tratamiento de problemas relacionados con las temáticas a desarrollar. Por esto se tendrá en cuenta:</w:t>
+            </w:r>
+          </w:p>
+          <w:p>
+            <w:pPr>
+              <w:rPr>
+                <w:rFonts w:ascii="Times New Roman" w:eastAsia="Times New Roman" w:hAnsi="Times New Roman" w:cs="Times New Roman"/>
+                <w:lang w:val="es-CO"/>
+              </w:rPr>
+            </w:pPr>
+          </w:p>
+          <w:p>
+            <w:pPr>
+              <w:numPr>
+                <w:ilvl w:val="0"/>
+                <w:numId w:val="12"/>
+              </w:numPr>
+              <w:jc w:val="both"/>
+              <w:textAlignment w:val="baseline"/>
+              <w:rPr>
+                <w:rFonts w:ascii="Noto Sans Symbols" w:eastAsia="Times New Roman" w:hAnsi="Noto Sans Symbols" w:cs="Times New Roman"/>
+                <w:color w:val="000000"/>
+                <w:sz w:val="22"/>
+                <w:szCs w:val="22"/>
+                <w:lang w:val="es-CO"/>
+              </w:rPr>
+            </w:pPr>
+            <w:r>
+              <w:rPr>
+                <w:rFonts w:eastAsia="Times New Roman" w:cs="Times New Roman"/>
+                <w:color w:val="000000"/>
+                <w:sz w:val="22"/>
+                <w:szCs w:val="22"/>
+                <w:lang w:val="es-CO"/>
+              </w:rPr>
+              <w:t>  Con base en la preparación de las temáticas por parte de los estudiantes antes de cada clase, se promueve la presentación y la discusión de dudas, donde el docente utilizará diversos recursos -software, applets, etc.- para orientar y ayudar a la visualización y comprensión de los temas abordados durante las discusiones. El docente elaborará guías para algunas sesiones, las cuales el estudiante debe leer, preparar y solucionar y, sus dudas o interrogantes serán trabajadas en las asesorías. </w:t>
+            </w:r>
+          </w:p>
+          <w:p>
+            <w:pPr>
+              <w:rPr>
+                <w:rFonts w:ascii="Times New Roman" w:eastAsia="Times New Roman" w:hAnsi="Times New Roman" w:cs="Times New Roman"/>
+                <w:lang w:val="es-CO"/>
+              </w:rPr>
+            </w:pPr>
+          </w:p>
+          <w:p>
+            <w:pPr>
+              <w:numPr>
+                <w:ilvl w:val="0"/>
+                <w:numId w:val="13"/>
+              </w:numPr>
+              <w:jc w:val="both"/>
+              <w:textAlignment w:val="baseline"/>
+              <w:rPr>
+                <w:rFonts w:ascii="Noto Sans Symbols" w:eastAsia="Times New Roman" w:hAnsi="Noto Sans Symbols" w:cs="Times New Roman"/>
+                <w:color w:val="000000"/>
+                <w:sz w:val="22"/>
+                <w:szCs w:val="22"/>
+                <w:lang w:val="es-CO"/>
+              </w:rPr>
+            </w:pPr>
+            <w:r>
+              <w:rPr>
+                <w:rFonts w:eastAsia="Times New Roman" w:cs="Times New Roman"/>
+                <w:color w:val="000000"/>
+                <w:sz w:val="22"/>
+                <w:szCs w:val="22"/>
+                <w:lang w:val="es-CO"/>
+              </w:rPr>
+              <w:t>  Es importante destacar el uso de programas informáticos educativos como una herramienta que ayuda a la visualización de relaciones y por consiguiente a la apropiación de conceptos; los que se utilizarán en el presente curso para desarrollar talleres y guías son: Geo</w:t>
+            </w:r>
+            <w:r>
+              <w:rPr>
+                <w:rFonts w:eastAsia="Times New Roman" w:cs="Times New Roman"/>
+                <w:color w:val="000000"/>
+                <w:sz w:val="22"/>
+                <w:szCs w:val="22"/>
+                <w:lang w:val="es-CO"/>
+              </w:rPr>
+              <w:t>G</w:t>
+            </w:r>
+            <w:r>
+              <w:rPr>
+                <w:rFonts w:eastAsia="Times New Roman" w:cs="Times New Roman"/>
+                <w:color w:val="000000"/>
+                <w:sz w:val="22"/>
+                <w:szCs w:val="22"/>
+                <w:lang w:val="es-CO"/>
+              </w:rPr>
+              <w:t>ebra</w:t>
+            </w:r>
+            <w:r>
+              <w:rPr>
+                <w:rFonts w:eastAsia="Times New Roman" w:cs="Times New Roman"/>
+                <w:color w:val="000000"/>
+                <w:sz w:val="22"/>
+                <w:szCs w:val="22"/>
+                <w:lang w:val="es-CO"/>
+              </w:rPr>
+              <w:t xml:space="preserve">, </w:t>
+            </w:r>
+            <w:r>
+              <w:rPr>
+                <w:rFonts w:eastAsia="Times New Roman" w:cs="Times New Roman"/>
+                <w:color w:val="000000"/>
+                <w:sz w:val="22"/>
+                <w:szCs w:val="22"/>
+                <w:lang w:val="es-CO"/>
+              </w:rPr>
+              <w:t>W</w:t>
+            </w:r>
+            <w:r>
+              <w:rPr>
+                <w:rFonts w:eastAsia="Times New Roman" w:cs="Times New Roman"/>
+                <w:color w:val="000000"/>
+                <w:sz w:val="22"/>
+                <w:szCs w:val="22"/>
+                <w:lang w:val="es-CO"/>
+              </w:rPr>
+              <w:t>olfram</w:t>
+            </w:r>
+            <w:r>
+              <w:rPr>
+                <w:rFonts w:eastAsia="Times New Roman" w:cs="Times New Roman"/>
+                <w:color w:val="000000"/>
+                <w:sz w:val="22"/>
+                <w:szCs w:val="22"/>
+                <w:lang w:val="es-CO"/>
+              </w:rPr>
+              <w:t>A</w:t>
+            </w:r>
+            <w:r>
+              <w:rPr>
+                <w:rFonts w:eastAsia="Times New Roman" w:cs="Times New Roman"/>
+                <w:color w:val="000000"/>
+                <w:sz w:val="22"/>
+                <w:szCs w:val="22"/>
+                <w:lang w:val="es-CO"/>
+              </w:rPr>
+              <w:t>lpha</w:t>
+            </w:r>
+            <w:r>
+              <w:rPr>
+                <w:rFonts w:eastAsia="Times New Roman" w:cs="Times New Roman"/>
+                <w:color w:val="000000"/>
+                <w:sz w:val="22"/>
+                <w:szCs w:val="22"/>
+                <w:lang w:val="es-CO"/>
+              </w:rPr>
+              <w:t xml:space="preserve">, Google Colaboratory, Los cuadernos Jupyter. </w:t>
+            </w:r>
+          </w:p>
+          <w:p>
+            <w:pPr>
+              <w:rPr>
+                <w:rFonts w:ascii="Times New Roman" w:eastAsia="Times New Roman" w:hAnsi="Times New Roman" w:cs="Times New Roman"/>
+                <w:lang w:val="es-CO"/>
+              </w:rPr>
+            </w:pPr>
+          </w:p>
+          <w:p>
+            <w:pPr>
+              <w:numPr>
+                <w:ilvl w:val="0"/>
+                <w:numId w:val="14"/>
+              </w:numPr>
+              <w:jc w:val="both"/>
+              <w:textAlignment w:val="baseline"/>
+              <w:rPr>
+                <w:rFonts w:ascii="Noto Sans Symbols" w:eastAsia="Times New Roman" w:hAnsi="Noto Sans Symbols" w:cs="Times New Roman"/>
+                <w:color w:val="000000"/>
+                <w:sz w:val="22"/>
+                <w:szCs w:val="22"/>
+                <w:lang w:val="es-CO"/>
+              </w:rPr>
+            </w:pPr>
+            <w:r>
+              <w:rPr>
+                <w:rFonts w:eastAsia="Times New Roman" w:cs="Times New Roman"/>
+                <w:color w:val="000000"/>
+                <w:sz w:val="22"/>
+                <w:szCs w:val="22"/>
+                <w:lang w:val="es-CO"/>
+              </w:rPr>
+              <w:t xml:space="preserve">   Para la incorporación de las nuevas tecnologías al aula, el docente elabora una página como complemento de las clases, donde el estudiante encontrará: Comunicación constante con el docente del curso, guías y documentos de clase, explicaciones e interactividades realizadas en GeoGebra que ayudan a la visualización y comprensión, vínculos a páginas web donde encontrarán información de las temáticas trabajadas, glosario </w:t>
+            </w:r>
+            <w:r>
+              <w:rPr>
+                <w:rFonts w:eastAsia="Times New Roman" w:cs="Times New Roman"/>
+                <w:color w:val="000000"/>
+                <w:sz w:val="22"/>
+                <w:szCs w:val="22"/>
+                <w:lang w:val="es-CO"/>
+              </w:rPr>
+              <w:lastRenderedPageBreak/>
+              <w:t>del curso, carpetas con los documentos rectores, programa del curso y un espacio de novedades donde serán puestas las fechas de evaluaciones y entrega de trabajos.</w:t>
+            </w:r>
+          </w:p>
+          <w:p>
+            <w:pPr>
+              <w:rPr>
+                <w:rFonts w:ascii="Times New Roman" w:eastAsia="Times New Roman" w:hAnsi="Times New Roman" w:cs="Times New Roman"/>
+                <w:lang w:val="es-CO"/>
+              </w:rPr>
+            </w:pPr>
+          </w:p>
+          <w:p>
+            <w:pPr>
+              <w:jc w:val="both"/>
+              <w:rPr>
+                <w:rFonts w:ascii="Times New Roman" w:eastAsia="Times New Roman" w:hAnsi="Times New Roman" w:cs="Times New Roman"/>
+                <w:lang w:val="es-CO"/>
+              </w:rPr>
+            </w:pPr>
+            <w:r>
+              <w:rPr>
+                <w:rFonts w:eastAsia="Times New Roman" w:cs="Times New Roman"/>
+                <w:b/>
+                <w:bCs/>
+                <w:color w:val="000000"/>
+                <w:sz w:val="22"/>
+                <w:szCs w:val="22"/>
+                <w:lang w:val="es-CO"/>
+              </w:rPr>
+              <w:t>Consideraciones adicionales:</w:t>
+            </w:r>
+          </w:p>
+          <w:p>
+            <w:pPr>
+              <w:rPr>
+                <w:rFonts w:ascii="Times New Roman" w:eastAsia="Times New Roman" w:hAnsi="Times New Roman" w:cs="Times New Roman"/>
+                <w:lang w:val="es-CO"/>
+              </w:rPr>
+            </w:pPr>
+          </w:p>
+          <w:p>
+            <w:pPr>
+              <w:jc w:val="both"/>
+              <w:rPr>
+                <w:rFonts w:ascii="Times New Roman" w:eastAsia="Times New Roman" w:hAnsi="Times New Roman" w:cs="Times New Roman"/>
+                <w:lang w:val="es-CO"/>
+              </w:rPr>
+            </w:pPr>
+            <w:r>
+              <w:rPr>
+                <w:rFonts w:eastAsia="Times New Roman" w:cs="Times New Roman"/>
+                <w:color w:val="000000"/>
+                <w:sz w:val="22"/>
+                <w:szCs w:val="22"/>
+                <w:lang w:val="es-CO"/>
+              </w:rPr>
+              <w:t>En este curso se abordan ejemplos de modelación mediante funciones de una sola variable de valor real. Las modelaciones se hacen usando descripción verbal, tablas, gráficas y desarrollos analíticos vinculados con la variación-que en un curso posterior se estudian mediante la razón de cambio instantánea-. Se estudian funciones, entre las cuales se pueden considerar las funciones polinómicas, trigonométricas, exponenciales y logarítmicas. Se pueden estudiar modelos de optimización, sistemas masa resorte, crecimiento exponencial y crecimiento logístico, mediante el uso de sistemas de graficación o de calculadoras graficadoras. Estas funciones se estudian posteriormente en el curso de matemáticas de la variación, donde los mismos modelos se estudian mediante la razón de cambio instantánea. </w:t>
+            </w:r>
+          </w:p>
+          <w:p>
+            <w:pPr>
+              <w:rPr>
+                <w:rFonts w:ascii="Times New Roman" w:eastAsia="Times New Roman" w:hAnsi="Times New Roman" w:cs="Times New Roman"/>
+                <w:lang w:val="es-CO"/>
+              </w:rPr>
+            </w:pPr>
+          </w:p>
+          <w:p>
+            <w:pPr>
+              <w:jc w:val="both"/>
+              <w:rPr>
+                <w:rFonts w:ascii="Times New Roman" w:eastAsia="Times New Roman" w:hAnsi="Times New Roman" w:cs="Times New Roman"/>
+                <w:lang w:val="es-CO"/>
+              </w:rPr>
+            </w:pPr>
+            <w:r>
+              <w:rPr>
+                <w:rFonts w:eastAsia="Times New Roman" w:cs="Times New Roman"/>
+                <w:color w:val="000000"/>
+                <w:sz w:val="22"/>
+                <w:szCs w:val="22"/>
+                <w:lang w:val="es-CO"/>
+              </w:rPr>
+              <w:t>Se pueden mostrar algunos “usos” de los polinomios para aproximar, y mostrar el efecto gráfico de la aproximación de funciones continuas mediante polinomios. Un caso interesante es el de los polinomios de Taylor y McClaurin. Se introduce, informalmente, la idea de “polinomio interpolador”, y se pueden mostrar ejemplos analíticos y gráficos, representados mediante sistemas de cálculo simbólico, de polinomios de LaGrange, de Hermite, de Legrendre. Se puede afirmar que “</w:t>
+            </w:r>
+            <w:r>
+              <w:rPr>
+                <w:rFonts w:eastAsia="Times New Roman" w:cs="Times New Roman"/>
+                <w:i/>
+                <w:iCs/>
+                <w:color w:val="000000"/>
+                <w:sz w:val="22"/>
+                <w:szCs w:val="22"/>
+                <w:lang w:val="es-CO"/>
+              </w:rPr>
+              <w:t>los números racionales aproximan a los reales como los polinomios aproximan a las funciones</w:t>
+            </w:r>
+            <w:r>
+              <w:rPr>
+                <w:rFonts w:eastAsia="Times New Roman" w:cs="Times New Roman"/>
+                <w:color w:val="000000"/>
+                <w:sz w:val="22"/>
+                <w:szCs w:val="22"/>
+                <w:lang w:val="es-CO"/>
+              </w:rPr>
+              <w:t>”. </w:t>
+            </w:r>
+          </w:p>
+          <w:p>
+            <w:pPr>
+              <w:jc w:val="both"/>
+              <w:rPr>
+                <w:rFonts w:ascii="Times New Roman" w:eastAsia="Times New Roman" w:hAnsi="Times New Roman" w:cs="Times New Roman"/>
+                <w:lang w:val="es-CO"/>
+              </w:rPr>
+            </w:pPr>
+            <w:r>
+              <w:rPr>
+                <w:rFonts w:eastAsia="Times New Roman" w:cs="Times New Roman"/>
+                <w:color w:val="000000"/>
+                <w:sz w:val="22"/>
+                <w:szCs w:val="22"/>
+                <w:lang w:val="es-CO"/>
+              </w:rPr>
+              <w:t> </w:t>
+            </w:r>
+          </w:p>
+          <w:p>
+            <w:pPr>
+              <w:jc w:val="both"/>
+              <w:rPr>
+                <w:rFonts w:ascii="Times New Roman" w:eastAsia="Times New Roman" w:hAnsi="Times New Roman" w:cs="Times New Roman"/>
+                <w:lang w:val="es-CO"/>
+              </w:rPr>
+            </w:pPr>
+            <w:r>
+              <w:rPr>
+                <w:rFonts w:eastAsia="Times New Roman" w:cs="Times New Roman"/>
+                <w:color w:val="000000"/>
+                <w:sz w:val="22"/>
+                <w:szCs w:val="22"/>
+                <w:lang w:val="es-CO"/>
+              </w:rPr>
+              <w:t>La modelación de algunos problemas prototípicos se hace mediante la discusión del problema, la identificación de la función y sus restricciones, el dominio natural y el dominio matemático, el estudio de su gráfica- usando programas de Graficación- y estudiando las relaciones entre el modelo en el contexto, las características numéricas, gráficas y analíticas de los modelos.</w:t>
+            </w:r>
+          </w:p>
+          <w:p>
+            <w:pPr>
+              <w:rPr>
+                <w:rFonts w:ascii="Times New Roman" w:eastAsia="Times New Roman" w:hAnsi="Times New Roman" w:cs="Times New Roman"/>
+                <w:lang w:val="es-CO"/>
+              </w:rPr>
+            </w:pPr>
+          </w:p>
+          <w:p>
+            <w:pPr>
+              <w:jc w:val="both"/>
+              <w:rPr>
+                <w:rFonts w:ascii="Times New Roman" w:eastAsia="Times New Roman" w:hAnsi="Times New Roman" w:cs="Times New Roman"/>
+                <w:lang w:val="es-CO"/>
+              </w:rPr>
+            </w:pPr>
+            <w:r>
+              <w:rPr>
+                <w:rFonts w:eastAsia="Times New Roman" w:cs="Times New Roman"/>
+                <w:color w:val="000000"/>
+                <w:sz w:val="22"/>
+                <w:szCs w:val="22"/>
+                <w:lang w:val="es-CO"/>
+              </w:rPr>
+              <w:t>Algunos problemas sobre máximos y mínimos pueden resolverse con métodos diferentes a los provistos por la derivada. A guisa de ejemplo, cuando se pide encontrar la distancia mínima entre un punto de coordenadas (a,0) y la curva y=f(x)= (x) (1/2), es posible encontrar distancia mínima descartando la raíz cuadrada y calculando la “distancia mínima” a partir de la expresión cuadrática (x-a)</w:t>
+            </w:r>
+            <w:r>
+              <w:rPr>
+                <w:rFonts w:eastAsia="Times New Roman" w:cs="Times New Roman"/>
+                <w:color w:val="000000"/>
+                <w:sz w:val="13"/>
+                <w:szCs w:val="13"/>
+                <w:vertAlign w:val="superscript"/>
+                <w:lang w:val="es-CO"/>
+              </w:rPr>
+              <w:t>2</w:t>
+            </w:r>
+            <w:r>
+              <w:rPr>
+                <w:rFonts w:eastAsia="Times New Roman" w:cs="Times New Roman"/>
+                <w:color w:val="000000"/>
+                <w:sz w:val="22"/>
+                <w:szCs w:val="22"/>
+                <w:lang w:val="es-CO"/>
+              </w:rPr>
+              <w:t>+x, que opera dentro de la expresión radical. De tal suerte que usando las características de la parábola es posible encontrar el valor de x donde la distancia es mínima, por tanto, las coordenadas del punto sobre la curva, y en consecuencia la distancia mínima (se argumenta que la función raíz cuadrada es creciente y por tanto preserva el “orden”). </w:t>
+            </w:r>
+          </w:p>
+          <w:p>
+            <w:pPr>
+              <w:rPr>
+                <w:rFonts w:ascii="Times New Roman" w:eastAsia="Times New Roman" w:hAnsi="Times New Roman" w:cs="Times New Roman"/>
+                <w:lang w:val="es-CO"/>
+              </w:rPr>
+            </w:pPr>
+          </w:p>
+          <w:p>
+            <w:pPr>
+              <w:jc w:val="both"/>
+              <w:rPr>
+                <w:rFonts w:ascii="Times New Roman" w:eastAsia="Times New Roman" w:hAnsi="Times New Roman" w:cs="Times New Roman"/>
+                <w:lang w:val="es-CO"/>
+              </w:rPr>
+            </w:pPr>
+            <w:r>
+              <w:rPr>
+                <w:rFonts w:eastAsia="Times New Roman" w:cs="Times New Roman"/>
+                <w:color w:val="000000"/>
+                <w:sz w:val="22"/>
+                <w:szCs w:val="22"/>
+                <w:lang w:val="es-CO"/>
+              </w:rPr>
+              <w:t>Se pueden ilustrar, gráficamente, algunos sistemas dinámicos lineales y no lineales, mediante sistemas de representación dinámica. Por ejemplo:</w:t>
+            </w:r>
+          </w:p>
+          <w:p>
+            <w:pPr>
+              <w:rPr>
+                <w:rFonts w:ascii="Times New Roman" w:eastAsia="Times New Roman" w:hAnsi="Times New Roman" w:cs="Times New Roman"/>
+                <w:lang w:val="es-CO"/>
+              </w:rPr>
+            </w:pPr>
+          </w:p>
+          <w:p>
+            <w:pPr>
+              <w:numPr>
+                <w:ilvl w:val="0"/>
+                <w:numId w:val="15"/>
+              </w:numPr>
+              <w:jc w:val="both"/>
+              <w:textAlignment w:val="baseline"/>
+              <w:rPr>
+                <w:rFonts w:eastAsia="Times New Roman" w:cs="Times New Roman"/>
+                <w:color w:val="000000"/>
+                <w:sz w:val="22"/>
+                <w:szCs w:val="22"/>
+                <w:lang w:val="es-CO"/>
+              </w:rPr>
+            </w:pPr>
+            <w:r>
+              <w:rPr>
+                <w:rFonts w:eastAsia="Times New Roman" w:cs="Times New Roman"/>
+                <w:color w:val="000000"/>
+                <w:sz w:val="22"/>
+                <w:szCs w:val="22"/>
+                <w:lang w:val="es-CO"/>
+              </w:rPr>
+              <w:t>Discutir el péndulo lineal y el péndulo no lineal, para lo cual no es deducir las representaciones analíticas, sino plantearlas y discutir el papel de cada uno de los símbolos, de las operaciones, su función. La intención de incluir estas ilustraciones es “discutir” fenómenos, leer las expresiones simbólicas, usar otros sistemas de representación, apreciar representaciones dinámicas, y en general, intentar motivar a los estudiantes con la belleza oculta de las matemáticas y con su dificultad innata. </w:t>
+            </w:r>
+          </w:p>
+          <w:p>
+            <w:pPr>
+              <w:numPr>
+                <w:ilvl w:val="0"/>
+                <w:numId w:val="15"/>
+              </w:numPr>
+              <w:jc w:val="both"/>
+              <w:textAlignment w:val="baseline"/>
+              <w:rPr>
+                <w:rFonts w:eastAsia="Times New Roman" w:cs="Times New Roman"/>
+                <w:color w:val="000000"/>
+                <w:sz w:val="22"/>
+                <w:szCs w:val="22"/>
+                <w:lang w:val="es-CO"/>
+              </w:rPr>
+            </w:pPr>
+            <w:r>
+              <w:rPr>
+                <w:rFonts w:eastAsia="Times New Roman" w:cs="Times New Roman"/>
+                <w:color w:val="000000"/>
+                <w:sz w:val="22"/>
+                <w:szCs w:val="22"/>
+                <w:lang w:val="es-CO"/>
+              </w:rPr>
+              <w:t>Discutir conceptos de “caos” numérico, mediante la introducción del concepto de iteración, usando funciones elementales.</w:t>
+            </w:r>
+          </w:p>
+          <w:p>
+            <w:pPr>
+              <w:rPr>
+                <w:rFonts w:ascii="Times New Roman" w:eastAsia="Times New Roman" w:hAnsi="Times New Roman" w:cs="Times New Roman"/>
+                <w:lang w:val="es-CO"/>
+              </w:rPr>
+            </w:pPr>
+          </w:p>
+          <w:p>
+            <w:pPr>
+              <w:jc w:val="both"/>
+              <w:rPr>
+                <w:rFonts w:ascii="Times New Roman" w:eastAsia="Times New Roman" w:hAnsi="Times New Roman" w:cs="Times New Roman"/>
+                <w:lang w:val="es-CO"/>
+              </w:rPr>
+            </w:pPr>
+            <w:r>
+              <w:rPr>
+                <w:rFonts w:eastAsia="Times New Roman" w:cs="Times New Roman"/>
+                <w:color w:val="000000"/>
+                <w:sz w:val="22"/>
+                <w:szCs w:val="22"/>
+                <w:lang w:val="es-CO"/>
+              </w:rPr>
+              <w:t>Si bien estos ejemplos pueden verse como “divertimentos” matemáticos su intención es motivar a los estudiantes con una componente discursiva, no formal y lúdica de las matemáticas.</w:t>
+            </w:r>
+          </w:p>
+          <w:p>
+            <w:pPr>
+              <w:jc w:val="both"/>
+              <w:rPr>
+                <w:lang w:val="es-CO"/>
+              </w:rPr>
+            </w:pPr>
           </w:p>
         </w:tc>
       </w:tr>
@@ -4689,16 +4883,14 @@
                 <w:between w:val="nil"/>
               </w:pBdr>
               <w:rPr>
-                <w:rFonts w:ascii="Calibri" w:hAnsi="Calibri"/>
-                <w:b/>
-                <w:color w:val="000000"/>
-                <w:sz w:val="22"/>
-                <w:szCs w:val="22"/>
-              </w:rPr>
-            </w:pPr>
-            <w:r>
-              <w:rPr>
-                <w:rFonts w:ascii="Calibri" w:hAnsi="Calibri"/>
+                <w:b/>
+                <w:color w:val="000000"/>
+                <w:sz w:val="22"/>
+                <w:szCs w:val="22"/>
+              </w:rPr>
+            </w:pPr>
+            <w:r>
+              <w:rPr>
                 <w:b/>
                 <w:color w:val="000000"/>
                 <w:sz w:val="22"/>
@@ -4728,17 +4920,14 @@
           <w:p>
             <w:pPr>
               <w:jc w:val="both"/>
-              <w:rPr>
-                <w:rFonts w:ascii="Calibri" w:hAnsi="Calibri"/>
-              </w:rPr>
-            </w:pPr>
-            <w:r>
-              <w:rPr>
-                <w:rFonts w:ascii="Calibri" w:hAnsi="Calibri"/>
+            </w:pPr>
+            <w:r>
+              <w:rPr>
                 <w:color w:val="808080"/>
                 <w:sz w:val="22"/>
                 <w:szCs w:val="22"/>
               </w:rPr>
+              <w:lastRenderedPageBreak/>
               <w:t>En consecuencia, con los objetivos y la metodología del curso, describa los criterios que orientan la evaluación en su sentido integral y las estrategias de evaluación de los aprendizajes.</w:t>
             </w:r>
           </w:p>
@@ -4764,15 +4953,13 @@
             <w:pPr>
               <w:jc w:val="center"/>
               <w:rPr>
-                <w:rFonts w:ascii="Calibri" w:hAnsi="Calibri"/>
-                <w:b/>
-                <w:sz w:val="22"/>
-                <w:szCs w:val="22"/>
-              </w:rPr>
-            </w:pPr>
-            <w:r>
-              <w:rPr>
-                <w:rFonts w:ascii="Calibri" w:hAnsi="Calibri"/>
+                <w:b/>
+                <w:sz w:val="22"/>
+                <w:szCs w:val="22"/>
+              </w:rPr>
+            </w:pPr>
+            <w:r>
+              <w:rPr>
                 <w:b/>
                 <w:sz w:val="22"/>
                 <w:szCs w:val="22"/>
@@ -4797,15 +4984,13 @@
             <w:pPr>
               <w:jc w:val="center"/>
               <w:rPr>
-                <w:rFonts w:ascii="Calibri" w:hAnsi="Calibri"/>
-                <w:b/>
-                <w:sz w:val="22"/>
-                <w:szCs w:val="22"/>
-              </w:rPr>
-            </w:pPr>
-            <w:r>
-              <w:rPr>
-                <w:rFonts w:ascii="Calibri" w:hAnsi="Calibri"/>
+                <w:b/>
+                <w:sz w:val="22"/>
+                <w:szCs w:val="22"/>
+              </w:rPr>
+            </w:pPr>
+            <w:r>
+              <w:rPr>
                 <w:b/>
                 <w:sz w:val="22"/>
                 <w:szCs w:val="22"/>
@@ -4830,15 +5015,13 @@
             <w:pPr>
               <w:jc w:val="center"/>
               <w:rPr>
-                <w:rFonts w:ascii="Calibri" w:hAnsi="Calibri"/>
-                <w:b/>
-                <w:sz w:val="22"/>
-                <w:szCs w:val="22"/>
-              </w:rPr>
-            </w:pPr>
-            <w:r>
-              <w:rPr>
-                <w:rFonts w:ascii="Calibri" w:hAnsi="Calibri"/>
+                <w:b/>
+                <w:sz w:val="22"/>
+                <w:szCs w:val="22"/>
+              </w:rPr>
+            </w:pPr>
+            <w:r>
+              <w:rPr>
                 <w:b/>
                 <w:sz w:val="22"/>
                 <w:szCs w:val="22"/>
@@ -4865,20 +5048,13 @@
             <w:vAlign w:val="center"/>
           </w:tcPr>
           <w:p>
-            <w:pPr>
-              <w:rPr>
-                <w:rFonts w:ascii="Calibri" w:hAnsi="Calibri"/>
-              </w:rPr>
-            </w:pPr>
-            <w:r>
-              <w:rPr>
-                <w:rFonts w:ascii="Calibri" w:hAnsi="Calibri"/>
+            <w:r>
+              <w:rPr>
                 <w:color w:val="808080"/>
                 <w:sz w:val="22"/>
                 <w:szCs w:val="22"/>
               </w:rPr>
-              <w:lastRenderedPageBreak/>
-              <w:t>Escriba la actividad de evaluación.</w:t>
+              <w:t>Parcial 1</w:t>
             </w:r>
           </w:p>
         </w:tc>
@@ -4897,9 +5073,6 @@
           <w:p>
             <w:pPr>
               <w:jc w:val="center"/>
-              <w:rPr>
-                <w:rFonts w:ascii="Calibri" w:hAnsi="Calibri"/>
-              </w:rPr>
             </w:pPr>
           </w:p>
         </w:tc>
@@ -4919,14 +5092,12 @@
             <w:pPr>
               <w:jc w:val="center"/>
               <w:rPr>
-                <w:rFonts w:ascii="Calibri" w:hAnsi="Calibri"/>
                 <w:sz w:val="20"/>
                 <w:szCs w:val="20"/>
               </w:rPr>
             </w:pPr>
             <w:r>
               <w:rPr>
-                <w:rFonts w:ascii="Calibri" w:hAnsi="Calibri"/>
                 <w:color w:val="808080"/>
                 <w:sz w:val="18"/>
                 <w:szCs w:val="18"/>
@@ -4953,19 +5124,13 @@
             <w:vAlign w:val="center"/>
           </w:tcPr>
           <w:p>
-            <w:pPr>
-              <w:rPr>
-                <w:rFonts w:ascii="Calibri" w:hAnsi="Calibri"/>
-              </w:rPr>
-            </w:pPr>
-            <w:r>
-              <w:rPr>
-                <w:rFonts w:ascii="Calibri" w:hAnsi="Calibri"/>
+            <w:r>
+              <w:rPr>
                 <w:color w:val="808080"/>
                 <w:sz w:val="22"/>
                 <w:szCs w:val="22"/>
               </w:rPr>
-              <w:t>Escriba la actividad de evaluación.</w:t>
+              <w:t>Parcial 2</w:t>
             </w:r>
           </w:p>
         </w:tc>
@@ -4984,9 +5149,6 @@
           <w:p>
             <w:pPr>
               <w:jc w:val="center"/>
-              <w:rPr>
-                <w:rFonts w:ascii="Calibri" w:hAnsi="Calibri"/>
-              </w:rPr>
             </w:pPr>
           </w:p>
         </w:tc>
@@ -5006,14 +5168,12 @@
             <w:pPr>
               <w:jc w:val="center"/>
               <w:rPr>
-                <w:rFonts w:ascii="Calibri" w:hAnsi="Calibri"/>
                 <w:sz w:val="20"/>
                 <w:szCs w:val="20"/>
               </w:rPr>
             </w:pPr>
             <w:r>
               <w:rPr>
-                <w:rFonts w:ascii="Calibri" w:hAnsi="Calibri"/>
                 <w:color w:val="808080"/>
                 <w:sz w:val="18"/>
                 <w:szCs w:val="18"/>
@@ -5040,19 +5200,13 @@
             <w:vAlign w:val="center"/>
           </w:tcPr>
           <w:p>
-            <w:pPr>
-              <w:rPr>
-                <w:rFonts w:ascii="Calibri" w:hAnsi="Calibri"/>
-              </w:rPr>
-            </w:pPr>
-            <w:r>
-              <w:rPr>
-                <w:rFonts w:ascii="Calibri" w:hAnsi="Calibri"/>
+            <w:r>
+              <w:rPr>
                 <w:color w:val="808080"/>
                 <w:sz w:val="22"/>
                 <w:szCs w:val="22"/>
               </w:rPr>
-              <w:t>Escriba la actividad de evaluación.</w:t>
+              <w:t>Parcial 3</w:t>
             </w:r>
           </w:p>
         </w:tc>
@@ -5071,9 +5225,6 @@
           <w:p>
             <w:pPr>
               <w:jc w:val="center"/>
-              <w:rPr>
-                <w:rFonts w:ascii="Calibri" w:hAnsi="Calibri"/>
-              </w:rPr>
             </w:pPr>
           </w:p>
         </w:tc>
@@ -5093,14 +5244,12 @@
             <w:pPr>
               <w:jc w:val="center"/>
               <w:rPr>
-                <w:rFonts w:ascii="Calibri" w:hAnsi="Calibri"/>
                 <w:sz w:val="20"/>
                 <w:szCs w:val="20"/>
               </w:rPr>
             </w:pPr>
             <w:r>
               <w:rPr>
-                <w:rFonts w:ascii="Calibri" w:hAnsi="Calibri"/>
                 <w:color w:val="808080"/>
                 <w:sz w:val="18"/>
                 <w:szCs w:val="18"/>
@@ -5129,17 +5278,18 @@
           <w:p>
             <w:pPr>
               <w:rPr>
-                <w:rFonts w:ascii="Calibri" w:hAnsi="Calibri"/>
-              </w:rPr>
-            </w:pPr>
-            <w:r>
-              <w:rPr>
-                <w:rFonts w:ascii="Calibri" w:hAnsi="Calibri"/>
                 <w:color w:val="808080"/>
                 <w:sz w:val="22"/>
                 <w:szCs w:val="22"/>
               </w:rPr>
-              <w:t>Escriba la actividad de evaluación.</w:t>
+            </w:pPr>
+            <w:r>
+              <w:rPr>
+                <w:color w:val="808080"/>
+                <w:sz w:val="22"/>
+                <w:szCs w:val="22"/>
+              </w:rPr>
+              <w:t>Quiz 1</w:t>
             </w:r>
           </w:p>
         </w:tc>
@@ -5158,9 +5308,6 @@
           <w:p>
             <w:pPr>
               <w:jc w:val="center"/>
-              <w:rPr>
-                <w:rFonts w:ascii="Calibri" w:hAnsi="Calibri"/>
-              </w:rPr>
             </w:pPr>
           </w:p>
         </w:tc>
@@ -5180,20 +5327,247 @@
             <w:pPr>
               <w:jc w:val="center"/>
               <w:rPr>
-                <w:rFonts w:ascii="Calibri" w:hAnsi="Calibri"/>
-                <w:sz w:val="20"/>
-                <w:szCs w:val="20"/>
-              </w:rPr>
-            </w:pPr>
-            <w:r>
-              <w:rPr>
-                <w:rFonts w:ascii="Calibri" w:hAnsi="Calibri"/>
                 <w:color w:val="808080"/>
                 <w:sz w:val="18"/>
                 <w:szCs w:val="18"/>
               </w:rPr>
+            </w:pPr>
+          </w:p>
+        </w:tc>
+      </w:tr>
+      <w:tr>
+        <w:trPr>
+          <w:trHeight w:val="397"/>
+        </w:trPr>
+        <w:tc>
+          <w:tcPr>
+            <w:tcW w:w="6101" w:type="dxa"/>
+            <w:tcBorders>
+              <w:top w:val="single" w:sz="4" w:space="0" w:color="7F7F7F"/>
+              <w:left w:val="single" w:sz="4" w:space="0" w:color="7F7F7F"/>
+              <w:bottom w:val="single" w:sz="4" w:space="0" w:color="7F7F7F"/>
+              <w:right w:val="single" w:sz="4" w:space="0" w:color="7F7F7F"/>
+            </w:tcBorders>
+            <w:shd w:val="clear" w:color="auto" w:fill="auto"/>
+            <w:vAlign w:val="center"/>
+          </w:tcPr>
+          <w:p>
+            <w:pPr>
+              <w:rPr>
+                <w:color w:val="808080"/>
+                <w:sz w:val="22"/>
+                <w:szCs w:val="22"/>
+              </w:rPr>
+            </w:pPr>
+            <w:r>
+              <w:rPr>
+                <w:color w:val="808080"/>
+                <w:sz w:val="22"/>
+                <w:szCs w:val="22"/>
+              </w:rPr>
+              <w:t>Quiz 2</w:t>
+            </w:r>
+          </w:p>
+        </w:tc>
+        <w:tc>
+          <w:tcPr>
+            <w:tcW w:w="1417" w:type="dxa"/>
+            <w:tcBorders>
+              <w:top w:val="single" w:sz="4" w:space="0" w:color="7F7F7F"/>
+              <w:left w:val="single" w:sz="4" w:space="0" w:color="7F7F7F"/>
+              <w:bottom w:val="single" w:sz="4" w:space="0" w:color="7F7F7F"/>
+              <w:right w:val="single" w:sz="4" w:space="0" w:color="7F7F7F"/>
+            </w:tcBorders>
+            <w:shd w:val="clear" w:color="auto" w:fill="auto"/>
+            <w:vAlign w:val="center"/>
+          </w:tcPr>
+          <w:p>
+            <w:pPr>
+              <w:jc w:val="center"/>
+            </w:pPr>
+          </w:p>
+        </w:tc>
+        <w:tc>
+          <w:tcPr>
+            <w:tcW w:w="2977" w:type="dxa"/>
+            <w:tcBorders>
+              <w:top w:val="single" w:sz="4" w:space="0" w:color="7F7F7F"/>
+              <w:left w:val="single" w:sz="4" w:space="0" w:color="7F7F7F"/>
+              <w:bottom w:val="single" w:sz="4" w:space="0" w:color="7F7F7F"/>
+              <w:right w:val="single" w:sz="4" w:space="0" w:color="7F7F7F"/>
+            </w:tcBorders>
+            <w:shd w:val="clear" w:color="auto" w:fill="auto"/>
+            <w:vAlign w:val="center"/>
+          </w:tcPr>
+          <w:p>
+            <w:pPr>
+              <w:jc w:val="center"/>
+              <w:rPr>
+                <w:color w:val="808080"/>
+                <w:sz w:val="18"/>
+                <w:szCs w:val="18"/>
+              </w:rPr>
+            </w:pPr>
+          </w:p>
+        </w:tc>
+      </w:tr>
+      <w:tr>
+        <w:trPr>
+          <w:trHeight w:val="397"/>
+        </w:trPr>
+        <w:tc>
+          <w:tcPr>
+            <w:tcW w:w="6101" w:type="dxa"/>
+            <w:tcBorders>
+              <w:top w:val="single" w:sz="4" w:space="0" w:color="7F7F7F"/>
+              <w:left w:val="single" w:sz="4" w:space="0" w:color="7F7F7F"/>
+              <w:bottom w:val="single" w:sz="4" w:space="0" w:color="7F7F7F"/>
+              <w:right w:val="single" w:sz="4" w:space="0" w:color="7F7F7F"/>
+            </w:tcBorders>
+            <w:shd w:val="clear" w:color="auto" w:fill="auto"/>
+            <w:vAlign w:val="center"/>
+          </w:tcPr>
+          <w:p>
+            <w:r>
+              <w:rPr>
+                <w:color w:val="808080"/>
+                <w:sz w:val="22"/>
+                <w:szCs w:val="22"/>
+              </w:rPr>
+              <w:t>Quiz 3</w:t>
+            </w:r>
+          </w:p>
+        </w:tc>
+        <w:tc>
+          <w:tcPr>
+            <w:tcW w:w="1417" w:type="dxa"/>
+            <w:tcBorders>
+              <w:top w:val="single" w:sz="4" w:space="0" w:color="7F7F7F"/>
+              <w:left w:val="single" w:sz="4" w:space="0" w:color="7F7F7F"/>
+              <w:bottom w:val="single" w:sz="4" w:space="0" w:color="7F7F7F"/>
+              <w:right w:val="single" w:sz="4" w:space="0" w:color="7F7F7F"/>
+            </w:tcBorders>
+            <w:shd w:val="clear" w:color="auto" w:fill="auto"/>
+            <w:vAlign w:val="center"/>
+          </w:tcPr>
+          <w:p>
+            <w:pPr>
+              <w:jc w:val="center"/>
+            </w:pPr>
+          </w:p>
+        </w:tc>
+        <w:tc>
+          <w:tcPr>
+            <w:tcW w:w="2977" w:type="dxa"/>
+            <w:tcBorders>
+              <w:top w:val="single" w:sz="4" w:space="0" w:color="7F7F7F"/>
+              <w:left w:val="single" w:sz="4" w:space="0" w:color="7F7F7F"/>
+              <w:bottom w:val="single" w:sz="4" w:space="0" w:color="7F7F7F"/>
+              <w:right w:val="single" w:sz="4" w:space="0" w:color="7F7F7F"/>
+            </w:tcBorders>
+            <w:shd w:val="clear" w:color="auto" w:fill="auto"/>
+            <w:vAlign w:val="center"/>
+          </w:tcPr>
+          <w:p>
+            <w:pPr>
+              <w:jc w:val="center"/>
+              <w:rPr>
+                <w:sz w:val="20"/>
+                <w:szCs w:val="20"/>
+              </w:rPr>
+            </w:pPr>
+            <w:r>
+              <w:rPr>
+                <w:color w:val="808080"/>
+                <w:sz w:val="18"/>
+                <w:szCs w:val="18"/>
+              </w:rPr>
               <w:t xml:space="preserve">Escriba la semana o el número de la sesión de clase </w:t>
             </w:r>
+          </w:p>
+        </w:tc>
+      </w:tr>
+      <w:tr>
+        <w:trPr>
+          <w:trHeight w:val="397"/>
+        </w:trPr>
+        <w:tc>
+          <w:tcPr>
+            <w:tcW w:w="6101" w:type="dxa"/>
+            <w:tcBorders>
+              <w:top w:val="single" w:sz="4" w:space="0" w:color="7F7F7F"/>
+              <w:left w:val="single" w:sz="4" w:space="0" w:color="7F7F7F"/>
+              <w:bottom w:val="single" w:sz="4" w:space="0" w:color="7F7F7F"/>
+              <w:right w:val="single" w:sz="4" w:space="0" w:color="7F7F7F"/>
+            </w:tcBorders>
+            <w:shd w:val="clear" w:color="auto" w:fill="auto"/>
+            <w:vAlign w:val="center"/>
+          </w:tcPr>
+          <w:p>
+            <w:pPr>
+              <w:rPr>
+                <w:color w:val="808080"/>
+                <w:sz w:val="22"/>
+                <w:szCs w:val="22"/>
+              </w:rPr>
+            </w:pPr>
+            <w:r>
+              <w:rPr>
+                <w:color w:val="808080"/>
+                <w:sz w:val="22"/>
+                <w:szCs w:val="22"/>
+              </w:rPr>
+              <w:t>Trabajo final de modelación en Cuaderno Jupyter con Video en YouTube</w:t>
+            </w:r>
+            <w:r>
+              <w:rPr>
+                <w:color w:val="808080"/>
+                <w:sz w:val="22"/>
+                <w:szCs w:val="22"/>
+              </w:rPr>
+              <w:t>.</w:t>
+            </w:r>
+          </w:p>
+        </w:tc>
+        <w:tc>
+          <w:tcPr>
+            <w:tcW w:w="1417" w:type="dxa"/>
+            <w:tcBorders>
+              <w:top w:val="single" w:sz="4" w:space="0" w:color="7F7F7F"/>
+              <w:left w:val="single" w:sz="4" w:space="0" w:color="7F7F7F"/>
+              <w:bottom w:val="single" w:sz="4" w:space="0" w:color="7F7F7F"/>
+              <w:right w:val="single" w:sz="4" w:space="0" w:color="7F7F7F"/>
+            </w:tcBorders>
+            <w:shd w:val="clear" w:color="auto" w:fill="auto"/>
+            <w:vAlign w:val="center"/>
+          </w:tcPr>
+          <w:p>
+            <w:pPr>
+              <w:jc w:val="center"/>
+            </w:pPr>
+          </w:p>
+        </w:tc>
+        <w:tc>
+          <w:tcPr>
+            <w:tcW w:w="2977" w:type="dxa"/>
+            <w:tcBorders>
+              <w:top w:val="single" w:sz="4" w:space="0" w:color="7F7F7F"/>
+              <w:left w:val="single" w:sz="4" w:space="0" w:color="7F7F7F"/>
+              <w:bottom w:val="single" w:sz="4" w:space="0" w:color="7F7F7F"/>
+              <w:right w:val="single" w:sz="4" w:space="0" w:color="7F7F7F"/>
+            </w:tcBorders>
+            <w:shd w:val="clear" w:color="auto" w:fill="auto"/>
+            <w:vAlign w:val="center"/>
+          </w:tcPr>
+          <w:p>
+            <w:pPr>
+              <w:jc w:val="center"/>
+              <w:rPr>
+                <w:color w:val="808080"/>
+                <w:sz w:val="18"/>
+                <w:szCs w:val="18"/>
+              </w:rPr>
+            </w:pPr>
           </w:p>
         </w:tc>
       </w:tr>
@@ -5245,14 +5619,12 @@
           <w:p>
             <w:pPr>
               <w:rPr>
-                <w:rFonts w:ascii="Calibri" w:hAnsi="Calibri"/>
-                <w:sz w:val="22"/>
-                <w:szCs w:val="22"/>
-              </w:rPr>
-            </w:pPr>
-            <w:r>
-              <w:rPr>
-                <w:rFonts w:ascii="Calibri" w:hAnsi="Calibri"/>
+                <w:sz w:val="22"/>
+                <w:szCs w:val="22"/>
+              </w:rPr>
+            </w:pPr>
+            <w:r>
+              <w:rPr>
                 <w:b/>
                 <w:sz w:val="22"/>
                 <w:szCs w:val="22"/>
@@ -5261,7 +5633,6 @@
             </w:r>
             <w:r>
               <w:rPr>
-                <w:rFonts w:ascii="Calibri" w:hAnsi="Calibri"/>
                 <w:b/>
                 <w:sz w:val="22"/>
                 <w:szCs w:val="22"/>
@@ -5271,7 +5642,6 @@
             </w:r>
             <w:r>
               <w:rPr>
-                <w:rFonts w:ascii="Calibri" w:hAnsi="Calibri"/>
                 <w:b/>
                 <w:sz w:val="22"/>
                 <w:szCs w:val="22"/>
@@ -5300,7 +5670,6 @@
             <w:pPr>
               <w:jc w:val="both"/>
               <w:rPr>
-                <w:rFonts w:ascii="Calibri" w:hAnsi="Calibri"/>
                 <w:color w:val="808080"/>
                 <w:sz w:val="22"/>
                 <w:szCs w:val="22"/>
@@ -5308,7 +5677,6 @@
             </w:pPr>
             <w:r>
               <w:rPr>
-                <w:rFonts w:ascii="Calibri" w:hAnsi="Calibri"/>
                 <w:color w:val="808080"/>
                 <w:sz w:val="22"/>
                 <w:szCs w:val="22"/>
@@ -5366,14 +5734,12 @@
           <w:p>
             <w:pPr>
               <w:rPr>
-                <w:rFonts w:ascii="Calibri" w:hAnsi="Calibri"/>
-                <w:sz w:val="22"/>
-                <w:szCs w:val="22"/>
-              </w:rPr>
-            </w:pPr>
-            <w:r>
-              <w:rPr>
-                <w:rFonts w:ascii="Calibri" w:hAnsi="Calibri"/>
+                <w:sz w:val="22"/>
+                <w:szCs w:val="22"/>
+              </w:rPr>
+            </w:pPr>
+            <w:r>
+              <w:rPr>
                 <w:b/>
                 <w:sz w:val="22"/>
                 <w:szCs w:val="22"/>
@@ -5402,13 +5768,9 @@
           <w:p>
             <w:pPr>
               <w:jc w:val="both"/>
-              <w:rPr>
-                <w:rFonts w:ascii="Calibri" w:hAnsi="Calibri"/>
-              </w:rPr>
-            </w:pPr>
-            <w:r>
-              <w:rPr>
-                <w:rFonts w:ascii="Calibri" w:hAnsi="Calibri"/>
+            </w:pPr>
+            <w:r>
+              <w:rPr>
                 <w:color w:val="A6A6A6"/>
                 <w:sz w:val="22"/>
                 <w:szCs w:val="22"/>
@@ -5432,9 +5794,6 @@
           <w:p>
             <w:pPr>
               <w:jc w:val="both"/>
-              <w:rPr>
-                <w:rFonts w:ascii="Calibri" w:hAnsi="Calibri"/>
-              </w:rPr>
             </w:pPr>
           </w:p>
         </w:tc>
@@ -5509,16 +5868,14 @@
                 <w:between w:val="nil"/>
               </w:pBdr>
               <w:rPr>
-                <w:rFonts w:ascii="Calibri" w:hAnsi="Calibri"/>
-                <w:b/>
-                <w:color w:val="000000"/>
-                <w:sz w:val="22"/>
-                <w:szCs w:val="22"/>
-              </w:rPr>
-            </w:pPr>
-            <w:r>
-              <w:rPr>
-                <w:rFonts w:ascii="Calibri" w:hAnsi="Calibri"/>
+                <w:b/>
+                <w:color w:val="000000"/>
+                <w:sz w:val="22"/>
+                <w:szCs w:val="22"/>
+              </w:rPr>
+            </w:pPr>
+            <w:r>
+              <w:rPr>
                 <w:b/>
                 <w:color w:val="000000"/>
                 <w:sz w:val="22"/>
@@ -5549,15 +5906,13 @@
             <w:pPr>
               <w:jc w:val="center"/>
               <w:rPr>
-                <w:rFonts w:ascii="Calibri" w:hAnsi="Calibri"/>
-                <w:b/>
-                <w:sz w:val="22"/>
-                <w:szCs w:val="22"/>
-              </w:rPr>
-            </w:pPr>
-            <w:r>
-              <w:rPr>
-                <w:rFonts w:ascii="Calibri" w:hAnsi="Calibri"/>
+                <w:b/>
+                <w:sz w:val="22"/>
+                <w:szCs w:val="22"/>
+              </w:rPr>
+            </w:pPr>
+            <w:r>
+              <w:rPr>
                 <w:b/>
                 <w:sz w:val="22"/>
                 <w:szCs w:val="22"/>
@@ -5582,15 +5937,13 @@
             <w:pPr>
               <w:jc w:val="center"/>
               <w:rPr>
-                <w:rFonts w:ascii="Calibri" w:hAnsi="Calibri"/>
-                <w:b/>
-                <w:sz w:val="22"/>
-                <w:szCs w:val="22"/>
-              </w:rPr>
-            </w:pPr>
-            <w:r>
-              <w:rPr>
-                <w:rFonts w:ascii="Calibri" w:hAnsi="Calibri"/>
+                <w:b/>
+                <w:sz w:val="22"/>
+                <w:szCs w:val="22"/>
+              </w:rPr>
+            </w:pPr>
+            <w:r>
+              <w:rPr>
                 <w:b/>
                 <w:sz w:val="22"/>
                 <w:szCs w:val="22"/>
@@ -5615,15 +5968,13 @@
             <w:pPr>
               <w:jc w:val="center"/>
               <w:rPr>
-                <w:rFonts w:ascii="Calibri" w:hAnsi="Calibri"/>
-                <w:b/>
-                <w:sz w:val="22"/>
-                <w:szCs w:val="22"/>
-              </w:rPr>
-            </w:pPr>
-            <w:r>
-              <w:rPr>
-                <w:rFonts w:ascii="Calibri" w:hAnsi="Calibri"/>
+                <w:b/>
+                <w:sz w:val="22"/>
+                <w:szCs w:val="22"/>
+              </w:rPr>
+            </w:pPr>
+            <w:r>
+              <w:rPr>
                 <w:b/>
                 <w:sz w:val="22"/>
                 <w:szCs w:val="22"/>
@@ -5647,15 +5998,13 @@
             <w:pPr>
               <w:jc w:val="center"/>
               <w:rPr>
-                <w:rFonts w:ascii="Calibri" w:hAnsi="Calibri"/>
-                <w:b/>
-                <w:sz w:val="22"/>
-                <w:szCs w:val="22"/>
-              </w:rPr>
-            </w:pPr>
-            <w:r>
-              <w:rPr>
-                <w:rFonts w:ascii="Calibri" w:hAnsi="Calibri"/>
+                <w:b/>
+                <w:sz w:val="22"/>
+                <w:szCs w:val="22"/>
+              </w:rPr>
+            </w:pPr>
+            <w:r>
+              <w:rPr>
                 <w:b/>
                 <w:sz w:val="22"/>
                 <w:szCs w:val="22"/>
@@ -5679,15 +6028,13 @@
             <w:pPr>
               <w:jc w:val="center"/>
               <w:rPr>
-                <w:rFonts w:ascii="Calibri" w:hAnsi="Calibri"/>
-                <w:b/>
-                <w:sz w:val="22"/>
-                <w:szCs w:val="22"/>
-              </w:rPr>
-            </w:pPr>
-            <w:r>
-              <w:rPr>
-                <w:rFonts w:ascii="Calibri" w:hAnsi="Calibri"/>
+                <w:b/>
+                <w:sz w:val="22"/>
+                <w:szCs w:val="22"/>
+              </w:rPr>
+            </w:pPr>
+            <w:r>
+              <w:rPr>
                 <w:b/>
                 <w:sz w:val="22"/>
                 <w:szCs w:val="22"/>
@@ -5712,15 +6059,13 @@
             <w:pPr>
               <w:jc w:val="center"/>
               <w:rPr>
-                <w:rFonts w:ascii="Calibri" w:hAnsi="Calibri"/>
-                <w:b/>
-                <w:sz w:val="22"/>
-                <w:szCs w:val="22"/>
-              </w:rPr>
-            </w:pPr>
-            <w:r>
-              <w:rPr>
-                <w:rFonts w:ascii="Calibri" w:hAnsi="Calibri"/>
+                <w:b/>
+                <w:sz w:val="22"/>
+                <w:szCs w:val="22"/>
+              </w:rPr>
+            </w:pPr>
+            <w:r>
+              <w:rPr>
                 <w:b/>
                 <w:sz w:val="22"/>
                 <w:szCs w:val="22"/>
@@ -5746,13 +6091,7 @@
             <w:shd w:val="clear" w:color="auto" w:fill="auto"/>
             <w:vAlign w:val="center"/>
           </w:tcPr>
-          <w:p>
-            <w:pPr>
-              <w:rPr>
-                <w:rFonts w:ascii="Calibri" w:hAnsi="Calibri"/>
-              </w:rPr>
-            </w:pPr>
-          </w:p>
+          <w:p/>
         </w:tc>
         <w:tc>
           <w:tcPr>
@@ -5769,9 +6108,6 @@
           <w:p>
             <w:pPr>
               <w:jc w:val="center"/>
-              <w:rPr>
-                <w:rFonts w:ascii="Calibri" w:hAnsi="Calibri"/>
-              </w:rPr>
             </w:pPr>
           </w:p>
         </w:tc>
@@ -5790,9 +6126,6 @@
           <w:p>
             <w:pPr>
               <w:jc w:val="center"/>
-              <w:rPr>
-                <w:rFonts w:ascii="Calibri" w:hAnsi="Calibri"/>
-              </w:rPr>
             </w:pPr>
           </w:p>
         </w:tc>
@@ -5810,7 +6143,6 @@
             <w:pPr>
               <w:jc w:val="center"/>
               <w:rPr>
-                <w:rFonts w:ascii="Calibri" w:hAnsi="Calibri"/>
                 <w:sz w:val="20"/>
                 <w:szCs w:val="20"/>
               </w:rPr>
@@ -5831,7 +6163,6 @@
             <w:pPr>
               <w:jc w:val="center"/>
               <w:rPr>
-                <w:rFonts w:ascii="Calibri" w:hAnsi="Calibri"/>
                 <w:sz w:val="20"/>
                 <w:szCs w:val="20"/>
               </w:rPr>
@@ -5854,7 +6185,6 @@
             <w:pPr>
               <w:jc w:val="center"/>
               <w:rPr>
-                <w:rFonts w:ascii="Calibri" w:hAnsi="Calibri"/>
                 <w:sz w:val="20"/>
                 <w:szCs w:val="20"/>
               </w:rPr>
@@ -5878,13 +6208,7 @@
             <w:shd w:val="clear" w:color="auto" w:fill="auto"/>
             <w:vAlign w:val="center"/>
           </w:tcPr>
-          <w:p>
-            <w:pPr>
-              <w:rPr>
-                <w:rFonts w:ascii="Calibri" w:hAnsi="Calibri"/>
-              </w:rPr>
-            </w:pPr>
-          </w:p>
+          <w:p/>
         </w:tc>
         <w:tc>
           <w:tcPr>
@@ -5901,9 +6225,6 @@
           <w:p>
             <w:pPr>
               <w:jc w:val="center"/>
-              <w:rPr>
-                <w:rFonts w:ascii="Calibri" w:hAnsi="Calibri"/>
-              </w:rPr>
             </w:pPr>
           </w:p>
         </w:tc>
@@ -5922,9 +6243,6 @@
           <w:p>
             <w:pPr>
               <w:jc w:val="center"/>
-              <w:rPr>
-                <w:rFonts w:ascii="Calibri" w:hAnsi="Calibri"/>
-              </w:rPr>
             </w:pPr>
           </w:p>
         </w:tc>
@@ -5942,7 +6260,6 @@
             <w:pPr>
               <w:jc w:val="center"/>
               <w:rPr>
-                <w:rFonts w:ascii="Calibri" w:hAnsi="Calibri"/>
                 <w:sz w:val="20"/>
                 <w:szCs w:val="20"/>
               </w:rPr>
@@ -5963,7 +6280,6 @@
             <w:pPr>
               <w:jc w:val="center"/>
               <w:rPr>
-                <w:rFonts w:ascii="Calibri" w:hAnsi="Calibri"/>
                 <w:sz w:val="20"/>
                 <w:szCs w:val="20"/>
               </w:rPr>
@@ -5986,7 +6302,6 @@
             <w:pPr>
               <w:jc w:val="center"/>
               <w:rPr>
-                <w:rFonts w:ascii="Calibri" w:hAnsi="Calibri"/>
                 <w:sz w:val="20"/>
                 <w:szCs w:val="20"/>
               </w:rPr>
@@ -6010,13 +6325,7 @@
             <w:shd w:val="clear" w:color="auto" w:fill="auto"/>
             <w:vAlign w:val="center"/>
           </w:tcPr>
-          <w:p>
-            <w:pPr>
-              <w:rPr>
-                <w:rFonts w:ascii="Calibri" w:hAnsi="Calibri"/>
-              </w:rPr>
-            </w:pPr>
-          </w:p>
+          <w:p/>
         </w:tc>
         <w:tc>
           <w:tcPr>
@@ -6033,9 +6342,6 @@
           <w:p>
             <w:pPr>
               <w:jc w:val="center"/>
-              <w:rPr>
-                <w:rFonts w:ascii="Calibri" w:hAnsi="Calibri"/>
-              </w:rPr>
             </w:pPr>
           </w:p>
         </w:tc>
@@ -6054,9 +6360,6 @@
           <w:p>
             <w:pPr>
               <w:jc w:val="center"/>
-              <w:rPr>
-                <w:rFonts w:ascii="Calibri" w:hAnsi="Calibri"/>
-              </w:rPr>
             </w:pPr>
           </w:p>
         </w:tc>
@@ -6074,7 +6377,6 @@
             <w:pPr>
               <w:jc w:val="center"/>
               <w:rPr>
-                <w:rFonts w:ascii="Calibri" w:hAnsi="Calibri"/>
                 <w:sz w:val="20"/>
                 <w:szCs w:val="20"/>
               </w:rPr>
@@ -6095,7 +6397,6 @@
             <w:pPr>
               <w:jc w:val="center"/>
               <w:rPr>
-                <w:rFonts w:ascii="Calibri" w:hAnsi="Calibri"/>
                 <w:sz w:val="20"/>
                 <w:szCs w:val="20"/>
               </w:rPr>
@@ -6118,7 +6419,6 @@
             <w:pPr>
               <w:jc w:val="center"/>
               <w:rPr>
-                <w:rFonts w:ascii="Calibri" w:hAnsi="Calibri"/>
                 <w:sz w:val="20"/>
                 <w:szCs w:val="20"/>
               </w:rPr>
@@ -6142,13 +6442,7 @@
             <w:shd w:val="clear" w:color="auto" w:fill="auto"/>
             <w:vAlign w:val="center"/>
           </w:tcPr>
-          <w:p>
-            <w:pPr>
-              <w:rPr>
-                <w:rFonts w:ascii="Calibri" w:hAnsi="Calibri"/>
-              </w:rPr>
-            </w:pPr>
-          </w:p>
+          <w:p/>
         </w:tc>
         <w:tc>
           <w:tcPr>
@@ -6165,9 +6459,6 @@
           <w:p>
             <w:pPr>
               <w:jc w:val="center"/>
-              <w:rPr>
-                <w:rFonts w:ascii="Calibri" w:hAnsi="Calibri"/>
-              </w:rPr>
             </w:pPr>
           </w:p>
         </w:tc>
@@ -6186,9 +6477,6 @@
           <w:p>
             <w:pPr>
               <w:jc w:val="center"/>
-              <w:rPr>
-                <w:rFonts w:ascii="Calibri" w:hAnsi="Calibri"/>
-              </w:rPr>
             </w:pPr>
           </w:p>
         </w:tc>
@@ -6206,7 +6494,6 @@
             <w:pPr>
               <w:jc w:val="center"/>
               <w:rPr>
-                <w:rFonts w:ascii="Calibri" w:hAnsi="Calibri"/>
                 <w:sz w:val="20"/>
                 <w:szCs w:val="20"/>
               </w:rPr>
@@ -6227,7 +6514,6 @@
             <w:pPr>
               <w:jc w:val="center"/>
               <w:rPr>
-                <w:rFonts w:ascii="Calibri" w:hAnsi="Calibri"/>
                 <w:sz w:val="20"/>
                 <w:szCs w:val="20"/>
               </w:rPr>
@@ -6250,7 +6536,6 @@
             <w:pPr>
               <w:jc w:val="center"/>
               <w:rPr>
-                <w:rFonts w:ascii="Calibri" w:hAnsi="Calibri"/>
                 <w:sz w:val="20"/>
                 <w:szCs w:val="20"/>
               </w:rPr>
@@ -6329,16 +6614,14 @@
                 <w:between w:val="nil"/>
               </w:pBdr>
               <w:rPr>
-                <w:rFonts w:ascii="Calibri" w:hAnsi="Calibri"/>
-                <w:b/>
-                <w:color w:val="000000"/>
-                <w:sz w:val="22"/>
-                <w:szCs w:val="22"/>
-              </w:rPr>
-            </w:pPr>
-            <w:r>
-              <w:rPr>
-                <w:rFonts w:ascii="Calibri" w:hAnsi="Calibri"/>
+                <w:b/>
+                <w:color w:val="000000"/>
+                <w:sz w:val="22"/>
+                <w:szCs w:val="22"/>
+              </w:rPr>
+            </w:pPr>
+            <w:r>
+              <w:rPr>
                 <w:b/>
                 <w:color w:val="000000"/>
                 <w:sz w:val="22"/>
@@ -6367,23 +6650,20 @@
           <w:p>
             <w:pPr>
               <w:rPr>
-                <w:rFonts w:ascii="Calibri" w:hAnsi="Calibri"/>
-                <w:sz w:val="22"/>
-                <w:szCs w:val="22"/>
-              </w:rPr>
-            </w:pPr>
-          </w:p>
-          <w:p>
-            <w:pPr>
-              <w:rPr>
-                <w:rFonts w:ascii="Calibri" w:hAnsi="Calibri"/>
-                <w:sz w:val="22"/>
-                <w:szCs w:val="22"/>
-              </w:rPr>
-            </w:pPr>
-            <w:r>
-              <w:rPr>
-                <w:rFonts w:ascii="Calibri" w:hAnsi="Calibri"/>
+                <w:sz w:val="22"/>
+                <w:szCs w:val="22"/>
+              </w:rPr>
+            </w:pPr>
+          </w:p>
+          <w:p>
+            <w:pPr>
+              <w:rPr>
+                <w:sz w:val="22"/>
+                <w:szCs w:val="22"/>
+              </w:rPr>
+            </w:pPr>
+            <w:r>
+              <w:rPr>
                 <w:sz w:val="22"/>
                 <w:szCs w:val="22"/>
               </w:rPr>
@@ -6391,7 +6671,6 @@
             </w:r>
             <w:r>
               <w:rPr>
-                <w:rFonts w:ascii="Calibri" w:hAnsi="Calibri"/>
                 <w:color w:val="808080"/>
                 <w:sz w:val="22"/>
                 <w:szCs w:val="22"/>
@@ -6400,7 +6679,6 @@
             </w:r>
             <w:r>
               <w:rPr>
-                <w:rFonts w:ascii="Calibri" w:hAnsi="Calibri"/>
                 <w:sz w:val="22"/>
                 <w:szCs w:val="22"/>
               </w:rPr>
@@ -6408,7 +6686,6 @@
             </w:r>
             <w:r>
               <w:rPr>
-                <w:rFonts w:ascii="Calibri" w:hAnsi="Calibri"/>
                 <w:color w:val="808080"/>
               </w:rPr>
               <w:t>Haga clic aquí o pulse para escribir una fecha.</w:t>
@@ -6417,16 +6694,14 @@
           <w:p>
             <w:pPr>
               <w:rPr>
-                <w:rFonts w:ascii="Calibri" w:hAnsi="Calibri"/>
-                <w:sz w:val="22"/>
-                <w:szCs w:val="22"/>
-              </w:rPr>
-            </w:pPr>
-          </w:p>
-          <w:p>
-            <w:pPr>
-              <w:rPr>
-                <w:rFonts w:ascii="Calibri" w:hAnsi="Calibri"/>
+                <w:sz w:val="22"/>
+                <w:szCs w:val="22"/>
+              </w:rPr>
+            </w:pPr>
+          </w:p>
+          <w:p>
+            <w:pPr>
+              <w:rPr>
                 <w:sz w:val="22"/>
                 <w:szCs w:val="22"/>
               </w:rPr>
@@ -6453,9 +6728,6 @@
           <w:p>
             <w:pPr>
               <w:jc w:val="both"/>
-              <w:rPr>
-                <w:rFonts w:ascii="Calibri" w:hAnsi="Calibri"/>
-              </w:rPr>
             </w:pPr>
           </w:p>
         </w:tc>
@@ -6475,7 +6747,6 @@
             <w:pPr>
               <w:jc w:val="both"/>
               <w:rPr>
-                <w:rFonts w:ascii="Calibri" w:hAnsi="Calibri"/>
                 <w:sz w:val="22"/>
                 <w:szCs w:val="22"/>
               </w:rPr>
@@ -6498,7 +6769,6 @@
             <w:pPr>
               <w:jc w:val="both"/>
               <w:rPr>
-                <w:rFonts w:ascii="Calibri" w:hAnsi="Calibri"/>
                 <w:sz w:val="22"/>
                 <w:szCs w:val="22"/>
               </w:rPr>
@@ -6521,7 +6791,6 @@
             <w:pPr>
               <w:jc w:val="both"/>
               <w:rPr>
-                <w:rFonts w:ascii="Calibri" w:hAnsi="Calibri"/>
                 <w:sz w:val="22"/>
                 <w:szCs w:val="22"/>
               </w:rPr>
@@ -6544,7 +6813,6 @@
             <w:pPr>
               <w:jc w:val="both"/>
               <w:rPr>
-                <w:rFonts w:ascii="Calibri" w:hAnsi="Calibri"/>
                 <w:sz w:val="22"/>
                 <w:szCs w:val="22"/>
               </w:rPr>
@@ -6567,7 +6835,6 @@
             <w:pPr>
               <w:jc w:val="both"/>
               <w:rPr>
-                <w:rFonts w:ascii="Calibri" w:hAnsi="Calibri"/>
                 <w:sz w:val="22"/>
                 <w:szCs w:val="22"/>
               </w:rPr>
@@ -6590,7 +6857,6 @@
             <w:pPr>
               <w:jc w:val="both"/>
               <w:rPr>
-                <w:rFonts w:ascii="Calibri" w:hAnsi="Calibri"/>
                 <w:sz w:val="22"/>
                 <w:szCs w:val="22"/>
               </w:rPr>
@@ -6614,13 +6880,7 @@
             <w:shd w:val="clear" w:color="auto" w:fill="auto"/>
             <w:vAlign w:val="bottom"/>
           </w:tcPr>
-          <w:p>
-            <w:pPr>
-              <w:rPr>
-                <w:rFonts w:ascii="Calibri" w:hAnsi="Calibri"/>
-              </w:rPr>
-            </w:pPr>
-          </w:p>
+          <w:p/>
         </w:tc>
         <w:tc>
           <w:tcPr>
@@ -6638,15 +6898,13 @@
             <w:pPr>
               <w:jc w:val="center"/>
               <w:rPr>
-                <w:rFonts w:ascii="Calibri" w:hAnsi="Calibri"/>
-                <w:b/>
-                <w:sz w:val="22"/>
-                <w:szCs w:val="22"/>
-              </w:rPr>
-            </w:pPr>
-            <w:r>
-              <w:rPr>
-                <w:rFonts w:ascii="Calibri" w:hAnsi="Calibri"/>
+                <w:b/>
+                <w:sz w:val="22"/>
+                <w:szCs w:val="22"/>
+              </w:rPr>
+            </w:pPr>
+            <w:r>
+              <w:rPr>
                 <w:b/>
                 <w:sz w:val="22"/>
                 <w:szCs w:val="22"/>
@@ -6671,7 +6929,6 @@
             <w:pPr>
               <w:jc w:val="center"/>
               <w:rPr>
-                <w:rFonts w:ascii="Calibri" w:hAnsi="Calibri"/>
                 <w:b/>
                 <w:sz w:val="22"/>
                 <w:szCs w:val="22"/>
@@ -6695,15 +6952,13 @@
             <w:pPr>
               <w:jc w:val="center"/>
               <w:rPr>
-                <w:rFonts w:ascii="Calibri" w:hAnsi="Calibri"/>
-                <w:b/>
-                <w:sz w:val="22"/>
-                <w:szCs w:val="22"/>
-              </w:rPr>
-            </w:pPr>
-            <w:r>
-              <w:rPr>
-                <w:rFonts w:ascii="Calibri" w:hAnsi="Calibri"/>
+                <w:b/>
+                <w:sz w:val="22"/>
+                <w:szCs w:val="22"/>
+              </w:rPr>
+            </w:pPr>
+            <w:r>
+              <w:rPr>
                 <w:b/>
                 <w:sz w:val="22"/>
                 <w:szCs w:val="22"/>
@@ -6728,7 +6983,6 @@
             <w:pPr>
               <w:jc w:val="center"/>
               <w:rPr>
-                <w:rFonts w:ascii="Calibri" w:hAnsi="Calibri"/>
                 <w:b/>
                 <w:sz w:val="22"/>
                 <w:szCs w:val="22"/>
@@ -6752,15 +7006,13 @@
             <w:pPr>
               <w:jc w:val="center"/>
               <w:rPr>
-                <w:rFonts w:ascii="Calibri" w:hAnsi="Calibri"/>
-                <w:b/>
-                <w:sz w:val="22"/>
-                <w:szCs w:val="22"/>
-              </w:rPr>
-            </w:pPr>
-            <w:r>
-              <w:rPr>
-                <w:rFonts w:ascii="Calibri" w:hAnsi="Calibri"/>
+                <w:b/>
+                <w:sz w:val="22"/>
+                <w:szCs w:val="22"/>
+              </w:rPr>
+            </w:pPr>
+            <w:r>
+              <w:rPr>
                 <w:b/>
                 <w:sz w:val="22"/>
                 <w:szCs w:val="22"/>
@@ -6785,7 +7037,6 @@
             <w:pPr>
               <w:jc w:val="center"/>
               <w:rPr>
-                <w:rFonts w:ascii="Calibri" w:hAnsi="Calibri"/>
                 <w:sz w:val="22"/>
                 <w:szCs w:val="22"/>
               </w:rPr>
@@ -6826,7 +7077,7 @@
 </file>
 
 <file path=word/endnotes.xml><?xml version="1.0" encoding="utf-8"?>
-<w:endnotes xmlns:wpc="http://schemas.microsoft.com/office/word/2010/wordprocessingCanvas" xmlns:cx="http://schemas.microsoft.com/office/drawing/2014/chartex" xmlns:cx1="http://schemas.microsoft.com/office/drawing/2015/9/8/chartex" xmlns:cx2="http://schemas.microsoft.com/office/drawing/2015/10/21/chartex" xmlns:cx3="http://schemas.microsoft.com/office/drawing/2016/5/9/chartex" xmlns:cx4="http://schemas.microsoft.com/office/drawing/2016/5/10/chartex" xmlns:cx5="http://schemas.microsoft.com/office/drawing/2016/5/11/chartex" xmlns:cx6="http://schemas.microsoft.com/office/drawing/2016/5/12/chartex" xmlns:cx7="http://schemas.microsoft.com/office/drawing/2016/5/13/chartex" xmlns:cx8="http://schemas.microsoft.com/office/drawing/2016/5/14/chartex" xmlns:mc="http://schemas.openxmlformats.org/markup-compatibility/2006" xmlns:aink="http://schemas.microsoft.com/office/drawing/2016/ink" xmlns:am3d="http://schemas.microsoft.com/office/drawing/2017/model3d" xmlns:o="urn:schemas-microsoft-com:office:office" xmlns:oel="http://schemas.microsoft.com/office/2019/extlst" xmlns:r="http://schemas.openxmlformats.org/officeDocument/2006/relationships" xmlns:m="http://schemas.openxmlformats.org/officeDocument/2006/math" xmlns:v="urn:schemas-microsoft-com:vml" xmlns:wp14="http://schemas.microsoft.com/office/word/2010/wordprocessingDrawing" xmlns:wp="http://schemas.openxmlformats.org/drawingml/2006/wordprocessingDrawing" xmlns:w10="urn:schemas-microsoft-com:office:word" xmlns:w="http://schemas.openxmlformats.org/wordprocessingml/2006/main" xmlns:w14="http://schemas.microsoft.com/office/word/2010/wordml" xmlns:w15="http://schemas.microsoft.com/office/word/2012/wordml" xmlns:w16cex="http://schemas.microsoft.com/office/word/2018/wordml/cex" xmlns:w16cid="http://schemas.microsoft.com/office/word/2016/wordml/cid" xmlns:w16="http://schemas.microsoft.com/office/word/2018/wordml" xmlns:w16sdtdh="http://schemas.microsoft.com/office/word/2020/wordml/sdtdatahash" xmlns:w16se="http://schemas.microsoft.com/office/word/2015/wordml/symex" xmlns:wpg="http://schemas.microsoft.com/office/word/2010/wordprocessingGroup" xmlns:wpi="http://schemas.microsoft.com/office/word/2010/wordprocessingInk" xmlns:wne="http://schemas.microsoft.com/office/word/2006/wordml" xmlns:wps="http://schemas.microsoft.com/office/word/2010/wordprocessingShape" mc:Ignorable="w14 w15 w16se w16cid w16 w16cex w16sdtdh wp14">
+<w:endnotes xmlns:wpc="http://schemas.microsoft.com/office/word/2010/wordprocessingCanvas" xmlns:cx="http://schemas.microsoft.com/office/drawing/2014/chartex" xmlns:cx1="http://schemas.microsoft.com/office/drawing/2015/9/8/chartex" xmlns:cx2="http://schemas.microsoft.com/office/drawing/2015/10/21/chartex" xmlns:cx3="http://schemas.microsoft.com/office/drawing/2016/5/9/chartex" xmlns:cx4="http://schemas.microsoft.com/office/drawing/2016/5/10/chartex" xmlns:cx5="http://schemas.microsoft.com/office/drawing/2016/5/11/chartex" xmlns:cx6="http://schemas.microsoft.com/office/drawing/2016/5/12/chartex" xmlns:cx7="http://schemas.microsoft.com/office/drawing/2016/5/13/chartex" xmlns:cx8="http://schemas.microsoft.com/office/drawing/2016/5/14/chartex" xmlns:mc="http://schemas.openxmlformats.org/markup-compatibility/2006" xmlns:aink="http://schemas.microsoft.com/office/drawing/2016/ink" xmlns:am3d="http://schemas.microsoft.com/office/drawing/2017/model3d" xmlns:o="urn:schemas-microsoft-com:office:office" xmlns:oel="http://schemas.microsoft.com/office/2019/extlst" xmlns:r="http://schemas.openxmlformats.org/officeDocument/2006/relationships" xmlns:m="http://schemas.openxmlformats.org/officeDocument/2006/math" xmlns:v="urn:schemas-microsoft-com:vml" xmlns:wp14="http://schemas.microsoft.com/office/word/2010/wordprocessingDrawing" xmlns:wp="http://schemas.openxmlformats.org/drawingml/2006/wordprocessingDrawing" xmlns:w10="urn:schemas-microsoft-com:office:word" xmlns:w="http://schemas.openxmlformats.org/wordprocessingml/2006/main" xmlns:w14="http://schemas.microsoft.com/office/word/2010/wordml" xmlns:w15="http://schemas.microsoft.com/office/word/2012/wordml" xmlns:w16cex="http://schemas.microsoft.com/office/word/2018/wordml/cex" xmlns:w16cid="http://schemas.microsoft.com/office/word/2016/wordml/cid" xmlns:w16="http://schemas.microsoft.com/office/word/2018/wordml" xmlns:w16du="http://schemas.microsoft.com/office/word/2023/wordml/word16du" xmlns:w16sdtdh="http://schemas.microsoft.com/office/word/2020/wordml/sdtdatahash" xmlns:w16se="http://schemas.microsoft.com/office/word/2015/wordml/symex" xmlns:wpg="http://schemas.microsoft.com/office/word/2010/wordprocessingGroup" xmlns:wpi="http://schemas.microsoft.com/office/word/2010/wordprocessingInk" xmlns:wne="http://schemas.microsoft.com/office/word/2006/wordml" xmlns:wps="http://schemas.microsoft.com/office/word/2010/wordprocessingShape" mc:Ignorable="w14 w15 w16se w16cid w16 w16cex w16sdtdh wp14">
   <w:endnote w:type="separator" w:id="-1">
     <w:p>
       <w:r>
@@ -6845,7 +7096,7 @@
 </file>
 
 <file path=word/footer1.xml><?xml version="1.0" encoding="utf-8"?>
-<w:ftr xmlns:wpc="http://schemas.microsoft.com/office/word/2010/wordprocessingCanvas" xmlns:cx="http://schemas.microsoft.com/office/drawing/2014/chartex" xmlns:cx1="http://schemas.microsoft.com/office/drawing/2015/9/8/chartex" xmlns:cx2="http://schemas.microsoft.com/office/drawing/2015/10/21/chartex" xmlns:cx3="http://schemas.microsoft.com/office/drawing/2016/5/9/chartex" xmlns:cx4="http://schemas.microsoft.com/office/drawing/2016/5/10/chartex" xmlns:cx5="http://schemas.microsoft.com/office/drawing/2016/5/11/chartex" xmlns:cx6="http://schemas.microsoft.com/office/drawing/2016/5/12/chartex" xmlns:cx7="http://schemas.microsoft.com/office/drawing/2016/5/13/chartex" xmlns:cx8="http://schemas.microsoft.com/office/drawing/2016/5/14/chartex" xmlns:mc="http://schemas.openxmlformats.org/markup-compatibility/2006" xmlns:aink="http://schemas.microsoft.com/office/drawing/2016/ink" xmlns:am3d="http://schemas.microsoft.com/office/drawing/2017/model3d" xmlns:o="urn:schemas-microsoft-com:office:office" xmlns:oel="http://schemas.microsoft.com/office/2019/extlst" xmlns:r="http://schemas.openxmlformats.org/officeDocument/2006/relationships" xmlns:m="http://schemas.openxmlformats.org/officeDocument/2006/math" xmlns:v="urn:schemas-microsoft-com:vml" xmlns:wp14="http://schemas.microsoft.com/office/word/2010/wordprocessingDrawing" xmlns:wp="http://schemas.openxmlformats.org/drawingml/2006/wordprocessingDrawing" xmlns:w10="urn:schemas-microsoft-com:office:word" xmlns:w="http://schemas.openxmlformats.org/wordprocessingml/2006/main" xmlns:w14="http://schemas.microsoft.com/office/word/2010/wordml" xmlns:w15="http://schemas.microsoft.com/office/word/2012/wordml" xmlns:w16cex="http://schemas.microsoft.com/office/word/2018/wordml/cex" xmlns:w16cid="http://schemas.microsoft.com/office/word/2016/wordml/cid" xmlns:w16="http://schemas.microsoft.com/office/word/2018/wordml" xmlns:w16sdtdh="http://schemas.microsoft.com/office/word/2020/wordml/sdtdatahash" xmlns:w16se="http://schemas.microsoft.com/office/word/2015/wordml/symex" xmlns:wpg="http://schemas.microsoft.com/office/word/2010/wordprocessingGroup" xmlns:wpi="http://schemas.microsoft.com/office/word/2010/wordprocessingInk" xmlns:wne="http://schemas.microsoft.com/office/word/2006/wordml" xmlns:wps="http://schemas.microsoft.com/office/word/2010/wordprocessingShape" mc:Ignorable="w14 w15 w16se w16cid w16 w16cex w16sdtdh wp14">
+<w:ftr xmlns:wpc="http://schemas.microsoft.com/office/word/2010/wordprocessingCanvas" xmlns:cx="http://schemas.microsoft.com/office/drawing/2014/chartex" xmlns:cx1="http://schemas.microsoft.com/office/drawing/2015/9/8/chartex" xmlns:cx2="http://schemas.microsoft.com/office/drawing/2015/10/21/chartex" xmlns:cx3="http://schemas.microsoft.com/office/drawing/2016/5/9/chartex" xmlns:cx4="http://schemas.microsoft.com/office/drawing/2016/5/10/chartex" xmlns:cx5="http://schemas.microsoft.com/office/drawing/2016/5/11/chartex" xmlns:cx6="http://schemas.microsoft.com/office/drawing/2016/5/12/chartex" xmlns:cx7="http://schemas.microsoft.com/office/drawing/2016/5/13/chartex" xmlns:cx8="http://schemas.microsoft.com/office/drawing/2016/5/14/chartex" xmlns:mc="http://schemas.openxmlformats.org/markup-compatibility/2006" xmlns:aink="http://schemas.microsoft.com/office/drawing/2016/ink" xmlns:am3d="http://schemas.microsoft.com/office/drawing/2017/model3d" xmlns:o="urn:schemas-microsoft-com:office:office" xmlns:oel="http://schemas.microsoft.com/office/2019/extlst" xmlns:r="http://schemas.openxmlformats.org/officeDocument/2006/relationships" xmlns:m="http://schemas.openxmlformats.org/officeDocument/2006/math" xmlns:v="urn:schemas-microsoft-com:vml" xmlns:wp14="http://schemas.microsoft.com/office/word/2010/wordprocessingDrawing" xmlns:wp="http://schemas.openxmlformats.org/drawingml/2006/wordprocessingDrawing" xmlns:w10="urn:schemas-microsoft-com:office:word" xmlns:w="http://schemas.openxmlformats.org/wordprocessingml/2006/main" xmlns:w14="http://schemas.microsoft.com/office/word/2010/wordml" xmlns:w15="http://schemas.microsoft.com/office/word/2012/wordml" xmlns:w16cex="http://schemas.microsoft.com/office/word/2018/wordml/cex" xmlns:w16cid="http://schemas.microsoft.com/office/word/2016/wordml/cid" xmlns:w16="http://schemas.microsoft.com/office/word/2018/wordml" xmlns:w16du="http://schemas.microsoft.com/office/word/2023/wordml/word16du" xmlns:w16sdtdh="http://schemas.microsoft.com/office/word/2020/wordml/sdtdatahash" xmlns:w16se="http://schemas.microsoft.com/office/word/2015/wordml/symex" xmlns:wpg="http://schemas.microsoft.com/office/word/2010/wordprocessingGroup" xmlns:wpi="http://schemas.microsoft.com/office/word/2010/wordprocessingInk" xmlns:wne="http://schemas.microsoft.com/office/word/2006/wordml" xmlns:wps="http://schemas.microsoft.com/office/word/2010/wordprocessingShape" mc:Ignorable="w14 w15 w16se w16cid w16 w16cex w16sdtdh wp14">
   <w:p>
     <w:pPr>
       <w:pBdr>
@@ -7012,7 +7263,7 @@
 </file>
 
 <file path=word/footnotes.xml><?xml version="1.0" encoding="utf-8"?>
-<w:footnotes xmlns:wpc="http://schemas.microsoft.com/office/word/2010/wordprocessingCanvas" xmlns:cx="http://schemas.microsoft.com/office/drawing/2014/chartex" xmlns:cx1="http://schemas.microsoft.com/office/drawing/2015/9/8/chartex" xmlns:cx2="http://schemas.microsoft.com/office/drawing/2015/10/21/chartex" xmlns:cx3="http://schemas.microsoft.com/office/drawing/2016/5/9/chartex" xmlns:cx4="http://schemas.microsoft.com/office/drawing/2016/5/10/chartex" xmlns:cx5="http://schemas.microsoft.com/office/drawing/2016/5/11/chartex" xmlns:cx6="http://schemas.microsoft.com/office/drawing/2016/5/12/chartex" xmlns:cx7="http://schemas.microsoft.com/office/drawing/2016/5/13/chartex" xmlns:cx8="http://schemas.microsoft.com/office/drawing/2016/5/14/chartex" xmlns:mc="http://schemas.openxmlformats.org/markup-compatibility/2006" xmlns:aink="http://schemas.microsoft.com/office/drawing/2016/ink" xmlns:am3d="http://schemas.microsoft.com/office/drawing/2017/model3d" xmlns:o="urn:schemas-microsoft-com:office:office" xmlns:oel="http://schemas.microsoft.com/office/2019/extlst" xmlns:r="http://schemas.openxmlformats.org/officeDocument/2006/relationships" xmlns:m="http://schemas.openxmlformats.org/officeDocument/2006/math" xmlns:v="urn:schemas-microsoft-com:vml" xmlns:wp14="http://schemas.microsoft.com/office/word/2010/wordprocessingDrawing" xmlns:wp="http://schemas.openxmlformats.org/drawingml/2006/wordprocessingDrawing" xmlns:w10="urn:schemas-microsoft-com:office:word" xmlns:w="http://schemas.openxmlformats.org/wordprocessingml/2006/main" xmlns:w14="http://schemas.microsoft.com/office/word/2010/wordml" xmlns:w15="http://schemas.microsoft.com/office/word/2012/wordml" xmlns:w16cex="http://schemas.microsoft.com/office/word/2018/wordml/cex" xmlns:w16cid="http://schemas.microsoft.com/office/word/2016/wordml/cid" xmlns:w16="http://schemas.microsoft.com/office/word/2018/wordml" xmlns:w16sdtdh="http://schemas.microsoft.com/office/word/2020/wordml/sdtdatahash" xmlns:w16se="http://schemas.microsoft.com/office/word/2015/wordml/symex" xmlns:wpg="http://schemas.microsoft.com/office/word/2010/wordprocessingGroup" xmlns:wpi="http://schemas.microsoft.com/office/word/2010/wordprocessingInk" xmlns:wne="http://schemas.microsoft.com/office/word/2006/wordml" xmlns:wps="http://schemas.microsoft.com/office/word/2010/wordprocessingShape" mc:Ignorable="w14 w15 w16se w16cid w16 w16cex w16sdtdh wp14">
+<w:footnotes xmlns:wpc="http://schemas.microsoft.com/office/word/2010/wordprocessingCanvas" xmlns:cx="http://schemas.microsoft.com/office/drawing/2014/chartex" xmlns:cx1="http://schemas.microsoft.com/office/drawing/2015/9/8/chartex" xmlns:cx2="http://schemas.microsoft.com/office/drawing/2015/10/21/chartex" xmlns:cx3="http://schemas.microsoft.com/office/drawing/2016/5/9/chartex" xmlns:cx4="http://schemas.microsoft.com/office/drawing/2016/5/10/chartex" xmlns:cx5="http://schemas.microsoft.com/office/drawing/2016/5/11/chartex" xmlns:cx6="http://schemas.microsoft.com/office/drawing/2016/5/12/chartex" xmlns:cx7="http://schemas.microsoft.com/office/drawing/2016/5/13/chartex" xmlns:cx8="http://schemas.microsoft.com/office/drawing/2016/5/14/chartex" xmlns:mc="http://schemas.openxmlformats.org/markup-compatibility/2006" xmlns:aink="http://schemas.microsoft.com/office/drawing/2016/ink" xmlns:am3d="http://schemas.microsoft.com/office/drawing/2017/model3d" xmlns:o="urn:schemas-microsoft-com:office:office" xmlns:oel="http://schemas.microsoft.com/office/2019/extlst" xmlns:r="http://schemas.openxmlformats.org/officeDocument/2006/relationships" xmlns:m="http://schemas.openxmlformats.org/officeDocument/2006/math" xmlns:v="urn:schemas-microsoft-com:vml" xmlns:wp14="http://schemas.microsoft.com/office/word/2010/wordprocessingDrawing" xmlns:wp="http://schemas.openxmlformats.org/drawingml/2006/wordprocessingDrawing" xmlns:w10="urn:schemas-microsoft-com:office:word" xmlns:w="http://schemas.openxmlformats.org/wordprocessingml/2006/main" xmlns:w14="http://schemas.microsoft.com/office/word/2010/wordml" xmlns:w15="http://schemas.microsoft.com/office/word/2012/wordml" xmlns:w16cex="http://schemas.microsoft.com/office/word/2018/wordml/cex" xmlns:w16cid="http://schemas.microsoft.com/office/word/2016/wordml/cid" xmlns:w16="http://schemas.microsoft.com/office/word/2018/wordml" xmlns:w16du="http://schemas.microsoft.com/office/word/2023/wordml/word16du" xmlns:w16sdtdh="http://schemas.microsoft.com/office/word/2020/wordml/sdtdatahash" xmlns:w16se="http://schemas.microsoft.com/office/word/2015/wordml/symex" xmlns:wpg="http://schemas.microsoft.com/office/word/2010/wordprocessingGroup" xmlns:wpi="http://schemas.microsoft.com/office/word/2010/wordprocessingInk" xmlns:wne="http://schemas.microsoft.com/office/word/2006/wordml" xmlns:wps="http://schemas.microsoft.com/office/word/2010/wordprocessingShape" mc:Ignorable="w14 w15 w16se w16cid w16 w16cex w16sdtdh wp14">
   <w:footnote w:type="separator" w:id="-1">
     <w:p>
       <w:r>
@@ -7141,7 +7392,7 @@
 </file>
 
 <file path=word/numbering.xml><?xml version="1.0" encoding="utf-8"?>
-<w:numbering xmlns:wpc="http://schemas.microsoft.com/office/word/2010/wordprocessingCanvas" xmlns:cx="http://schemas.microsoft.com/office/drawing/2014/chartex" xmlns:cx1="http://schemas.microsoft.com/office/drawing/2015/9/8/chartex" xmlns:cx2="http://schemas.microsoft.com/office/drawing/2015/10/21/chartex" xmlns:cx3="http://schemas.microsoft.com/office/drawing/2016/5/9/chartex" xmlns:cx4="http://schemas.microsoft.com/office/drawing/2016/5/10/chartex" xmlns:cx5="http://schemas.microsoft.com/office/drawing/2016/5/11/chartex" xmlns:cx6="http://schemas.microsoft.com/office/drawing/2016/5/12/chartex" xmlns:cx7="http://schemas.microsoft.com/office/drawing/2016/5/13/chartex" xmlns:cx8="http://schemas.microsoft.com/office/drawing/2016/5/14/chartex" xmlns:mc="http://schemas.openxmlformats.org/markup-compatibility/2006" xmlns:aink="http://schemas.microsoft.com/office/drawing/2016/ink" xmlns:am3d="http://schemas.microsoft.com/office/drawing/2017/model3d" xmlns:o="urn:schemas-microsoft-com:office:office" xmlns:oel="http://schemas.microsoft.com/office/2019/extlst" xmlns:r="http://schemas.openxmlformats.org/officeDocument/2006/relationships" xmlns:m="http://schemas.openxmlformats.org/officeDocument/2006/math" xmlns:v="urn:schemas-microsoft-com:vml" xmlns:wp14="http://schemas.microsoft.com/office/word/2010/wordprocessingDrawing" xmlns:wp="http://schemas.openxmlformats.org/drawingml/2006/wordprocessingDrawing" xmlns:w10="urn:schemas-microsoft-com:office:word" xmlns:w="http://schemas.openxmlformats.org/wordprocessingml/2006/main" xmlns:w14="http://schemas.microsoft.com/office/word/2010/wordml" xmlns:w15="http://schemas.microsoft.com/office/word/2012/wordml" xmlns:w16cex="http://schemas.microsoft.com/office/word/2018/wordml/cex" xmlns:w16cid="http://schemas.microsoft.com/office/word/2016/wordml/cid" xmlns:w16="http://schemas.microsoft.com/office/word/2018/wordml" xmlns:w16sdtdh="http://schemas.microsoft.com/office/word/2020/wordml/sdtdatahash" xmlns:w16se="http://schemas.microsoft.com/office/word/2015/wordml/symex" xmlns:wpg="http://schemas.microsoft.com/office/word/2010/wordprocessingGroup" xmlns:wpi="http://schemas.microsoft.com/office/word/2010/wordprocessingInk" xmlns:wne="http://schemas.microsoft.com/office/word/2006/wordml" xmlns:wps="http://schemas.microsoft.com/office/word/2010/wordprocessingShape" mc:Ignorable="w14 w15 w16se w16cid w16 w16cex w16sdtdh wp14">
+<w:numbering xmlns:wpc="http://schemas.microsoft.com/office/word/2010/wordprocessingCanvas" xmlns:cx="http://schemas.microsoft.com/office/drawing/2014/chartex" xmlns:cx1="http://schemas.microsoft.com/office/drawing/2015/9/8/chartex" xmlns:cx2="http://schemas.microsoft.com/office/drawing/2015/10/21/chartex" xmlns:cx3="http://schemas.microsoft.com/office/drawing/2016/5/9/chartex" xmlns:cx4="http://schemas.microsoft.com/office/drawing/2016/5/10/chartex" xmlns:cx5="http://schemas.microsoft.com/office/drawing/2016/5/11/chartex" xmlns:cx6="http://schemas.microsoft.com/office/drawing/2016/5/12/chartex" xmlns:cx7="http://schemas.microsoft.com/office/drawing/2016/5/13/chartex" xmlns:cx8="http://schemas.microsoft.com/office/drawing/2016/5/14/chartex" xmlns:mc="http://schemas.openxmlformats.org/markup-compatibility/2006" xmlns:aink="http://schemas.microsoft.com/office/drawing/2016/ink" xmlns:am3d="http://schemas.microsoft.com/office/drawing/2017/model3d" xmlns:o="urn:schemas-microsoft-com:office:office" xmlns:oel="http://schemas.microsoft.com/office/2019/extlst" xmlns:r="http://schemas.openxmlformats.org/officeDocument/2006/relationships" xmlns:m="http://schemas.openxmlformats.org/officeDocument/2006/math" xmlns:v="urn:schemas-microsoft-com:vml" xmlns:wp14="http://schemas.microsoft.com/office/word/2010/wordprocessingDrawing" xmlns:wp="http://schemas.openxmlformats.org/drawingml/2006/wordprocessingDrawing" xmlns:w10="urn:schemas-microsoft-com:office:word" xmlns:w="http://schemas.openxmlformats.org/wordprocessingml/2006/main" xmlns:w14="http://schemas.microsoft.com/office/word/2010/wordml" xmlns:w15="http://schemas.microsoft.com/office/word/2012/wordml" xmlns:w16cex="http://schemas.microsoft.com/office/word/2018/wordml/cex" xmlns:w16cid="http://schemas.microsoft.com/office/word/2016/wordml/cid" xmlns:w16="http://schemas.microsoft.com/office/word/2018/wordml" xmlns:w16du="http://schemas.microsoft.com/office/word/2023/wordml/word16du" xmlns:w16sdtdh="http://schemas.microsoft.com/office/word/2020/wordml/sdtdatahash" xmlns:w16se="http://schemas.microsoft.com/office/word/2015/wordml/symex" xmlns:wpg="http://schemas.microsoft.com/office/word/2010/wordprocessingGroup" xmlns:wpi="http://schemas.microsoft.com/office/word/2010/wordprocessingInk" xmlns:wne="http://schemas.microsoft.com/office/word/2006/wordml" xmlns:wps="http://schemas.microsoft.com/office/word/2010/wordprocessingShape" mc:Ignorable="w14 w15 w16se w16cid w16 w16cex w16sdtdh wp14">
   <w:abstractNum w:abstractNumId="0" w15:restartNumberingAfterBreak="0">
     <w:nsid w:val="09A95330"/>
     <w:multiLevelType w:val="multilevel"/>
@@ -7554,6 +7805,155 @@
     </w:lvl>
   </w:abstractNum>
   <w:abstractNum w:abstractNumId="3" w15:restartNumberingAfterBreak="0">
+    <w:nsid w:val="164502AC"/>
+    <w:multiLevelType w:val="multilevel"/>
+    <w:tmpl w:val="50B6C0A2"/>
+    <w:lvl w:ilvl="0">
+      <w:start w:val="1"/>
+      <w:numFmt w:val="bullet"/>
+      <w:lvlText w:val=""/>
+      <w:lvlJc w:val="left"/>
+      <w:pPr>
+        <w:tabs>
+          <w:tab w:val="num" w:pos="720"/>
+        </w:tabs>
+        <w:ind w:left="720" w:hanging="360"/>
+      </w:pPr>
+      <w:rPr>
+        <w:rFonts w:ascii="Symbol" w:hAnsi="Symbol" w:hint="default"/>
+        <w:sz w:val="20"/>
+      </w:rPr>
+    </w:lvl>
+    <w:lvl w:ilvl="1" w:tentative="1">
+      <w:start w:val="1"/>
+      <w:numFmt w:val="bullet"/>
+      <w:lvlText w:val="o"/>
+      <w:lvlJc w:val="left"/>
+      <w:pPr>
+        <w:tabs>
+          <w:tab w:val="num" w:pos="1440"/>
+        </w:tabs>
+        <w:ind w:left="1440" w:hanging="360"/>
+      </w:pPr>
+      <w:rPr>
+        <w:rFonts w:ascii="Courier New" w:hAnsi="Courier New" w:hint="default"/>
+        <w:sz w:val="20"/>
+      </w:rPr>
+    </w:lvl>
+    <w:lvl w:ilvl="2" w:tentative="1">
+      <w:start w:val="1"/>
+      <w:numFmt w:val="bullet"/>
+      <w:lvlText w:val=""/>
+      <w:lvlJc w:val="left"/>
+      <w:pPr>
+        <w:tabs>
+          <w:tab w:val="num" w:pos="2160"/>
+        </w:tabs>
+        <w:ind w:left="2160" w:hanging="360"/>
+      </w:pPr>
+      <w:rPr>
+        <w:rFonts w:ascii="Wingdings" w:hAnsi="Wingdings" w:hint="default"/>
+        <w:sz w:val="20"/>
+      </w:rPr>
+    </w:lvl>
+    <w:lvl w:ilvl="3" w:tentative="1">
+      <w:start w:val="1"/>
+      <w:numFmt w:val="bullet"/>
+      <w:lvlText w:val=""/>
+      <w:lvlJc w:val="left"/>
+      <w:pPr>
+        <w:tabs>
+          <w:tab w:val="num" w:pos="2880"/>
+        </w:tabs>
+        <w:ind w:left="2880" w:hanging="360"/>
+      </w:pPr>
+      <w:rPr>
+        <w:rFonts w:ascii="Wingdings" w:hAnsi="Wingdings" w:hint="default"/>
+        <w:sz w:val="20"/>
+      </w:rPr>
+    </w:lvl>
+    <w:lvl w:ilvl="4" w:tentative="1">
+      <w:start w:val="1"/>
+      <w:numFmt w:val="bullet"/>
+      <w:lvlText w:val=""/>
+      <w:lvlJc w:val="left"/>
+      <w:pPr>
+        <w:tabs>
+          <w:tab w:val="num" w:pos="3600"/>
+        </w:tabs>
+        <w:ind w:left="3600" w:hanging="360"/>
+      </w:pPr>
+      <w:rPr>
+        <w:rFonts w:ascii="Wingdings" w:hAnsi="Wingdings" w:hint="default"/>
+        <w:sz w:val="20"/>
+      </w:rPr>
+    </w:lvl>
+    <w:lvl w:ilvl="5" w:tentative="1">
+      <w:start w:val="1"/>
+      <w:numFmt w:val="bullet"/>
+      <w:lvlText w:val=""/>
+      <w:lvlJc w:val="left"/>
+      <w:pPr>
+        <w:tabs>
+          <w:tab w:val="num" w:pos="4320"/>
+        </w:tabs>
+        <w:ind w:left="4320" w:hanging="360"/>
+      </w:pPr>
+      <w:rPr>
+        <w:rFonts w:ascii="Wingdings" w:hAnsi="Wingdings" w:hint="default"/>
+        <w:sz w:val="20"/>
+      </w:rPr>
+    </w:lvl>
+    <w:lvl w:ilvl="6" w:tentative="1">
+      <w:start w:val="1"/>
+      <w:numFmt w:val="bullet"/>
+      <w:lvlText w:val=""/>
+      <w:lvlJc w:val="left"/>
+      <w:pPr>
+        <w:tabs>
+          <w:tab w:val="num" w:pos="5040"/>
+        </w:tabs>
+        <w:ind w:left="5040" w:hanging="360"/>
+      </w:pPr>
+      <w:rPr>
+        <w:rFonts w:ascii="Wingdings" w:hAnsi="Wingdings" w:hint="default"/>
+        <w:sz w:val="20"/>
+      </w:rPr>
+    </w:lvl>
+    <w:lvl w:ilvl="7" w:tentative="1">
+      <w:start w:val="1"/>
+      <w:numFmt w:val="bullet"/>
+      <w:lvlText w:val=""/>
+      <w:lvlJc w:val="left"/>
+      <w:pPr>
+        <w:tabs>
+          <w:tab w:val="num" w:pos="5760"/>
+        </w:tabs>
+        <w:ind w:left="5760" w:hanging="360"/>
+      </w:pPr>
+      <w:rPr>
+        <w:rFonts w:ascii="Wingdings" w:hAnsi="Wingdings" w:hint="default"/>
+        <w:sz w:val="20"/>
+      </w:rPr>
+    </w:lvl>
+    <w:lvl w:ilvl="8" w:tentative="1">
+      <w:start w:val="1"/>
+      <w:numFmt w:val="bullet"/>
+      <w:lvlText w:val=""/>
+      <w:lvlJc w:val="left"/>
+      <w:pPr>
+        <w:tabs>
+          <w:tab w:val="num" w:pos="6480"/>
+        </w:tabs>
+        <w:ind w:left="6480" w:hanging="360"/>
+      </w:pPr>
+      <w:rPr>
+        <w:rFonts w:ascii="Wingdings" w:hAnsi="Wingdings" w:hint="default"/>
+        <w:sz w:val="20"/>
+      </w:rPr>
+    </w:lvl>
+  </w:abstractNum>
+  <w:abstractNum w:abstractNumId="4" w15:restartNumberingAfterBreak="0">
     <w:nsid w:val="1A753CB1"/>
     <w:multiLevelType w:val="multilevel"/>
     <w:tmpl w:val="0C0ED1F8"/>
@@ -7702,7 +8102,156 @@
       </w:rPr>
     </w:lvl>
   </w:abstractNum>
-  <w:abstractNum w:abstractNumId="4" w15:restartNumberingAfterBreak="0">
+  <w:abstractNum w:abstractNumId="5" w15:restartNumberingAfterBreak="0">
+    <w:nsid w:val="1B653100"/>
+    <w:multiLevelType w:val="multilevel"/>
+    <w:tmpl w:val="2D8CAC44"/>
+    <w:lvl w:ilvl="0">
+      <w:start w:val="1"/>
+      <w:numFmt w:val="bullet"/>
+      <w:lvlText w:val=""/>
+      <w:lvlJc w:val="left"/>
+      <w:pPr>
+        <w:tabs>
+          <w:tab w:val="num" w:pos="720"/>
+        </w:tabs>
+        <w:ind w:left="720" w:hanging="360"/>
+      </w:pPr>
+      <w:rPr>
+        <w:rFonts w:ascii="Symbol" w:hAnsi="Symbol" w:hint="default"/>
+        <w:sz w:val="20"/>
+      </w:rPr>
+    </w:lvl>
+    <w:lvl w:ilvl="1" w:tentative="1">
+      <w:start w:val="1"/>
+      <w:numFmt w:val="bullet"/>
+      <w:lvlText w:val="o"/>
+      <w:lvlJc w:val="left"/>
+      <w:pPr>
+        <w:tabs>
+          <w:tab w:val="num" w:pos="1440"/>
+        </w:tabs>
+        <w:ind w:left="1440" w:hanging="360"/>
+      </w:pPr>
+      <w:rPr>
+        <w:rFonts w:ascii="Courier New" w:hAnsi="Courier New" w:hint="default"/>
+        <w:sz w:val="20"/>
+      </w:rPr>
+    </w:lvl>
+    <w:lvl w:ilvl="2" w:tentative="1">
+      <w:start w:val="1"/>
+      <w:numFmt w:val="bullet"/>
+      <w:lvlText w:val=""/>
+      <w:lvlJc w:val="left"/>
+      <w:pPr>
+        <w:tabs>
+          <w:tab w:val="num" w:pos="2160"/>
+        </w:tabs>
+        <w:ind w:left="2160" w:hanging="360"/>
+      </w:pPr>
+      <w:rPr>
+        <w:rFonts w:ascii="Wingdings" w:hAnsi="Wingdings" w:hint="default"/>
+        <w:sz w:val="20"/>
+      </w:rPr>
+    </w:lvl>
+    <w:lvl w:ilvl="3" w:tentative="1">
+      <w:start w:val="1"/>
+      <w:numFmt w:val="bullet"/>
+      <w:lvlText w:val=""/>
+      <w:lvlJc w:val="left"/>
+      <w:pPr>
+        <w:tabs>
+          <w:tab w:val="num" w:pos="2880"/>
+        </w:tabs>
+        <w:ind w:left="2880" w:hanging="360"/>
+      </w:pPr>
+      <w:rPr>
+        <w:rFonts w:ascii="Wingdings" w:hAnsi="Wingdings" w:hint="default"/>
+        <w:sz w:val="20"/>
+      </w:rPr>
+    </w:lvl>
+    <w:lvl w:ilvl="4" w:tentative="1">
+      <w:start w:val="1"/>
+      <w:numFmt w:val="bullet"/>
+      <w:lvlText w:val=""/>
+      <w:lvlJc w:val="left"/>
+      <w:pPr>
+        <w:tabs>
+          <w:tab w:val="num" w:pos="3600"/>
+        </w:tabs>
+        <w:ind w:left="3600" w:hanging="360"/>
+      </w:pPr>
+      <w:rPr>
+        <w:rFonts w:ascii="Wingdings" w:hAnsi="Wingdings" w:hint="default"/>
+        <w:sz w:val="20"/>
+      </w:rPr>
+    </w:lvl>
+    <w:lvl w:ilvl="5" w:tentative="1">
+      <w:start w:val="1"/>
+      <w:numFmt w:val="bullet"/>
+      <w:lvlText w:val=""/>
+      <w:lvlJc w:val="left"/>
+      <w:pPr>
+        <w:tabs>
+          <w:tab w:val="num" w:pos="4320"/>
+        </w:tabs>
+        <w:ind w:left="4320" w:hanging="360"/>
+      </w:pPr>
+      <w:rPr>
+        <w:rFonts w:ascii="Wingdings" w:hAnsi="Wingdings" w:hint="default"/>
+        <w:sz w:val="20"/>
+      </w:rPr>
+    </w:lvl>
+    <w:lvl w:ilvl="6" w:tentative="1">
+      <w:start w:val="1"/>
+      <w:numFmt w:val="bullet"/>
+      <w:lvlText w:val=""/>
+      <w:lvlJc w:val="left"/>
+      <w:pPr>
+        <w:tabs>
+          <w:tab w:val="num" w:pos="5040"/>
+        </w:tabs>
+        <w:ind w:left="5040" w:hanging="360"/>
+      </w:pPr>
+      <w:rPr>
+        <w:rFonts w:ascii="Wingdings" w:hAnsi="Wingdings" w:hint="default"/>
+        <w:sz w:val="20"/>
+      </w:rPr>
+    </w:lvl>
+    <w:lvl w:ilvl="7" w:tentative="1">
+      <w:start w:val="1"/>
+      <w:numFmt w:val="bullet"/>
+      <w:lvlText w:val=""/>
+      <w:lvlJc w:val="left"/>
+      <w:pPr>
+        <w:tabs>
+          <w:tab w:val="num" w:pos="5760"/>
+        </w:tabs>
+        <w:ind w:left="5760" w:hanging="360"/>
+      </w:pPr>
+      <w:rPr>
+        <w:rFonts w:ascii="Wingdings" w:hAnsi="Wingdings" w:hint="default"/>
+        <w:sz w:val="20"/>
+      </w:rPr>
+    </w:lvl>
+    <w:lvl w:ilvl="8" w:tentative="1">
+      <w:start w:val="1"/>
+      <w:numFmt w:val="bullet"/>
+      <w:lvlText w:val=""/>
+      <w:lvlJc w:val="left"/>
+      <w:pPr>
+        <w:tabs>
+          <w:tab w:val="num" w:pos="6480"/>
+        </w:tabs>
+        <w:ind w:left="6480" w:hanging="360"/>
+      </w:pPr>
+      <w:rPr>
+        <w:rFonts w:ascii="Wingdings" w:hAnsi="Wingdings" w:hint="default"/>
+        <w:sz w:val="20"/>
+      </w:rPr>
+    </w:lvl>
+  </w:abstractNum>
+  <w:abstractNum w:abstractNumId="6" w15:restartNumberingAfterBreak="0">
     <w:nsid w:val="23EF2E73"/>
     <w:multiLevelType w:val="multilevel"/>
     <w:tmpl w:val="80A82724"/>
@@ -7851,7 +8400,7 @@
       </w:rPr>
     </w:lvl>
   </w:abstractNum>
-  <w:abstractNum w:abstractNumId="5" w15:restartNumberingAfterBreak="0">
+  <w:abstractNum w:abstractNumId="7" w15:restartNumberingAfterBreak="0">
     <w:nsid w:val="314E4D0A"/>
     <w:multiLevelType w:val="multilevel"/>
     <w:tmpl w:val="738C4178"/>
@@ -8000,7 +8549,7 @@
       </w:rPr>
     </w:lvl>
   </w:abstractNum>
-  <w:abstractNum w:abstractNumId="6" w15:restartNumberingAfterBreak="0">
+  <w:abstractNum w:abstractNumId="8" w15:restartNumberingAfterBreak="0">
     <w:nsid w:val="397342D0"/>
     <w:multiLevelType w:val="multilevel"/>
     <w:tmpl w:val="E5662CC4"/>
@@ -8149,7 +8698,120 @@
       </w:rPr>
     </w:lvl>
   </w:abstractNum>
-  <w:abstractNum w:abstractNumId="7" w15:restartNumberingAfterBreak="0">
+  <w:abstractNum w:abstractNumId="9" w15:restartNumberingAfterBreak="0">
+    <w:nsid w:val="4392015C"/>
+    <w:multiLevelType w:val="multilevel"/>
+    <w:tmpl w:val="8AF8BD18"/>
+    <w:lvl w:ilvl="0">
+      <w:start w:val="1"/>
+      <w:numFmt w:val="decimal"/>
+      <w:lvlText w:val="%1."/>
+      <w:lvlJc w:val="left"/>
+      <w:pPr>
+        <w:tabs>
+          <w:tab w:val="num" w:pos="720"/>
+        </w:tabs>
+        <w:ind w:left="720" w:hanging="360"/>
+      </w:pPr>
+    </w:lvl>
+    <w:lvl w:ilvl="1" w:tentative="1">
+      <w:start w:val="1"/>
+      <w:numFmt w:val="decimal"/>
+      <w:lvlText w:val="%2."/>
+      <w:lvlJc w:val="left"/>
+      <w:pPr>
+        <w:tabs>
+          <w:tab w:val="num" w:pos="1440"/>
+        </w:tabs>
+        <w:ind w:left="1440" w:hanging="360"/>
+      </w:pPr>
+    </w:lvl>
+    <w:lvl w:ilvl="2" w:tentative="1">
+      <w:start w:val="1"/>
+      <w:numFmt w:val="decimal"/>
+      <w:lvlText w:val="%3."/>
+      <w:lvlJc w:val="left"/>
+      <w:pPr>
+        <w:tabs>
+          <w:tab w:val="num" w:pos="2160"/>
+        </w:tabs>
+        <w:ind w:left="2160" w:hanging="360"/>
+      </w:pPr>
+    </w:lvl>
+    <w:lvl w:ilvl="3" w:tentative="1">
+      <w:start w:val="1"/>
+      <w:numFmt w:val="decimal"/>
+      <w:lvlText w:val="%4."/>
+      <w:lvlJc w:val="left"/>
+      <w:pPr>
+        <w:tabs>
+          <w:tab w:val="num" w:pos="2880"/>
+        </w:tabs>
+        <w:ind w:left="2880" w:hanging="360"/>
+      </w:pPr>
+    </w:lvl>
+    <w:lvl w:ilvl="4" w:tentative="1">
+      <w:start w:val="1"/>
+      <w:numFmt w:val="decimal"/>
+      <w:lvlText w:val="%5."/>
+      <w:lvlJc w:val="left"/>
+      <w:pPr>
+        <w:tabs>
+          <w:tab w:val="num" w:pos="3600"/>
+        </w:tabs>
+        <w:ind w:left="3600" w:hanging="360"/>
+      </w:pPr>
+    </w:lvl>
+    <w:lvl w:ilvl="5" w:tentative="1">
+      <w:start w:val="1"/>
+      <w:numFmt w:val="decimal"/>
+      <w:lvlText w:val="%6."/>
+      <w:lvlJc w:val="left"/>
+      <w:pPr>
+        <w:tabs>
+          <w:tab w:val="num" w:pos="4320"/>
+        </w:tabs>
+        <w:ind w:left="4320" w:hanging="360"/>
+      </w:pPr>
+    </w:lvl>
+    <w:lvl w:ilvl="6" w:tentative="1">
+      <w:start w:val="1"/>
+      <w:numFmt w:val="decimal"/>
+      <w:lvlText w:val="%7."/>
+      <w:lvlJc w:val="left"/>
+      <w:pPr>
+        <w:tabs>
+          <w:tab w:val="num" w:pos="5040"/>
+        </w:tabs>
+        <w:ind w:left="5040" w:hanging="360"/>
+      </w:pPr>
+    </w:lvl>
+    <w:lvl w:ilvl="7" w:tentative="1">
+      <w:start w:val="1"/>
+      <w:numFmt w:val="decimal"/>
+      <w:lvlText w:val="%8."/>
+      <w:lvlJc w:val="left"/>
+      <w:pPr>
+        <w:tabs>
+          <w:tab w:val="num" w:pos="5760"/>
+        </w:tabs>
+        <w:ind w:left="5760" w:hanging="360"/>
+      </w:pPr>
+    </w:lvl>
+    <w:lvl w:ilvl="8" w:tentative="1">
+      <w:start w:val="1"/>
+      <w:numFmt w:val="decimal"/>
+      <w:lvlText w:val="%9."/>
+      <w:lvlJc w:val="left"/>
+      <w:pPr>
+        <w:tabs>
+          <w:tab w:val="num" w:pos="6480"/>
+        </w:tabs>
+        <w:ind w:left="6480" w:hanging="360"/>
+      </w:pPr>
+    </w:lvl>
+  </w:abstractNum>
+  <w:abstractNum w:abstractNumId="10" w15:restartNumberingAfterBreak="0">
     <w:nsid w:val="4B570B5F"/>
     <w:multiLevelType w:val="multilevel"/>
     <w:tmpl w:val="F3ACB350"/>
@@ -8298,7 +8960,7 @@
       </w:rPr>
     </w:lvl>
   </w:abstractNum>
-  <w:abstractNum w:abstractNumId="8" w15:restartNumberingAfterBreak="0">
+  <w:abstractNum w:abstractNumId="11" w15:restartNumberingAfterBreak="0">
     <w:nsid w:val="4EA30D68"/>
     <w:multiLevelType w:val="multilevel"/>
     <w:tmpl w:val="E96EBBB0"/>
@@ -8384,7 +9046,7 @@
       </w:pPr>
     </w:lvl>
   </w:abstractNum>
-  <w:abstractNum w:abstractNumId="9" w15:restartNumberingAfterBreak="0">
+  <w:abstractNum w:abstractNumId="12" w15:restartNumberingAfterBreak="0">
     <w:nsid w:val="63440124"/>
     <w:multiLevelType w:val="multilevel"/>
     <w:tmpl w:val="BB18FEDA"/>
@@ -8533,10 +9195,159 @@
       </w:rPr>
     </w:lvl>
   </w:abstractNum>
-  <w:abstractNum w:abstractNumId="10" w15:restartNumberingAfterBreak="0">
+  <w:abstractNum w:abstractNumId="13" w15:restartNumberingAfterBreak="0">
     <w:nsid w:val="6C46170E"/>
     <w:multiLevelType w:val="multilevel"/>
     <w:tmpl w:val="3F9231D4"/>
+    <w:lvl w:ilvl="0">
+      <w:start w:val="1"/>
+      <w:numFmt w:val="bullet"/>
+      <w:lvlText w:val=""/>
+      <w:lvlJc w:val="left"/>
+      <w:pPr>
+        <w:tabs>
+          <w:tab w:val="num" w:pos="720"/>
+        </w:tabs>
+        <w:ind w:left="720" w:hanging="360"/>
+      </w:pPr>
+      <w:rPr>
+        <w:rFonts w:ascii="Symbol" w:hAnsi="Symbol" w:hint="default"/>
+        <w:sz w:val="20"/>
+      </w:rPr>
+    </w:lvl>
+    <w:lvl w:ilvl="1" w:tentative="1">
+      <w:start w:val="1"/>
+      <w:numFmt w:val="bullet"/>
+      <w:lvlText w:val="o"/>
+      <w:lvlJc w:val="left"/>
+      <w:pPr>
+        <w:tabs>
+          <w:tab w:val="num" w:pos="1440"/>
+        </w:tabs>
+        <w:ind w:left="1440" w:hanging="360"/>
+      </w:pPr>
+      <w:rPr>
+        <w:rFonts w:ascii="Courier New" w:hAnsi="Courier New" w:hint="default"/>
+        <w:sz w:val="20"/>
+      </w:rPr>
+    </w:lvl>
+    <w:lvl w:ilvl="2" w:tentative="1">
+      <w:start w:val="1"/>
+      <w:numFmt w:val="bullet"/>
+      <w:lvlText w:val=""/>
+      <w:lvlJc w:val="left"/>
+      <w:pPr>
+        <w:tabs>
+          <w:tab w:val="num" w:pos="2160"/>
+        </w:tabs>
+        <w:ind w:left="2160" w:hanging="360"/>
+      </w:pPr>
+      <w:rPr>
+        <w:rFonts w:ascii="Wingdings" w:hAnsi="Wingdings" w:hint="default"/>
+        <w:sz w:val="20"/>
+      </w:rPr>
+    </w:lvl>
+    <w:lvl w:ilvl="3" w:tentative="1">
+      <w:start w:val="1"/>
+      <w:numFmt w:val="bullet"/>
+      <w:lvlText w:val=""/>
+      <w:lvlJc w:val="left"/>
+      <w:pPr>
+        <w:tabs>
+          <w:tab w:val="num" w:pos="2880"/>
+        </w:tabs>
+        <w:ind w:left="2880" w:hanging="360"/>
+      </w:pPr>
+      <w:rPr>
+        <w:rFonts w:ascii="Wingdings" w:hAnsi="Wingdings" w:hint="default"/>
+        <w:sz w:val="20"/>
+      </w:rPr>
+    </w:lvl>
+    <w:lvl w:ilvl="4" w:tentative="1">
+      <w:start w:val="1"/>
+      <w:numFmt w:val="bullet"/>
+      <w:lvlText w:val=""/>
+      <w:lvlJc w:val="left"/>
+      <w:pPr>
+        <w:tabs>
+          <w:tab w:val="num" w:pos="3600"/>
+        </w:tabs>
+        <w:ind w:left="3600" w:hanging="360"/>
+      </w:pPr>
+      <w:rPr>
+        <w:rFonts w:ascii="Wingdings" w:hAnsi="Wingdings" w:hint="default"/>
+        <w:sz w:val="20"/>
+      </w:rPr>
+    </w:lvl>
+    <w:lvl w:ilvl="5" w:tentative="1">
+      <w:start w:val="1"/>
+      <w:numFmt w:val="bullet"/>
+      <w:lvlText w:val=""/>
+      <w:lvlJc w:val="left"/>
+      <w:pPr>
+        <w:tabs>
+          <w:tab w:val="num" w:pos="4320"/>
+        </w:tabs>
+        <w:ind w:left="4320" w:hanging="360"/>
+      </w:pPr>
+      <w:rPr>
+        <w:rFonts w:ascii="Wingdings" w:hAnsi="Wingdings" w:hint="default"/>
+        <w:sz w:val="20"/>
+      </w:rPr>
+    </w:lvl>
+    <w:lvl w:ilvl="6" w:tentative="1">
+      <w:start w:val="1"/>
+      <w:numFmt w:val="bullet"/>
+      <w:lvlText w:val=""/>
+      <w:lvlJc w:val="left"/>
+      <w:pPr>
+        <w:tabs>
+          <w:tab w:val="num" w:pos="5040"/>
+        </w:tabs>
+        <w:ind w:left="5040" w:hanging="360"/>
+      </w:pPr>
+      <w:rPr>
+        <w:rFonts w:ascii="Wingdings" w:hAnsi="Wingdings" w:hint="default"/>
+        <w:sz w:val="20"/>
+      </w:rPr>
+    </w:lvl>
+    <w:lvl w:ilvl="7" w:tentative="1">
+      <w:start w:val="1"/>
+      <w:numFmt w:val="bullet"/>
+      <w:lvlText w:val=""/>
+      <w:lvlJc w:val="left"/>
+      <w:pPr>
+        <w:tabs>
+          <w:tab w:val="num" w:pos="5760"/>
+        </w:tabs>
+        <w:ind w:left="5760" w:hanging="360"/>
+      </w:pPr>
+      <w:rPr>
+        <w:rFonts w:ascii="Wingdings" w:hAnsi="Wingdings" w:hint="default"/>
+        <w:sz w:val="20"/>
+      </w:rPr>
+    </w:lvl>
+    <w:lvl w:ilvl="8" w:tentative="1">
+      <w:start w:val="1"/>
+      <w:numFmt w:val="bullet"/>
+      <w:lvlText w:val=""/>
+      <w:lvlJc w:val="left"/>
+      <w:pPr>
+        <w:tabs>
+          <w:tab w:val="num" w:pos="6480"/>
+        </w:tabs>
+        <w:ind w:left="6480" w:hanging="360"/>
+      </w:pPr>
+      <w:rPr>
+        <w:rFonts w:ascii="Wingdings" w:hAnsi="Wingdings" w:hint="default"/>
+        <w:sz w:val="20"/>
+      </w:rPr>
+    </w:lvl>
+  </w:abstractNum>
+  <w:abstractNum w:abstractNumId="14" w15:restartNumberingAfterBreak="0">
+    <w:nsid w:val="7972694F"/>
+    <w:multiLevelType w:val="multilevel"/>
+    <w:tmpl w:val="8B500BA0"/>
     <w:lvl w:ilvl="0">
       <w:start w:val="1"/>
       <w:numFmt w:val="bullet"/>
@@ -8686,10 +9497,10 @@
     <w:abstractNumId w:val="2"/>
   </w:num>
   <w:num w:numId="2" w16cid:durableId="1280647857">
-    <w:abstractNumId w:val="8"/>
+    <w:abstractNumId w:val="11"/>
   </w:num>
   <w:num w:numId="3" w16cid:durableId="818233270">
-    <w:abstractNumId w:val="9"/>
+    <w:abstractNumId w:val="12"/>
   </w:num>
   <w:num w:numId="4" w16cid:durableId="1474252617">
     <w:abstractNumId w:val="1"/>
@@ -8698,22 +9509,34 @@
     <w:abstractNumId w:val="0"/>
   </w:num>
   <w:num w:numId="6" w16cid:durableId="1053696546">
+    <w:abstractNumId w:val="10"/>
+  </w:num>
+  <w:num w:numId="7" w16cid:durableId="555703292">
+    <w:abstractNumId w:val="8"/>
+  </w:num>
+  <w:num w:numId="8" w16cid:durableId="597710686">
+    <w:abstractNumId w:val="4"/>
+  </w:num>
+  <w:num w:numId="9" w16cid:durableId="172258853">
+    <w:abstractNumId w:val="6"/>
+  </w:num>
+  <w:num w:numId="10" w16cid:durableId="973560775">
+    <w:abstractNumId w:val="13"/>
+  </w:num>
+  <w:num w:numId="11" w16cid:durableId="942146625">
     <w:abstractNumId w:val="7"/>
   </w:num>
-  <w:num w:numId="7" w16cid:durableId="555703292">
-    <w:abstractNumId w:val="6"/>
+  <w:num w:numId="12" w16cid:durableId="1266889087">
+    <w:abstractNumId w:val="14"/>
   </w:num>
-  <w:num w:numId="8" w16cid:durableId="597710686">
+  <w:num w:numId="13" w16cid:durableId="283772012">
+    <w:abstractNumId w:val="5"/>
+  </w:num>
+  <w:num w:numId="14" w16cid:durableId="1268806184">
     <w:abstractNumId w:val="3"/>
   </w:num>
-  <w:num w:numId="9" w16cid:durableId="172258853">
-    <w:abstractNumId w:val="4"/>
-  </w:num>
-  <w:num w:numId="10" w16cid:durableId="973560775">
-    <w:abstractNumId w:val="10"/>
-  </w:num>
-  <w:num w:numId="11" w16cid:durableId="942146625">
-    <w:abstractNumId w:val="5"/>
+  <w:num w:numId="15" w16cid:durableId="858012236">
+    <w:abstractNumId w:val="9"/>
   </w:num>
 </w:numbering>
 </file>

</xml_diff>

<commit_message>
adición de reordenamiento a los contenidos del curso
</commit_message>
<xml_diff>
--- a/prog_fund_math_2023_nuevo.docx
+++ b/prog_fund_math_2023_nuevo.docx
@@ -677,20 +677,6 @@
               </w:rPr>
               <w:t xml:space="preserve">Área o componente de formación del currículo (posgrado):  </w:t>
             </w:r>
-            <w:r>
-              <w:rPr>
-                <w:color w:val="808080"/>
-                <w:sz w:val="22"/>
-                <w:szCs w:val="22"/>
-              </w:rPr>
-              <w:t>Elija un elemento</w:t>
-            </w:r>
-            <w:r>
-              <w:rPr>
-                <w:color w:val="808080"/>
-              </w:rPr>
-              <w:t>.</w:t>
-            </w:r>
           </w:p>
         </w:tc>
       </w:tr>
@@ -921,7 +907,23 @@
                 <w:sz w:val="22"/>
                 <w:szCs w:val="22"/>
               </w:rPr>
-              <w:t xml:space="preserve">          Habilitable </w:t>
+              <w:t xml:space="preserve">          </w:t>
+            </w:r>
+            <w:proofErr w:type="spellStart"/>
+            <w:r>
+              <w:rPr>
+                <w:sz w:val="22"/>
+                <w:szCs w:val="22"/>
+              </w:rPr>
+              <w:t>Habilitable</w:t>
+            </w:r>
+            <w:proofErr w:type="spellEnd"/>
+            <w:r>
+              <w:rPr>
+                <w:sz w:val="22"/>
+                <w:szCs w:val="22"/>
+              </w:rPr>
+              <w:t xml:space="preserve"> </w:t>
             </w:r>
             <w:sdt>
               <w:sdtPr>
@@ -1078,13 +1080,23 @@
                 <w:szCs w:val="22"/>
               </w:rPr>
             </w:pPr>
-            <w:r>
-              <w:rPr>
-                <w:b/>
-                <w:sz w:val="22"/>
-                <w:szCs w:val="22"/>
-              </w:rPr>
-              <w:t>Pre-requisitos:</w:t>
+            <w:proofErr w:type="spellStart"/>
+            <w:r>
+              <w:rPr>
+                <w:b/>
+                <w:sz w:val="22"/>
+                <w:szCs w:val="22"/>
+              </w:rPr>
+              <w:t>Pre-requisitos</w:t>
+            </w:r>
+            <w:proofErr w:type="spellEnd"/>
+            <w:r>
+              <w:rPr>
+                <w:b/>
+                <w:sz w:val="22"/>
+                <w:szCs w:val="22"/>
+              </w:rPr>
+              <w:t>:</w:t>
             </w:r>
           </w:p>
         </w:tc>
@@ -1138,13 +1150,23 @@
                 <w:szCs w:val="22"/>
               </w:rPr>
             </w:pPr>
-            <w:r>
-              <w:rPr>
-                <w:b/>
-                <w:sz w:val="22"/>
-                <w:szCs w:val="22"/>
-              </w:rPr>
-              <w:t>Co-requisitos:</w:t>
+            <w:proofErr w:type="spellStart"/>
+            <w:r>
+              <w:rPr>
+                <w:b/>
+                <w:sz w:val="22"/>
+                <w:szCs w:val="22"/>
+              </w:rPr>
+              <w:t>Co-requisitos</w:t>
+            </w:r>
+            <w:proofErr w:type="spellEnd"/>
+            <w:r>
+              <w:rPr>
+                <w:b/>
+                <w:sz w:val="22"/>
+                <w:szCs w:val="22"/>
+              </w:rPr>
+              <w:t>:</w:t>
             </w:r>
           </w:p>
         </w:tc>
@@ -1261,8 +1283,18 @@
                 <w:sz w:val="22"/>
                 <w:szCs w:val="22"/>
               </w:rPr>
-              <w:t>Horas de trabajo independiente :</w:t>
-            </w:r>
+              <w:t xml:space="preserve">Horas de trabajo </w:t>
+            </w:r>
+            <w:proofErr w:type="gramStart"/>
+            <w:r>
+              <w:rPr>
+                <w:b/>
+                <w:sz w:val="22"/>
+                <w:szCs w:val="22"/>
+              </w:rPr>
+              <w:t>independiente :</w:t>
+            </w:r>
+            <w:proofErr w:type="gramEnd"/>
           </w:p>
         </w:tc>
         <w:tc>
@@ -1598,21 +1630,19 @@
           <w:p>
             <w:pPr>
               <w:pStyle w:val="paragraph"/>
+              <w:numPr>
+                <w:ilvl w:val="0"/>
+                <w:numId w:val="16"/>
+              </w:numPr>
               <w:textAlignment w:val="baseline"/>
               <w:rPr>
-                <w:lang w:val="es-CO"/>
-              </w:rPr>
-            </w:pPr>
-            <w:r>
-              <w:rPr>
                 <w:rStyle w:val="normaltextrun"/>
                 <w:rFonts w:ascii="Calibri" w:hAnsi="Calibri" w:cs="Calibri"/>
                 <w:sz w:val="22"/>
                 <w:szCs w:val="22"/>
                 <w:lang w:val="es-ES"/>
               </w:rPr>
-              <w:t xml:space="preserve">La formación matemática de futuros profesores debe ofrecer la oportunidad de revisar la construcción de los conceptos matemáticos, y resaltar su historicidad, los obstáculos epistemológicos y las concepciones que sobre </w:t>
-            </w:r>
+            </w:pPr>
             <w:r>
               <w:rPr>
                 <w:rStyle w:val="normaltextrun"/>
@@ -1622,7 +1652,226 @@
                 <w:lang w:val="es-ES"/>
               </w:rPr>
               <w:lastRenderedPageBreak/>
-              <w:t>ellos tenían los matemáticos, adicionalmente debe ofrecer la oportunidad de relacionar las diversas ideas matemáticas con problemas cotidianos que resuelve. Es importante tener presente que los futuros profesores en esta área, deben desarrollar competencias para realizar análisis didácticos con base en diversos modelos (Planas, Font y Godino, 2010; Gómez, 2008), que incluya su relación con las ciencias naturales. Además, se espera que se incluyan conocimientos didácticos sobre procesos, obstáculos dificultades y errores de aprendizaje, metodologías de enseñanza, materiales manipulativos e instrumentos tecnológicos disponibles. </w:t>
+              <w:t xml:space="preserve">La formación matemática de futuros profesores debe ofrecer la oportunidad de revisar la construcción de los conceptos matemáticos, y resaltar su historicidad, los obstáculos epistemológicos y las concepciones que sobre ellos tenían los matemáticos, </w:t>
+            </w:r>
+          </w:p>
+          <w:p>
+            <w:pPr>
+              <w:pStyle w:val="paragraph"/>
+              <w:numPr>
+                <w:ilvl w:val="0"/>
+                <w:numId w:val="16"/>
+              </w:numPr>
+              <w:textAlignment w:val="baseline"/>
+              <w:rPr>
+                <w:rStyle w:val="normaltextrun"/>
+                <w:lang w:val="es-CO"/>
+              </w:rPr>
+            </w:pPr>
+            <w:r>
+              <w:rPr>
+                <w:rStyle w:val="normaltextrun"/>
+                <w:rFonts w:ascii="Calibri" w:hAnsi="Calibri" w:cs="Calibri"/>
+                <w:sz w:val="22"/>
+                <w:szCs w:val="22"/>
+                <w:lang w:val="es-ES"/>
+              </w:rPr>
+              <w:t>adicionalmente debe ofrecer la oportunidad de relacionar las diversas ideas matemáticas con problemas cotidianos.</w:t>
+            </w:r>
+          </w:p>
+          <w:p>
+            <w:pPr>
+              <w:pStyle w:val="paragraph"/>
+              <w:numPr>
+                <w:ilvl w:val="0"/>
+                <w:numId w:val="16"/>
+              </w:numPr>
+              <w:textAlignment w:val="baseline"/>
+              <w:rPr>
+                <w:rStyle w:val="normaltextrun"/>
+                <w:lang w:val="es-CO"/>
+              </w:rPr>
+            </w:pPr>
+            <w:r>
+              <w:rPr>
+                <w:rStyle w:val="normaltextrun"/>
+                <w:rFonts w:ascii="Calibri" w:hAnsi="Calibri" w:cs="Calibri"/>
+                <w:sz w:val="22"/>
+                <w:szCs w:val="22"/>
+                <w:lang w:val="es-ES"/>
+              </w:rPr>
+              <w:t xml:space="preserve"> Es importante tener presente que los futuros profesores en esta </w:t>
+            </w:r>
+            <w:proofErr w:type="gramStart"/>
+            <w:r>
+              <w:rPr>
+                <w:rStyle w:val="normaltextrun"/>
+                <w:rFonts w:ascii="Calibri" w:hAnsi="Calibri" w:cs="Calibri"/>
+                <w:sz w:val="22"/>
+                <w:szCs w:val="22"/>
+                <w:lang w:val="es-ES"/>
+              </w:rPr>
+              <w:t>área,</w:t>
+            </w:r>
+            <w:proofErr w:type="gramEnd"/>
+            <w:r>
+              <w:rPr>
+                <w:rStyle w:val="normaltextrun"/>
+                <w:rFonts w:ascii="Calibri" w:hAnsi="Calibri" w:cs="Calibri"/>
+                <w:sz w:val="22"/>
+                <w:szCs w:val="22"/>
+                <w:lang w:val="es-ES"/>
+              </w:rPr>
+              <w:t xml:space="preserve"> deben desarrollar competencias para realizar análisis didácticos con base en diversos modelos (Planas, Font y Godino, 2010; Gómez, 2008), que incluya su relación con las ciencias naturales. </w:t>
+            </w:r>
+          </w:p>
+          <w:p>
+            <w:pPr>
+              <w:pStyle w:val="paragraph"/>
+              <w:numPr>
+                <w:ilvl w:val="0"/>
+                <w:numId w:val="16"/>
+              </w:numPr>
+              <w:textAlignment w:val="baseline"/>
+              <w:rPr>
+                <w:lang w:val="es-CO"/>
+              </w:rPr>
+            </w:pPr>
+            <w:r>
+              <w:rPr>
+                <w:rStyle w:val="normaltextrun"/>
+                <w:rFonts w:ascii="Calibri" w:hAnsi="Calibri" w:cs="Calibri"/>
+                <w:sz w:val="22"/>
+                <w:szCs w:val="22"/>
+                <w:lang w:val="es-ES"/>
+              </w:rPr>
+              <w:t>Además, se espera que se incluyan conocimientos didácticos sobre procesos, obstáculos</w:t>
+            </w:r>
+            <w:r>
+              <w:rPr>
+                <w:rStyle w:val="normaltextrun"/>
+                <w:rFonts w:ascii="Calibri" w:hAnsi="Calibri" w:cs="Calibri"/>
+                <w:sz w:val="22"/>
+                <w:szCs w:val="22"/>
+                <w:lang w:val="es-ES"/>
+              </w:rPr>
+              <w:t xml:space="preserve">, dificultades </w:t>
+            </w:r>
+            <w:r>
+              <w:rPr>
+                <w:rStyle w:val="normaltextrun"/>
+                <w:rFonts w:ascii="Calibri" w:hAnsi="Calibri" w:cs="Calibri"/>
+                <w:sz w:val="22"/>
+                <w:szCs w:val="22"/>
+                <w:lang w:val="es-ES"/>
+              </w:rPr>
+              <w:t>y errores de aprendizaje, metodologías de enseñanza</w:t>
+            </w:r>
+            <w:r>
+              <w:rPr>
+                <w:rStyle w:val="normaltextrun"/>
+                <w:rFonts w:ascii="Calibri" w:hAnsi="Calibri" w:cs="Calibri"/>
+                <w:sz w:val="22"/>
+                <w:szCs w:val="22"/>
+                <w:lang w:val="es-ES"/>
+              </w:rPr>
+              <w:t xml:space="preserve"> (Aprendizaje invertido)</w:t>
+            </w:r>
+            <w:r>
+              <w:rPr>
+                <w:rStyle w:val="normaltextrun"/>
+                <w:rFonts w:ascii="Calibri" w:hAnsi="Calibri" w:cs="Calibri"/>
+                <w:sz w:val="22"/>
+                <w:szCs w:val="22"/>
+                <w:lang w:val="es-ES"/>
+              </w:rPr>
+              <w:t>, materiales manipulativos e instrumentos tecnológicos disponibles</w:t>
+            </w:r>
+            <w:r>
+              <w:rPr>
+                <w:rStyle w:val="normaltextrun"/>
+                <w:rFonts w:ascii="Calibri" w:hAnsi="Calibri" w:cs="Calibri"/>
+                <w:sz w:val="22"/>
+                <w:szCs w:val="22"/>
+                <w:lang w:val="es-ES"/>
+              </w:rPr>
+              <w:t xml:space="preserve"> (Excel, Python, Cuadernos </w:t>
+            </w:r>
+            <w:proofErr w:type="spellStart"/>
+            <w:r>
+              <w:rPr>
+                <w:rStyle w:val="normaltextrun"/>
+                <w:rFonts w:ascii="Calibri" w:hAnsi="Calibri" w:cs="Calibri"/>
+                <w:sz w:val="22"/>
+                <w:szCs w:val="22"/>
+                <w:lang w:val="es-ES"/>
+              </w:rPr>
+              <w:t>Jupyter</w:t>
+            </w:r>
+            <w:proofErr w:type="spellEnd"/>
+            <w:r>
+              <w:rPr>
+                <w:rStyle w:val="normaltextrun"/>
+                <w:rFonts w:ascii="Calibri" w:hAnsi="Calibri" w:cs="Calibri"/>
+                <w:sz w:val="22"/>
+                <w:szCs w:val="22"/>
+                <w:lang w:val="es-ES"/>
+              </w:rPr>
+              <w:t xml:space="preserve">, GeoGebra, </w:t>
+            </w:r>
+            <w:proofErr w:type="spellStart"/>
+            <w:r>
+              <w:rPr>
+                <w:rStyle w:val="normaltextrun"/>
+                <w:rFonts w:ascii="Calibri" w:hAnsi="Calibri" w:cs="Calibri"/>
+                <w:sz w:val="22"/>
+                <w:szCs w:val="22"/>
+                <w:lang w:val="es-ES"/>
+              </w:rPr>
+              <w:t>Symbolab</w:t>
+            </w:r>
+            <w:proofErr w:type="spellEnd"/>
+            <w:r>
+              <w:rPr>
+                <w:rStyle w:val="normaltextrun"/>
+                <w:rFonts w:ascii="Calibri" w:hAnsi="Calibri" w:cs="Calibri"/>
+                <w:sz w:val="22"/>
+                <w:szCs w:val="22"/>
+                <w:lang w:val="es-ES"/>
+              </w:rPr>
+              <w:t xml:space="preserve">, </w:t>
+            </w:r>
+            <w:proofErr w:type="spellStart"/>
+            <w:r>
+              <w:rPr>
+                <w:rStyle w:val="normaltextrun"/>
+                <w:rFonts w:ascii="Calibri" w:hAnsi="Calibri" w:cs="Calibri"/>
+                <w:sz w:val="22"/>
+                <w:szCs w:val="22"/>
+                <w:lang w:val="es-ES"/>
+              </w:rPr>
+              <w:t>WolframAlpha</w:t>
+            </w:r>
+            <w:proofErr w:type="spellEnd"/>
+            <w:r>
+              <w:rPr>
+                <w:rStyle w:val="normaltextrun"/>
+                <w:rFonts w:ascii="Calibri" w:hAnsi="Calibri" w:cs="Calibri"/>
+                <w:sz w:val="22"/>
+                <w:szCs w:val="22"/>
+                <w:lang w:val="es-ES"/>
+              </w:rPr>
+              <w:t>)</w:t>
+            </w:r>
+            <w:r>
+              <w:rPr>
+                <w:rStyle w:val="normaltextrun"/>
+                <w:rFonts w:ascii="Calibri" w:hAnsi="Calibri" w:cs="Calibri"/>
+                <w:sz w:val="22"/>
+                <w:szCs w:val="22"/>
+                <w:lang w:val="es-ES"/>
+              </w:rPr>
+              <w:t>. </w:t>
             </w:r>
             <w:r>
               <w:rPr>
@@ -1681,23 +1930,23 @@
               <w:lastRenderedPageBreak/>
               <w:t xml:space="preserve">Objetivo general:   </w:t>
             </w:r>
-          </w:p>
-          <w:p>
-            <w:pPr>
-              <w:rPr>
-                <w:color w:val="808080"/>
-                <w:sz w:val="22"/>
-                <w:szCs w:val="22"/>
-              </w:rPr>
-            </w:pPr>
-            <w:r>
-              <w:rPr>
-                <w:color w:val="808080"/>
-                <w:sz w:val="22"/>
-                <w:szCs w:val="22"/>
-              </w:rPr>
-              <w:t>Escribir el objetivo general o el propósito principal del curso.</w:t>
-            </w:r>
+            <w:r>
+              <w:rPr>
+                <w:b/>
+                <w:sz w:val="22"/>
+                <w:szCs w:val="22"/>
+              </w:rPr>
+              <w:t xml:space="preserve">  </w:t>
+            </w:r>
+          </w:p>
+          <w:p>
+            <w:pPr>
+              <w:rPr>
+                <w:b/>
+                <w:sz w:val="22"/>
+                <w:szCs w:val="22"/>
+              </w:rPr>
+            </w:pPr>
           </w:p>
           <w:p>
             <w:r>
@@ -1721,13 +1970,49 @@
               <w:rPr>
                 <w:rStyle w:val="normaltextrun"/>
               </w:rPr>
-              <w:t>¿Cuáles son los conceptos de la matemática básica que un futuro profesor debe estudiar durante su formación inicial para desarrollar las ideas científicas, necesarias y suficientes, propias de su labor docente a través del tiempo del desarrollo del curso se tratan múltiples situaciones y problemas que conducen a los estudiantes a encontrar respuestas propias a la pregunta inicial?</w:t>
+              <w:t>D</w:t>
             </w:r>
             <w:r>
               <w:rPr>
                 <w:rStyle w:val="normaltextrun"/>
               </w:rPr>
-              <w:t xml:space="preserve">  </w:t>
+              <w:t xml:space="preserve">esarrollar las ideas científicas, necesarias y suficientes, propias de su labor docente a través del tiempo del desarrollo del curso </w:t>
+            </w:r>
+            <w:r>
+              <w:rPr>
+                <w:rStyle w:val="normaltextrun"/>
+              </w:rPr>
+              <w:t xml:space="preserve">y que se </w:t>
+            </w:r>
+            <w:r>
+              <w:rPr>
+                <w:rStyle w:val="normaltextrun"/>
+              </w:rPr>
+              <w:t>trata</w:t>
+            </w:r>
+            <w:r>
+              <w:rPr>
+                <w:rStyle w:val="normaltextrun"/>
+              </w:rPr>
+              <w:t>rán desde</w:t>
+            </w:r>
+            <w:r>
+              <w:rPr>
+                <w:rStyle w:val="normaltextrun"/>
+              </w:rPr>
+              <w:t xml:space="preserve"> múltiples situaciones problem</w:t>
+            </w:r>
+            <w:r>
+              <w:rPr>
+                <w:rStyle w:val="normaltextrun"/>
+              </w:rPr>
+              <w:t xml:space="preserve">áticas </w:t>
+            </w:r>
+            <w:r>
+              <w:rPr>
+                <w:rStyle w:val="normaltextrun"/>
+              </w:rPr>
+              <w:t xml:space="preserve">que le dan sentido al saber matemático. </w:t>
             </w:r>
           </w:p>
           <w:p/>
@@ -1775,22 +2060,6 @@
                 <w:szCs w:val="22"/>
               </w:rPr>
             </w:pPr>
-            <w:r>
-              <w:rPr>
-                <w:color w:val="808080"/>
-                <w:sz w:val="22"/>
-                <w:szCs w:val="22"/>
-              </w:rPr>
-              <w:t>Escribir los objetivos específicos del curso.</w:t>
-            </w:r>
-            <w:r>
-              <w:rPr>
-                <w:color w:val="808080"/>
-                <w:sz w:val="22"/>
-                <w:szCs w:val="22"/>
-              </w:rPr>
-              <w:t xml:space="preserve">  </w:t>
-            </w:r>
           </w:p>
           <w:p>
             <w:pPr>
@@ -1828,7 +2097,29 @@
                 <w:szCs w:val="22"/>
                 <w:lang w:val="es-CO"/>
               </w:rPr>
-              <w:t>Comprender los conceptos fundamentales del pensamiento matemático que centra sus reflexiones en la variación.</w:t>
+              <w:t xml:space="preserve">Comprender los conceptos fundamentales del pensamiento </w:t>
+            </w:r>
+            <w:r>
+              <w:rPr>
+                <w:rStyle w:val="normaltextrun"/>
+                <w:rFonts w:ascii="Calibri" w:hAnsi="Calibri" w:cs="Calibri"/>
+                <w:color w:val="000000"/>
+                <w:sz w:val="22"/>
+                <w:szCs w:val="22"/>
+                <w:lang w:val="es-CO"/>
+              </w:rPr>
+              <w:t>variacional</w:t>
+            </w:r>
+            <w:r>
+              <w:rPr>
+                <w:rStyle w:val="normaltextrun"/>
+                <w:rFonts w:ascii="Calibri" w:hAnsi="Calibri" w:cs="Calibri"/>
+                <w:color w:val="000000"/>
+                <w:sz w:val="22"/>
+                <w:szCs w:val="22"/>
+                <w:lang w:val="es-CO"/>
+              </w:rPr>
+              <w:t>.</w:t>
             </w:r>
             <w:r>
               <w:rPr>
@@ -2085,6 +2376,10 @@
           <w:p>
             <w:pPr>
               <w:pStyle w:val="paragraph"/>
+              <w:numPr>
+                <w:ilvl w:val="0"/>
+                <w:numId w:val="3"/>
+              </w:numPr>
               <w:textAlignment w:val="baseline"/>
               <w:rPr>
                 <w:lang w:val="es-CO"/>
@@ -2094,12 +2389,14 @@
               <w:rPr>
                 <w:rStyle w:val="normaltextrun"/>
                 <w:rFonts w:ascii="Calibri" w:hAnsi="Calibri" w:cs="Calibri"/>
-                <w:color w:val="000000"/>
-                <w:sz w:val="22"/>
-                <w:szCs w:val="22"/>
-                <w:lang w:val="es-CO"/>
-              </w:rPr>
-              <w:t>El curso se desarrolla a través de cuatro ejes problémicos que se describen a continuación:</w:t>
+                <w:b/>
+                <w:bCs/>
+                <w:color w:val="000000"/>
+                <w:sz w:val="22"/>
+                <w:szCs w:val="22"/>
+                <w:lang w:val="es-CO"/>
+              </w:rPr>
+              <w:t>Eje 1. El número, sus raíces, desarrollo y futuro en las ciencias naturales.</w:t>
             </w:r>
             <w:r>
               <w:rPr>
@@ -2117,9 +2414,6 @@
             <w:pPr>
               <w:pStyle w:val="paragraph"/>
               <w:textAlignment w:val="baseline"/>
-              <w:rPr>
-                <w:lang w:val="es-CO"/>
-              </w:rPr>
             </w:pPr>
             <w:r>
               <w:rPr>
@@ -2128,15 +2422,6 @@
               </w:rPr>
               <w:t> </w:t>
             </w:r>
-          </w:p>
-          <w:p>
-            <w:pPr>
-              <w:pStyle w:val="paragraph"/>
-              <w:textAlignment w:val="baseline"/>
-              <w:rPr>
-                <w:lang w:val="es-CO"/>
-              </w:rPr>
-            </w:pPr>
             <w:r>
               <w:rPr>
                 <w:rStyle w:val="normaltextrun"/>
@@ -2148,7 +2433,7 @@
                 <w:szCs w:val="22"/>
                 <w:lang w:val="es-CO"/>
               </w:rPr>
-              <w:t>Eje 1. El número, sus raíces, desarrollo y futuro en las ciencias naturales.</w:t>
+              <w:t>Preguntas orientadoras</w:t>
             </w:r>
             <w:r>
               <w:rPr>
@@ -2157,61 +2442,9 @@
                 <w:color w:val="000000"/>
                 <w:sz w:val="22"/>
                 <w:szCs w:val="22"/>
-                <w:lang w:val="es-CO"/>
               </w:rPr>
               <w:t> </w:t>
             </w:r>
-          </w:p>
-          <w:p>
-            <w:pPr>
-              <w:pStyle w:val="paragraph"/>
-              <w:textAlignment w:val="baseline"/>
-              <w:rPr>
-                <w:lang w:val="es-CO"/>
-              </w:rPr>
-            </w:pPr>
-            <w:r>
-              <w:rPr>
-                <w:rStyle w:val="eop"/>
-                <w:lang w:val="es-CO"/>
-              </w:rPr>
-              <w:t> </w:t>
-            </w:r>
-          </w:p>
-          <w:p>
-            <w:pPr>
-              <w:pStyle w:val="paragraph"/>
-              <w:textAlignment w:val="baseline"/>
-            </w:pPr>
-            <w:r>
-              <w:rPr>
-                <w:rStyle w:val="normaltextrun"/>
-                <w:rFonts w:ascii="Calibri" w:hAnsi="Calibri" w:cs="Calibri"/>
-                <w:b/>
-                <w:bCs/>
-                <w:color w:val="000000"/>
-                <w:sz w:val="22"/>
-                <w:szCs w:val="22"/>
-                <w:lang w:val="es-CO"/>
-              </w:rPr>
-              <w:t>Preguntas orientadoras</w:t>
-            </w:r>
-            <w:r>
-              <w:rPr>
-                <w:rStyle w:val="eop"/>
-                <w:rFonts w:ascii="Calibri" w:hAnsi="Calibri" w:cs="Calibri"/>
-                <w:color w:val="000000"/>
-                <w:sz w:val="22"/>
-                <w:szCs w:val="22"/>
-              </w:rPr>
-              <w:t> </w:t>
-            </w:r>
-          </w:p>
-          <w:p>
-            <w:pPr>
-              <w:pStyle w:val="paragraph"/>
-              <w:textAlignment w:val="baseline"/>
-            </w:pPr>
             <w:r>
               <w:rPr>
                 <w:rStyle w:val="eop"/>
@@ -2281,7 +2514,6 @@
                 <w:szCs w:val="22"/>
                 <w:lang w:val="es-CO"/>
               </w:rPr>
-              <w:lastRenderedPageBreak/>
               <w:t>¿Todos los problemas matemáticos de las ciencias tienen soluciones expresables en números Naturales y Enteros?</w:t>
             </w:r>
             <w:r>
@@ -2348,6 +2580,7 @@
                 <w:rStyle w:val="eop"/>
                 <w:lang w:val="es-CO"/>
               </w:rPr>
+              <w:lastRenderedPageBreak/>
               <w:t> </w:t>
             </w:r>
           </w:p>
@@ -2395,6 +2628,7 @@
                 <w:rFonts w:ascii="Noto Sans Symbols" w:hAnsi="Noto Sans Symbols"/>
                 <w:sz w:val="20"/>
                 <w:szCs w:val="20"/>
+                <w:lang w:val="es-CO"/>
               </w:rPr>
             </w:pPr>
             <w:r>
@@ -2406,17 +2640,7 @@
                 <w:szCs w:val="22"/>
                 <w:lang w:val="es-CO"/>
               </w:rPr>
-              <w:t>Sistemas numéricos</w:t>
-            </w:r>
-            <w:r>
-              <w:rPr>
-                <w:rStyle w:val="eop"/>
-                <w:rFonts w:ascii="Calibri" w:hAnsi="Calibri" w:cs="Calibri"/>
-                <w:color w:val="000000"/>
-                <w:sz w:val="22"/>
-                <w:szCs w:val="22"/>
-              </w:rPr>
-              <w:t> </w:t>
+              <w:t>El campo de los números reales</w:t>
             </w:r>
           </w:p>
           <w:p>
@@ -2433,6 +2657,7 @@
                 <w:rFonts w:ascii="Noto Sans Symbols" w:hAnsi="Noto Sans Symbols"/>
                 <w:sz w:val="20"/>
                 <w:szCs w:val="20"/>
+                <w:lang w:val="es-CO"/>
               </w:rPr>
             </w:pPr>
             <w:r>
@@ -2444,7 +2669,7 @@
                 <w:szCs w:val="22"/>
                 <w:lang w:val="es-CO"/>
               </w:rPr>
-              <w:t>Números Reales</w:t>
+              <w:t>Necesidad de ampliar el conjunto de los números reales</w:t>
             </w:r>
             <w:r>
               <w:rPr>
@@ -2453,6 +2678,119 @@
                 <w:color w:val="000000"/>
                 <w:sz w:val="22"/>
                 <w:szCs w:val="22"/>
+                <w:lang w:val="es-CO"/>
+              </w:rPr>
+              <w:t> </w:t>
+            </w:r>
+            <w:r>
+              <w:rPr>
+                <w:rStyle w:val="eop"/>
+                <w:rFonts w:ascii="Calibri" w:hAnsi="Calibri" w:cs="Calibri"/>
+                <w:color w:val="000000"/>
+                <w:sz w:val="22"/>
+                <w:szCs w:val="22"/>
+                <w:lang w:val="es-CO"/>
+              </w:rPr>
+              <w:t xml:space="preserve">al </w:t>
+            </w:r>
+            <w:r>
+              <w:rPr>
+                <w:rStyle w:val="eop"/>
+                <w:rFonts w:ascii="Calibri" w:hAnsi="Calibri" w:cs="Calibri"/>
+                <w:color w:val="000000"/>
+                <w:sz w:val="22"/>
+                <w:szCs w:val="22"/>
+                <w:lang w:val="es-CO"/>
+              </w:rPr>
+              <w:t>conjunto de los n</w:t>
+            </w:r>
+            <w:r>
+              <w:rPr>
+                <w:rStyle w:val="normaltextrun"/>
+                <w:rFonts w:ascii="Calibri" w:hAnsi="Calibri" w:cs="Calibri"/>
+                <w:color w:val="000000"/>
+                <w:sz w:val="22"/>
+                <w:szCs w:val="22"/>
+                <w:lang w:val="es-CO"/>
+              </w:rPr>
+              <w:t>úmeros complejos</w:t>
+            </w:r>
+            <w:r>
+              <w:rPr>
+                <w:rStyle w:val="eop"/>
+                <w:rFonts w:ascii="Calibri" w:hAnsi="Calibri" w:cs="Calibri"/>
+                <w:color w:val="000000"/>
+                <w:sz w:val="22"/>
+                <w:szCs w:val="22"/>
+                <w:lang w:val="es-CO"/>
+              </w:rPr>
+              <w:t> </w:t>
+            </w:r>
+          </w:p>
+          <w:p>
+            <w:pPr>
+              <w:pStyle w:val="paragraph"/>
+              <w:textAlignment w:val="baseline"/>
+              <w:rPr>
+                <w:lang w:val="es-CO"/>
+              </w:rPr>
+            </w:pPr>
+            <w:r>
+              <w:rPr>
+                <w:rStyle w:val="eop"/>
+                <w:lang w:val="es-CO"/>
+              </w:rPr>
+              <w:t> </w:t>
+            </w:r>
+          </w:p>
+          <w:p>
+            <w:pPr>
+              <w:pStyle w:val="paragraph"/>
+              <w:textAlignment w:val="baseline"/>
+            </w:pPr>
+            <w:r>
+              <w:rPr>
+                <w:rStyle w:val="normaltextrun"/>
+                <w:rFonts w:ascii="Calibri" w:hAnsi="Calibri" w:cs="Calibri"/>
+                <w:b/>
+                <w:bCs/>
+                <w:color w:val="000000"/>
+                <w:sz w:val="22"/>
+                <w:szCs w:val="22"/>
+                <w:lang w:val="es-CO"/>
+              </w:rPr>
+              <w:t>Tiempo estimado</w:t>
+            </w:r>
+            <w:r>
+              <w:rPr>
+                <w:rStyle w:val="normaltextrun"/>
+                <w:rFonts w:ascii="Calibri" w:hAnsi="Calibri" w:cs="Calibri"/>
+                <w:color w:val="000000"/>
+                <w:sz w:val="22"/>
+                <w:szCs w:val="22"/>
+                <w:lang w:val="es-CO"/>
+              </w:rPr>
+              <w:t>: 2 semanas</w:t>
+            </w:r>
+            <w:r>
+              <w:rPr>
+                <w:rStyle w:val="eop"/>
+                <w:rFonts w:ascii="Calibri" w:hAnsi="Calibri" w:cs="Calibri"/>
+                <w:color w:val="000000"/>
+                <w:sz w:val="22"/>
+                <w:szCs w:val="22"/>
+              </w:rPr>
+              <w:t> </w:t>
+            </w:r>
+          </w:p>
+          <w:p>
+            <w:pPr>
+              <w:pStyle w:val="paragraph"/>
+              <w:textAlignment w:val="baseline"/>
+            </w:pPr>
+            <w:r>
+              <w:rPr>
+                <w:rStyle w:val="eop"/>
               </w:rPr>
               <w:t> </w:t>
             </w:r>
@@ -2464,13 +2802,8 @@
                 <w:ilvl w:val="0"/>
                 <w:numId w:val="5"/>
               </w:numPr>
-              <w:ind w:left="1080" w:firstLine="0"/>
-              <w:jc w:val="both"/>
               <w:textAlignment w:val="baseline"/>
               <w:rPr>
-                <w:rFonts w:ascii="Noto Sans Symbols" w:hAnsi="Noto Sans Symbols"/>
-                <w:sz w:val="20"/>
-                <w:szCs w:val="20"/>
                 <w:lang w:val="es-CO"/>
               </w:rPr>
             </w:pPr>
@@ -2478,12 +2811,14 @@
               <w:rPr>
                 <w:rStyle w:val="normaltextrun"/>
                 <w:rFonts w:ascii="Calibri" w:hAnsi="Calibri" w:cs="Calibri"/>
-                <w:color w:val="000000"/>
-                <w:sz w:val="22"/>
-                <w:szCs w:val="22"/>
-                <w:lang w:val="es-CO"/>
-              </w:rPr>
-              <w:t>Necesidad de ampliar el conjunto de los números reales</w:t>
+                <w:b/>
+                <w:bCs/>
+                <w:color w:val="000000"/>
+                <w:sz w:val="22"/>
+                <w:szCs w:val="22"/>
+                <w:lang w:val="es-CO"/>
+              </w:rPr>
+              <w:t>Eje 2. Generalizando el pensamiento científico.</w:t>
             </w:r>
             <w:r>
               <w:rPr>
@@ -2493,43 +2828,6 @@
                 <w:sz w:val="22"/>
                 <w:szCs w:val="22"/>
                 <w:lang w:val="es-CO"/>
-              </w:rPr>
-              <w:t> </w:t>
-            </w:r>
-          </w:p>
-          <w:p>
-            <w:pPr>
-              <w:pStyle w:val="paragraph"/>
-              <w:numPr>
-                <w:ilvl w:val="0"/>
-                <w:numId w:val="5"/>
-              </w:numPr>
-              <w:ind w:left="1080" w:firstLine="0"/>
-              <w:textAlignment w:val="baseline"/>
-              <w:rPr>
-                <w:rFonts w:ascii="Noto Sans Symbols" w:hAnsi="Noto Sans Symbols"/>
-                <w:sz w:val="20"/>
-                <w:szCs w:val="20"/>
-              </w:rPr>
-            </w:pPr>
-            <w:r>
-              <w:rPr>
-                <w:rStyle w:val="normaltextrun"/>
-                <w:rFonts w:ascii="Calibri" w:hAnsi="Calibri" w:cs="Calibri"/>
-                <w:color w:val="000000"/>
-                <w:sz w:val="22"/>
-                <w:szCs w:val="22"/>
-                <w:lang w:val="es-CO"/>
-              </w:rPr>
-              <w:t>Números complejos</w:t>
-            </w:r>
-            <w:r>
-              <w:rPr>
-                <w:rStyle w:val="eop"/>
-                <w:rFonts w:ascii="Calibri" w:hAnsi="Calibri" w:cs="Calibri"/>
-                <w:color w:val="000000"/>
-                <w:sz w:val="22"/>
-                <w:szCs w:val="22"/>
               </w:rPr>
               <w:t> </w:t>
             </w:r>
@@ -2538,10 +2836,14 @@
             <w:pPr>
               <w:pStyle w:val="paragraph"/>
               <w:textAlignment w:val="baseline"/>
+              <w:rPr>
+                <w:lang w:val="es-CO"/>
+              </w:rPr>
             </w:pPr>
             <w:r>
               <w:rPr>
                 <w:rStyle w:val="eop"/>
+                <w:lang w:val="es-CO"/>
               </w:rPr>
               <w:t> </w:t>
             </w:r>
@@ -2550,6 +2852,9 @@
             <w:pPr>
               <w:pStyle w:val="paragraph"/>
               <w:textAlignment w:val="baseline"/>
+              <w:rPr>
+                <w:lang w:val="es-CO"/>
+              </w:rPr>
             </w:pPr>
             <w:r>
               <w:rPr>
@@ -2562,18 +2867,7 @@
                 <w:szCs w:val="22"/>
                 <w:lang w:val="es-CO"/>
               </w:rPr>
-              <w:t>Tiempo estimado</w:t>
-            </w:r>
-            <w:r>
-              <w:rPr>
-                <w:rStyle w:val="normaltextrun"/>
-                <w:rFonts w:ascii="Calibri" w:hAnsi="Calibri" w:cs="Calibri"/>
-                <w:color w:val="000000"/>
-                <w:sz w:val="22"/>
-                <w:szCs w:val="22"/>
-                <w:lang w:val="es-CO"/>
-              </w:rPr>
-              <w:t>: 2 semanas</w:t>
+              <w:t>Preguntas orientadoras</w:t>
             </w:r>
             <w:r>
               <w:rPr>
@@ -2582,108 +2876,7 @@
                 <w:color w:val="000000"/>
                 <w:sz w:val="22"/>
                 <w:szCs w:val="22"/>
-              </w:rPr>
-              <w:t> </w:t>
-            </w:r>
-          </w:p>
-          <w:p>
-            <w:pPr>
-              <w:pStyle w:val="paragraph"/>
-              <w:textAlignment w:val="baseline"/>
-            </w:pPr>
-            <w:r>
-              <w:rPr>
-                <w:rStyle w:val="eop"/>
-              </w:rPr>
-              <w:t> </w:t>
-            </w:r>
-          </w:p>
-          <w:p>
-            <w:pPr>
-              <w:pStyle w:val="paragraph"/>
-              <w:textAlignment w:val="baseline"/>
-              <w:rPr>
-                <w:lang w:val="es-CO"/>
-              </w:rPr>
-            </w:pPr>
-            <w:r>
-              <w:rPr>
-                <w:rStyle w:val="normaltextrun"/>
-                <w:rFonts w:ascii="Calibri" w:hAnsi="Calibri" w:cs="Calibri"/>
-                <w:b/>
-                <w:bCs/>
-                <w:color w:val="000000"/>
-                <w:sz w:val="22"/>
-                <w:szCs w:val="22"/>
-                <w:lang w:val="es-CO"/>
-              </w:rPr>
-              <w:t>Eje 2. Generalizando el pensamiento científico.</w:t>
-            </w:r>
-            <w:r>
-              <w:rPr>
-                <w:rStyle w:val="eop"/>
-                <w:rFonts w:ascii="Calibri" w:hAnsi="Calibri" w:cs="Calibri"/>
-                <w:color w:val="000000"/>
-                <w:sz w:val="22"/>
-                <w:szCs w:val="22"/>
-                <w:lang w:val="es-CO"/>
-              </w:rPr>
-              <w:t> </w:t>
-            </w:r>
-          </w:p>
-          <w:p>
-            <w:pPr>
-              <w:pStyle w:val="paragraph"/>
-              <w:textAlignment w:val="baseline"/>
-              <w:rPr>
-                <w:lang w:val="es-CO"/>
-              </w:rPr>
-            </w:pPr>
-            <w:r>
-              <w:rPr>
-                <w:rStyle w:val="eop"/>
-                <w:lang w:val="es-CO"/>
-              </w:rPr>
-              <w:t> </w:t>
-            </w:r>
-          </w:p>
-          <w:p>
-            <w:pPr>
-              <w:pStyle w:val="paragraph"/>
-              <w:textAlignment w:val="baseline"/>
-            </w:pPr>
-            <w:r>
-              <w:rPr>
-                <w:rStyle w:val="normaltextrun"/>
-                <w:rFonts w:ascii="Calibri" w:hAnsi="Calibri" w:cs="Calibri"/>
-                <w:b/>
-                <w:bCs/>
-                <w:color w:val="000000"/>
-                <w:sz w:val="22"/>
-                <w:szCs w:val="22"/>
-                <w:lang w:val="es-CO"/>
-              </w:rPr>
-              <w:t>Preguntas orientadoras</w:t>
-            </w:r>
-            <w:r>
-              <w:rPr>
-                <w:rStyle w:val="eop"/>
-                <w:rFonts w:ascii="Calibri" w:hAnsi="Calibri" w:cs="Calibri"/>
-                <w:color w:val="000000"/>
-                <w:sz w:val="22"/>
-                <w:szCs w:val="22"/>
-              </w:rPr>
-              <w:t> </w:t>
-            </w:r>
-          </w:p>
-          <w:p>
-            <w:pPr>
-              <w:pStyle w:val="paragraph"/>
-              <w:textAlignment w:val="baseline"/>
-            </w:pPr>
-            <w:r>
-              <w:rPr>
-                <w:rStyle w:val="eop"/>
+                <w:lang w:val="es-CO"/>
               </w:rPr>
               <w:t> </w:t>
             </w:r>
@@ -2695,9 +2888,9 @@
                 <w:ilvl w:val="0"/>
                 <w:numId w:val="6"/>
               </w:numPr>
-              <w:ind w:left="1080" w:firstLine="0"/>
               <w:textAlignment w:val="baseline"/>
               <w:rPr>
+                <w:rStyle w:val="normaltextrun"/>
                 <w:rFonts w:ascii="Noto Sans Symbols" w:hAnsi="Noto Sans Symbols"/>
                 <w:sz w:val="20"/>
                 <w:szCs w:val="20"/>
@@ -2713,18 +2906,29 @@
                 <w:szCs w:val="22"/>
                 <w:lang w:val="es-CO"/>
               </w:rPr>
-              <w:t>¿Necesitamos calcular el aumento (o decrecimiento) de bacterias en un cultivo pasado un lapso?, ¿Cómo generalizamos nuestros cálculos?</w:t>
-            </w:r>
-            <w:r>
-              <w:rPr>
-                <w:rStyle w:val="eop"/>
-                <w:rFonts w:ascii="Calibri" w:hAnsi="Calibri" w:cs="Calibri"/>
-                <w:color w:val="000000"/>
-                <w:sz w:val="22"/>
-                <w:szCs w:val="22"/>
-                <w:lang w:val="es-CO"/>
-              </w:rPr>
-              <w:t> </w:t>
+              <w:t xml:space="preserve">¿Necesitamos calcular el aumento (o decrecimiento) de bacterias en un cultivo </w:t>
+            </w:r>
+            <w:r>
+              <w:rPr>
+                <w:rStyle w:val="normaltextrun"/>
+                <w:rFonts w:ascii="Calibri" w:hAnsi="Calibri" w:cs="Calibri"/>
+                <w:color w:val="000000"/>
+                <w:sz w:val="22"/>
+                <w:szCs w:val="22"/>
+                <w:lang w:val="es-CO"/>
+              </w:rPr>
+              <w:t>al cabo de un tiempo</w:t>
+            </w:r>
+            <w:r>
+              <w:rPr>
+                <w:rStyle w:val="normaltextrun"/>
+                <w:rFonts w:ascii="Calibri" w:hAnsi="Calibri" w:cs="Calibri"/>
+                <w:color w:val="000000"/>
+                <w:sz w:val="22"/>
+                <w:szCs w:val="22"/>
+                <w:lang w:val="es-CO"/>
+              </w:rPr>
+              <w:t xml:space="preserve">?, </w:t>
             </w:r>
           </w:p>
           <w:p>
@@ -2734,7 +2938,6 @@
                 <w:ilvl w:val="0"/>
                 <w:numId w:val="6"/>
               </w:numPr>
-              <w:ind w:left="1080" w:firstLine="0"/>
               <w:textAlignment w:val="baseline"/>
               <w:rPr>
                 <w:rFonts w:ascii="Noto Sans Symbols" w:hAnsi="Noto Sans Symbols"/>
@@ -2752,7 +2955,18 @@
                 <w:szCs w:val="22"/>
                 <w:lang w:val="es-CO"/>
               </w:rPr>
-              <w:t>¿Cuáles fenómenos cotidianos pueden expresarse mediante una ecuación? </w:t>
+              <w:t xml:space="preserve"> </w:t>
+            </w:r>
+            <w:r>
+              <w:rPr>
+                <w:rStyle w:val="normaltextrun"/>
+                <w:rFonts w:ascii="Calibri" w:hAnsi="Calibri" w:cs="Calibri"/>
+                <w:color w:val="000000"/>
+                <w:sz w:val="22"/>
+                <w:szCs w:val="22"/>
+                <w:lang w:val="es-CO"/>
+              </w:rPr>
+              <w:t>¿Cómo generalizamos nuestros cálculos?</w:t>
             </w:r>
             <w:r>
               <w:rPr>
@@ -2773,7 +2987,44 @@
                 <w:ilvl w:val="0"/>
                 <w:numId w:val="6"/>
               </w:numPr>
-              <w:ind w:left="1080" w:firstLine="0"/>
+              <w:textAlignment w:val="baseline"/>
+              <w:rPr>
+                <w:rFonts w:ascii="Noto Sans Symbols" w:hAnsi="Noto Sans Symbols"/>
+                <w:sz w:val="20"/>
+                <w:szCs w:val="20"/>
+                <w:lang w:val="es-CO"/>
+              </w:rPr>
+            </w:pPr>
+            <w:r>
+              <w:rPr>
+                <w:rStyle w:val="normaltextrun"/>
+                <w:rFonts w:ascii="Calibri" w:hAnsi="Calibri" w:cs="Calibri"/>
+                <w:color w:val="000000"/>
+                <w:sz w:val="22"/>
+                <w:szCs w:val="22"/>
+                <w:lang w:val="es-CO"/>
+              </w:rPr>
+              <w:t>¿Cuáles fenómenos cotidianos pueden expresarse mediante una ecuación? </w:t>
+            </w:r>
+            <w:r>
+              <w:rPr>
+                <w:rStyle w:val="eop"/>
+                <w:rFonts w:ascii="Calibri" w:hAnsi="Calibri" w:cs="Calibri"/>
+                <w:color w:val="000000"/>
+                <w:sz w:val="22"/>
+                <w:szCs w:val="22"/>
+                <w:lang w:val="es-CO"/>
+              </w:rPr>
+              <w:t> </w:t>
+            </w:r>
+          </w:p>
+          <w:p>
+            <w:pPr>
+              <w:pStyle w:val="paragraph"/>
+              <w:numPr>
+                <w:ilvl w:val="0"/>
+                <w:numId w:val="6"/>
+              </w:numPr>
               <w:textAlignment w:val="baseline"/>
               <w:rPr>
                 <w:rFonts w:ascii="Noto Sans Symbols" w:hAnsi="Noto Sans Symbols"/>
@@ -2874,7 +3125,7 @@
                 <w:szCs w:val="22"/>
                 <w:lang w:val="es-CO"/>
               </w:rPr>
-              <w:t>Definiciones básicas.</w:t>
+              <w:t>Operaciones con polinomios.</w:t>
             </w:r>
             <w:r>
               <w:rPr>
@@ -2900,6 +3151,7 @@
                 <w:rFonts w:ascii="Noto Sans Symbols" w:hAnsi="Noto Sans Symbols"/>
                 <w:sz w:val="20"/>
                 <w:szCs w:val="20"/>
+                <w:lang w:val="es-CO"/>
               </w:rPr>
             </w:pPr>
             <w:r>
@@ -2911,7 +3163,7 @@
                 <w:szCs w:val="22"/>
                 <w:lang w:val="es-CO"/>
               </w:rPr>
-              <w:t>Operaciones con polinomios.</w:t>
+              <w:t>Criterios de divisibilidad de polinomios.</w:t>
             </w:r>
             <w:r>
               <w:rPr>
@@ -2920,6 +3172,7 @@
                 <w:color w:val="000000"/>
                 <w:sz w:val="22"/>
                 <w:szCs w:val="22"/>
+                <w:lang w:val="es-CO"/>
               </w:rPr>
               <w:t> </w:t>
             </w:r>
@@ -2949,7 +3202,7 @@
                 <w:szCs w:val="22"/>
                 <w:lang w:val="es-CO"/>
               </w:rPr>
-              <w:t>Criterios de divisibilidad de polinomios.</w:t>
+              <w:t>Algoritmo de la división y teorema del residuo.</w:t>
             </w:r>
             <w:r>
               <w:rPr>
@@ -2976,7 +3229,6 @@
                 <w:rFonts w:ascii="Noto Sans Symbols" w:hAnsi="Noto Sans Symbols"/>
                 <w:sz w:val="20"/>
                 <w:szCs w:val="20"/>
-                <w:lang w:val="es-CO"/>
               </w:rPr>
             </w:pPr>
             <w:r>
@@ -2988,7 +3240,7 @@
                 <w:szCs w:val="22"/>
                 <w:lang w:val="es-CO"/>
               </w:rPr>
-              <w:t>Algoritmo de la división y teorema del residuo.</w:t>
+              <w:t>Teorema fundamental del álgebra.</w:t>
             </w:r>
             <w:r>
               <w:rPr>
@@ -2997,7 +3249,6 @@
                 <w:color w:val="000000"/>
                 <w:sz w:val="22"/>
                 <w:szCs w:val="22"/>
-                <w:lang w:val="es-CO"/>
               </w:rPr>
               <w:t> </w:t>
             </w:r>
@@ -3015,6 +3266,7 @@
                 <w:rFonts w:ascii="Noto Sans Symbols" w:hAnsi="Noto Sans Symbols"/>
                 <w:sz w:val="20"/>
                 <w:szCs w:val="20"/>
+                <w:lang w:val="es-CO"/>
               </w:rPr>
             </w:pPr>
             <w:r>
@@ -3026,7 +3278,7 @@
                 <w:szCs w:val="22"/>
                 <w:lang w:val="es-CO"/>
               </w:rPr>
-              <w:t>Teorema fundamental del álgebra.</w:t>
+              <w:t>Ecuaciones, lineales y cuadráticas, y sistemas de ecuaciones.</w:t>
             </w:r>
             <w:r>
               <w:rPr>
@@ -3035,6 +3287,7 @@
                 <w:color w:val="000000"/>
                 <w:sz w:val="22"/>
                 <w:szCs w:val="22"/>
+                <w:lang w:val="es-CO"/>
               </w:rPr>
               <w:t> </w:t>
             </w:r>
@@ -3052,7 +3305,6 @@
                 <w:rFonts w:ascii="Noto Sans Symbols" w:hAnsi="Noto Sans Symbols"/>
                 <w:sz w:val="20"/>
                 <w:szCs w:val="20"/>
-                <w:lang w:val="es-CO"/>
               </w:rPr>
             </w:pPr>
             <w:r>
@@ -3064,7 +3316,7 @@
                 <w:szCs w:val="22"/>
                 <w:lang w:val="es-CO"/>
               </w:rPr>
-              <w:t>Ecuaciones, lineales y cuadráticas, y sistemas de ecuaciones.</w:t>
+              <w:t>Inecuaciones</w:t>
             </w:r>
             <w:r>
               <w:rPr>
@@ -3073,7 +3325,58 @@
                 <w:color w:val="000000"/>
                 <w:sz w:val="22"/>
                 <w:szCs w:val="22"/>
-                <w:lang w:val="es-CO"/>
+              </w:rPr>
+              <w:t> </w:t>
+            </w:r>
+          </w:p>
+          <w:p>
+            <w:pPr>
+              <w:pStyle w:val="paragraph"/>
+              <w:textAlignment w:val="baseline"/>
+            </w:pPr>
+            <w:r>
+              <w:rPr>
+                <w:rStyle w:val="normaltextrun"/>
+                <w:rFonts w:ascii="Calibri" w:hAnsi="Calibri" w:cs="Calibri"/>
+                <w:b/>
+                <w:bCs/>
+                <w:color w:val="000000"/>
+                <w:sz w:val="22"/>
+                <w:szCs w:val="22"/>
+                <w:lang w:val="es-CO"/>
+              </w:rPr>
+              <w:t>Tiempo estimado</w:t>
+            </w:r>
+            <w:r>
+              <w:rPr>
+                <w:rStyle w:val="normaltextrun"/>
+                <w:rFonts w:ascii="Calibri" w:hAnsi="Calibri" w:cs="Calibri"/>
+                <w:color w:val="000000"/>
+                <w:sz w:val="22"/>
+                <w:szCs w:val="22"/>
+                <w:lang w:val="es-CO"/>
+              </w:rPr>
+              <w:t>: 5 semanas</w:t>
+            </w:r>
+            <w:r>
+              <w:rPr>
+                <w:rStyle w:val="eop"/>
+                <w:rFonts w:ascii="Calibri" w:hAnsi="Calibri" w:cs="Calibri"/>
+                <w:color w:val="000000"/>
+                <w:sz w:val="22"/>
+                <w:szCs w:val="22"/>
+              </w:rPr>
+              <w:t> </w:t>
+            </w:r>
+          </w:p>
+          <w:p>
+            <w:pPr>
+              <w:pStyle w:val="paragraph"/>
+              <w:textAlignment w:val="baseline"/>
+            </w:pPr>
+            <w:r>
+              <w:rPr>
+                <w:rStyle w:val="eop"/>
               </w:rPr>
               <w:t> </w:t>
             </w:r>
@@ -3085,45 +3388,15 @@
                 <w:ilvl w:val="0"/>
                 <w:numId w:val="7"/>
               </w:numPr>
-              <w:ind w:left="1080" w:firstLine="0"/>
               <w:textAlignment w:val="baseline"/>
               <w:rPr>
-                <w:rFonts w:ascii="Noto Sans Symbols" w:hAnsi="Noto Sans Symbols"/>
-                <w:sz w:val="20"/>
-                <w:szCs w:val="20"/>
+                <w:lang w:val="es-CO"/>
               </w:rPr>
             </w:pPr>
             <w:r>
               <w:rPr>
                 <w:rStyle w:val="normaltextrun"/>
                 <w:rFonts w:ascii="Calibri" w:hAnsi="Calibri" w:cs="Calibri"/>
-                <w:color w:val="000000"/>
-                <w:sz w:val="22"/>
-                <w:szCs w:val="22"/>
-                <w:lang w:val="es-CO"/>
-              </w:rPr>
-              <w:t>Inecuaciones</w:t>
-            </w:r>
-            <w:r>
-              <w:rPr>
-                <w:rStyle w:val="eop"/>
-                <w:rFonts w:ascii="Calibri" w:hAnsi="Calibri" w:cs="Calibri"/>
-                <w:color w:val="000000"/>
-                <w:sz w:val="22"/>
-                <w:szCs w:val="22"/>
-              </w:rPr>
-              <w:t> </w:t>
-            </w:r>
-          </w:p>
-          <w:p>
-            <w:pPr>
-              <w:pStyle w:val="paragraph"/>
-              <w:textAlignment w:val="baseline"/>
-            </w:pPr>
-            <w:r>
-              <w:rPr>
-                <w:rStyle w:val="normaltextrun"/>
-                <w:rFonts w:ascii="Calibri" w:hAnsi="Calibri" w:cs="Calibri"/>
                 <w:b/>
                 <w:bCs/>
                 <w:color w:val="000000"/>
@@ -3131,62 +3404,6 @@
                 <w:szCs w:val="22"/>
                 <w:lang w:val="es-CO"/>
               </w:rPr>
-              <w:t>Tiempo estimado</w:t>
-            </w:r>
-            <w:r>
-              <w:rPr>
-                <w:rStyle w:val="normaltextrun"/>
-                <w:rFonts w:ascii="Calibri" w:hAnsi="Calibri" w:cs="Calibri"/>
-                <w:color w:val="000000"/>
-                <w:sz w:val="22"/>
-                <w:szCs w:val="22"/>
-                <w:lang w:val="es-CO"/>
-              </w:rPr>
-              <w:t>: 5 semanas</w:t>
-            </w:r>
-            <w:r>
-              <w:rPr>
-                <w:rStyle w:val="eop"/>
-                <w:rFonts w:ascii="Calibri" w:hAnsi="Calibri" w:cs="Calibri"/>
-                <w:color w:val="000000"/>
-                <w:sz w:val="22"/>
-                <w:szCs w:val="22"/>
-              </w:rPr>
-              <w:t> </w:t>
-            </w:r>
-          </w:p>
-          <w:p>
-            <w:pPr>
-              <w:pStyle w:val="paragraph"/>
-              <w:textAlignment w:val="baseline"/>
-            </w:pPr>
-            <w:r>
-              <w:rPr>
-                <w:rStyle w:val="eop"/>
-              </w:rPr>
-              <w:t> </w:t>
-            </w:r>
-          </w:p>
-          <w:p>
-            <w:pPr>
-              <w:pStyle w:val="paragraph"/>
-              <w:textAlignment w:val="baseline"/>
-              <w:rPr>
-                <w:lang w:val="es-CO"/>
-              </w:rPr>
-            </w:pPr>
-            <w:r>
-              <w:rPr>
-                <w:rStyle w:val="normaltextrun"/>
-                <w:rFonts w:ascii="Calibri" w:hAnsi="Calibri" w:cs="Calibri"/>
-                <w:b/>
-                <w:bCs/>
-                <w:color w:val="000000"/>
-                <w:sz w:val="22"/>
-                <w:szCs w:val="22"/>
-                <w:lang w:val="es-CO"/>
-              </w:rPr>
-              <w:lastRenderedPageBreak/>
               <w:t>Eje 3. Dependencias e independencias: la función.</w:t>
             </w:r>
             <w:r>
@@ -3268,6 +3485,7 @@
               <w:ind w:left="1080" w:firstLine="0"/>
               <w:textAlignment w:val="baseline"/>
               <w:rPr>
+                <w:rStyle w:val="normaltextrun"/>
                 <w:rFonts w:ascii="Noto Sans Symbols" w:hAnsi="Noto Sans Symbols"/>
                 <w:sz w:val="20"/>
                 <w:szCs w:val="20"/>
@@ -3283,18 +3501,7 @@
                 <w:szCs w:val="22"/>
                 <w:lang w:val="es-CO"/>
               </w:rPr>
-              <w:t>¿De qué depende el crecimiento o decrecimiento de una población de abejas? ¿La tasa de crecimiento se puede representar en un gráfico? ¿Una población humana crece o decrece a una tasa diferente?</w:t>
-            </w:r>
-            <w:r>
-              <w:rPr>
-                <w:rStyle w:val="eop"/>
-                <w:rFonts w:ascii="Calibri" w:hAnsi="Calibri" w:cs="Calibri"/>
-                <w:color w:val="000000"/>
-                <w:sz w:val="22"/>
-                <w:szCs w:val="22"/>
-                <w:lang w:val="es-CO"/>
-              </w:rPr>
-              <w:t> </w:t>
+              <w:t xml:space="preserve">¿De qué depende el crecimiento o decrecimiento de una población de abejas? </w:t>
             </w:r>
           </w:p>
           <w:p>
@@ -3322,7 +3529,8 @@
                 <w:szCs w:val="22"/>
                 <w:lang w:val="es-CO"/>
               </w:rPr>
-              <w:t>Si se encuentra en un artículo de revista científica que luego de una larga observación, hay una población de bacterias que crece “exponencialmente” ¿A qué se refiere? ¿Cómo se expresa en una ecuación? ¿Será mejor ver un gráfico de la situación?</w:t>
+              <w:lastRenderedPageBreak/>
+              <w:t>¿La tasa de crecimiento se puede representar en un gráfico? ¿Una población humana crece o decrece a una tasa diferente?</w:t>
             </w:r>
             <w:r>
               <w:rPr>
@@ -3332,43 +3540,6 @@
                 <w:sz w:val="22"/>
                 <w:szCs w:val="22"/>
                 <w:lang w:val="es-CO"/>
-              </w:rPr>
-              <w:t> </w:t>
-            </w:r>
-          </w:p>
-          <w:p>
-            <w:pPr>
-              <w:pStyle w:val="paragraph"/>
-              <w:numPr>
-                <w:ilvl w:val="0"/>
-                <w:numId w:val="8"/>
-              </w:numPr>
-              <w:ind w:left="1080" w:firstLine="0"/>
-              <w:textAlignment w:val="baseline"/>
-              <w:rPr>
-                <w:rFonts w:ascii="Noto Sans Symbols" w:hAnsi="Noto Sans Symbols"/>
-                <w:sz w:val="20"/>
-                <w:szCs w:val="20"/>
-              </w:rPr>
-            </w:pPr>
-            <w:r>
-              <w:rPr>
-                <w:rStyle w:val="normaltextrun"/>
-                <w:rFonts w:ascii="Calibri" w:hAnsi="Calibri" w:cs="Calibri"/>
-                <w:color w:val="000000"/>
-                <w:sz w:val="22"/>
-                <w:szCs w:val="22"/>
-                <w:lang w:val="es-CO"/>
-              </w:rPr>
-              <w:t>En las obras en construcción de la ciudad de Medellín se encuentran personas (de casco y uniforme) observando por una especie de cámara o visor. Delante de él hay otra persona con una vara. Intentan trazar rectas a largas distancias ¿Están usando la trigonometría? ¿Qué parte de la trigonometría se usa cotidianamente?</w:t>
-            </w:r>
-            <w:r>
-              <w:rPr>
-                <w:rStyle w:val="eop"/>
-                <w:rFonts w:ascii="Calibri" w:hAnsi="Calibri" w:cs="Calibri"/>
-                <w:color w:val="000000"/>
-                <w:sz w:val="22"/>
-                <w:szCs w:val="22"/>
               </w:rPr>
               <w:t> </w:t>
             </w:r>
@@ -3476,7 +3647,31 @@
                 <w:szCs w:val="22"/>
                 <w:lang w:val="es-CO"/>
               </w:rPr>
-              <w:t>Dominio, codominio y rango de funciones, criterio de igualdad entre funciones.</w:t>
+              <w:t xml:space="preserve">Dominio, </w:t>
+            </w:r>
+            <w:proofErr w:type="spellStart"/>
+            <w:r>
+              <w:rPr>
+                <w:rStyle w:val="normaltextrun"/>
+                <w:rFonts w:ascii="Calibri" w:hAnsi="Calibri" w:cs="Calibri"/>
+                <w:color w:val="000000"/>
+                <w:sz w:val="22"/>
+                <w:szCs w:val="22"/>
+                <w:lang w:val="es-CO"/>
+              </w:rPr>
+              <w:t>codominio</w:t>
+            </w:r>
+            <w:proofErr w:type="spellEnd"/>
+            <w:r>
+              <w:rPr>
+                <w:rStyle w:val="normaltextrun"/>
+                <w:rFonts w:ascii="Calibri" w:hAnsi="Calibri" w:cs="Calibri"/>
+                <w:color w:val="000000"/>
+                <w:sz w:val="22"/>
+                <w:szCs w:val="22"/>
+                <w:lang w:val="es-CO"/>
+              </w:rPr>
+              <w:t xml:space="preserve"> y rango de funciones, criterio de igualdad entre funciones.</w:t>
             </w:r>
             <w:r>
               <w:rPr>
@@ -3647,6 +3842,10 @@
           <w:p>
             <w:pPr>
               <w:pStyle w:val="paragraph"/>
+              <w:numPr>
+                <w:ilvl w:val="0"/>
+                <w:numId w:val="9"/>
+              </w:numPr>
               <w:textAlignment w:val="baseline"/>
               <w:rPr>
                 <w:lang w:val="es-CO"/>
@@ -3837,7 +4036,6 @@
                 <w:szCs w:val="22"/>
                 <w:lang w:val="es-CO"/>
               </w:rPr>
-              <w:lastRenderedPageBreak/>
               <w:t>Las ideas de medición de tierras surgidas entre los años 1400 y 1600 de nuestra era ¿se usan en la actualidad? </w:t>
             </w:r>
             <w:r>
@@ -4102,6 +4300,7 @@
                 <w:szCs w:val="22"/>
                 <w:lang w:val="es-CO"/>
               </w:rPr>
+              <w:lastRenderedPageBreak/>
               <w:t> </w:t>
             </w:r>
             <w:r>
@@ -4270,29 +4469,71 @@
             <w:pPr>
               <w:jc w:val="both"/>
               <w:rPr>
+                <w:color w:val="000000" w:themeColor="text1"/>
+                <w:sz w:val="22"/>
+                <w:szCs w:val="22"/>
+              </w:rPr>
+            </w:pPr>
+            <w:r>
+              <w:rPr>
+                <w:color w:val="000000" w:themeColor="text1"/>
+                <w:sz w:val="22"/>
+                <w:szCs w:val="22"/>
+              </w:rPr>
+              <w:t xml:space="preserve">El </w:t>
+            </w:r>
+            <w:r>
+              <w:rPr>
+                <w:b/>
+                <w:bCs/>
+                <w:color w:val="000000" w:themeColor="text1"/>
+                <w:sz w:val="22"/>
+                <w:szCs w:val="22"/>
+              </w:rPr>
+              <w:t>modelo de clase que he adoptado es el de Aprendizaje invertido.</w:t>
+            </w:r>
+            <w:r>
+              <w:rPr>
+                <w:color w:val="000000" w:themeColor="text1"/>
+                <w:sz w:val="22"/>
+                <w:szCs w:val="22"/>
+              </w:rPr>
+              <w:t xml:space="preserve"> </w:t>
+            </w:r>
+          </w:p>
+          <w:p>
+            <w:pPr>
+              <w:jc w:val="both"/>
+              <w:rPr>
                 <w:color w:val="808080"/>
                 <w:sz w:val="22"/>
                 <w:szCs w:val="22"/>
               </w:rPr>
             </w:pPr>
-            <w:r>
-              <w:rPr>
-                <w:color w:val="808080"/>
-                <w:sz w:val="22"/>
-                <w:szCs w:val="22"/>
-              </w:rPr>
-              <w:t>Describa las estrategias de enseñanza y aprendizaje que mediarán el desarrollo del curso, incluya las actividades de trabajo de docencia directa y de trabajo independiente.</w:t>
-            </w:r>
-          </w:p>
-          <w:p>
-            <w:pPr>
-              <w:jc w:val="both"/>
-              <w:rPr>
-                <w:color w:val="808080"/>
-                <w:sz w:val="22"/>
-                <w:szCs w:val="22"/>
-              </w:rPr>
-            </w:pPr>
+          </w:p>
+          <w:p>
+            <w:pPr>
+              <w:pStyle w:val="Heading1"/>
+            </w:pPr>
+            <w:r>
+              <w:t>Aprendizaje invertido (</w:t>
+            </w:r>
+            <w:proofErr w:type="spellStart"/>
+            <w:r>
+              <w:t>Flipped</w:t>
+            </w:r>
+            <w:proofErr w:type="spellEnd"/>
+            <w:r>
+              <w:t xml:space="preserve"> </w:t>
+            </w:r>
+            <w:proofErr w:type="spellStart"/>
+            <w:r>
+              <w:t>learning</w:t>
+            </w:r>
+            <w:proofErr w:type="spellEnd"/>
+            <w:r>
+              <w:t>)</w:t>
+            </w:r>
           </w:p>
           <w:p>
             <w:pPr>
@@ -4301,14 +4542,6 @@
                 <w:lang w:val="es-CO"/>
               </w:rPr>
             </w:pPr>
-            <w:r>
-              <w:rPr>
-                <w:rFonts w:eastAsia="Times New Roman" w:cs="Times New Roman"/>
-                <w:color w:val="000000"/>
-                <w:lang w:val="es-CO"/>
-              </w:rPr>
-              <w:t>Para el alcance de los objetivos propuestos, la metodología como herramienta de aproximación al aprendizaje, estará basada en la actualización, consulta y trabajo académico de estudiante y del profesor, entendiéndose como un proceso de tratamiento de problemas relacionados con las temáticas a desarrollar. Por esto se tendrá en cuenta:</w:t>
-            </w:r>
           </w:p>
           <w:p>
             <w:pPr>
@@ -4317,36 +4550,96 @@
                 <w:lang w:val="es-CO"/>
               </w:rPr>
             </w:pPr>
-          </w:p>
-          <w:p>
-            <w:pPr>
-              <w:numPr>
-                <w:ilvl w:val="0"/>
-                <w:numId w:val="12"/>
-              </w:numPr>
-              <w:jc w:val="both"/>
-              <w:textAlignment w:val="baseline"/>
-              <w:rPr>
-                <w:rFonts w:ascii="Noto Sans Symbols" w:eastAsia="Times New Roman" w:hAnsi="Noto Sans Symbols" w:cs="Times New Roman"/>
-                <w:color w:val="000000"/>
-                <w:sz w:val="22"/>
-                <w:szCs w:val="22"/>
-                <w:lang w:val="es-CO"/>
-              </w:rPr>
-            </w:pPr>
-            <w:r>
-              <w:rPr>
-                <w:rFonts w:eastAsia="Times New Roman" w:cs="Times New Roman"/>
-                <w:color w:val="000000"/>
-                <w:sz w:val="22"/>
-                <w:szCs w:val="22"/>
-                <w:lang w:val="es-CO"/>
-              </w:rPr>
-              <w:t>  Con base en la preparación de las temáticas por parte de los estudiantes antes de cada clase, se promueve la presentación y la discusión de dudas, donde el docente utilizará diversos recursos -software, applets, etc.- para orientar y ayudar a la visualización y comprensión de los temas abordados durante las discusiones. El docente elaborará guías para algunas sesiones, las cuales el estudiante debe leer, preparar y solucionar y, sus dudas o interrogantes serán trabajadas en las asesorías. </w:t>
-            </w:r>
-          </w:p>
-          <w:p>
-            <w:pPr>
+            <w:r>
+              <w:rPr>
+                <w:rFonts w:ascii="Times New Roman" w:eastAsia="Times New Roman" w:hAnsi="Times New Roman" w:cs="Times New Roman"/>
+                <w:lang w:val="es-CO"/>
+              </w:rPr>
+              <w:t>¿Qué es?</w:t>
+            </w:r>
+          </w:p>
+          <w:p>
+            <w:pPr>
+              <w:rPr>
+                <w:rFonts w:ascii="Times New Roman" w:eastAsia="Times New Roman" w:hAnsi="Times New Roman" w:cs="Times New Roman"/>
+                <w:lang w:val="es-CO"/>
+              </w:rPr>
+            </w:pPr>
+          </w:p>
+          <w:p>
+            <w:proofErr w:type="spellStart"/>
+            <w:r>
+              <w:rPr>
+                <w:rStyle w:val="Emphasis"/>
+              </w:rPr>
+              <w:t>Flipped</w:t>
+            </w:r>
+            <w:proofErr w:type="spellEnd"/>
+            <w:r>
+              <w:rPr>
+                <w:rStyle w:val="Emphasis"/>
+              </w:rPr>
+              <w:t xml:space="preserve"> </w:t>
+            </w:r>
+            <w:proofErr w:type="spellStart"/>
+            <w:r>
+              <w:rPr>
+                <w:rStyle w:val="Emphasis"/>
+              </w:rPr>
+              <w:t>Learning</w:t>
+            </w:r>
+            <w:proofErr w:type="spellEnd"/>
+            <w:r>
+              <w:t xml:space="preserve"> o </w:t>
+            </w:r>
+            <w:r>
+              <w:rPr>
+                <w:rStyle w:val="Strong"/>
+              </w:rPr>
+              <w:t>aprendizaje invertido</w:t>
+            </w:r>
+            <w:r>
+              <w:t xml:space="preserve"> es un enfoque </w:t>
+            </w:r>
+            <w:proofErr w:type="spellStart"/>
+            <w:r>
+              <w:t>pedagógico</w:t>
+            </w:r>
+            <w:proofErr w:type="spellEnd"/>
+            <w:r>
+              <w:t xml:space="preserve"> en el que la </w:t>
+            </w:r>
+            <w:proofErr w:type="spellStart"/>
+            <w:r>
+              <w:t>instrucción</w:t>
+            </w:r>
+            <w:proofErr w:type="spellEnd"/>
+            <w:r>
+              <w:t xml:space="preserve"> directa se realiza fuera del aula y se utiliza el tiempo de clase para llevar a cabo actividades que impliquen el desarrollo de procesos cognitivos de mayor complejidad, en las que son necesarias la ayuda y la experiencia del docente.</w:t>
+            </w:r>
+          </w:p>
+          <w:p/>
+          <w:p>
+            <w:r>
+              <w:t xml:space="preserve">¿Para qué sirve?  </w:t>
+            </w:r>
+          </w:p>
+          <w:p/>
+          <w:p>
+            <w:pPr>
+              <w:rPr>
+                <w:rFonts w:ascii="Times New Roman" w:eastAsia="Times New Roman" w:hAnsi="Times New Roman" w:cs="Times New Roman"/>
+                <w:lang w:val="es-CO"/>
+              </w:rPr>
+            </w:pPr>
+            <w:r>
+              <w:t>Mejora el proceso de enseñanza-aprendizaje realizando, fuera del aula, actividades de aprendizaje sencillas (observar, memorizar, resumir, etc.) y, en el aula, actividades más complejas (razonar, examinar, priorizar, argumentar, proponer, etc.) que requieren la interacción entre iguales y la ayuda del docente como facilitador.</w:t>
+            </w:r>
+          </w:p>
+          <w:p>
+            <w:pPr>
+              <w:pStyle w:val="ListParagraph"/>
+              <w:ind w:left="720"/>
               <w:rPr>
                 <w:rFonts w:ascii="Times New Roman" w:eastAsia="Times New Roman" w:hAnsi="Times New Roman" w:cs="Times New Roman"/>
                 <w:lang w:val="es-CO"/>
@@ -4377,7 +4670,7 @@
                 <w:szCs w:val="22"/>
                 <w:lang w:val="es-CO"/>
               </w:rPr>
-              <w:t>  Es importante destacar el uso de programas informáticos educativos como una herramienta que ayuda a la visualización de relaciones y por consiguiente a la apropiación de conceptos; los que se utilizarán en el presente curso para desarrollar talleres y guías son: Geo</w:t>
+              <w:t>  Es importante destacar el uso de programas informáticos educativos como una herramienta que ayuda a la visualización de relaciones y por consiguiente a la apropiación de conceptos; los que se utilizarán en el presente curso para desarrollar talleres y guías</w:t>
             </w:r>
             <w:r>
               <w:rPr>
@@ -4387,6 +4680,48 @@
                 <w:szCs w:val="22"/>
                 <w:lang w:val="es-CO"/>
               </w:rPr>
+              <w:t xml:space="preserve">. Algunos de </w:t>
+            </w:r>
+            <w:proofErr w:type="gramStart"/>
+            <w:r>
+              <w:rPr>
+                <w:rFonts w:eastAsia="Times New Roman" w:cs="Times New Roman"/>
+                <w:color w:val="000000"/>
+                <w:sz w:val="22"/>
+                <w:szCs w:val="22"/>
+                <w:lang w:val="es-CO"/>
+              </w:rPr>
+              <w:t>estos software</w:t>
+            </w:r>
+            <w:proofErr w:type="gramEnd"/>
+            <w:r>
+              <w:rPr>
+                <w:rFonts w:eastAsia="Times New Roman" w:cs="Times New Roman"/>
+                <w:color w:val="000000"/>
+                <w:sz w:val="22"/>
+                <w:szCs w:val="22"/>
+                <w:lang w:val="es-CO"/>
+              </w:rPr>
+              <w:t xml:space="preserve"> son</w:t>
+            </w:r>
+            <w:r>
+              <w:rPr>
+                <w:rFonts w:eastAsia="Times New Roman" w:cs="Times New Roman"/>
+                <w:color w:val="000000"/>
+                <w:sz w:val="22"/>
+                <w:szCs w:val="22"/>
+                <w:lang w:val="es-CO"/>
+              </w:rPr>
+              <w:t xml:space="preserve"> Geo</w:t>
+            </w:r>
+            <w:r>
+              <w:rPr>
+                <w:rFonts w:eastAsia="Times New Roman" w:cs="Times New Roman"/>
+                <w:color w:val="000000"/>
+                <w:sz w:val="22"/>
+                <w:szCs w:val="22"/>
+                <w:lang w:val="es-CO"/>
+              </w:rPr>
               <w:t>G</w:t>
             </w:r>
             <w:r>
@@ -4409,6 +4744,7 @@
               </w:rPr>
               <w:t xml:space="preserve">, </w:t>
             </w:r>
+            <w:proofErr w:type="spellStart"/>
             <w:r>
               <w:rPr>
                 <w:rFonts w:eastAsia="Times New Roman" w:cs="Times New Roman"/>
@@ -4449,6 +4785,7 @@
               </w:rPr>
               <w:t>lpha</w:t>
             </w:r>
+            <w:proofErr w:type="spellEnd"/>
             <w:r>
               <w:rPr>
                 <w:rFonts w:eastAsia="Times New Roman" w:cs="Times New Roman"/>
@@ -4457,7 +4794,73 @@
                 <w:szCs w:val="22"/>
                 <w:lang w:val="es-CO"/>
               </w:rPr>
-              <w:t xml:space="preserve">, Google Colaboratory, Los cuadernos Jupyter. </w:t>
+              <w:t xml:space="preserve">, Google </w:t>
+            </w:r>
+            <w:proofErr w:type="spellStart"/>
+            <w:r>
+              <w:rPr>
+                <w:rFonts w:eastAsia="Times New Roman" w:cs="Times New Roman"/>
+                <w:color w:val="000000"/>
+                <w:sz w:val="22"/>
+                <w:szCs w:val="22"/>
+                <w:lang w:val="es-CO"/>
+              </w:rPr>
+              <w:t>Colaboratory</w:t>
+            </w:r>
+            <w:proofErr w:type="spellEnd"/>
+            <w:r>
+              <w:rPr>
+                <w:rFonts w:eastAsia="Times New Roman" w:cs="Times New Roman"/>
+                <w:color w:val="000000"/>
+                <w:sz w:val="22"/>
+                <w:szCs w:val="22"/>
+                <w:lang w:val="es-CO"/>
+              </w:rPr>
+              <w:t xml:space="preserve">, Los cuadernos </w:t>
+            </w:r>
+            <w:proofErr w:type="spellStart"/>
+            <w:r>
+              <w:rPr>
+                <w:rFonts w:eastAsia="Times New Roman" w:cs="Times New Roman"/>
+                <w:color w:val="000000"/>
+                <w:sz w:val="22"/>
+                <w:szCs w:val="22"/>
+                <w:lang w:val="es-CO"/>
+              </w:rPr>
+              <w:t>Jupyter</w:t>
+            </w:r>
+            <w:proofErr w:type="spellEnd"/>
+            <w:r>
+              <w:rPr>
+                <w:rFonts w:eastAsia="Times New Roman" w:cs="Times New Roman"/>
+                <w:color w:val="000000"/>
+                <w:sz w:val="22"/>
+                <w:szCs w:val="22"/>
+                <w:lang w:val="es-CO"/>
+              </w:rPr>
+              <w:t xml:space="preserve">, el lenguaje de programación Python, Excel, </w:t>
+            </w:r>
+            <w:proofErr w:type="spellStart"/>
+            <w:r>
+              <w:rPr>
+                <w:rFonts w:eastAsia="Times New Roman" w:cs="Times New Roman"/>
+                <w:color w:val="000000"/>
+                <w:sz w:val="22"/>
+                <w:szCs w:val="22"/>
+                <w:lang w:val="es-CO"/>
+              </w:rPr>
+              <w:t>Symbolab</w:t>
+            </w:r>
+            <w:proofErr w:type="spellEnd"/>
+            <w:r>
+              <w:rPr>
+                <w:rFonts w:eastAsia="Times New Roman" w:cs="Times New Roman"/>
+                <w:color w:val="000000"/>
+                <w:sz w:val="22"/>
+                <w:szCs w:val="22"/>
+                <w:lang w:val="es-CO"/>
+              </w:rPr>
+              <w:t xml:space="preserve">. </w:t>
             </w:r>
           </w:p>
           <w:p>
@@ -4492,7 +4895,7 @@
                 <w:szCs w:val="22"/>
                 <w:lang w:val="es-CO"/>
               </w:rPr>
-              <w:t xml:space="preserve">   Para la incorporación de las nuevas tecnologías al aula, el docente elabora una página como complemento de las clases, donde el estudiante encontrará: Comunicación constante con el docente del curso, guías y documentos de clase, explicaciones e interactividades realizadas en GeoGebra que ayudan a la visualización y comprensión, vínculos a páginas web donde encontrarán información de las temáticas trabajadas, glosario </w:t>
+              <w:t xml:space="preserve">   Para la incorporación de las nuevas tecnologías al aula, el docente </w:t>
             </w:r>
             <w:r>
               <w:rPr>
@@ -4502,8 +4905,212 @@
                 <w:szCs w:val="22"/>
                 <w:lang w:val="es-CO"/>
               </w:rPr>
+              <w:t xml:space="preserve"> marco Julio creó un repositorio en la red social GitHub como </w:t>
+            </w:r>
+            <w:r>
+              <w:rPr>
+                <w:rFonts w:eastAsia="Times New Roman" w:cs="Times New Roman"/>
+                <w:color w:val="000000"/>
+                <w:sz w:val="22"/>
+                <w:szCs w:val="22"/>
+                <w:lang w:val="es-CO"/>
+              </w:rPr>
+              <w:t>complemento de las clases, donde el estudiante encontrará: Comunicación constante con el docente del curso, guías y documentos de clase, explicaciones e interactividades realizadas en GeoGebra</w:t>
+            </w:r>
+            <w:r>
+              <w:rPr>
+                <w:rFonts w:eastAsia="Times New Roman" w:cs="Times New Roman"/>
+                <w:color w:val="000000"/>
+                <w:sz w:val="22"/>
+                <w:szCs w:val="22"/>
+                <w:lang w:val="es-CO"/>
+              </w:rPr>
+              <w:t xml:space="preserve">, cuadernos </w:t>
+            </w:r>
+            <w:proofErr w:type="spellStart"/>
+            <w:r>
+              <w:rPr>
+                <w:rFonts w:eastAsia="Times New Roman" w:cs="Times New Roman"/>
+                <w:color w:val="000000"/>
+                <w:sz w:val="22"/>
+                <w:szCs w:val="22"/>
+                <w:lang w:val="es-CO"/>
+              </w:rPr>
+              <w:t>Jupyter</w:t>
+            </w:r>
+            <w:proofErr w:type="spellEnd"/>
+            <w:r>
+              <w:rPr>
+                <w:rFonts w:eastAsia="Times New Roman" w:cs="Times New Roman"/>
+                <w:color w:val="000000"/>
+                <w:sz w:val="22"/>
+                <w:szCs w:val="22"/>
+                <w:lang w:val="es-CO"/>
+              </w:rPr>
+              <w:t xml:space="preserve">, </w:t>
+            </w:r>
+            <w:proofErr w:type="spellStart"/>
+            <w:r>
+              <w:rPr>
+                <w:rFonts w:eastAsia="Times New Roman" w:cs="Times New Roman"/>
+                <w:color w:val="000000"/>
+                <w:sz w:val="22"/>
+                <w:szCs w:val="22"/>
+                <w:lang w:val="es-CO"/>
+              </w:rPr>
+              <w:t>vodeo</w:t>
+            </w:r>
+            <w:proofErr w:type="spellEnd"/>
+            <w:r>
+              <w:rPr>
+                <w:rFonts w:eastAsia="Times New Roman" w:cs="Times New Roman"/>
+                <w:color w:val="000000"/>
+                <w:sz w:val="22"/>
+                <w:szCs w:val="22"/>
+                <w:lang w:val="es-CO"/>
+              </w:rPr>
+              <w:t xml:space="preserve"> de YouTube, </w:t>
+            </w:r>
+            <w:r>
+              <w:rPr>
+                <w:rFonts w:eastAsia="Times New Roman" w:cs="Times New Roman"/>
+                <w:color w:val="000000"/>
+                <w:sz w:val="22"/>
+                <w:szCs w:val="22"/>
+                <w:lang w:val="es-CO"/>
+              </w:rPr>
+              <w:t xml:space="preserve"> que ayudan a la visualización y comprensión, vínculos a páginas web donde encontrarán información de las temáticas trabajadas, glosario del curso, carpetas con los documentos rectores, programa del curso y un espacio de novedades donde serán puestas las fechas de evaluaciones y entrega de trabajos.</w:t>
+            </w:r>
+          </w:p>
+          <w:p>
+            <w:pPr>
+              <w:rPr>
+                <w:rFonts w:ascii="Times New Roman" w:eastAsia="Times New Roman" w:hAnsi="Times New Roman" w:cs="Times New Roman"/>
+                <w:lang w:val="es-CO"/>
+              </w:rPr>
+            </w:pPr>
+          </w:p>
+          <w:p>
+            <w:pPr>
+              <w:jc w:val="both"/>
+              <w:rPr>
+                <w:rFonts w:ascii="Times New Roman" w:eastAsia="Times New Roman" w:hAnsi="Times New Roman" w:cs="Times New Roman"/>
+                <w:lang w:val="es-CO"/>
+              </w:rPr>
+            </w:pPr>
+            <w:r>
+              <w:rPr>
+                <w:rFonts w:eastAsia="Times New Roman" w:cs="Times New Roman"/>
+                <w:b/>
+                <w:bCs/>
+                <w:color w:val="000000"/>
+                <w:sz w:val="22"/>
+                <w:szCs w:val="22"/>
+                <w:lang w:val="es-CO"/>
+              </w:rPr>
+              <w:t>Consideraciones adicionales:</w:t>
+            </w:r>
+          </w:p>
+          <w:p>
+            <w:pPr>
+              <w:rPr>
+                <w:rFonts w:ascii="Times New Roman" w:eastAsia="Times New Roman" w:hAnsi="Times New Roman" w:cs="Times New Roman"/>
+                <w:lang w:val="es-CO"/>
+              </w:rPr>
+            </w:pPr>
+          </w:p>
+          <w:p>
+            <w:pPr>
+              <w:jc w:val="both"/>
+              <w:rPr>
+                <w:rFonts w:ascii="Times New Roman" w:eastAsia="Times New Roman" w:hAnsi="Times New Roman" w:cs="Times New Roman"/>
+                <w:lang w:val="es-CO"/>
+              </w:rPr>
+            </w:pPr>
+            <w:r>
+              <w:rPr>
+                <w:rFonts w:eastAsia="Times New Roman" w:cs="Times New Roman"/>
+                <w:color w:val="000000"/>
+                <w:sz w:val="22"/>
+                <w:szCs w:val="22"/>
+                <w:lang w:val="es-CO"/>
+              </w:rPr>
+              <w:t xml:space="preserve">En este curso se abordan ejemplos de modelación mediante funciones de una sola variable de valor real. Las modelaciones se hacen usando descripción verbal, tablas, gráficas y desarrollos analíticos vinculados con la variación-que en un curso posterior se estudian mediante la razón de cambio instantánea-. Se estudian funciones, entre las cuales se pueden considerar las funciones polinómicas, trigonométricas, exponenciales y logarítmicas. Se pueden estudiar modelos de optimización, sistemas masa resorte, crecimiento exponencial y crecimiento logístico, mediante el uso de </w:t>
+            </w:r>
+            <w:r>
+              <w:rPr>
+                <w:rFonts w:eastAsia="Times New Roman" w:cs="Times New Roman"/>
+                <w:color w:val="000000"/>
+                <w:sz w:val="22"/>
+                <w:szCs w:val="22"/>
+                <w:lang w:val="es-CO"/>
+              </w:rPr>
+              <w:t xml:space="preserve">programes de </w:t>
+            </w:r>
+            <w:proofErr w:type="spellStart"/>
+            <w:r>
+              <w:rPr>
+                <w:rFonts w:eastAsia="Times New Roman" w:cs="Times New Roman"/>
+                <w:color w:val="000000"/>
+                <w:sz w:val="22"/>
+                <w:szCs w:val="22"/>
+                <w:lang w:val="es-CO"/>
+              </w:rPr>
+              <w:t>graficación</w:t>
+            </w:r>
+            <w:proofErr w:type="spellEnd"/>
+            <w:r>
+              <w:rPr>
+                <w:rFonts w:eastAsia="Times New Roman" w:cs="Times New Roman"/>
+                <w:color w:val="000000"/>
+                <w:sz w:val="22"/>
+                <w:szCs w:val="22"/>
+                <w:lang w:val="es-CO"/>
+              </w:rPr>
+              <w:t xml:space="preserve"> como </w:t>
+            </w:r>
+            <w:proofErr w:type="spellStart"/>
+            <w:r>
+              <w:rPr>
+                <w:rFonts w:eastAsia="Times New Roman" w:cs="Times New Roman"/>
+                <w:color w:val="000000"/>
+                <w:sz w:val="22"/>
+                <w:szCs w:val="22"/>
+                <w:lang w:val="es-CO"/>
+              </w:rPr>
+              <w:t>matplotlib</w:t>
+            </w:r>
+            <w:proofErr w:type="spellEnd"/>
+            <w:r>
+              <w:rPr>
+                <w:rFonts w:eastAsia="Times New Roman" w:cs="Times New Roman"/>
+                <w:color w:val="000000"/>
+                <w:sz w:val="22"/>
+                <w:szCs w:val="22"/>
+                <w:lang w:val="es-CO"/>
+              </w:rPr>
+              <w:t xml:space="preserve"> de Python</w:t>
+            </w:r>
+            <w:r>
+              <w:rPr>
+                <w:rFonts w:eastAsia="Times New Roman" w:cs="Times New Roman"/>
+                <w:color w:val="000000"/>
+                <w:sz w:val="22"/>
+                <w:szCs w:val="22"/>
+                <w:lang w:val="es-CO"/>
+              </w:rPr>
+              <w:t xml:space="preserve">. Estas funciones se estudian </w:t>
+            </w:r>
+            <w:r>
+              <w:rPr>
+                <w:rFonts w:eastAsia="Times New Roman" w:cs="Times New Roman"/>
+                <w:color w:val="000000"/>
+                <w:sz w:val="22"/>
+                <w:szCs w:val="22"/>
+                <w:lang w:val="es-CO"/>
+              </w:rPr>
               <w:lastRenderedPageBreak/>
-              <w:t>del curso, carpetas con los documentos rectores, programa del curso y un espacio de novedades donde serán puestas las fechas de evaluaciones y entrega de trabajos.</w:t>
+              <w:t>posteriormente en el curso de matemáticas de la variación, donde los mismos modelos se estudian mediante la razón de cambio instantánea. </w:t>
             </w:r>
           </w:p>
           <w:p>
@@ -4525,32 +5132,14 @@
             <w:r>
               <w:rPr>
                 <w:rFonts w:eastAsia="Times New Roman" w:cs="Times New Roman"/>
-                <w:b/>
-                <w:bCs/>
-                <w:color w:val="000000"/>
-                <w:sz w:val="22"/>
-                <w:szCs w:val="22"/>
-                <w:lang w:val="es-CO"/>
-              </w:rPr>
-              <w:t>Consideraciones adicionales:</w:t>
-            </w:r>
-          </w:p>
-          <w:p>
-            <w:pPr>
-              <w:rPr>
-                <w:rFonts w:ascii="Times New Roman" w:eastAsia="Times New Roman" w:hAnsi="Times New Roman" w:cs="Times New Roman"/>
-                <w:lang w:val="es-CO"/>
-              </w:rPr>
-            </w:pPr>
-          </w:p>
-          <w:p>
-            <w:pPr>
-              <w:jc w:val="both"/>
-              <w:rPr>
-                <w:rFonts w:ascii="Times New Roman" w:eastAsia="Times New Roman" w:hAnsi="Times New Roman" w:cs="Times New Roman"/>
-                <w:lang w:val="es-CO"/>
-              </w:rPr>
-            </w:pPr>
+                <w:color w:val="000000"/>
+                <w:sz w:val="22"/>
+                <w:szCs w:val="22"/>
+                <w:lang w:val="es-CO"/>
+              </w:rPr>
+              <w:t xml:space="preserve">Se pueden mostrar algunos “usos” de los polinomios para aproximar, y mostrar el efecto gráfico de la aproximación de funciones continuas mediante polinomios. Un caso interesante es el de los polinomios de Taylor y </w:t>
+            </w:r>
+            <w:proofErr w:type="spellStart"/>
             <w:r>
               <w:rPr>
                 <w:rFonts w:eastAsia="Times New Roman" w:cs="Times New Roman"/>
@@ -4559,25 +5148,9 @@
                 <w:szCs w:val="22"/>
                 <w:lang w:val="es-CO"/>
               </w:rPr>
-              <w:t>En este curso se abordan ejemplos de modelación mediante funciones de una sola variable de valor real. Las modelaciones se hacen usando descripción verbal, tablas, gráficas y desarrollos analíticos vinculados con la variación-que en un curso posterior se estudian mediante la razón de cambio instantánea-. Se estudian funciones, entre las cuales se pueden considerar las funciones polinómicas, trigonométricas, exponenciales y logarítmicas. Se pueden estudiar modelos de optimización, sistemas masa resorte, crecimiento exponencial y crecimiento logístico, mediante el uso de sistemas de graficación o de calculadoras graficadoras. Estas funciones se estudian posteriormente en el curso de matemáticas de la variación, donde los mismos modelos se estudian mediante la razón de cambio instantánea. </w:t>
-            </w:r>
-          </w:p>
-          <w:p>
-            <w:pPr>
-              <w:rPr>
-                <w:rFonts w:ascii="Times New Roman" w:eastAsia="Times New Roman" w:hAnsi="Times New Roman" w:cs="Times New Roman"/>
-                <w:lang w:val="es-CO"/>
-              </w:rPr>
-            </w:pPr>
-          </w:p>
-          <w:p>
-            <w:pPr>
-              <w:jc w:val="both"/>
-              <w:rPr>
-                <w:rFonts w:ascii="Times New Roman" w:eastAsia="Times New Roman" w:hAnsi="Times New Roman" w:cs="Times New Roman"/>
-                <w:lang w:val="es-CO"/>
-              </w:rPr>
-            </w:pPr>
+              <w:t>McClaurin</w:t>
+            </w:r>
+            <w:proofErr w:type="spellEnd"/>
             <w:r>
               <w:rPr>
                 <w:rFonts w:eastAsia="Times New Roman" w:cs="Times New Roman"/>
@@ -4586,7 +5159,51 @@
                 <w:szCs w:val="22"/>
                 <w:lang w:val="es-CO"/>
               </w:rPr>
-              <w:t>Se pueden mostrar algunos “usos” de los polinomios para aproximar, y mostrar el efecto gráfico de la aproximación de funciones continuas mediante polinomios. Un caso interesante es el de los polinomios de Taylor y McClaurin. Se introduce, informalmente, la idea de “polinomio interpolador”, y se pueden mostrar ejemplos analíticos y gráficos, representados mediante sistemas de cálculo simbólico, de polinomios de LaGrange, de Hermite, de Legrendre. Se puede afirmar que “</w:t>
+              <w:t xml:space="preserve">. Se introduce, informalmente, la idea de “polinomio interpolador”, y se pueden mostrar ejemplos analíticos y gráficos, representados mediante sistemas de cálculo simbólico, de polinomios de LaGrange, de </w:t>
+            </w:r>
+            <w:proofErr w:type="spellStart"/>
+            <w:r>
+              <w:rPr>
+                <w:rFonts w:eastAsia="Times New Roman" w:cs="Times New Roman"/>
+                <w:color w:val="000000"/>
+                <w:sz w:val="22"/>
+                <w:szCs w:val="22"/>
+                <w:lang w:val="es-CO"/>
+              </w:rPr>
+              <w:t>Hermite</w:t>
+            </w:r>
+            <w:proofErr w:type="spellEnd"/>
+            <w:r>
+              <w:rPr>
+                <w:rFonts w:eastAsia="Times New Roman" w:cs="Times New Roman"/>
+                <w:color w:val="000000"/>
+                <w:sz w:val="22"/>
+                <w:szCs w:val="22"/>
+                <w:lang w:val="es-CO"/>
+              </w:rPr>
+              <w:t xml:space="preserve">, de </w:t>
+            </w:r>
+            <w:proofErr w:type="spellStart"/>
+            <w:r>
+              <w:rPr>
+                <w:rFonts w:eastAsia="Times New Roman" w:cs="Times New Roman"/>
+                <w:color w:val="000000"/>
+                <w:sz w:val="22"/>
+                <w:szCs w:val="22"/>
+                <w:lang w:val="es-CO"/>
+              </w:rPr>
+              <w:t>Legrendre</w:t>
+            </w:r>
+            <w:proofErr w:type="spellEnd"/>
+            <w:r>
+              <w:rPr>
+                <w:rFonts w:eastAsia="Times New Roman" w:cs="Times New Roman"/>
+                <w:color w:val="000000"/>
+                <w:sz w:val="22"/>
+                <w:szCs w:val="22"/>
+                <w:lang w:val="es-CO"/>
+              </w:rPr>
+              <w:t>. Se puede afirmar que “</w:t>
             </w:r>
             <w:r>
               <w:rPr>
@@ -4646,7 +5263,29 @@
                 <w:szCs w:val="22"/>
                 <w:lang w:val="es-CO"/>
               </w:rPr>
-              <w:t>La modelación de algunos problemas prototípicos se hace mediante la discusión del problema, la identificación de la función y sus restricciones, el dominio natural y el dominio matemático, el estudio de su gráfica- usando programas de Graficación- y estudiando las relaciones entre el modelo en el contexto, las características numéricas, gráficas y analíticas de los modelos.</w:t>
+              <w:t xml:space="preserve">La modelación de algunos problemas prototípicos se hace mediante la discusión del problema, la identificación de la función y sus restricciones, el dominio natural y el dominio matemático, el estudio de su gráfica- usando programas de </w:t>
+            </w:r>
+            <w:proofErr w:type="spellStart"/>
+            <w:r>
+              <w:rPr>
+                <w:rFonts w:eastAsia="Times New Roman" w:cs="Times New Roman"/>
+                <w:color w:val="000000"/>
+                <w:sz w:val="22"/>
+                <w:szCs w:val="22"/>
+                <w:lang w:val="es-CO"/>
+              </w:rPr>
+              <w:t>Graficación</w:t>
+            </w:r>
+            <w:proofErr w:type="spellEnd"/>
+            <w:r>
+              <w:rPr>
+                <w:rFonts w:eastAsia="Times New Roman" w:cs="Times New Roman"/>
+                <w:color w:val="000000"/>
+                <w:sz w:val="22"/>
+                <w:szCs w:val="22"/>
+                <w:lang w:val="es-CO"/>
+              </w:rPr>
+              <w:t>- y estudiando las relaciones entre el modelo en el contexto, las características numéricas, gráficas y analíticas de los modelos.</w:t>
             </w:r>
           </w:p>
           <w:p>
@@ -4656,162 +5295,6 @@
                 <w:lang w:val="es-CO"/>
               </w:rPr>
             </w:pPr>
-          </w:p>
-          <w:p>
-            <w:pPr>
-              <w:jc w:val="both"/>
-              <w:rPr>
-                <w:rFonts w:ascii="Times New Roman" w:eastAsia="Times New Roman" w:hAnsi="Times New Roman" w:cs="Times New Roman"/>
-                <w:lang w:val="es-CO"/>
-              </w:rPr>
-            </w:pPr>
-            <w:r>
-              <w:rPr>
-                <w:rFonts w:eastAsia="Times New Roman" w:cs="Times New Roman"/>
-                <w:color w:val="000000"/>
-                <w:sz w:val="22"/>
-                <w:szCs w:val="22"/>
-                <w:lang w:val="es-CO"/>
-              </w:rPr>
-              <w:t>Algunos problemas sobre máximos y mínimos pueden resolverse con métodos diferentes a los provistos por la derivada. A guisa de ejemplo, cuando se pide encontrar la distancia mínima entre un punto de coordenadas (a,0) y la curva y=f(x)= (x) (1/2), es posible encontrar distancia mínima descartando la raíz cuadrada y calculando la “distancia mínima” a partir de la expresión cuadrática (x-a)</w:t>
-            </w:r>
-            <w:r>
-              <w:rPr>
-                <w:rFonts w:eastAsia="Times New Roman" w:cs="Times New Roman"/>
-                <w:color w:val="000000"/>
-                <w:sz w:val="13"/>
-                <w:szCs w:val="13"/>
-                <w:vertAlign w:val="superscript"/>
-                <w:lang w:val="es-CO"/>
-              </w:rPr>
-              <w:t>2</w:t>
-            </w:r>
-            <w:r>
-              <w:rPr>
-                <w:rFonts w:eastAsia="Times New Roman" w:cs="Times New Roman"/>
-                <w:color w:val="000000"/>
-                <w:sz w:val="22"/>
-                <w:szCs w:val="22"/>
-                <w:lang w:val="es-CO"/>
-              </w:rPr>
-              <w:t>+x, que opera dentro de la expresión radical. De tal suerte que usando las características de la parábola es posible encontrar el valor de x donde la distancia es mínima, por tanto, las coordenadas del punto sobre la curva, y en consecuencia la distancia mínima (se argumenta que la función raíz cuadrada es creciente y por tanto preserva el “orden”). </w:t>
-            </w:r>
-          </w:p>
-          <w:p>
-            <w:pPr>
-              <w:rPr>
-                <w:rFonts w:ascii="Times New Roman" w:eastAsia="Times New Roman" w:hAnsi="Times New Roman" w:cs="Times New Roman"/>
-                <w:lang w:val="es-CO"/>
-              </w:rPr>
-            </w:pPr>
-          </w:p>
-          <w:p>
-            <w:pPr>
-              <w:jc w:val="both"/>
-              <w:rPr>
-                <w:rFonts w:ascii="Times New Roman" w:eastAsia="Times New Roman" w:hAnsi="Times New Roman" w:cs="Times New Roman"/>
-                <w:lang w:val="es-CO"/>
-              </w:rPr>
-            </w:pPr>
-            <w:r>
-              <w:rPr>
-                <w:rFonts w:eastAsia="Times New Roman" w:cs="Times New Roman"/>
-                <w:color w:val="000000"/>
-                <w:sz w:val="22"/>
-                <w:szCs w:val="22"/>
-                <w:lang w:val="es-CO"/>
-              </w:rPr>
-              <w:t>Se pueden ilustrar, gráficamente, algunos sistemas dinámicos lineales y no lineales, mediante sistemas de representación dinámica. Por ejemplo:</w:t>
-            </w:r>
-          </w:p>
-          <w:p>
-            <w:pPr>
-              <w:rPr>
-                <w:rFonts w:ascii="Times New Roman" w:eastAsia="Times New Roman" w:hAnsi="Times New Roman" w:cs="Times New Roman"/>
-                <w:lang w:val="es-CO"/>
-              </w:rPr>
-            </w:pPr>
-          </w:p>
-          <w:p>
-            <w:pPr>
-              <w:numPr>
-                <w:ilvl w:val="0"/>
-                <w:numId w:val="15"/>
-              </w:numPr>
-              <w:jc w:val="both"/>
-              <w:textAlignment w:val="baseline"/>
-              <w:rPr>
-                <w:rFonts w:eastAsia="Times New Roman" w:cs="Times New Roman"/>
-                <w:color w:val="000000"/>
-                <w:sz w:val="22"/>
-                <w:szCs w:val="22"/>
-                <w:lang w:val="es-CO"/>
-              </w:rPr>
-            </w:pPr>
-            <w:r>
-              <w:rPr>
-                <w:rFonts w:eastAsia="Times New Roman" w:cs="Times New Roman"/>
-                <w:color w:val="000000"/>
-                <w:sz w:val="22"/>
-                <w:szCs w:val="22"/>
-                <w:lang w:val="es-CO"/>
-              </w:rPr>
-              <w:t>Discutir el péndulo lineal y el péndulo no lineal, para lo cual no es deducir las representaciones analíticas, sino plantearlas y discutir el papel de cada uno de los símbolos, de las operaciones, su función. La intención de incluir estas ilustraciones es “discutir” fenómenos, leer las expresiones simbólicas, usar otros sistemas de representación, apreciar representaciones dinámicas, y en general, intentar motivar a los estudiantes con la belleza oculta de las matemáticas y con su dificultad innata. </w:t>
-            </w:r>
-          </w:p>
-          <w:p>
-            <w:pPr>
-              <w:numPr>
-                <w:ilvl w:val="0"/>
-                <w:numId w:val="15"/>
-              </w:numPr>
-              <w:jc w:val="both"/>
-              <w:textAlignment w:val="baseline"/>
-              <w:rPr>
-                <w:rFonts w:eastAsia="Times New Roman" w:cs="Times New Roman"/>
-                <w:color w:val="000000"/>
-                <w:sz w:val="22"/>
-                <w:szCs w:val="22"/>
-                <w:lang w:val="es-CO"/>
-              </w:rPr>
-            </w:pPr>
-            <w:r>
-              <w:rPr>
-                <w:rFonts w:eastAsia="Times New Roman" w:cs="Times New Roman"/>
-                <w:color w:val="000000"/>
-                <w:sz w:val="22"/>
-                <w:szCs w:val="22"/>
-                <w:lang w:val="es-CO"/>
-              </w:rPr>
-              <w:t>Discutir conceptos de “caos” numérico, mediante la introducción del concepto de iteración, usando funciones elementales.</w:t>
-            </w:r>
-          </w:p>
-          <w:p>
-            <w:pPr>
-              <w:rPr>
-                <w:rFonts w:ascii="Times New Roman" w:eastAsia="Times New Roman" w:hAnsi="Times New Roman" w:cs="Times New Roman"/>
-                <w:lang w:val="es-CO"/>
-              </w:rPr>
-            </w:pPr>
-          </w:p>
-          <w:p>
-            <w:pPr>
-              <w:jc w:val="both"/>
-              <w:rPr>
-                <w:rFonts w:ascii="Times New Roman" w:eastAsia="Times New Roman" w:hAnsi="Times New Roman" w:cs="Times New Roman"/>
-                <w:lang w:val="es-CO"/>
-              </w:rPr>
-            </w:pPr>
-            <w:r>
-              <w:rPr>
-                <w:rFonts w:eastAsia="Times New Roman" w:cs="Times New Roman"/>
-                <w:color w:val="000000"/>
-                <w:sz w:val="22"/>
-                <w:szCs w:val="22"/>
-                <w:lang w:val="es-CO"/>
-              </w:rPr>
-              <w:t>Si bien estos ejemplos pueden verse como “divertimentos” matemáticos su intención es motivar a los estudiantes con una componente discursiva, no formal y lúdica de las matemáticas.</w:t>
-            </w:r>
           </w:p>
           <w:p>
             <w:pPr>
@@ -4920,15 +5403,108 @@
           <w:p>
             <w:pPr>
               <w:jc w:val="both"/>
-            </w:pPr>
-            <w:r>
               <w:rPr>
                 <w:color w:val="808080"/>
                 <w:sz w:val="22"/>
                 <w:szCs w:val="22"/>
               </w:rPr>
-              <w:lastRenderedPageBreak/>
+            </w:pPr>
+            <w:r>
+              <w:rPr>
+                <w:color w:val="808080"/>
+                <w:sz w:val="22"/>
+                <w:szCs w:val="22"/>
+              </w:rPr>
               <w:t>En consecuencia, con los objetivos y la metodología del curso, describa los criterios que orientan la evaluación en su sentido integral y las estrategias de evaluación de los aprendizajes.</w:t>
+            </w:r>
+          </w:p>
+          <w:p>
+            <w:pPr>
+              <w:jc w:val="both"/>
+              <w:rPr>
+                <w:color w:val="808080"/>
+                <w:sz w:val="22"/>
+                <w:szCs w:val="22"/>
+              </w:rPr>
+            </w:pPr>
+          </w:p>
+          <w:p>
+            <w:pPr>
+              <w:jc w:val="both"/>
+              <w:rPr>
+                <w:color w:val="808080"/>
+                <w:sz w:val="22"/>
+                <w:szCs w:val="22"/>
+              </w:rPr>
+            </w:pPr>
+            <w:r>
+              <w:rPr>
+                <w:color w:val="808080"/>
+                <w:sz w:val="22"/>
+                <w:szCs w:val="22"/>
+              </w:rPr>
+              <w:t>Estrategias de evalu</w:t>
+            </w:r>
+            <w:r>
+              <w:rPr>
+                <w:color w:val="808080"/>
+                <w:sz w:val="22"/>
+                <w:szCs w:val="22"/>
+              </w:rPr>
+              <w:t>a</w:t>
+            </w:r>
+            <w:r>
+              <w:rPr>
+                <w:color w:val="808080"/>
+                <w:sz w:val="22"/>
+                <w:szCs w:val="22"/>
+              </w:rPr>
+              <w:t xml:space="preserve">ción: </w:t>
+            </w:r>
+          </w:p>
+          <w:p>
+            <w:pPr>
+              <w:pStyle w:val="ListParagraph"/>
+              <w:numPr>
+                <w:ilvl w:val="0"/>
+                <w:numId w:val="14"/>
+              </w:numPr>
+              <w:jc w:val="both"/>
+              <w:rPr>
+                <w:rFonts w:ascii="Calibri" w:hAnsi="Calibri" w:cs="Calibri"/>
+              </w:rPr>
+            </w:pPr>
+            <w:r>
+              <w:rPr>
+                <w:rFonts w:ascii="Calibri" w:hAnsi="Calibri" w:cs="Calibri"/>
+              </w:rPr>
+              <w:t xml:space="preserve">Elaboración de cuadernos </w:t>
+            </w:r>
+            <w:proofErr w:type="spellStart"/>
+            <w:r>
+              <w:rPr>
+                <w:rFonts w:ascii="Calibri" w:hAnsi="Calibri" w:cs="Calibri"/>
+              </w:rPr>
+              <w:t>Jupyter</w:t>
+            </w:r>
+            <w:proofErr w:type="spellEnd"/>
+            <w:r>
+              <w:rPr>
+                <w:rFonts w:ascii="Calibri" w:hAnsi="Calibri" w:cs="Calibri"/>
+              </w:rPr>
+              <w:t xml:space="preserve"> y de videos</w:t>
+            </w:r>
+            <w:r>
+              <w:rPr>
+                <w:rFonts w:ascii="Calibri" w:hAnsi="Calibri" w:cs="Calibri"/>
+              </w:rPr>
+              <w:t xml:space="preserve"> elaborados por los estudiantes</w:t>
+            </w:r>
+            <w:r>
+              <w:rPr>
+                <w:rFonts w:ascii="Calibri" w:hAnsi="Calibri" w:cs="Calibri"/>
+              </w:rPr>
+              <w:t xml:space="preserve"> donde se presentan soluciones a situaciones problemáticas. </w:t>
             </w:r>
           </w:p>
         </w:tc>
@@ -5074,6 +5650,9 @@
             <w:pPr>
               <w:jc w:val="center"/>
             </w:pPr>
+            <w:r>
+              <w:t>20</w:t>
+            </w:r>
           </w:p>
         </w:tc>
         <w:tc>
@@ -5102,7 +5681,7 @@
                 <w:sz w:val="18"/>
                 <w:szCs w:val="18"/>
               </w:rPr>
-              <w:t>Escriba la semana o el número de la sesión de clase</w:t>
+              <w:t>Semana 5</w:t>
             </w:r>
           </w:p>
         </w:tc>
@@ -5150,6 +5729,9 @@
             <w:pPr>
               <w:jc w:val="center"/>
             </w:pPr>
+            <w:r>
+              <w:t>20</w:t>
+            </w:r>
           </w:p>
         </w:tc>
         <w:tc>
@@ -5178,7 +5760,7 @@
                 <w:sz w:val="18"/>
                 <w:szCs w:val="18"/>
               </w:rPr>
-              <w:t>Escriba la semana o el número de la sesión de clase</w:t>
+              <w:t>Semana 11</w:t>
             </w:r>
           </w:p>
         </w:tc>
@@ -5226,6 +5808,9 @@
             <w:pPr>
               <w:jc w:val="center"/>
             </w:pPr>
+            <w:r>
+              <w:t>20</w:t>
+            </w:r>
           </w:p>
         </w:tc>
         <w:tc>
@@ -5254,7 +5839,7 @@
                 <w:sz w:val="18"/>
                 <w:szCs w:val="18"/>
               </w:rPr>
-              <w:t>Escriba la semana o el número de la sesión de clase</w:t>
+              <w:t>Semana 15</w:t>
             </w:r>
           </w:p>
         </w:tc>
@@ -5309,6 +5894,9 @@
             <w:pPr>
               <w:jc w:val="center"/>
             </w:pPr>
+            <w:r>
+              <w:t>10</w:t>
+            </w:r>
           </w:p>
         </w:tc>
         <w:tc>
@@ -5332,6 +5920,14 @@
                 <w:szCs w:val="18"/>
               </w:rPr>
             </w:pPr>
+            <w:r>
+              <w:rPr>
+                <w:color w:val="808080"/>
+                <w:sz w:val="18"/>
+                <w:szCs w:val="18"/>
+              </w:rPr>
+              <w:t>Semana 3</w:t>
+            </w:r>
           </w:p>
         </w:tc>
       </w:tr>
@@ -5385,6 +5981,9 @@
             <w:pPr>
               <w:jc w:val="center"/>
             </w:pPr>
+            <w:r>
+              <w:t>10</w:t>
+            </w:r>
           </w:p>
         </w:tc>
         <w:tc>
@@ -5408,6 +6007,14 @@
                 <w:szCs w:val="18"/>
               </w:rPr>
             </w:pPr>
+            <w:r>
+              <w:rPr>
+                <w:color w:val="808080"/>
+                <w:sz w:val="18"/>
+                <w:szCs w:val="18"/>
+              </w:rPr>
+              <w:t xml:space="preserve">Semana 7 </w:t>
+            </w:r>
           </w:p>
         </w:tc>
       </w:tr>
@@ -5454,6 +6061,9 @@
             <w:pPr>
               <w:jc w:val="center"/>
             </w:pPr>
+            <w:r>
+              <w:t>10</w:t>
+            </w:r>
           </w:p>
         </w:tc>
         <w:tc>
@@ -5482,7 +6092,7 @@
                 <w:sz w:val="18"/>
                 <w:szCs w:val="18"/>
               </w:rPr>
-              <w:t xml:space="preserve">Escriba la semana o el número de la sesión de clase </w:t>
+              <w:t xml:space="preserve">Semana 13 </w:t>
             </w:r>
           </w:p>
         </w:tc>
@@ -5517,7 +6127,25 @@
                 <w:sz w:val="22"/>
                 <w:szCs w:val="22"/>
               </w:rPr>
-              <w:t>Trabajo final de modelación en Cuaderno Jupyter con Video en YouTube</w:t>
+              <w:t xml:space="preserve">Trabajo final de modelación en Cuaderno </w:t>
+            </w:r>
+            <w:proofErr w:type="spellStart"/>
+            <w:r>
+              <w:rPr>
+                <w:color w:val="808080"/>
+                <w:sz w:val="22"/>
+                <w:szCs w:val="22"/>
+              </w:rPr>
+              <w:t>Jupyter</w:t>
+            </w:r>
+            <w:proofErr w:type="spellEnd"/>
+            <w:r>
+              <w:rPr>
+                <w:color w:val="808080"/>
+                <w:sz w:val="22"/>
+                <w:szCs w:val="22"/>
+              </w:rPr>
+              <w:t xml:space="preserve"> con Video en YouTube</w:t>
             </w:r>
             <w:r>
               <w:rPr>
@@ -5545,6 +6173,9 @@
             <w:pPr>
               <w:jc w:val="center"/>
             </w:pPr>
+            <w:r>
+              <w:t>10</w:t>
+            </w:r>
           </w:p>
         </w:tc>
         <w:tc>
@@ -5568,6 +6199,14 @@
                 <w:szCs w:val="18"/>
               </w:rPr>
             </w:pPr>
+            <w:r>
+              <w:rPr>
+                <w:color w:val="808080"/>
+                <w:sz w:val="18"/>
+                <w:szCs w:val="18"/>
+              </w:rPr>
+              <w:t>Semana 16</w:t>
+            </w:r>
           </w:p>
         </w:tc>
       </w:tr>
@@ -5771,11 +6410,133 @@
             </w:pPr>
             <w:r>
               <w:rPr>
-                <w:color w:val="A6A6A6"/>
-                <w:sz w:val="22"/>
-                <w:szCs w:val="22"/>
-              </w:rPr>
-              <w:t>Incluya, por ejes problémicos, la bibliografía que se requiere para el desarrollo del curso</w:t>
+                <w:lang w:val="en-US"/>
+              </w:rPr>
+              <w:t xml:space="preserve">* </w:t>
+            </w:r>
+            <w:r>
+              <w:rPr>
+                <w:lang w:val="en-US"/>
+              </w:rPr>
+              <w:t xml:space="preserve">Watson, S., Stewart, J., &amp; Redlin, L. (2009). </w:t>
+            </w:r>
+            <w:r>
+              <w:t>Precálculo. Matemáticas para el cálculo.</w:t>
+            </w:r>
+          </w:p>
+          <w:p>
+            <w:pPr>
+              <w:jc w:val="both"/>
+              <w:rPr>
+                <w:lang w:val="es-CO"/>
+              </w:rPr>
+            </w:pPr>
+          </w:p>
+          <w:p>
+            <w:pPr>
+              <w:jc w:val="both"/>
+              <w:rPr>
+                <w:lang w:val="en-US"/>
+              </w:rPr>
+            </w:pPr>
+            <w:r>
+              <w:rPr>
+                <w:lang w:val="en-US"/>
+              </w:rPr>
+              <w:lastRenderedPageBreak/>
+              <w:t>* [</w:t>
+            </w:r>
+            <w:proofErr w:type="spellStart"/>
+            <w:r>
+              <w:rPr>
+                <w:lang w:val="en-US"/>
+              </w:rPr>
+              <w:t>stewart</w:t>
+            </w:r>
+            <w:proofErr w:type="spellEnd"/>
+            <w:r>
+              <w:rPr>
+                <w:lang w:val="en-US"/>
+              </w:rPr>
+              <w:t xml:space="preserve"> </w:t>
+            </w:r>
+            <w:proofErr w:type="gramStart"/>
+            <w:r>
+              <w:rPr>
+                <w:lang w:val="en-US"/>
+              </w:rPr>
+              <w:t>cálculo](</w:t>
+            </w:r>
+            <w:proofErr w:type="gramEnd"/>
+            <w:r>
+              <w:rPr>
+                <w:lang w:val="en-US"/>
+              </w:rPr>
+              <w:t>https://udeaeduco-my.sharepoint.com/:b:/g/personal/marco_canas_udea_edu_co/EZgXZjAp8QxPqOAim2hs6LcBNPLGjSHf-xwYnUVYkwa04w?e=fHTCQv)</w:t>
+            </w:r>
+          </w:p>
+          <w:p>
+            <w:pPr>
+              <w:jc w:val="both"/>
+              <w:rPr>
+                <w:lang w:val="en-US"/>
+              </w:rPr>
+            </w:pPr>
+            <w:r>
+              <w:rPr>
+                <w:lang w:val="en-US"/>
+              </w:rPr>
+              <w:t>* [larson](https://udeaeduco-my.sharepoint.com/:b:/g/personal/marco_canas_udea_edu_co/ES71ChFeO9ZDhW3TwC5Ijk8BjxUK3Pdqz_fjHxTTFAfIAg?e=osB0BT)</w:t>
+            </w:r>
+          </w:p>
+          <w:p>
+            <w:pPr>
+              <w:jc w:val="both"/>
+              <w:rPr>
+                <w:lang w:val="en-US"/>
+              </w:rPr>
+            </w:pPr>
+          </w:p>
+          <w:p>
+            <w:pPr>
+              <w:jc w:val="both"/>
+              <w:rPr>
+                <w:lang w:val="en-US"/>
+              </w:rPr>
+            </w:pPr>
+            <w:r>
+              <w:rPr>
+                <w:lang w:val="en-US"/>
+              </w:rPr>
+              <w:t>* [</w:t>
+            </w:r>
+            <w:proofErr w:type="spellStart"/>
+            <w:r>
+              <w:rPr>
+                <w:lang w:val="en-US"/>
+              </w:rPr>
+              <w:t>Jhony</w:t>
+            </w:r>
+            <w:proofErr w:type="spellEnd"/>
+            <w:r>
+              <w:rPr>
+                <w:lang w:val="en-US"/>
+              </w:rPr>
+              <w:t xml:space="preserve"> Alexander Villa </w:t>
+            </w:r>
+            <w:proofErr w:type="gramStart"/>
+            <w:r>
+              <w:rPr>
+                <w:lang w:val="en-US"/>
+              </w:rPr>
+              <w:t>Ochoa](</w:t>
+            </w:r>
+            <w:proofErr w:type="gramEnd"/>
+            <w:r>
+              <w:rPr>
+                <w:lang w:val="en-US"/>
+              </w:rPr>
+              <w:t>https://jhonyvilla.wordpress.com/2022/03/02/computational-thinking-in-mathematical-modeling-projects-a-case-study-with-future-mathematics-teachers/)</w:t>
             </w:r>
           </w:p>
         </w:tc>
@@ -5794,6 +6555,9 @@
           <w:p>
             <w:pPr>
               <w:jc w:val="both"/>
+              <w:rPr>
+                <w:lang w:val="en-US"/>
+              </w:rPr>
             </w:pPr>
           </w:p>
         </w:tc>
@@ -5803,6 +6567,7 @@
       <w:pPr>
         <w:rPr>
           <w:rFonts w:ascii="Calibri" w:eastAsia="Calibri" w:hAnsi="Calibri" w:cs="Calibri"/>
+          <w:lang w:val="en-US"/>
         </w:rPr>
       </w:pPr>
     </w:p>
@@ -5810,6 +6575,7 @@
       <w:pPr>
         <w:rPr>
           <w:rFonts w:ascii="Calibri" w:eastAsia="Calibri" w:hAnsi="Calibri" w:cs="Calibri"/>
+          <w:lang w:val="en-US"/>
         </w:rPr>
       </w:pPr>
     </w:p>
@@ -6003,14 +6769,34 @@
                 <w:szCs w:val="22"/>
               </w:rPr>
             </w:pPr>
-            <w:r>
-              <w:rPr>
-                <w:b/>
-                <w:sz w:val="22"/>
-                <w:szCs w:val="22"/>
-              </w:rPr>
-              <w:t>Eje  N°</w:t>
-            </w:r>
+            <w:proofErr w:type="gramStart"/>
+            <w:r>
+              <w:rPr>
+                <w:b/>
+                <w:sz w:val="22"/>
+                <w:szCs w:val="22"/>
+              </w:rPr>
+              <w:t xml:space="preserve">Eje  </w:t>
+            </w:r>
+            <w:proofErr w:type="spellStart"/>
+            <w:r>
+              <w:rPr>
+                <w:b/>
+                <w:sz w:val="22"/>
+                <w:szCs w:val="22"/>
+              </w:rPr>
+              <w:t>N</w:t>
+            </w:r>
+            <w:proofErr w:type="gramEnd"/>
+            <w:r>
+              <w:rPr>
+                <w:b/>
+                <w:sz w:val="22"/>
+                <w:szCs w:val="22"/>
+              </w:rPr>
+              <w:t>°</w:t>
+            </w:r>
+            <w:proofErr w:type="spellEnd"/>
           </w:p>
         </w:tc>
         <w:tc>
@@ -6033,13 +6819,23 @@
                 <w:szCs w:val="22"/>
               </w:rPr>
             </w:pPr>
-            <w:r>
-              <w:rPr>
-                <w:b/>
-                <w:sz w:val="22"/>
-                <w:szCs w:val="22"/>
-              </w:rPr>
-              <w:t>N° Horas</w:t>
+            <w:proofErr w:type="spellStart"/>
+            <w:r>
+              <w:rPr>
+                <w:b/>
+                <w:sz w:val="22"/>
+                <w:szCs w:val="22"/>
+              </w:rPr>
+              <w:t>N°</w:t>
+            </w:r>
+            <w:proofErr w:type="spellEnd"/>
+            <w:r>
+              <w:rPr>
+                <w:b/>
+                <w:sz w:val="22"/>
+                <w:szCs w:val="22"/>
+              </w:rPr>
+              <w:t xml:space="preserve"> Horas</w:t>
             </w:r>
           </w:p>
         </w:tc>
@@ -6091,7 +6887,11 @@
             <w:shd w:val="clear" w:color="auto" w:fill="auto"/>
             <w:vAlign w:val="center"/>
           </w:tcPr>
-          <w:p/>
+          <w:p>
+            <w:r>
+              <w:t>Marco Julio Cañas Campillo</w:t>
+            </w:r>
+          </w:p>
         </w:tc>
         <w:tc>
           <w:tcPr>
@@ -6109,6 +6909,9 @@
             <w:pPr>
               <w:jc w:val="center"/>
             </w:pPr>
+            <w:r>
+              <w:t>Dirección de regionalización</w:t>
+            </w:r>
           </w:p>
         </w:tc>
         <w:tc>
@@ -6127,6 +6930,9 @@
             <w:pPr>
               <w:jc w:val="center"/>
             </w:pPr>
+            <w:r>
+              <w:t>Licenciado en matemáticas y Física</w:t>
+            </w:r>
           </w:p>
         </w:tc>
         <w:tc>
@@ -6147,6 +6953,13 @@
                 <w:szCs w:val="20"/>
               </w:rPr>
             </w:pPr>
+            <w:r>
+              <w:rPr>
+                <w:sz w:val="20"/>
+                <w:szCs w:val="20"/>
+              </w:rPr>
+              <w:t>Pensamiento variacional</w:t>
+            </w:r>
           </w:p>
         </w:tc>
         <w:tc>
@@ -6167,6 +6980,13 @@
                 <w:szCs w:val="20"/>
               </w:rPr>
             </w:pPr>
+            <w:r>
+              <w:rPr>
+                <w:sz w:val="20"/>
+                <w:szCs w:val="20"/>
+              </w:rPr>
+              <w:t>64</w:t>
+            </w:r>
           </w:p>
         </w:tc>
         <w:tc>
@@ -6667,7 +7487,15 @@
                 <w:sz w:val="22"/>
                 <w:szCs w:val="22"/>
               </w:rPr>
-              <w:t xml:space="preserve">Aprobado en Acta  </w:t>
+              <w:t xml:space="preserve">Aprobado en </w:t>
+            </w:r>
+            <w:proofErr w:type="gramStart"/>
+            <w:r>
+              <w:rPr>
+                <w:sz w:val="22"/>
+                <w:szCs w:val="22"/>
+              </w:rPr>
+              <w:t xml:space="preserve">Acta  </w:t>
             </w:r>
             <w:r>
               <w:rPr>
@@ -6677,6 +7505,7 @@
               </w:rPr>
               <w:t>número</w:t>
             </w:r>
+            <w:proofErr w:type="gramEnd"/>
             <w:r>
               <w:rPr>
                 <w:sz w:val="22"/>
@@ -6909,7 +7738,25 @@
                 <w:sz w:val="22"/>
                 <w:szCs w:val="22"/>
               </w:rPr>
-              <w:t>Nombre Completo Secretario del Consejo de la Unidad Académica</w:t>
+              <w:t xml:space="preserve">Nombre Completo </w:t>
+            </w:r>
+            <w:proofErr w:type="gramStart"/>
+            <w:r>
+              <w:rPr>
+                <w:b/>
+                <w:sz w:val="22"/>
+                <w:szCs w:val="22"/>
+              </w:rPr>
+              <w:t>Secretario</w:t>
+            </w:r>
+            <w:proofErr w:type="gramEnd"/>
+            <w:r>
+              <w:rPr>
+                <w:b/>
+                <w:sz w:val="22"/>
+                <w:szCs w:val="22"/>
+              </w:rPr>
+              <w:t xml:space="preserve"> del Consejo de la Unidad Académica</w:t>
             </w:r>
           </w:p>
         </w:tc>
@@ -7954,6 +8801,119 @@
     </w:lvl>
   </w:abstractNum>
   <w:abstractNum w:abstractNumId="4" w15:restartNumberingAfterBreak="0">
+    <w:nsid w:val="192B4E4C"/>
+    <w:multiLevelType w:val="hybridMultilevel"/>
+    <w:tmpl w:val="95464A76"/>
+    <w:lvl w:ilvl="0" w:tplc="2AFEAEC0">
+      <w:numFmt w:val="bullet"/>
+      <w:lvlText w:val=""/>
+      <w:lvlJc w:val="left"/>
+      <w:pPr>
+        <w:ind w:left="720" w:hanging="360"/>
+      </w:pPr>
+      <w:rPr>
+        <w:rFonts w:ascii="Symbol" w:eastAsia="Times New Roman" w:hAnsi="Symbol" w:cs="Calibri" w:hint="default"/>
+        <w:sz w:val="22"/>
+      </w:rPr>
+    </w:lvl>
+    <w:lvl w:ilvl="1" w:tplc="04090003" w:tentative="1">
+      <w:start w:val="1"/>
+      <w:numFmt w:val="bullet"/>
+      <w:lvlText w:val="o"/>
+      <w:lvlJc w:val="left"/>
+      <w:pPr>
+        <w:ind w:left="1440" w:hanging="360"/>
+      </w:pPr>
+      <w:rPr>
+        <w:rFonts w:ascii="Courier New" w:hAnsi="Courier New" w:cs="Courier New" w:hint="default"/>
+      </w:rPr>
+    </w:lvl>
+    <w:lvl w:ilvl="2" w:tplc="04090005" w:tentative="1">
+      <w:start w:val="1"/>
+      <w:numFmt w:val="bullet"/>
+      <w:lvlText w:val=""/>
+      <w:lvlJc w:val="left"/>
+      <w:pPr>
+        <w:ind w:left="2160" w:hanging="360"/>
+      </w:pPr>
+      <w:rPr>
+        <w:rFonts w:ascii="Wingdings" w:hAnsi="Wingdings" w:hint="default"/>
+      </w:rPr>
+    </w:lvl>
+    <w:lvl w:ilvl="3" w:tplc="04090001" w:tentative="1">
+      <w:start w:val="1"/>
+      <w:numFmt w:val="bullet"/>
+      <w:lvlText w:val=""/>
+      <w:lvlJc w:val="left"/>
+      <w:pPr>
+        <w:ind w:left="2880" w:hanging="360"/>
+      </w:pPr>
+      <w:rPr>
+        <w:rFonts w:ascii="Symbol" w:hAnsi="Symbol" w:hint="default"/>
+      </w:rPr>
+    </w:lvl>
+    <w:lvl w:ilvl="4" w:tplc="04090003" w:tentative="1">
+      <w:start w:val="1"/>
+      <w:numFmt w:val="bullet"/>
+      <w:lvlText w:val="o"/>
+      <w:lvlJc w:val="left"/>
+      <w:pPr>
+        <w:ind w:left="3600" w:hanging="360"/>
+      </w:pPr>
+      <w:rPr>
+        <w:rFonts w:ascii="Courier New" w:hAnsi="Courier New" w:cs="Courier New" w:hint="default"/>
+      </w:rPr>
+    </w:lvl>
+    <w:lvl w:ilvl="5" w:tplc="04090005" w:tentative="1">
+      <w:start w:val="1"/>
+      <w:numFmt w:val="bullet"/>
+      <w:lvlText w:val=""/>
+      <w:lvlJc w:val="left"/>
+      <w:pPr>
+        <w:ind w:left="4320" w:hanging="360"/>
+      </w:pPr>
+      <w:rPr>
+        <w:rFonts w:ascii="Wingdings" w:hAnsi="Wingdings" w:hint="default"/>
+      </w:rPr>
+    </w:lvl>
+    <w:lvl w:ilvl="6" w:tplc="04090001" w:tentative="1">
+      <w:start w:val="1"/>
+      <w:numFmt w:val="bullet"/>
+      <w:lvlText w:val=""/>
+      <w:lvlJc w:val="left"/>
+      <w:pPr>
+        <w:ind w:left="5040" w:hanging="360"/>
+      </w:pPr>
+      <w:rPr>
+        <w:rFonts w:ascii="Symbol" w:hAnsi="Symbol" w:hint="default"/>
+      </w:rPr>
+    </w:lvl>
+    <w:lvl w:ilvl="7" w:tplc="04090003" w:tentative="1">
+      <w:start w:val="1"/>
+      <w:numFmt w:val="bullet"/>
+      <w:lvlText w:val="o"/>
+      <w:lvlJc w:val="left"/>
+      <w:pPr>
+        <w:ind w:left="5760" w:hanging="360"/>
+      </w:pPr>
+      <w:rPr>
+        <w:rFonts w:ascii="Courier New" w:hAnsi="Courier New" w:cs="Courier New" w:hint="default"/>
+      </w:rPr>
+    </w:lvl>
+    <w:lvl w:ilvl="8" w:tplc="04090005" w:tentative="1">
+      <w:start w:val="1"/>
+      <w:numFmt w:val="bullet"/>
+      <w:lvlText w:val=""/>
+      <w:lvlJc w:val="left"/>
+      <w:pPr>
+        <w:ind w:left="6480" w:hanging="360"/>
+      </w:pPr>
+      <w:rPr>
+        <w:rFonts w:ascii="Wingdings" w:hAnsi="Wingdings" w:hint="default"/>
+      </w:rPr>
+    </w:lvl>
+  </w:abstractNum>
+  <w:abstractNum w:abstractNumId="5" w15:restartNumberingAfterBreak="0">
     <w:nsid w:val="1A753CB1"/>
     <w:multiLevelType w:val="multilevel"/>
     <w:tmpl w:val="0C0ED1F8"/>
@@ -8102,7 +9062,7 @@
       </w:rPr>
     </w:lvl>
   </w:abstractNum>
-  <w:abstractNum w:abstractNumId="5" w15:restartNumberingAfterBreak="0">
+  <w:abstractNum w:abstractNumId="6" w15:restartNumberingAfterBreak="0">
     <w:nsid w:val="1B653100"/>
     <w:multiLevelType w:val="multilevel"/>
     <w:tmpl w:val="2D8CAC44"/>
@@ -8251,7 +9211,7 @@
       </w:rPr>
     </w:lvl>
   </w:abstractNum>
-  <w:abstractNum w:abstractNumId="6" w15:restartNumberingAfterBreak="0">
+  <w:abstractNum w:abstractNumId="7" w15:restartNumberingAfterBreak="0">
     <w:nsid w:val="23EF2E73"/>
     <w:multiLevelType w:val="multilevel"/>
     <w:tmpl w:val="80A82724"/>
@@ -8400,7 +9360,7 @@
       </w:rPr>
     </w:lvl>
   </w:abstractNum>
-  <w:abstractNum w:abstractNumId="7" w15:restartNumberingAfterBreak="0">
+  <w:abstractNum w:abstractNumId="8" w15:restartNumberingAfterBreak="0">
     <w:nsid w:val="314E4D0A"/>
     <w:multiLevelType w:val="multilevel"/>
     <w:tmpl w:val="738C4178"/>
@@ -8549,7 +9509,7 @@
       </w:rPr>
     </w:lvl>
   </w:abstractNum>
-  <w:abstractNum w:abstractNumId="8" w15:restartNumberingAfterBreak="0">
+  <w:abstractNum w:abstractNumId="9" w15:restartNumberingAfterBreak="0">
     <w:nsid w:val="397342D0"/>
     <w:multiLevelType w:val="multilevel"/>
     <w:tmpl w:val="E5662CC4"/>
@@ -8698,7 +9658,7 @@
       </w:rPr>
     </w:lvl>
   </w:abstractNum>
-  <w:abstractNum w:abstractNumId="9" w15:restartNumberingAfterBreak="0">
+  <w:abstractNum w:abstractNumId="10" w15:restartNumberingAfterBreak="0">
     <w:nsid w:val="4392015C"/>
     <w:multiLevelType w:val="multilevel"/>
     <w:tmpl w:val="8AF8BD18"/>
@@ -8811,7 +9771,7 @@
       </w:pPr>
     </w:lvl>
   </w:abstractNum>
-  <w:abstractNum w:abstractNumId="10" w15:restartNumberingAfterBreak="0">
+  <w:abstractNum w:abstractNumId="11" w15:restartNumberingAfterBreak="0">
     <w:nsid w:val="4B570B5F"/>
     <w:multiLevelType w:val="multilevel"/>
     <w:tmpl w:val="F3ACB350"/>
@@ -8960,7 +9920,7 @@
       </w:rPr>
     </w:lvl>
   </w:abstractNum>
-  <w:abstractNum w:abstractNumId="11" w15:restartNumberingAfterBreak="0">
+  <w:abstractNum w:abstractNumId="12" w15:restartNumberingAfterBreak="0">
     <w:nsid w:val="4EA30D68"/>
     <w:multiLevelType w:val="multilevel"/>
     <w:tmpl w:val="E96EBBB0"/>
@@ -9046,7 +10006,7 @@
       </w:pPr>
     </w:lvl>
   </w:abstractNum>
-  <w:abstractNum w:abstractNumId="12" w15:restartNumberingAfterBreak="0">
+  <w:abstractNum w:abstractNumId="13" w15:restartNumberingAfterBreak="0">
     <w:nsid w:val="63440124"/>
     <w:multiLevelType w:val="multilevel"/>
     <w:tmpl w:val="BB18FEDA"/>
@@ -9195,7 +10155,7 @@
       </w:rPr>
     </w:lvl>
   </w:abstractNum>
-  <w:abstractNum w:abstractNumId="13" w15:restartNumberingAfterBreak="0">
+  <w:abstractNum w:abstractNumId="14" w15:restartNumberingAfterBreak="0">
     <w:nsid w:val="6C46170E"/>
     <w:multiLevelType w:val="multilevel"/>
     <w:tmpl w:val="3F9231D4"/>
@@ -9344,7 +10304,7 @@
       </w:rPr>
     </w:lvl>
   </w:abstractNum>
-  <w:abstractNum w:abstractNumId="14" w15:restartNumberingAfterBreak="0">
+  <w:abstractNum w:abstractNumId="15" w15:restartNumberingAfterBreak="0">
     <w:nsid w:val="7972694F"/>
     <w:multiLevelType w:val="multilevel"/>
     <w:tmpl w:val="8B500BA0"/>
@@ -9497,10 +10457,10 @@
     <w:abstractNumId w:val="2"/>
   </w:num>
   <w:num w:numId="2" w16cid:durableId="1280647857">
-    <w:abstractNumId w:val="11"/>
+    <w:abstractNumId w:val="12"/>
   </w:num>
   <w:num w:numId="3" w16cid:durableId="818233270">
-    <w:abstractNumId w:val="12"/>
+    <w:abstractNumId w:val="13"/>
   </w:num>
   <w:num w:numId="4" w16cid:durableId="1474252617">
     <w:abstractNumId w:val="1"/>
@@ -9509,34 +10469,37 @@
     <w:abstractNumId w:val="0"/>
   </w:num>
   <w:num w:numId="6" w16cid:durableId="1053696546">
-    <w:abstractNumId w:val="10"/>
+    <w:abstractNumId w:val="11"/>
   </w:num>
   <w:num w:numId="7" w16cid:durableId="555703292">
+    <w:abstractNumId w:val="9"/>
+  </w:num>
+  <w:num w:numId="8" w16cid:durableId="597710686">
+    <w:abstractNumId w:val="5"/>
+  </w:num>
+  <w:num w:numId="9" w16cid:durableId="172258853">
+    <w:abstractNumId w:val="7"/>
+  </w:num>
+  <w:num w:numId="10" w16cid:durableId="973560775">
+    <w:abstractNumId w:val="14"/>
+  </w:num>
+  <w:num w:numId="11" w16cid:durableId="942146625">
     <w:abstractNumId w:val="8"/>
   </w:num>
-  <w:num w:numId="8" w16cid:durableId="597710686">
-    <w:abstractNumId w:val="4"/>
-  </w:num>
-  <w:num w:numId="9" w16cid:durableId="172258853">
-    <w:abstractNumId w:val="6"/>
-  </w:num>
-  <w:num w:numId="10" w16cid:durableId="973560775">
-    <w:abstractNumId w:val="13"/>
-  </w:num>
-  <w:num w:numId="11" w16cid:durableId="942146625">
-    <w:abstractNumId w:val="7"/>
-  </w:num>
   <w:num w:numId="12" w16cid:durableId="1266889087">
-    <w:abstractNumId w:val="14"/>
+    <w:abstractNumId w:val="15"/>
   </w:num>
   <w:num w:numId="13" w16cid:durableId="283772012">
-    <w:abstractNumId w:val="5"/>
+    <w:abstractNumId w:val="6"/>
   </w:num>
   <w:num w:numId="14" w16cid:durableId="1268806184">
     <w:abstractNumId w:val="3"/>
   </w:num>
   <w:num w:numId="15" w16cid:durableId="858012236">
-    <w:abstractNumId w:val="9"/>
+    <w:abstractNumId w:val="10"/>
+  </w:num>
+  <w:num w:numId="16" w16cid:durableId="508957066">
+    <w:abstractNumId w:val="4"/>
   </w:num>
 </w:numbering>
 </file>
@@ -10508,6 +11471,28 @@
     <w:basedOn w:val="DefaultParagraphFont"/>
     <w:rsid w:val="00033AD0"/>
   </w:style>
+  <w:style w:type="character" w:styleId="Emphasis">
+    <w:name w:val="Emphasis"/>
+    <w:basedOn w:val="DefaultParagraphFont"/>
+    <w:uiPriority w:val="20"/>
+    <w:qFormat/>
+    <w:rsid w:val="00887873"/>
+    <w:rPr>
+      <w:i/>
+      <w:iCs/>
+    </w:rPr>
+  </w:style>
+  <w:style w:type="character" w:styleId="Strong">
+    <w:name w:val="Strong"/>
+    <w:basedOn w:val="DefaultParagraphFont"/>
+    <w:uiPriority w:val="22"/>
+    <w:qFormat/>
+    <w:rsid w:val="00887873"/>
+    <w:rPr>
+      <w:b/>
+      <w:bCs/>
+    </w:rPr>
+  </w:style>
 </w:styles>
 </file>
 

</xml_diff>